<commit_message>
Added additional information to the MethodResearch
</commit_message>
<xml_diff>
--- a/Thesis/InleidingResearchProject.docx
+++ b/Thesis/InleidingResearchProject.docx
@@ -1,6 +1,6 @@
 
 <file path=word/document.xml><?xml version="1.0" encoding="utf-8"?>
-<w:document xmlns:wpc="http://schemas.microsoft.com/office/word/2010/wordprocessingCanvas" xmlns:cx="http://schemas.microsoft.com/office/drawing/2014/chartex" xmlns:cx1="http://schemas.microsoft.com/office/drawing/2015/9/8/chartex" xmlns:cx2="http://schemas.microsoft.com/office/drawing/2015/10/21/chartex" xmlns:cx3="http://schemas.microsoft.com/office/drawing/2016/5/9/chartex" xmlns:cx4="http://schemas.microsoft.com/office/drawing/2016/5/10/chartex" xmlns:cx5="http://schemas.microsoft.com/office/drawing/2016/5/11/chartex" xmlns:cx6="http://schemas.microsoft.com/office/drawing/2016/5/12/chartex" xmlns:cx7="http://schemas.microsoft.com/office/drawing/2016/5/13/chartex" xmlns:cx8="http://schemas.microsoft.com/office/drawing/2016/5/14/chartex" xmlns:mc="http://schemas.openxmlformats.org/markup-compatibility/2006" xmlns:aink="http://schemas.microsoft.com/office/drawing/2016/ink" xmlns:am3d="http://schemas.microsoft.com/office/drawing/2017/model3d" xmlns:o="urn:schemas-microsoft-com:office:office" xmlns:r="http://schemas.openxmlformats.org/officeDocument/2006/relationships" xmlns:m="http://schemas.openxmlformats.org/officeDocument/2006/math" xmlns:v="urn:schemas-microsoft-com:vml" xmlns:wp14="http://schemas.microsoft.com/office/word/2010/wordprocessingDrawing" xmlns:wp="http://schemas.openxmlformats.org/drawingml/2006/wordprocessingDrawing" xmlns:w10="urn:schemas-microsoft-com:office:word" xmlns:w="http://schemas.openxmlformats.org/wordprocessingml/2006/main" xmlns:w14="http://schemas.microsoft.com/office/word/2010/wordml" xmlns:w15="http://schemas.microsoft.com/office/word/2012/wordml" xmlns:w16cid="http://schemas.microsoft.com/office/word/2016/wordml/cid" xmlns:w16se="http://schemas.microsoft.com/office/word/2015/wordml/symex" xmlns:wpg="http://schemas.microsoft.com/office/word/2010/wordprocessingGroup" xmlns:wpi="http://schemas.microsoft.com/office/word/2010/wordprocessingInk" xmlns:wne="http://schemas.microsoft.com/office/word/2006/wordml" xmlns:wps="http://schemas.microsoft.com/office/word/2010/wordprocessingShape" mc:Ignorable="w14 w15 w16se w16cid wp14">
+<w:document xmlns:wpc="http://schemas.microsoft.com/office/word/2010/wordprocessingCanvas" xmlns:cx="http://schemas.microsoft.com/office/drawing/2014/chartex" xmlns:cx1="http://schemas.microsoft.com/office/drawing/2015/9/8/chartex" xmlns:cx2="http://schemas.microsoft.com/office/drawing/2015/10/21/chartex" xmlns:cx3="http://schemas.microsoft.com/office/drawing/2016/5/9/chartex" xmlns:cx4="http://schemas.microsoft.com/office/drawing/2016/5/10/chartex" xmlns:cx5="http://schemas.microsoft.com/office/drawing/2016/5/11/chartex" xmlns:cx6="http://schemas.microsoft.com/office/drawing/2016/5/12/chartex" xmlns:cx7="http://schemas.microsoft.com/office/drawing/2016/5/13/chartex" xmlns:cx8="http://schemas.microsoft.com/office/drawing/2016/5/14/chartex" xmlns:mc="http://schemas.openxmlformats.org/markup-compatibility/2006" xmlns:aink="http://schemas.microsoft.com/office/drawing/2016/ink" xmlns:am3d="http://schemas.microsoft.com/office/drawing/2017/model3d" xmlns:o="urn:schemas-microsoft-com:office:office" xmlns:r="http://schemas.openxmlformats.org/officeDocument/2006/relationships" xmlns:m="http://schemas.openxmlformats.org/officeDocument/2006/math" xmlns:v="urn:schemas-microsoft-com:vml" xmlns:wp14="http://schemas.microsoft.com/office/word/2010/wordprocessingDrawing" xmlns:wp="http://schemas.openxmlformats.org/drawingml/2006/wordprocessingDrawing" xmlns:w10="urn:schemas-microsoft-com:office:word" xmlns:w="http://schemas.openxmlformats.org/wordprocessingml/2006/main" xmlns:w14="http://schemas.microsoft.com/office/word/2010/wordml" xmlns:w15="http://schemas.microsoft.com/office/word/2012/wordml" xmlns:w16cex="http://schemas.microsoft.com/office/word/2018/wordml/cex" xmlns:w16cid="http://schemas.microsoft.com/office/word/2016/wordml/cid" xmlns:w16="http://schemas.microsoft.com/office/word/2018/wordml" xmlns:w16se="http://schemas.microsoft.com/office/word/2015/wordml/symex" xmlns:wpg="http://schemas.microsoft.com/office/word/2010/wordprocessingGroup" xmlns:wpi="http://schemas.microsoft.com/office/word/2010/wordprocessingInk" xmlns:wne="http://schemas.microsoft.com/office/word/2006/wordml" xmlns:wps="http://schemas.microsoft.com/office/word/2010/wordprocessingShape" mc:Ignorable="w14 w15 w16se w16cid w16 w16cex wp14">
   <w:body>
     <w:p>
       <w:pPr>
@@ -10,7 +10,7 @@
         <w:rPr>
           <w:rStyle w:val="Strong"/>
         </w:rPr>
-        <w:t>Spatiotemporal patterns of fire in Belgium, the Netherlands and Germany</w:t>
+        <w:t xml:space="preserve">Spatiotemporal patterns of fire in the Netherlands </w:t>
       </w:r>
     </w:p>
     <w:p>
@@ -18,7 +18,81 @@
         <w:pStyle w:val="NormalWeb"/>
       </w:pPr>
       <w:r>
-        <w:t>Fire currently is not a major ecosystem process or hazardous concern in the temperate climate of the Netherlands. Humans have a large control on fire occurrence in these regions, indirectly by creating fragmented landscapes that limit fire spread, and directly by igniting and extinguishing fires. Climate is also important since it may induce the susceptibility of fuels to ignite and burn, and influences lightning ignitions. With a changing climate, fire may become more prevalent in these regions. It is therefore important to understand current spatiotemporal patterns of fire. NASA’s Moderate Resolution Imaging Spectroradiometer has consistently documented timing and location of fires since 2001. This thesis will investigate this dataset in combination with land cover and climate datasets</w:t>
+        <w:t>Fire currently is not a major ecosystem process or hazardous concern in the temperate climate of the Netherlands. Humans have a large control on fire occurrence in these regions, indirectly by creating fragmented landscapes that limit fire spread, and directly by igniting and extinguishing fires. Climate is also important since it may induce the susceptibility of fuels to ignite and burn, and influences lightning ignitions. With a changing climate, fire may become more prevalent in these regions. It is therefore important to understand current spatiotemporal patterns of fire</w:t>
+      </w:r>
+      <w:r>
+        <w:t>.</w:t>
+      </w:r>
+      <w:r>
+        <w:t xml:space="preserve"> </w:t>
+      </w:r>
+      <w:r>
+        <w:t xml:space="preserve">The </w:t>
+      </w:r>
+      <w:r>
+        <w:t>Suomi National Polar-Orbiting Partnership (Suomi NPP) spacecraft</w:t>
+      </w:r>
+      <w:r>
+        <w:t xml:space="preserve"> with the </w:t>
+      </w:r>
+      <w:r>
+        <w:t>Visible Infrared Imaging Radiometer Suite (VIIRS)</w:t>
+      </w:r>
+      <w:r>
+        <w:t xml:space="preserve"> has been detecting fires around </w:t>
+      </w:r>
+      <w:proofErr w:type="spellStart"/>
+      <w:r>
+        <w:t>the</w:t>
+      </w:r>
+      <w:proofErr w:type="spellEnd"/>
+      <w:r>
+        <w:t xml:space="preserve"> globe with the help of a developed fire detection algorithm </w:t>
+      </w:r>
+      <w:r>
+        <w:fldChar w:fldCharType="begin" w:fldLock="1"/>
+      </w:r>
+      <w:r>
+        <w:instrText>ADDIN CSL_CITATION {"citationItems":[{"id":"ITEM-1","itemData":{"DOI":"10.1016/j.rse.2013.12.008","ISSN":"0034-4257","abstract":"The first Visible Infrared Imaging Radiometer Suite (VIIRS) was launched\nin October 2011 aboard the Suomi-National Polar-orbiting Partnership\n(S-NPP) satellite. The VIIRS instrument carries two separate sets of\nmulti-spectral channels providing full global coverage at both 375 m and\n750 m nominal resolutions every 12 h or less depending on the latitude.\nIn this study, we introduce a new VIIRS active fire detection algorithm,\nwhich is driven primarily by the 375 m middle and thermal infrared\nimagery data. The algorithm builds on the well-established MODIS Fire\nand Thermal Anomalies product using a contextual approach to detect both\nday and nighttime biomass burning and other thermal anomalies. Here we\npresent the fire algorithm's design and implementation, including\nimportant information describing the input data characteristics and\npotential artifacts associated with pixel saturation and the South\nAtlantic Magnetic Anomaly, both found to affect the middle infrared\nchannel data. Initial assessment using results derived from the global\nprocessing of the algorithm indicated small, although variable,\ncommission errors (&lt;1.2%) for nominal confidence fire pixels. We\nachieved improved performance using the 375 m active fire data compared\nto the VIIRS 750 m baseline fire product, resulting in a 3 x and 25 x\nfactor increase in the absolute number of fire pixels detected using day\nand nighttime data, respectively. Similarly, VIIRS 375 m fire data\nshowed significantly superior mapping capabilities compared to current\nMODIS fire detection data with improved consistency of fire perimeter\ndelineation for biomass burning lasting multiple days. (C) 2014 Elsevier\nInc. All rights reserved.","author":[{"dropping-particle":"","family":"Schroeder","given":"Wilfrid","non-dropping-particle":"","parse-names":false,"suffix":""},{"dropping-particle":"","family":"Oliva","given":"Patricia","non-dropping-particle":"","parse-names":false,"suffix":""},{"dropping-particle":"","family":"Giglio","given":"Louis","non-dropping-particle":"","parse-names":false,"suffix":""},{"dropping-particle":"","family":"Csiszar","given":"Ivan A","non-dropping-particle":"","parse-names":false,"suffix":""}],"container-title":"REMOTE SENSING OF ENVIRONMENT","id":"ITEM-1","issued":{"date-parts":[["2014"]]},"page":"85-96","publisher":"ELSEVIER SCIENCE INC","publisher-place":"360 PARK AVE SOUTH, NEW YORK, NY 10010-1710 USA","title":"The New VIIRS 375 m active fire detection data product: Algorithm description and initial assessment","type":"article-journal","volume":"143"},"uris":["http://www.mendeley.com/documents/?uuid=a634acde-4e20-40d9-9972-992dcc303ba4"]}],"mendeley":{"formattedCitation":"(Schroeder &lt;i&gt;et al.&lt;/i&gt;, 2014)","plainTextFormattedCitation":"(Schroeder et al., 2014)"},"properties":{"noteIndex":0},"schema":"https://github.com/citation-style-language/schema/raw/master/csl-citation.json"}</w:instrText>
+      </w:r>
+      <w:r>
+        <w:fldChar w:fldCharType="separate"/>
+      </w:r>
+      <w:r>
+        <w:rPr>
+          <w:noProof/>
+        </w:rPr>
+        <w:t xml:space="preserve">(Schroeder </w:t>
+      </w:r>
+      <w:r>
+        <w:rPr>
+          <w:i/>
+          <w:noProof/>
+        </w:rPr>
+        <w:t>et al.</w:t>
+      </w:r>
+      <w:r>
+        <w:rPr>
+          <w:noProof/>
+        </w:rPr>
+        <w:t>, 2014)</w:t>
+      </w:r>
+      <w:r>
+        <w:fldChar w:fldCharType="end"/>
+      </w:r>
+      <w:r>
+        <w:t>. This thesis will investigate this dataset in combination with land cover</w:t>
+      </w:r>
+      <w:r>
+        <w:t xml:space="preserve">, </w:t>
+      </w:r>
+      <w:proofErr w:type="gramStart"/>
+      <w:r>
+        <w:t>climate</w:t>
+      </w:r>
+      <w:proofErr w:type="gramEnd"/>
+      <w:r>
+        <w:t xml:space="preserve"> and infrastructure datasets to reconstruct the regional effect of the fires.</w:t>
       </w:r>
     </w:p>
     <w:p>
@@ -37,7 +111,7 @@
         <w:fldChar w:fldCharType="begin" w:fldLock="1"/>
       </w:r>
       <w:r>
-        <w:instrText>ADDIN CSL_CITATION {"citationItems":[{"id":"ITEM-1","itemData":{"DOI":"10.1007/s10113-013-0499-2","ISSN":"1436-3798","abstract":"A new high-resolution regional climate change ensemble has been established for Europe within the World Climate Research Program Coordinated Regional Downscaling Experiment (EURO-CORDEX) initiative. The first set of simulations with a horizontal resolution of 12.5 km was completed for the new emission scenarios RCP4.5 and RCP8.5 with more simulations expected to follow. The aim of this paper is to present this data set to the different communities active in regional climate modelling, impact assessment and adaptation. The EURO-CORDEX ensemble results have been compared to the SRES A1B simulation results achieved within the ENSEMBLES project. The large-scale patterns of changes in mean temperature and precipitation are similar in all three scenarios, but they differ in regional details, which can partly be related to the higher resolution in EURO-CORDEX. The results strengthen those obtained in ENSEMBLES, but need further investigations. The analysis of impact indices shows that for RCP8.5, there is a substantially larger change projected for temperature-based indices than for RCP4.5. The difference is less pronounced for precipitation-based indices. Two effects of the increased resolution can be regarded as an added value of regional climate simulations. Regional climate model simulations provide higher daily precipitation intensities, which are completely missing in the global climate model simulations, and they provide a significantly different climate change of daily precipitation intensities resulting in a smoother shift from weak to moderate and high intensities.","author":[{"dropping-particle":"","family":"Jacob","given":"Daniela","non-dropping-particle":"","parse-names":false,"suffix":""},{"dropping-particle":"","family":"Petersen","given":"Juliane","non-dropping-particle":"","parse-names":false,"suffix":""},{"dropping-particle":"","family":"Eggert","given":"Bastian","non-dropping-particle":"","parse-names":false,"suffix":""},{"dropping-particle":"","family":"Alias","given":"Antoinette","non-dropping-particle":"","parse-names":false,"suffix":""},{"dropping-particle":"","family":"Christensen","given":"Ole Bøssing","non-dropping-particle":"","parse-names":false,"suffix":""},{"dropping-particle":"","family":"Bouwer","given":"Laurens M","non-dropping-particle":"","parse-names":false,"suffix":""},{"dropping-particle":"","family":"Braun","given":"Alain","non-dropping-particle":"","parse-names":false,"suffix":""},{"dropping-particle":"","family":"Colette","given":"Augustin","non-dropping-particle":"","parse-names":false,"suffix":""},{"dropping-particle":"","family":"Déqué","given":"Michel","non-dropping-particle":"","parse-names":false,"suffix":""},{"dropping-particle":"","family":"Georgievski","given":"Goran","non-dropping-particle":"","parse-names":false,"suffix":""},{"dropping-particle":"","family":"Georgopoulou","given":"Elena","non-dropping-particle":"","parse-names":false,"suffix":""},{"dropping-particle":"","family":"Gobiet","given":"Andreas","non-dropping-particle":"","parse-names":false,"suffix":""},{"dropping-particle":"","family":"Menut","given":"Laurent","non-dropping-particle":"","parse-names":false,"suffix":""},{"dropping-particle":"","family":"Nikulin","given":"Grigory","non-dropping-particle":"","parse-names":false,"suffix":""},{"dropping-particle":"","family":"Haensler","given":"Andreas","non-dropping-particle":"","parse-names":false,"suffix":""},{"dropping-particle":"","family":"Hempelmann","given":"Nils","non-dropping-particle":"","parse-names":false,"suffix":""},{"dropping-particle":"","family":"Jones","given":"Colin","non-dropping-particle":"","parse-names":false,"suffix":""},{"dropping-particle":"","family":"Keuler","given":"Klaus","non-dropping-particle":"","parse-names":false,"suffix":""},{"dropping-particle":"","family":"Kovats","given":"Sari","non-dropping-particle":"","parse-names":false,"suffix":""},{"dropping-particle":"","family":"Kröner","given":"Nico","non-dropping-particle":"","parse-names":false,"suffix":""},{"dropping-particle":"","family":"Kotlarski","given":"Sven","non-dropping-particle":"","parse-names":false,"suffix":""},{"dropping-particle":"","family":"Kriegsmann","given":"Arne","non-dropping-particle":"","parse-names":false,"suffix":""},{"dropping-particle":"","family":"Martin","given":"Eric","non-dropping-particle":"","parse-names":false,"suffix":""},{"dropping-particle":"","family":"Meijgaard","given":"Erik","non-dropping-particle":"van","parse-names":false,"suffix":""},{"dropping-particle":"","family":"Moseley","given":"Christopher","non-dropping-particle":"","parse-names":false,"suffix":""},{"dropping-particle":"","family":"Pfeifer","given":"Susanne","non-dropping-particle":"","parse-names":false,"suffix":""},{"dropping-particle":"","family":"Preuschmann","given":"Swantje","non-dropping-particle":"","parse-names":false,"suffix":""},{"dropping-particle":"","family":"Radermacher","given":"Christine","non-dropping-particle":"","parse-names":false,"suffix":""},{"dropping-particle":"","family":"Radtke","given":"Kai","non-dropping-particle":"","parse-names":false,"suffix":""},{"dropping-particle":"","family":"Rechid","given":"Diana","non-dropping-particle":"","parse-names":false,"suffix":""},{"dropping-particle":"","family":"Rounsevell","given":"Mark","non-dropping-particle":"","parse-names":false,"suffix":""},{"dropping-particle":"","family":"Samuelsson","given":"Patrick","non-dropping-particle":"","parse-names":false,"suffix":""},{"dropping-particle":"","family":"Somot","given":"Samuel","non-dropping-particle":"","parse-names":false,"suffix":""},{"dropping-particle":"","family":"Soussana","given":"Jean-Francois","non-dropping-particle":"","parse-names":false,"suffix":""},{"dropping-particle":"","family":"Teichmann","given":"Claas","non-dropping-particle":"","parse-names":false,"suffix":""},{"dropping-particle":"","family":"Valentini","given":"Riccardo","non-dropping-particle":"","parse-names":false,"suffix":""},{"dropping-particle":"","family":"Vautard","given":"Robert","non-dropping-particle":"","parse-names":false,"suffix":""},{"dropping-particle":"","family":"Weber","given":"Björn","non-dropping-particle":"","parse-names":false,"suffix":""},{"dropping-particle":"","family":"Yiou","given":"Pascal","non-dropping-particle":"","parse-names":false,"suffix":""}],"container-title":"Regional Environmental Change","id":"ITEM-1","issue":"2","issued":{"date-parts":[["2014","4","23"]]},"page":"563-578","publisher":"SPRINGER HEIDELBERG","publisher-place":"TIERGARTENSTRASSE 17, D-69121 HEIDELBERG, GERMANY","title":"EURO-CORDEX: new high-resolution climate change projections for European impact research","type":"article-journal","volume":"14"},"uris":["http://www.mendeley.com/documents/?uuid=167dffcf-001f-413c-b557-2a20a3320ae6"]}],"mendeley":{"formattedCitation":"(Jacob et al., 2014)","plainTextFormattedCitation":"(Jacob et al., 2014)","previouslyFormattedCitation":"(Jacob et al., 2014)"},"properties":{"noteIndex":0},"schema":"https://github.com/citation-style-language/schema/raw/master/csl-citation.json"}</w:instrText>
+        <w:instrText>ADDIN CSL_CITATION {"citationItems":[{"id":"ITEM-1","itemData":{"DOI":"10.1007/s10113-013-0499-2","ISSN":"1436-3798","abstract":"A new high-resolution regional climate change ensemble has been established for Europe within the World Climate Research Program Coordinated Regional Downscaling Experiment (EURO-CORDEX) initiative. The first set of simulations with a horizontal resolution of 12.5 km was completed for the new emission scenarios RCP4.5 and RCP8.5 with more simulations expected to follow. The aim of this paper is to present this data set to the different communities active in regional climate modelling, impact assessment and adaptation. The EURO-CORDEX ensemble results have been compared to the SRES A1B simulation results achieved within the ENSEMBLES project. The large-scale patterns of changes in mean temperature and precipitation are similar in all three scenarios, but they differ in regional details, which can partly be related to the higher resolution in EURO-CORDEX. The results strengthen those obtained in ENSEMBLES, but need further investigations. The analysis of impact indices shows that for RCP8.5, there is a substantially larger change projected for temperature-based indices than for RCP4.5. The difference is less pronounced for precipitation-based indices. Two effects of the increased resolution can be regarded as an added value of regional climate simulations. Regional climate model simulations provide higher daily precipitation intensities, which are completely missing in the global climate model simulations, and they provide a significantly different climate change of daily precipitation intensities resulting in a smoother shift from weak to moderate and high intensities.","author":[{"dropping-particle":"","family":"Jacob","given":"Daniela","non-dropping-particle":"","parse-names":false,"suffix":""},{"dropping-particle":"","family":"Petersen","given":"Juliane","non-dropping-particle":"","parse-names":false,"suffix":""},{"dropping-particle":"","family":"Eggert","given":"Bastian","non-dropping-particle":"","parse-names":false,"suffix":""},{"dropping-particle":"","family":"Alias","given":"Antoinette","non-dropping-particle":"","parse-names":false,"suffix":""},{"dropping-particle":"","family":"Christensen","given":"Ole Bøssing","non-dropping-particle":"","parse-names":false,"suffix":""},{"dropping-particle":"","family":"Bouwer","given":"Laurens M","non-dropping-particle":"","parse-names":false,"suffix":""},{"dropping-particle":"","family":"Braun","given":"Alain","non-dropping-particle":"","parse-names":false,"suffix":""},{"dropping-particle":"","family":"Colette","given":"Augustin","non-dropping-particle":"","parse-names":false,"suffix":""},{"dropping-particle":"","family":"Déqué","given":"Michel","non-dropping-particle":"","parse-names":false,"suffix":""},{"dropping-particle":"","family":"Georgievski","given":"Goran","non-dropping-particle":"","parse-names":false,"suffix":""},{"dropping-particle":"","family":"Georgopoulou","given":"Elena","non-dropping-particle":"","parse-names":false,"suffix":""},{"dropping-particle":"","family":"Gobiet","given":"Andreas","non-dropping-particle":"","parse-names":false,"suffix":""},{"dropping-particle":"","family":"Menut","given":"Laurent","non-dropping-particle":"","parse-names":false,"suffix":""},{"dropping-particle":"","family":"Nikulin","given":"Grigory","non-dropping-particle":"","parse-names":false,"suffix":""},{"dropping-particle":"","family":"Haensler","given":"Andreas","non-dropping-particle":"","parse-names":false,"suffix":""},{"dropping-particle":"","family":"Hempelmann","given":"Nils","non-dropping-particle":"","parse-names":false,"suffix":""},{"dropping-particle":"","family":"Jones","given":"Colin","non-dropping-particle":"","parse-names":false,"suffix":""},{"dropping-particle":"","family":"Keuler","given":"Klaus","non-dropping-particle":"","parse-names":false,"suffix":""},{"dropping-particle":"","family":"Kovats","given":"Sari","non-dropping-particle":"","parse-names":false,"suffix":""},{"dropping-particle":"","family":"Kröner","given":"Nico","non-dropping-particle":"","parse-names":false,"suffix":""},{"dropping-particle":"","family":"Kotlarski","given":"Sven","non-dropping-particle":"","parse-names":false,"suffix":""},{"dropping-particle":"","family":"Kriegsmann","given":"Arne","non-dropping-particle":"","parse-names":false,"suffix":""},{"dropping-particle":"","family":"Martin","given":"Eric","non-dropping-particle":"","parse-names":false,"suffix":""},{"dropping-particle":"","family":"Meijgaard","given":"Erik","non-dropping-particle":"van","parse-names":false,"suffix":""},{"dropping-particle":"","family":"Moseley","given":"Christopher","non-dropping-particle":"","parse-names":false,"suffix":""},{"dropping-particle":"","family":"Pfeifer","given":"Susanne","non-dropping-particle":"","parse-names":false,"suffix":""},{"dropping-particle":"","family":"Preuschmann","given":"Swantje","non-dropping-particle":"","parse-names":false,"suffix":""},{"dropping-particle":"","family":"Radermacher","given":"Christine","non-dropping-particle":"","parse-names":false,"suffix":""},{"dropping-particle":"","family":"Radtke","given":"Kai","non-dropping-particle":"","parse-names":false,"suffix":""},{"dropping-particle":"","family":"Rechid","given":"Diana","non-dropping-particle":"","parse-names":false,"suffix":""},{"dropping-particle":"","family":"Rounsevell","given":"Mark","non-dropping-particle":"","parse-names":false,"suffix":""},{"dropping-particle":"","family":"Samuelsson","given":"Patrick","non-dropping-particle":"","parse-names":false,"suffix":""},{"dropping-particle":"","family":"Somot","given":"Samuel","non-dropping-particle":"","parse-names":false,"suffix":""},{"dropping-particle":"","family":"Soussana","given":"Jean-Francois","non-dropping-particle":"","parse-names":false,"suffix":""},{"dropping-particle":"","family":"Teichmann","given":"Claas","non-dropping-particle":"","parse-names":false,"suffix":""},{"dropping-particle":"","family":"Valentini","given":"Riccardo","non-dropping-particle":"","parse-names":false,"suffix":""},{"dropping-particle":"","family":"Vautard","given":"Robert","non-dropping-particle":"","parse-names":false,"suffix":""},{"dropping-particle":"","family":"Weber","given":"Björn","non-dropping-particle":"","parse-names":false,"suffix":""},{"dropping-particle":"","family":"Yiou","given":"Pascal","non-dropping-particle":"","parse-names":false,"suffix":""}],"container-title":"Regional Environmental Change","id":"ITEM-1","issue":"2","issued":{"date-parts":[["2014","4","23"]]},"page":"563-578","publisher":"SPRINGER HEIDELBERG","publisher-place":"TIERGARTENSTRASSE 17, D-69121 HEIDELBERG, GERMANY","title":"EURO-CORDEX: new high-resolution climate change projections for European impact research","type":"article-journal","volume":"14"},"uris":["http://www.mendeley.com/documents/?uuid=167dffcf-001f-413c-b557-2a20a3320ae6"]}],"mendeley":{"formattedCitation":"(Jacob &lt;i&gt;et al.&lt;/i&gt;, 2014)","plainTextFormattedCitation":"(Jacob et al., 2014)","previouslyFormattedCitation":"(Jacob &lt;i&gt;et al.&lt;/i&gt;, 2014)"},"properties":{"noteIndex":0},"schema":"https://github.com/citation-style-language/schema/raw/master/csl-citation.json"}</w:instrText>
       </w:r>
       <w:r>
         <w:fldChar w:fldCharType="separate"/>
@@ -46,7 +120,20 @@
         <w:rPr>
           <w:noProof/>
         </w:rPr>
-        <w:t>(Jacob et al., 2014)</w:t>
+        <w:t xml:space="preserve">(Jacob </w:t>
+      </w:r>
+      <w:r>
+        <w:rPr>
+          <w:i/>
+          <w:noProof/>
+        </w:rPr>
+        <w:t>et al.</w:t>
+      </w:r>
+      <w:r>
+        <w:rPr>
+          <w:noProof/>
+        </w:rPr>
+        <w:t>, 2014)</w:t>
       </w:r>
       <w:r>
         <w:fldChar w:fldCharType="end"/>
@@ -61,7 +148,7 @@
         <w:fldChar w:fldCharType="begin" w:fldLock="1"/>
       </w:r>
       <w:r>
-        <w:instrText>ADDIN CSL_CITATION {"citationItems":[{"id":"ITEM-1","itemData":{"DOI":"10.1038/sdata.2018.214","ISSN":"2052-4463","abstract":"We present new global maps of the Koppen-Geiger climate classification at an unprecedented 1-km resolution for the present-day (1980-2016) and for projected future conditions (2071-2100) under climate change. The present-day map is derived from an ensemble of four high-resolution, topographically-corrected climatic maps. The future map is derived from an ensemble of 32 climate model projections (scenario RCP8.5), by superimposing the projected climate change anomaly on the baseline high-resolution climatic maps. For both time periods we calculate confidence levels from the ensemble spread, providing valuable indications of the reliability of the classifications. The new maps exhibit a higher classification accuracy and substantially more detail than previous maps, particularly in regions with sharp spatial or elevation gradients. We anticipate the new maps will be useful for numerous applications, including species and vegetation distribution modeling. The new maps including the associated confidence maps are freely available via www.gloh2o.org/koppen.","author":[{"dropping-particle":"","family":"Beck","given":"Hylke E","non-dropping-particle":"","parse-names":false,"suffix":""},{"dropping-particle":"","family":"Zimmermann","given":"Niklaus E","non-dropping-particle":"","parse-names":false,"suffix":""},{"dropping-particle":"","family":"McVicar","given":"Tim R","non-dropping-particle":"","parse-names":false,"suffix":""},{"dropping-particle":"","family":"Vergopolan","given":"Noemi","non-dropping-particle":"","parse-names":false,"suffix":""},{"dropping-particle":"","family":"Berg","given":"Alexis","non-dropping-particle":"","parse-names":false,"suffix":""},{"dropping-particle":"","family":"Wood","given":"Eric F","non-dropping-particle":"","parse-names":false,"suffix":""}],"container-title":"Scientific Data","id":"ITEM-1","issue":"1","issued":{"date-parts":[["2018","12","30"]]},"page":"180214","publisher":"NATURE PUBLISHING GROUP","publisher-place":"MACMILLAN BUILDING, 4 CRINAN ST, LONDON N1 9XW, ENGLAND","title":"Present and future Köppen-Geiger climate classification maps at 1-km resolution","type":"article-journal","volume":"5"},"uris":["http://www.mendeley.com/documents/?uuid=433da89a-bfcf-422d-aba5-a99691904ee5"]}],"mendeley":{"formattedCitation":"(Beck et al., 2018)","plainTextFormattedCitation":"(Beck et al., 2018)","previouslyFormattedCitation":"(Beck et al., 2018)"},"properties":{"noteIndex":0},"schema":"https://github.com/citation-style-language/schema/raw/master/csl-citation.json"}</w:instrText>
+        <w:instrText>ADDIN CSL_CITATION {"citationItems":[{"id":"ITEM-1","itemData":{"DOI":"10.1038/sdata.2018.214","ISSN":"2052-4463","abstract":"We present new global maps of the Koppen-Geiger climate classification at an unprecedented 1-km resolution for the present-day (1980-2016) and for projected future conditions (2071-2100) under climate change. The present-day map is derived from an ensemble of four high-resolution, topographically-corrected climatic maps. The future map is derived from an ensemble of 32 climate model projections (scenario RCP8.5), by superimposing the projected climate change anomaly on the baseline high-resolution climatic maps. For both time periods we calculate confidence levels from the ensemble spread, providing valuable indications of the reliability of the classifications. The new maps exhibit a higher classification accuracy and substantially more detail than previous maps, particularly in regions with sharp spatial or elevation gradients. We anticipate the new maps will be useful for numerous applications, including species and vegetation distribution modeling. The new maps including the associated confidence maps are freely available via www.gloh2o.org/koppen.","author":[{"dropping-particle":"","family":"Beck","given":"Hylke E","non-dropping-particle":"","parse-names":false,"suffix":""},{"dropping-particle":"","family":"Zimmermann","given":"Niklaus E","non-dropping-particle":"","parse-names":false,"suffix":""},{"dropping-particle":"","family":"McVicar","given":"Tim R","non-dropping-particle":"","parse-names":false,"suffix":""},{"dropping-particle":"","family":"Vergopolan","given":"Noemi","non-dropping-particle":"","parse-names":false,"suffix":""},{"dropping-particle":"","family":"Berg","given":"Alexis","non-dropping-particle":"","parse-names":false,"suffix":""},{"dropping-particle":"","family":"Wood","given":"Eric F","non-dropping-particle":"","parse-names":false,"suffix":""}],"container-title":"Scientific Data","id":"ITEM-1","issue":"1","issued":{"date-parts":[["2018","12","30"]]},"page":"180214","publisher":"NATURE PUBLISHING GROUP","publisher-place":"MACMILLAN BUILDING, 4 CRINAN ST, LONDON N1 9XW, ENGLAND","title":"Present and future Köppen-Geiger climate classification maps at 1-km resolution","type":"article-journal","volume":"5"},"uris":["http://www.mendeley.com/documents/?uuid=433da89a-bfcf-422d-aba5-a99691904ee5"]}],"mendeley":{"formattedCitation":"(Beck &lt;i&gt;et al.&lt;/i&gt;, 2018)","plainTextFormattedCitation":"(Beck et al., 2018)","previouslyFormattedCitation":"(Beck &lt;i&gt;et al.&lt;/i&gt;, 2018)"},"properties":{"noteIndex":0},"schema":"https://github.com/citation-style-language/schema/raw/master/csl-citation.json"}</w:instrText>
       </w:r>
       <w:r>
         <w:fldChar w:fldCharType="separate"/>
@@ -70,7 +157,20 @@
         <w:rPr>
           <w:noProof/>
         </w:rPr>
-        <w:t>(Beck et al., 2018)</w:t>
+        <w:t xml:space="preserve">(Beck </w:t>
+      </w:r>
+      <w:r>
+        <w:rPr>
+          <w:i/>
+          <w:noProof/>
+        </w:rPr>
+        <w:t>et al.</w:t>
+      </w:r>
+      <w:r>
+        <w:rPr>
+          <w:noProof/>
+        </w:rPr>
+        <w:t>, 2018)</w:t>
       </w:r>
       <w:r>
         <w:fldChar w:fldCharType="end"/>
@@ -94,7 +194,7 @@
         <w:fldChar w:fldCharType="begin" w:fldLock="1"/>
       </w:r>
       <w:r>
-        <w:instrText>ADDIN CSL_CITATION {"citationItems":[{"id":"ITEM-1","itemData":{"DOI":"10.1071/WF08187","ISSN":"1049-8001","abstract":"Wildland fire is a global phenomenon, and a result of interactions between climate–weather, fuels and people. Our climate is changing rapidly primarily through the release of greenhouse gases that may have profound and possibly unexpected impacts on global fire activity. The present paper reviews the current understanding of what the future may bring with respect to wildland fire and discusses future options for research and management. To date, research suggests a general increase in area burned and fire occurrence but there is a lot of spatial variability, with some areas of no change or even decreases in area burned and occurrence. Fire seasons are lengthening for temperate and boreal regions and this trend should continue in a warmer world. Future trends of fire severity and intensity are difficult to determine owing to the complex and non-linear interactions between weather, vegetation and people. Improved fire data are required along with continued global studies that dynamically include weather, vegetation, people, and other disturbances. Lastly, we need more research on the role of policy, practices and human behaviour because most of the global fire activity is directly attributable to people.","author":[{"dropping-particle":"","family":"Flannigan","given":"Mike D","non-dropping-particle":"","parse-names":false,"suffix":""},{"dropping-particle":"","family":"Krawchuk","given":"Meg A","non-dropping-particle":"","parse-names":false,"suffix":""},{"dropping-particle":"","family":"Groot","given":"William J","non-dropping-particle":"de","parse-names":false,"suffix":""},{"dropping-particle":"","family":"Wotton","given":"B Mike","non-dropping-particle":"","parse-names":false,"suffix":""},{"dropping-particle":"","family":"Gowman","given":"Lynn M","non-dropping-particle":"","parse-names":false,"suffix":""}],"container-title":"International Journal of Wildland Fire","id":"ITEM-1","issue":"5","issued":{"date-parts":[["2009"]]},"page":"483","publisher":"CSIRO PUBLISHING","publisher-place":"UNIPARK, BLDG 1, LEVEL 1, 195 WELLINGTON RD, LOCKED BAG 10, CLAYTON, VIC 3168, AUSTRALIA","title":"Implications of changing climate for global wildland fire","type":"article-journal","volume":"18"},"uris":["http://www.mendeley.com/documents/?uuid=1020053f-e9fa-4e5c-b754-b43d04b7fbe0"]}],"mendeley":{"formattedCitation":"(Flannigan, Krawchuk, de Groot, Wotton, &amp; Gowman, 2009)","plainTextFormattedCitation":"(Flannigan, Krawchuk, de Groot, Wotton, &amp; Gowman, 2009)","previouslyFormattedCitation":"(Flannigan, Krawchuk, de Groot, Wotton, &amp; Gowman, 2009)"},"properties":{"noteIndex":0},"schema":"https://github.com/citation-style-language/schema/raw/master/csl-citation.json"}</w:instrText>
+        <w:instrText>ADDIN CSL_CITATION {"citationItems":[{"id":"ITEM-1","itemData":{"DOI":"10.1071/WF08187","ISSN":"1049-8001","abstract":"Wildland fire is a global phenomenon, and a result of interactions between climate–weather, fuels and people. Our climate is changing rapidly primarily through the release of greenhouse gases that may have profound and possibly unexpected impacts on global fire activity. The present paper reviews the current understanding of what the future may bring with respect to wildland fire and discusses future options for research and management. To date, research suggests a general increase in area burned and fire occurrence but there is a lot of spatial variability, with some areas of no change or even decreases in area burned and occurrence. Fire seasons are lengthening for temperate and boreal regions and this trend should continue in a warmer world. Future trends of fire severity and intensity are difficult to determine owing to the complex and non-linear interactions between weather, vegetation and people. Improved fire data are required along with continued global studies that dynamically include weather, vegetation, people, and other disturbances. Lastly, we need more research on the role of policy, practices and human behaviour because most of the global fire activity is directly attributable to people.","author":[{"dropping-particle":"","family":"Flannigan","given":"Mike D","non-dropping-particle":"","parse-names":false,"suffix":""},{"dropping-particle":"","family":"Krawchuk","given":"Meg A","non-dropping-particle":"","parse-names":false,"suffix":""},{"dropping-particle":"","family":"Groot","given":"William J","non-dropping-particle":"de","parse-names":false,"suffix":""},{"dropping-particle":"","family":"Wotton","given":"B Mike","non-dropping-particle":"","parse-names":false,"suffix":""},{"dropping-particle":"","family":"Gowman","given":"Lynn M","non-dropping-particle":"","parse-names":false,"suffix":""}],"container-title":"International Journal of Wildland Fire","id":"ITEM-1","issue":"5","issued":{"date-parts":[["2009"]]},"page":"483","publisher":"CSIRO PUBLISHING","publisher-place":"UNIPARK, BLDG 1, LEVEL 1, 195 WELLINGTON RD, LOCKED BAG 10, CLAYTON, VIC 3168, AUSTRALIA","title":"Implications of changing climate for global wildland fire","type":"article-journal","volume":"18"},"uris":["http://www.mendeley.com/documents/?uuid=1020053f-e9fa-4e5c-b754-b43d04b7fbe0"]}],"mendeley":{"formattedCitation":"(Flannigan &lt;i&gt;et al.&lt;/i&gt;, 2009)","plainTextFormattedCitation":"(Flannigan et al., 2009)","previouslyFormattedCitation":"(Flannigan &lt;i&gt;et al.&lt;/i&gt;, 2009)"},"properties":{"noteIndex":0},"schema":"https://github.com/citation-style-language/schema/raw/master/csl-citation.json"}</w:instrText>
       </w:r>
       <w:r>
         <w:fldChar w:fldCharType="separate"/>
@@ -103,7 +203,20 @@
         <w:rPr>
           <w:noProof/>
         </w:rPr>
-        <w:t>(Flannigan, Krawchuk, de Groot, Wotton, &amp; Gowman, 2009)</w:t>
+        <w:t xml:space="preserve">(Flannigan </w:t>
+      </w:r>
+      <w:r>
+        <w:rPr>
+          <w:i/>
+          <w:noProof/>
+        </w:rPr>
+        <w:t>et al.</w:t>
+      </w:r>
+      <w:r>
+        <w:rPr>
+          <w:noProof/>
+        </w:rPr>
+        <w:t>, 2009)</w:t>
       </w:r>
       <w:r>
         <w:fldChar w:fldCharType="end"/>
@@ -126,7 +239,7 @@
         <w:fldChar w:fldCharType="begin" w:fldLock="1"/>
       </w:r>
       <w:r>
-        <w:instrText>ADDIN CSL_CITATION {"citationItems":[{"id":"ITEM-1","itemData":{"DOI":"10.1016/j.rse.2016.02.054","ISSN":"0034-4257","abstract":"The two Moderate Resolution Imaging Spectroradiometer (MODIS)\ninstruments, on-board NASA's Terra and Aqua satellites, have provided\nmore than a decade of global fire data. Here we describe improvements\nmade to the fire detection algorithm and swath-level product that were\nimplemented as part of the Collection 6 land product reprocessing, which\ncommenced in May 2015. The updated algorithm is intended to address\nlimitations observed with the previous Collection 5 fire product,\nnotably the occurrence of false alarms caused by small forest clearings,\nand the omission of large fires obscured by thick smoke. Processing was\nalso expanded to oceans and other large water bodies to facilitate\nmonitoring of offshore gas flaring. Additionally, fire radiative power\n(FRP) is now retrieved using a radiance-based approach, generally\ndecreasing FRP for all but the comparatively small fraction of high\nintensity fire pixels. We performed a Stage-3 validation of the\nCollection 5 and Collection 6 Terra MODIS fire products using reference\nfire maps derived from more than 2500 high-resolution Advanced\nSpaceborne Thermal Emission and Reflection Radiometer (ASTER) images.\nOur results indicated targeted improvements in the performance of the\nCollection 6 active fire detection algorithm compared to Collection 5,\nwith reduced omission errors over large fires, and reduced false alarm\nrates in tropical ecosystems. Overall, the MOD14 Collection 6 daytime\nglobal commission error was 1.2%, compared to 2.4% in Collection 5.\nRegionally, the probability of detection for Collection 6 exhibited a\nsimilar to 3% absolute increase in Boreal North America and Boreal Asia\ncompared to Collection 5, a similar to 1% absolute increase in\nEquatorial Asia and Central Asia, a similar to 1% absolute decrease in\nSouth America above the Equator, and little or no change in the\nremaining regions considered. Not unexpectedly, the observed variability\nin the probability of detection was strongly driven by regional\ndifferences in fire size. Overall, there was a net improvement in\nCollection 6 algorithm performance globally. (C) 2016 The Authors.\nPublished by Elsevier Inc. This is an open access article under the CC\nBY-NC-ND license (http://creativecommons.org/licenses/by-nc-nd/4.0/).","author":[{"dropping-particle":"","family":"Giglio","given":"Louis","non-dropping-particle":"","parse-names":false,"suffix":""},{"dropping-particle":"","family":"Schroeder","given":"Wilfrid","non-dropping-particle":"","parse-names":false,"suffix":""},{"dropping-particle":"","family":"Justice","given":"Christopher O","non-dropping-particle":"","parse-names":false,"suffix":""}],"container-title":"REMOTE SENSING OF ENVIRONMENT","id":"ITEM-1","issued":{"date-parts":[["2016","6"]]},"page":"31-41","publisher":"ELSEVIER SCIENCE INC","publisher-place":"STE 800, 230 PARK AVE, NEW YORK, NY 10169 USA","title":"The collection 6 MODIS active fire detection algorithm and fire products","type":"article-journal","volume":"178"},"uris":["http://www.mendeley.com/documents/?uuid=d623d9c0-14d2-459c-947e-958bbe90b431"]}],"mendeley":{"formattedCitation":"(Giglio, Schroeder, &amp; Justice, 2016)","manualFormatting":"Giglio, Schroeder, &amp; Justice (2016","plainTextFormattedCitation":"(Giglio, Schroeder, &amp; Justice, 2016)","previouslyFormattedCitation":"(Giglio, Schroeder, &amp; Justice, 2016)"},"properties":{"noteIndex":0},"schema":"https://github.com/citation-style-language/schema/raw/master/csl-citation.json"}</w:instrText>
+        <w:instrText>ADDIN CSL_CITATION {"citationItems":[{"id":"ITEM-1","itemData":{"DOI":"10.1016/j.rse.2016.02.054","ISSN":"00344257","abstract":"The two Moderate Resolution Imaging Spectroradiometer (MODIS) instruments, on-board NASA's Terra and Aqua satellites, have provided more than a decade of global fire data. Here we describe improvements made to the fire detection algorithm and swath-level product that were implemented as part of the Collection 6 land product reprocessing, which commenced in May 2015. The updated algorithm is intended to address limitations observed with the previous Collection 5 fire product, notably the occurrence of false alarms caused by small forest clearings, and the omission of large fires obscured by thick smoke. Processing was also expanded to oceans and other large water bodies to facilitate monitoring of offshore gas flaring. Additionally, fire radiative power (FRP) is now retrieved using a radiance-based approach, generally decreasing FRP for all but the comparatively small fraction of high intensity fire pixels. We performed a Stage-3 validation of the Collection 5 and Collection 6 Terra MODIS fire products using reference fire maps derived from more than 2500 high-resolution Advanced Spaceborne Thermal Emission and Reflection Radiometer (ASTER) images. Our results indicated targeted improvements in the performance of the Collection 6 active fire detection algorithm compared to Collection 5, with reduced omission errors over large fires, and reduced false alarm rates in tropical ecosystems. Overall, the MOD14 Collection 6 daytime global commission error was 1.2%, compared to 2.4% in Collection 5. Regionally, the probability of detection for Collection 6 exhibited a similar to 3% absolute increase in Boreal North America and Boreal Asia compared to Collection 5, a similar to 1% absolute increase in Equatorial Asia and Central Asia, a similar to 1% absolute decrease in South America above the Equator, and little or no change in the remaining regions considered. Not unexpectedly, the observed variability in the probability of detection was strongly driven by regional differences in fire size. Overall, there was a net improvement in Collection 6 algorithm performance globally. (C) 2016 The Authors. Published by Elsevier Inc. This is an open access article under the CC BY-NC-ND license (http://creativecommons.org/licenses/by-nc-nd/4.0/).","author":[{"dropping-particle":"","family":"Giglio","given":"Louis","non-dropping-particle":"","parse-names":false,"suffix":""},{"dropping-particle":"","family":"Schroeder","given":"Wilfrid","non-dropping-particle":"","parse-names":false,"suffix":""},{"dropping-particle":"","family":"Justice","given":"Christopher O","non-dropping-particle":"","parse-names":false,"suffix":""}],"container-title":"Remote Sensing of Environment","id":"ITEM-1","issued":{"date-parts":[["2016","6"]]},"page":"31-41","publisher":"ELSEVIER SCIENCE INC","publisher-place":"STE 800, 230 PARK AVE, NEW YORK, NY 10169 USA","title":"The collection 6 MODIS active fire detection algorithm and fire products","type":"article-journal","volume":"178"},"uris":["http://www.mendeley.com/documents/?uuid=d623d9c0-14d2-459c-947e-958bbe90b431"]}],"mendeley":{"formattedCitation":"(Giglio, Schroeder and Justice, 2016)","manualFormatting":"Giglio, Schroeder, &amp; Justice (2016","plainTextFormattedCitation":"(Giglio, Schroeder and Justice, 2016)","previouslyFormattedCitation":"(Giglio, Schroeder and Justice, 2016)"},"properties":{"noteIndex":0},"schema":"https://github.com/citation-style-language/schema/raw/master/csl-citation.json"}</w:instrText>
       </w:r>
       <w:r>
         <w:fldChar w:fldCharType="separate"/>
@@ -159,7 +272,7 @@
         <w:fldChar w:fldCharType="begin" w:fldLock="1"/>
       </w:r>
       <w:r>
-        <w:instrText>ADDIN CSL_CITATION {"citationItems":[{"id":"ITEM-1","itemData":{"DOI":"10.1016/j.rse.2013.12.008","ISSN":"0034-4257","abstract":"The first Visible Infrared Imaging Radiometer Suite (VIIRS) was launched\nin October 2011 aboard the Suomi-National Polar-orbiting Partnership\n(S-NPP) satellite. The VIIRS instrument carries two separate sets of\nmulti-spectral channels providing full global coverage at both 375 m and\n750 m nominal resolutions every 12 h or less depending on the latitude.\nIn this study, we introduce a new VIIRS active fire detection algorithm,\nwhich is driven primarily by the 375 m middle and thermal infrared\nimagery data. The algorithm builds on the well-established MODIS Fire\nand Thermal Anomalies product using a contextual approach to detect both\nday and nighttime biomass burning and other thermal anomalies. Here we\npresent the fire algorithm's design and implementation, including\nimportant information describing the input data characteristics and\npotential artifacts associated with pixel saturation and the South\nAtlantic Magnetic Anomaly, both found to affect the middle infrared\nchannel data. Initial assessment using results derived from the global\nprocessing of the algorithm indicated small, although variable,\ncommission errors (&lt;1.2%) for nominal confidence fire pixels. We\nachieved improved performance using the 375 m active fire data compared\nto the VIIRS 750 m baseline fire product, resulting in a 3 x and 25 x\nfactor increase in the absolute number of fire pixels detected using day\nand nighttime data, respectively. Similarly, VIIRS 375 m fire data\nshowed significantly superior mapping capabilities compared to current\nMODIS fire detection data with improved consistency of fire perimeter\ndelineation for biomass burning lasting multiple days. (C) 2014 Elsevier\nInc. All rights reserved.","author":[{"dropping-particle":"","family":"Schroeder","given":"Wilfrid","non-dropping-particle":"","parse-names":false,"suffix":""},{"dropping-particle":"","family":"Oliva","given":"Patricia","non-dropping-particle":"","parse-names":false,"suffix":""},{"dropping-particle":"","family":"Giglio","given":"Louis","non-dropping-particle":"","parse-names":false,"suffix":""},{"dropping-particle":"","family":"Csiszar","given":"Ivan A","non-dropping-particle":"","parse-names":false,"suffix":""}],"container-title":"REMOTE SENSING OF ENVIRONMENT","id":"ITEM-1","issued":{"date-parts":[["2014"]]},"page":"85-96","publisher":"ELSEVIER SCIENCE INC","publisher-place":"360 PARK AVE SOUTH, NEW YORK, NY 10010-1710 USA","title":"The New VIIRS 375 m active fire detection data product: Algorithm description and initial assessment","type":"article-journal","volume":"143"},"uris":["http://www.mendeley.com/documents/?uuid=a634acde-4e20-40d9-9972-992dcc303ba4"]}],"mendeley":{"formattedCitation":"(Schroeder, Oliva, Giglio, &amp; Csiszar, 2014)","manualFormatting":"Schroeder, Oliva, Giglio, &amp; Csiszar (2014)","plainTextFormattedCitation":"(Schroeder, Oliva, Giglio, &amp; Csiszar, 2014)"},"properties":{"noteIndex":0},"schema":"https://github.com/citation-style-language/schema/raw/master/csl-citation.json"}</w:instrText>
+        <w:instrText>ADDIN CSL_CITATION {"citationItems":[{"id":"ITEM-1","itemData":{"DOI":"10.1016/j.rse.2013.12.008","ISSN":"0034-4257","abstract":"The first Visible Infrared Imaging Radiometer Suite (VIIRS) was launched\nin October 2011 aboard the Suomi-National Polar-orbiting Partnership\n(S-NPP) satellite. The VIIRS instrument carries two separate sets of\nmulti-spectral channels providing full global coverage at both 375 m and\n750 m nominal resolutions every 12 h or less depending on the latitude.\nIn this study, we introduce a new VIIRS active fire detection algorithm,\nwhich is driven primarily by the 375 m middle and thermal infrared\nimagery data. The algorithm builds on the well-established MODIS Fire\nand Thermal Anomalies product using a contextual approach to detect both\nday and nighttime biomass burning and other thermal anomalies. Here we\npresent the fire algorithm's design and implementation, including\nimportant information describing the input data characteristics and\npotential artifacts associated with pixel saturation and the South\nAtlantic Magnetic Anomaly, both found to affect the middle infrared\nchannel data. Initial assessment using results derived from the global\nprocessing of the algorithm indicated small, although variable,\ncommission errors (&lt;1.2%) for nominal confidence fire pixels. We\nachieved improved performance using the 375 m active fire data compared\nto the VIIRS 750 m baseline fire product, resulting in a 3 x and 25 x\nfactor increase in the absolute number of fire pixels detected using day\nand nighttime data, respectively. Similarly, VIIRS 375 m fire data\nshowed significantly superior mapping capabilities compared to current\nMODIS fire detection data with improved consistency of fire perimeter\ndelineation for biomass burning lasting multiple days. (C) 2014 Elsevier\nInc. All rights reserved.","author":[{"dropping-particle":"","family":"Schroeder","given":"Wilfrid","non-dropping-particle":"","parse-names":false,"suffix":""},{"dropping-particle":"","family":"Oliva","given":"Patricia","non-dropping-particle":"","parse-names":false,"suffix":""},{"dropping-particle":"","family":"Giglio","given":"Louis","non-dropping-particle":"","parse-names":false,"suffix":""},{"dropping-particle":"","family":"Csiszar","given":"Ivan A","non-dropping-particle":"","parse-names":false,"suffix":""}],"container-title":"REMOTE SENSING OF ENVIRONMENT","id":"ITEM-1","issued":{"date-parts":[["2014"]]},"page":"85-96","publisher":"ELSEVIER SCIENCE INC","publisher-place":"360 PARK AVE SOUTH, NEW YORK, NY 10010-1710 USA","title":"The New VIIRS 375 m active fire detection data product: Algorithm description and initial assessment","type":"article-journal","volume":"143"},"uris":["http://www.mendeley.com/documents/?uuid=a634acde-4e20-40d9-9972-992dcc303ba4"]}],"mendeley":{"formattedCitation":"(Schroeder &lt;i&gt;et al.&lt;/i&gt;, 2014)","manualFormatting":"Schroeder, Oliva, Giglio, &amp; Csiszar (2014)","plainTextFormattedCitation":"(Schroeder et al., 2014)","previouslyFormattedCitation":"(Schroeder &lt;i&gt;et al.&lt;/i&gt;, 2014)"},"properties":{"noteIndex":0},"schema":"https://github.com/citation-style-language/schema/raw/master/csl-citation.json"}</w:instrText>
       </w:r>
       <w:r>
         <w:fldChar w:fldCharType="separate"/>
@@ -251,7 +364,23 @@
         </w:rPr>
       </w:pPr>
       <w:r>
-        <w:t>The paper is first going to summarize the datasets and the provide how these datasets are used in the analysis. The results sections is going to give a interpretation of the datasets and the validation of these data’s</w:t>
+        <w:t xml:space="preserve">The paper is first going to summarize the datasets and the provide how these datasets are used in the analysis. The results sections </w:t>
+      </w:r>
+      <w:proofErr w:type="gramStart"/>
+      <w:r>
+        <w:t>is</w:t>
+      </w:r>
+      <w:proofErr w:type="gramEnd"/>
+      <w:r>
+        <w:t xml:space="preserve"> going to give </w:t>
+      </w:r>
+      <w:proofErr w:type="spellStart"/>
+      <w:r>
+        <w:t>a</w:t>
+      </w:r>
+      <w:proofErr w:type="spellEnd"/>
+      <w:r>
+        <w:t xml:space="preserve"> interpretation of the datasets and the validation of these data’s</w:t>
       </w:r>
       <w:r>
         <w:t xml:space="preserve">. </w:t>
@@ -269,6 +398,331 @@
         </w:rPr>
         <w:t>MOET UITGEBREIDER EN SPECIFIEKER)</w:t>
       </w:r>
+    </w:p>
+    <w:p>
+      <w:pPr>
+        <w:rPr>
+          <w:b/>
+          <w:bCs/>
+        </w:rPr>
+      </w:pPr>
+      <w:r>
+        <w:rPr>
+          <w:b/>
+          <w:bCs/>
+        </w:rPr>
+        <w:br w:type="page"/>
+      </w:r>
+    </w:p>
+    <w:bookmarkStart w:id="0" w:name="_Hlk48162309"/>
+    <w:p>
+      <w:pPr>
+        <w:widowControl w:val="0"/>
+        <w:autoSpaceDE w:val="0"/>
+        <w:autoSpaceDN w:val="0"/>
+        <w:adjustRightInd w:val="0"/>
+        <w:spacing w:line="240" w:lineRule="auto"/>
+        <w:rPr>
+          <w:rFonts w:ascii="Calibri" w:hAnsi="Calibri" w:cs="Calibri"/>
+          <w:noProof/>
+          <w:szCs w:val="24"/>
+        </w:rPr>
+      </w:pPr>
+      <w:r>
+        <w:rPr>
+          <w:b/>
+          <w:bCs/>
+        </w:rPr>
+        <w:lastRenderedPageBreak/>
+        <w:fldChar w:fldCharType="begin" w:fldLock="1"/>
+      </w:r>
+      <w:r>
+        <w:rPr>
+          <w:b/>
+          <w:bCs/>
+        </w:rPr>
+        <w:instrText xml:space="preserve">ADDIN Mendeley Bibliography CSL_BIBLIOGRAPHY </w:instrText>
+      </w:r>
+      <w:r>
+        <w:rPr>
+          <w:b/>
+          <w:bCs/>
+        </w:rPr>
+        <w:fldChar w:fldCharType="separate"/>
+      </w:r>
+      <w:r>
+        <w:rPr>
+          <w:rFonts w:ascii="Calibri" w:hAnsi="Calibri" w:cs="Calibri"/>
+          <w:noProof/>
+          <w:szCs w:val="24"/>
+        </w:rPr>
+        <w:t xml:space="preserve">Beck, H. E. </w:t>
+      </w:r>
+      <w:r>
+        <w:rPr>
+          <w:rFonts w:ascii="Calibri" w:hAnsi="Calibri" w:cs="Calibri"/>
+          <w:i/>
+          <w:iCs/>
+          <w:noProof/>
+          <w:szCs w:val="24"/>
+        </w:rPr>
+        <w:t>et al.</w:t>
+      </w:r>
+      <w:r>
+        <w:rPr>
+          <w:rFonts w:ascii="Calibri" w:hAnsi="Calibri" w:cs="Calibri"/>
+          <w:noProof/>
+          <w:szCs w:val="24"/>
+        </w:rPr>
+        <w:t xml:space="preserve"> (2018) ‘Present and future Köppen-Geiger climate classification maps at 1-km resolution’, </w:t>
+      </w:r>
+      <w:r>
+        <w:rPr>
+          <w:rFonts w:ascii="Calibri" w:hAnsi="Calibri" w:cs="Calibri"/>
+          <w:i/>
+          <w:iCs/>
+          <w:noProof/>
+          <w:szCs w:val="24"/>
+        </w:rPr>
+        <w:t>Scientific Data</w:t>
+      </w:r>
+      <w:r>
+        <w:rPr>
+          <w:rFonts w:ascii="Calibri" w:hAnsi="Calibri" w:cs="Calibri"/>
+          <w:noProof/>
+          <w:szCs w:val="24"/>
+        </w:rPr>
+        <w:t>. MACMILLAN BUILDING, 4 CRINAN ST, LONDON N1 9XW, ENGLAND: NATURE PUBLISHING GROUP, 5(1), p. 180214. doi: 10.1038/sdata.2018.214.</w:t>
+      </w:r>
+    </w:p>
+    <w:p>
+      <w:pPr>
+        <w:widowControl w:val="0"/>
+        <w:autoSpaceDE w:val="0"/>
+        <w:autoSpaceDN w:val="0"/>
+        <w:adjustRightInd w:val="0"/>
+        <w:spacing w:line="240" w:lineRule="auto"/>
+        <w:rPr>
+          <w:rFonts w:ascii="Calibri" w:hAnsi="Calibri" w:cs="Calibri"/>
+          <w:noProof/>
+          <w:szCs w:val="24"/>
+        </w:rPr>
+      </w:pPr>
+      <w:r>
+        <w:rPr>
+          <w:rFonts w:ascii="Calibri" w:hAnsi="Calibri" w:cs="Calibri"/>
+          <w:noProof/>
+          <w:szCs w:val="24"/>
+        </w:rPr>
+        <w:t xml:space="preserve">Flannigan, M. D. </w:t>
+      </w:r>
+      <w:r>
+        <w:rPr>
+          <w:rFonts w:ascii="Calibri" w:hAnsi="Calibri" w:cs="Calibri"/>
+          <w:i/>
+          <w:iCs/>
+          <w:noProof/>
+          <w:szCs w:val="24"/>
+        </w:rPr>
+        <w:t>et al.</w:t>
+      </w:r>
+      <w:r>
+        <w:rPr>
+          <w:rFonts w:ascii="Calibri" w:hAnsi="Calibri" w:cs="Calibri"/>
+          <w:noProof/>
+          <w:szCs w:val="24"/>
+        </w:rPr>
+        <w:t xml:space="preserve"> (2009) ‘Implications of changing climate for global wildland fire’, </w:t>
+      </w:r>
+      <w:r>
+        <w:rPr>
+          <w:rFonts w:ascii="Calibri" w:hAnsi="Calibri" w:cs="Calibri"/>
+          <w:i/>
+          <w:iCs/>
+          <w:noProof/>
+          <w:szCs w:val="24"/>
+        </w:rPr>
+        <w:t>International Journal of Wildland Fire</w:t>
+      </w:r>
+      <w:r>
+        <w:rPr>
+          <w:rFonts w:ascii="Calibri" w:hAnsi="Calibri" w:cs="Calibri"/>
+          <w:noProof/>
+          <w:szCs w:val="24"/>
+        </w:rPr>
+        <w:t>. UNIPARK, BLDG 1, LEVEL 1, 195 WELLINGTON RD, LOCKED BAG 10, CLAYTON, VIC 3168, AUSTRALIA: CSIRO PUBLISHING, 18(5), p. 483. doi: 10.1071/WF08187.</w:t>
+      </w:r>
+    </w:p>
+    <w:p>
+      <w:pPr>
+        <w:widowControl w:val="0"/>
+        <w:autoSpaceDE w:val="0"/>
+        <w:autoSpaceDN w:val="0"/>
+        <w:adjustRightInd w:val="0"/>
+        <w:spacing w:line="240" w:lineRule="auto"/>
+        <w:rPr>
+          <w:rFonts w:ascii="Calibri" w:hAnsi="Calibri" w:cs="Calibri"/>
+          <w:noProof/>
+          <w:szCs w:val="24"/>
+        </w:rPr>
+      </w:pPr>
+      <w:r>
+        <w:rPr>
+          <w:rFonts w:ascii="Calibri" w:hAnsi="Calibri" w:cs="Calibri"/>
+          <w:noProof/>
+          <w:szCs w:val="24"/>
+        </w:rPr>
+        <w:t xml:space="preserve">Giglio, L., Schroeder, W. and Justice, C. O. (2016) ‘The collection 6 MODIS active fire detection algorithm and fire products’, </w:t>
+      </w:r>
+      <w:r>
+        <w:rPr>
+          <w:rFonts w:ascii="Calibri" w:hAnsi="Calibri" w:cs="Calibri"/>
+          <w:i/>
+          <w:iCs/>
+          <w:noProof/>
+          <w:szCs w:val="24"/>
+        </w:rPr>
+        <w:t>Remote Sensing of Environment</w:t>
+      </w:r>
+      <w:r>
+        <w:rPr>
+          <w:rFonts w:ascii="Calibri" w:hAnsi="Calibri" w:cs="Calibri"/>
+          <w:noProof/>
+          <w:szCs w:val="24"/>
+        </w:rPr>
+        <w:t>. STE 800, 230 PARK AVE, NEW YORK, NY 10169 USA: ELSEVIER SCIENCE INC, 178, pp. 31–41. doi: 10.1016/j.rse.2016.02.054.</w:t>
+      </w:r>
+    </w:p>
+    <w:p>
+      <w:pPr>
+        <w:widowControl w:val="0"/>
+        <w:autoSpaceDE w:val="0"/>
+        <w:autoSpaceDN w:val="0"/>
+        <w:adjustRightInd w:val="0"/>
+        <w:spacing w:line="240" w:lineRule="auto"/>
+        <w:rPr>
+          <w:rFonts w:ascii="Calibri" w:hAnsi="Calibri" w:cs="Calibri"/>
+          <w:noProof/>
+          <w:szCs w:val="24"/>
+        </w:rPr>
+      </w:pPr>
+      <w:r>
+        <w:rPr>
+          <w:rFonts w:ascii="Calibri" w:hAnsi="Calibri" w:cs="Calibri"/>
+          <w:noProof/>
+          <w:szCs w:val="24"/>
+        </w:rPr>
+        <w:t xml:space="preserve">Jacob, D. </w:t>
+      </w:r>
+      <w:r>
+        <w:rPr>
+          <w:rFonts w:ascii="Calibri" w:hAnsi="Calibri" w:cs="Calibri"/>
+          <w:i/>
+          <w:iCs/>
+          <w:noProof/>
+          <w:szCs w:val="24"/>
+        </w:rPr>
+        <w:t>et al.</w:t>
+      </w:r>
+      <w:r>
+        <w:rPr>
+          <w:rFonts w:ascii="Calibri" w:hAnsi="Calibri" w:cs="Calibri"/>
+          <w:noProof/>
+          <w:szCs w:val="24"/>
+        </w:rPr>
+        <w:t xml:space="preserve"> (2014) ‘EURO-CORDEX: new high-resolution climate change projections for European impact research’, </w:t>
+      </w:r>
+      <w:r>
+        <w:rPr>
+          <w:rFonts w:ascii="Calibri" w:hAnsi="Calibri" w:cs="Calibri"/>
+          <w:i/>
+          <w:iCs/>
+          <w:noProof/>
+          <w:szCs w:val="24"/>
+        </w:rPr>
+        <w:t>Regional Environmental Change</w:t>
+      </w:r>
+      <w:r>
+        <w:rPr>
+          <w:rFonts w:ascii="Calibri" w:hAnsi="Calibri" w:cs="Calibri"/>
+          <w:noProof/>
+          <w:szCs w:val="24"/>
+        </w:rPr>
+        <w:t>. TIERGARTENSTRASSE 17, D-69121 HEIDELBERG, GERMANY: SPRINGER HEIDELBERG, 14(2), pp. 563–578. doi: 10.1007/s10113-013-0499-2.</w:t>
+      </w:r>
+    </w:p>
+    <w:p>
+      <w:pPr>
+        <w:widowControl w:val="0"/>
+        <w:autoSpaceDE w:val="0"/>
+        <w:autoSpaceDN w:val="0"/>
+        <w:adjustRightInd w:val="0"/>
+        <w:spacing w:line="240" w:lineRule="auto"/>
+        <w:rPr>
+          <w:rFonts w:ascii="Calibri" w:hAnsi="Calibri" w:cs="Calibri"/>
+          <w:noProof/>
+        </w:rPr>
+      </w:pPr>
+      <w:r>
+        <w:rPr>
+          <w:rFonts w:ascii="Calibri" w:hAnsi="Calibri" w:cs="Calibri"/>
+          <w:noProof/>
+          <w:szCs w:val="24"/>
+        </w:rPr>
+        <w:t xml:space="preserve">Schroeder, W. </w:t>
+      </w:r>
+      <w:r>
+        <w:rPr>
+          <w:rFonts w:ascii="Calibri" w:hAnsi="Calibri" w:cs="Calibri"/>
+          <w:i/>
+          <w:iCs/>
+          <w:noProof/>
+          <w:szCs w:val="24"/>
+        </w:rPr>
+        <w:t>et al.</w:t>
+      </w:r>
+      <w:r>
+        <w:rPr>
+          <w:rFonts w:ascii="Calibri" w:hAnsi="Calibri" w:cs="Calibri"/>
+          <w:noProof/>
+          <w:szCs w:val="24"/>
+        </w:rPr>
+        <w:t xml:space="preserve"> (2014) ‘The New VIIRS 375 m active fire detection data product: Algorithm description and initial assessment’, </w:t>
+      </w:r>
+      <w:r>
+        <w:rPr>
+          <w:rFonts w:ascii="Calibri" w:hAnsi="Calibri" w:cs="Calibri"/>
+          <w:i/>
+          <w:iCs/>
+          <w:noProof/>
+          <w:szCs w:val="24"/>
+        </w:rPr>
+        <w:t>REMOTE SENSING OF ENVIRONMENT</w:t>
+      </w:r>
+      <w:r>
+        <w:rPr>
+          <w:rFonts w:ascii="Calibri" w:hAnsi="Calibri" w:cs="Calibri"/>
+          <w:noProof/>
+          <w:szCs w:val="24"/>
+        </w:rPr>
+        <w:t>. 360 PARK AVE SOUTH, NEW YORK, NY 10010-1710 USA: ELSEVIER SCIENCE INC, 143, pp. 85–96. doi: 10.1016/j.rse.2013.12.008.</w:t>
+      </w:r>
+    </w:p>
+    <w:p>
+      <w:pPr>
+        <w:rPr>
+          <w:b/>
+          <w:bCs/>
+        </w:rPr>
+      </w:pPr>
+      <w:r>
+        <w:rPr>
+          <w:b/>
+          <w:bCs/>
+        </w:rPr>
+        <w:fldChar w:fldCharType="end"/>
+      </w:r>
+      <w:bookmarkEnd w:id="0"/>
     </w:p>
     <w:sectPr>
       <w:pgSz w:w="11906" w:h="16838"/>
@@ -281,7 +735,7 @@
 </file>
 
 <file path=word/styles.xml><?xml version="1.0" encoding="utf-8"?>
-<w:styles xmlns:mc="http://schemas.openxmlformats.org/markup-compatibility/2006" xmlns:r="http://schemas.openxmlformats.org/officeDocument/2006/relationships" xmlns:w="http://schemas.openxmlformats.org/wordprocessingml/2006/main" xmlns:w14="http://schemas.microsoft.com/office/word/2010/wordml" xmlns:w15="http://schemas.microsoft.com/office/word/2012/wordml" xmlns:w16cid="http://schemas.microsoft.com/office/word/2016/wordml/cid" xmlns:w16se="http://schemas.microsoft.com/office/word/2015/wordml/symex" mc:Ignorable="w14 w15 w16se w16cid">
+<w:styles xmlns:mc="http://schemas.openxmlformats.org/markup-compatibility/2006" xmlns:r="http://schemas.openxmlformats.org/officeDocument/2006/relationships" xmlns:w="http://schemas.openxmlformats.org/wordprocessingml/2006/main" xmlns:w14="http://schemas.microsoft.com/office/word/2010/wordml" xmlns:w15="http://schemas.microsoft.com/office/word/2012/wordml" xmlns:w16cex="http://schemas.microsoft.com/office/word/2018/wordml/cex" xmlns:w16cid="http://schemas.microsoft.com/office/word/2016/wordml/cid" xmlns:w16="http://schemas.microsoft.com/office/word/2018/wordml" xmlns:w16se="http://schemas.microsoft.com/office/word/2015/wordml/symex" mc:Ignorable="w14 w15 w16se w16cid w16 w16cex">
   <w:docDefaults>
     <w:rPrDefault>
       <w:rPr>

</xml_diff>

<commit_message>
Added information about the Netherlands and climate influences on wildfires in the introduciton
</commit_message>
<xml_diff>
--- a/Thesis/InleidingResearchProject.docx
+++ b/Thesis/InleidingResearchProject.docx
@@ -27,33 +27,13 @@
         <w:t xml:space="preserve"> </w:t>
       </w:r>
       <w:r>
-        <w:t xml:space="preserve">The </w:t>
-      </w:r>
-      <w:r>
-        <w:t>Suomi National Polar-Orbiting Partnership (Suomi NPP) spacecraft</w:t>
-      </w:r>
-      <w:r>
-        <w:t xml:space="preserve"> with the </w:t>
-      </w:r>
-      <w:r>
-        <w:t>Visible Infrared Imaging Radiometer Suite (VIIRS)</w:t>
-      </w:r>
-      <w:r>
-        <w:t xml:space="preserve"> has been detecting fires around </w:t>
-      </w:r>
-      <w:proofErr w:type="spellStart"/>
-      <w:r>
-        <w:t>the</w:t>
-      </w:r>
-      <w:proofErr w:type="spellEnd"/>
-      <w:r>
-        <w:t xml:space="preserve"> globe with the help of a developed fire detection algorithm </w:t>
+        <w:t xml:space="preserve">The Suomi National Polar-Orbiting Partnership (Suomi NPP) spacecraft with the Visible Infrared Imaging Radiometer Suite (VIIRS) has been detecting fires around the globe with the help of a developed fire detection algorithm </w:t>
       </w:r>
       <w:r>
         <w:fldChar w:fldCharType="begin" w:fldLock="1"/>
       </w:r>
       <w:r>
-        <w:instrText>ADDIN CSL_CITATION {"citationItems":[{"id":"ITEM-1","itemData":{"DOI":"10.1016/j.rse.2013.12.008","ISSN":"0034-4257","abstract":"The first Visible Infrared Imaging Radiometer Suite (VIIRS) was launched\nin October 2011 aboard the Suomi-National Polar-orbiting Partnership\n(S-NPP) satellite. The VIIRS instrument carries two separate sets of\nmulti-spectral channels providing full global coverage at both 375 m and\n750 m nominal resolutions every 12 h or less depending on the latitude.\nIn this study, we introduce a new VIIRS active fire detection algorithm,\nwhich is driven primarily by the 375 m middle and thermal infrared\nimagery data. The algorithm builds on the well-established MODIS Fire\nand Thermal Anomalies product using a contextual approach to detect both\nday and nighttime biomass burning and other thermal anomalies. Here we\npresent the fire algorithm's design and implementation, including\nimportant information describing the input data characteristics and\npotential artifacts associated with pixel saturation and the South\nAtlantic Magnetic Anomaly, both found to affect the middle infrared\nchannel data. Initial assessment using results derived from the global\nprocessing of the algorithm indicated small, although variable,\ncommission errors (&lt;1.2%) for nominal confidence fire pixels. We\nachieved improved performance using the 375 m active fire data compared\nto the VIIRS 750 m baseline fire product, resulting in a 3 x and 25 x\nfactor increase in the absolute number of fire pixels detected using day\nand nighttime data, respectively. Similarly, VIIRS 375 m fire data\nshowed significantly superior mapping capabilities compared to current\nMODIS fire detection data with improved consistency of fire perimeter\ndelineation for biomass burning lasting multiple days. (C) 2014 Elsevier\nInc. All rights reserved.","author":[{"dropping-particle":"","family":"Schroeder","given":"Wilfrid","non-dropping-particle":"","parse-names":false,"suffix":""},{"dropping-particle":"","family":"Oliva","given":"Patricia","non-dropping-particle":"","parse-names":false,"suffix":""},{"dropping-particle":"","family":"Giglio","given":"Louis","non-dropping-particle":"","parse-names":false,"suffix":""},{"dropping-particle":"","family":"Csiszar","given":"Ivan A","non-dropping-particle":"","parse-names":false,"suffix":""}],"container-title":"REMOTE SENSING OF ENVIRONMENT","id":"ITEM-1","issued":{"date-parts":[["2014"]]},"page":"85-96","publisher":"ELSEVIER SCIENCE INC","publisher-place":"360 PARK AVE SOUTH, NEW YORK, NY 10010-1710 USA","title":"The New VIIRS 375 m active fire detection data product: Algorithm description and initial assessment","type":"article-journal","volume":"143"},"uris":["http://www.mendeley.com/documents/?uuid=a634acde-4e20-40d9-9972-992dcc303ba4"]}],"mendeley":{"formattedCitation":"(Schroeder &lt;i&gt;et al.&lt;/i&gt;, 2014)","plainTextFormattedCitation":"(Schroeder et al., 2014)"},"properties":{"noteIndex":0},"schema":"https://github.com/citation-style-language/schema/raw/master/csl-citation.json"}</w:instrText>
+        <w:instrText>ADDIN CSL_CITATION {"citationItems":[{"id":"ITEM-1","itemData":{"DOI":"10.1016/j.rse.2013.12.008","ISSN":"00344257","abstract":"The first Visible Infrared Imaging Radiometer Suite (VIIRS) was launched in October 2011 aboard the Suomi-National Polar-orbiting Partnership (S-NPP) satellite. The VIIRS instrument carries two separate sets of multi-spectral channels providing full global coverage at both 375 m and 750 m nominal resolutions every 12 h or less depending on the latitude. In this study, we introduce a new VIIRS active fire detection algorithm, which is driven primarily by the 375 m middle and thermal infrared imagery data. The algorithm builds on the well-established MODIS Fire and Thermal Anomalies product using a contextual approach to detect both day and nighttime biomass burning and other thermal anomalies. Here we present the fire algorithm's design and implementation, including important information describing the input data characteristics and potential artifacts associated with pixel saturation and the South Atlantic Magnetic Anomaly, both found to affect the middle infrared channel data. Initial assessment using results derived from the global processing of the algorithm indicated small, although variable, commission errors (&lt;1.2%) for nominal confidence fire pixels. We achieved improved performance using the 375 m active fire data compared to the VIIRS 750 m baseline fire product, resulting in a 3 x and 25 x factor increase in the absolute number of fire pixels detected using day and nighttime data, respectively. Similarly, VIIRS 375 m fire data showed significantly superior mapping capabilities compared to current MODIS fire detection data with improved consistency of fire perimeter delineation for biomass burning lasting multiple days. (C) 2014 Elsevier Inc. All rights reserved.","author":[{"dropping-particle":"","family":"Schroeder","given":"Wilfrid","non-dropping-particle":"","parse-names":false,"suffix":""},{"dropping-particle":"","family":"Oliva","given":"Patricia","non-dropping-particle":"","parse-names":false,"suffix":""},{"dropping-particle":"","family":"Giglio","given":"Louis","non-dropping-particle":"","parse-names":false,"suffix":""},{"dropping-particle":"","family":"Csiszar","given":"Ivan A","non-dropping-particle":"","parse-names":false,"suffix":""}],"container-title":"Remote Sensing of Environment","id":"ITEM-1","issued":{"date-parts":[["2014","3"]]},"page":"85-96","publisher":"ELSEVIER SCIENCE INC","publisher-place":"360 PARK AVE SOUTH, NEW YORK, NY 10010-1710 USA","title":"The New VIIRS 375m active fire detection data product: Algorithm description and initial assessment","type":"article-journal","volume":"143"},"uris":["http://www.mendeley.com/documents/?uuid=a634acde-4e20-40d9-9972-992dcc303ba4"]}],"mendeley":{"formattedCitation":"(Schroeder &lt;i&gt;et al.&lt;/i&gt;, 2014)","plainTextFormattedCitation":"(Schroeder et al., 2014)","previouslyFormattedCitation":"(Schroeder &lt;i&gt;et al.&lt;/i&gt;, 2014)"},"properties":{"noteIndex":0},"schema":"https://github.com/citation-style-language/schema/raw/master/csl-citation.json"}</w:instrText>
       </w:r>
       <w:r>
         <w:fldChar w:fldCharType="separate"/>
@@ -105,7 +85,37 @@
     </w:p>
     <w:p>
       <w:r>
-        <w:t xml:space="preserve">In the last decade, the temperature has been increasing around the globe and simulations have shown that this trend is not going to stop </w:t>
+        <w:t>T</w:t>
+      </w:r>
+      <w:r>
+        <w:t xml:space="preserve">he </w:t>
+      </w:r>
+      <w:r>
+        <w:t xml:space="preserve">mean global </w:t>
+      </w:r>
+      <w:r>
+        <w:t xml:space="preserve">temperature has been </w:t>
+      </w:r>
+      <w:r>
+        <w:t xml:space="preserve">rising </w:t>
+      </w:r>
+      <w:r>
+        <w:t xml:space="preserve">and </w:t>
+      </w:r>
+      <w:r>
+        <w:t xml:space="preserve">climate models </w:t>
+      </w:r>
+      <w:r>
+        <w:t xml:space="preserve">simulations have </w:t>
+      </w:r>
+      <w:r>
+        <w:t xml:space="preserve">illustrated </w:t>
+      </w:r>
+      <w:r>
+        <w:t xml:space="preserve">that </w:t>
+      </w:r>
+      <w:r>
+        <w:t xml:space="preserve">this is going to continue the following decade </w:t>
       </w:r>
       <w:r>
         <w:fldChar w:fldCharType="begin" w:fldLock="1"/>
@@ -142,7 +152,28 @@
         <w:t xml:space="preserve">. </w:t>
       </w:r>
       <w:r>
-        <w:t xml:space="preserve">Some climate classifications models have shown that some climate zones are moving and changing. How quick and these changes depend on how fast the yearly mean temperature is increasing </w:t>
+        <w:t>Some c</w:t>
+      </w:r>
+      <w:r>
+        <w:t>limate</w:t>
+      </w:r>
+      <w:r>
+        <w:t xml:space="preserve"> zones are going to changing, whereby the amount of precipitation, temperature and extreme weather effects are </w:t>
+      </w:r>
+      <w:r>
+        <w:t>a</w:t>
+      </w:r>
+      <w:r>
+        <w:t xml:space="preserve">ffected and going to affect vegetation, </w:t>
+      </w:r>
+      <w:r>
+        <w:t>water availability and more</w:t>
+      </w:r>
+      <w:r>
+        <w:t>.</w:t>
+      </w:r>
+      <w:r>
+        <w:t xml:space="preserve"> The yearly global mean temperature is determining how fast or slow the climate is going to change </w:t>
       </w:r>
       <w:r>
         <w:fldChar w:fldCharType="begin" w:fldLock="1"/>
@@ -180,52 +211,194 @@
       </w:r>
       <w:r>
         <w:t xml:space="preserve"> </w:t>
-      </w:r>
-      <w:r>
-        <w:t xml:space="preserve">These changes cause that in </w:t>
-      </w:r>
-      <w:r>
-        <w:t xml:space="preserve">some </w:t>
-      </w:r>
-      <w:r>
-        <w:t xml:space="preserve">areas the burning seasons is going to be longer and there is a chance that the amount of fires are going to increase </w:t>
-      </w:r>
-      <w:r>
-        <w:fldChar w:fldCharType="begin" w:fldLock="1"/>
-      </w:r>
-      <w:r>
-        <w:instrText>ADDIN CSL_CITATION {"citationItems":[{"id":"ITEM-1","itemData":{"DOI":"10.1071/WF08187","ISSN":"1049-8001","abstract":"Wildland fire is a global phenomenon, and a result of interactions between climate–weather, fuels and people. Our climate is changing rapidly primarily through the release of greenhouse gases that may have profound and possibly unexpected impacts on global fire activity. The present paper reviews the current understanding of what the future may bring with respect to wildland fire and discusses future options for research and management. To date, research suggests a general increase in area burned and fire occurrence but there is a lot of spatial variability, with some areas of no change or even decreases in area burned and occurrence. Fire seasons are lengthening for temperate and boreal regions and this trend should continue in a warmer world. Future trends of fire severity and intensity are difficult to determine owing to the complex and non-linear interactions between weather, vegetation and people. Improved fire data are required along with continued global studies that dynamically include weather, vegetation, people, and other disturbances. Lastly, we need more research on the role of policy, practices and human behaviour because most of the global fire activity is directly attributable to people.","author":[{"dropping-particle":"","family":"Flannigan","given":"Mike D","non-dropping-particle":"","parse-names":false,"suffix":""},{"dropping-particle":"","family":"Krawchuk","given":"Meg A","non-dropping-particle":"","parse-names":false,"suffix":""},{"dropping-particle":"","family":"Groot","given":"William J","non-dropping-particle":"de","parse-names":false,"suffix":""},{"dropping-particle":"","family":"Wotton","given":"B Mike","non-dropping-particle":"","parse-names":false,"suffix":""},{"dropping-particle":"","family":"Gowman","given":"Lynn M","non-dropping-particle":"","parse-names":false,"suffix":""}],"container-title":"International Journal of Wildland Fire","id":"ITEM-1","issue":"5","issued":{"date-parts":[["2009"]]},"page":"483","publisher":"CSIRO PUBLISHING","publisher-place":"UNIPARK, BLDG 1, LEVEL 1, 195 WELLINGTON RD, LOCKED BAG 10, CLAYTON, VIC 3168, AUSTRALIA","title":"Implications of changing climate for global wildland fire","type":"article-journal","volume":"18"},"uris":["http://www.mendeley.com/documents/?uuid=1020053f-e9fa-4e5c-b754-b43d04b7fbe0"]}],"mendeley":{"formattedCitation":"(Flannigan &lt;i&gt;et al.&lt;/i&gt;, 2009)","plainTextFormattedCitation":"(Flannigan et al., 2009)","previouslyFormattedCitation":"(Flannigan &lt;i&gt;et al.&lt;/i&gt;, 2009)"},"properties":{"noteIndex":0},"schema":"https://github.com/citation-style-language/schema/raw/master/csl-citation.json"}</w:instrText>
-      </w:r>
-      <w:r>
-        <w:fldChar w:fldCharType="separate"/>
-      </w:r>
-      <w:r>
-        <w:rPr>
-          <w:noProof/>
-        </w:rPr>
-        <w:t xml:space="preserve">(Flannigan </w:t>
-      </w:r>
-      <w:r>
-        <w:rPr>
-          <w:i/>
-          <w:noProof/>
-        </w:rPr>
-        <w:t>et al.</w:t>
-      </w:r>
-      <w:r>
-        <w:rPr>
-          <w:noProof/>
-        </w:rPr>
-        <w:t>, 2009)</w:t>
-      </w:r>
-      <w:r>
-        <w:fldChar w:fldCharType="end"/>
-      </w:r>
-      <w:r>
-        <w:t xml:space="preserve">. </w:t>
       </w:r>
     </w:p>
     <w:p>
+      <w:r>
+        <w:t xml:space="preserve">Wildfire are also going to be </w:t>
+      </w:r>
+      <w:r>
+        <w:t>influenced by the change in climate. It will</w:t>
+      </w:r>
+      <w:r>
+        <w:t xml:space="preserve"> </w:t>
+      </w:r>
+      <w:r>
+        <w:t xml:space="preserve">probably </w:t>
+      </w:r>
+      <w:r>
+        <w:t xml:space="preserve">cause that burning seasons </w:t>
+      </w:r>
+      <w:r>
+        <w:t>are</w:t>
+      </w:r>
+      <w:r>
+        <w:t xml:space="preserve"> going to be longer and</w:t>
+      </w:r>
+      <w:r>
+        <w:t xml:space="preserve"> the </w:t>
+      </w:r>
+      <w:r>
+        <w:t xml:space="preserve">amount of fires are going to increase </w:t>
+      </w:r>
+      <w:r>
+        <w:fldChar w:fldCharType="begin" w:fldLock="1"/>
+      </w:r>
+      <w:r>
+        <w:instrText>ADDIN CSL_CITATION {"citationItems":[{"id":"ITEM-1","itemData":{"DOI":"10.1071/WF08187","ISSN":"1049-8001","abstract":"Wildland fire is a global phenomenon, and a result of interactions between climate–weather, fuels and people. Our climate is changing rapidly primarily through the release of greenhouse gases that may have profound and possibly unexpected impacts on global fire activity. The present paper reviews the current understanding of what the future may bring with respect to wildland fire and discusses future options for research and management. To date, research suggests a general increase in area burned and fire occurrence but there is a lot of spatial variability, with some areas of no change or even decreases in area burned and occurrence. Fire seasons are lengthening for temperate and boreal regions and this trend should continue in a warmer world. Future trends of fire severity and intensity are difficult to determine owing to the complex and non-linear interactions between weather, vegetation and people. Improved fire data are required along with continued global studies that dynamically include weather, vegetation, people, and other disturbances. Lastly, we need more research on the role of policy, practices and human behaviour because most of the global fire activity is directly attributable to people.","author":[{"dropping-particle":"","family":"Flannigan","given":"Mike D","non-dropping-particle":"","parse-names":false,"suffix":""},{"dropping-particle":"","family":"Krawchuk","given":"Meg A","non-dropping-particle":"","parse-names":false,"suffix":""},{"dropping-particle":"","family":"Groot","given":"William J","non-dropping-particle":"de","parse-names":false,"suffix":""},{"dropping-particle":"","family":"Wotton","given":"B Mike","non-dropping-particle":"","parse-names":false,"suffix":""},{"dropping-particle":"","family":"Gowman","given":"Lynn M","non-dropping-particle":"","parse-names":false,"suffix":""}],"container-title":"International Journal of Wildland Fire","id":"ITEM-1","issue":"5","issued":{"date-parts":[["2009"]]},"page":"483","publisher":"CSIRO PUBLISHING","publisher-place":"UNIPARK, BLDG 1, LEVEL 1, 195 WELLINGTON RD, LOCKED BAG 10, CLAYTON, VIC 3168, AUSTRALIA","title":"Implications of changing climate for global wildland fire","type":"article-journal","volume":"18"},"uris":["http://www.mendeley.com/documents/?uuid=1020053f-e9fa-4e5c-b754-b43d04b7fbe0"]}],"mendeley":{"formattedCitation":"(Flannigan &lt;i&gt;et al.&lt;/i&gt;, 2009)","plainTextFormattedCitation":"(Flannigan et al., 2009)","previouslyFormattedCitation":"(Flannigan &lt;i&gt;et al.&lt;/i&gt;, 2009)"},"properties":{"noteIndex":0},"schema":"https://github.com/citation-style-language/schema/raw/master/csl-citation.json"}</w:instrText>
+      </w:r>
+      <w:r>
+        <w:fldChar w:fldCharType="separate"/>
+      </w:r>
+      <w:r>
+        <w:rPr>
+          <w:noProof/>
+        </w:rPr>
+        <w:t xml:space="preserve">(Flannigan </w:t>
+      </w:r>
+      <w:r>
+        <w:rPr>
+          <w:i/>
+          <w:noProof/>
+        </w:rPr>
+        <w:t>et al.</w:t>
+      </w:r>
+      <w:r>
+        <w:rPr>
+          <w:noProof/>
+        </w:rPr>
+        <w:t>, 2009)</w:t>
+      </w:r>
+      <w:r>
+        <w:fldChar w:fldCharType="end"/>
+      </w:r>
+      <w:r>
+        <w:t>.</w:t>
+      </w:r>
+      <w:r>
+        <w:t xml:space="preserve"> </w:t>
+      </w:r>
+      <w:r>
+        <w:t xml:space="preserve">However, the global trend in yearly burned area and size is declining, which is driven by the more capital-intensive agricultural land use on the lands, socioeconomic </w:t>
+      </w:r>
+      <w:r>
+        <w:t>development,</w:t>
+      </w:r>
+      <w:r>
+        <w:t xml:space="preserve"> and the growing demand of regional and global agricultural products</w:t>
+      </w:r>
+      <w:r>
+        <w:t xml:space="preserve"> </w:t>
+      </w:r>
+      <w:r>
+        <w:fldChar w:fldCharType="begin" w:fldLock="1"/>
+      </w:r>
+      <w:r>
+        <w:instrText>ADDIN CSL_CITATION {"citationItems":[{"id":"ITEM-1","itemData":{"DOI":"10.1126/science.aal4108","ISBN":"0036-8075","author":[{"dropping-particle":"","family":"Andela","given":"N","non-dropping-particle":"","parse-names":false,"suffix":""},{"dropping-particle":"","family":"Morton","given":"D C","non-dropping-particle":"","parse-names":false,"suffix":""},{"dropping-particle":"","family":"Giglio","given":"L","non-dropping-particle":"","parse-names":false,"suffix":""},{"dropping-particle":"","family":"Chen","given":"Y","non-dropping-particle":"","parse-names":false,"suffix":""},{"dropping-particle":"","family":"Werf","given":"G R","non-dropping-particle":"van Der","parse-names":false,"suffix":""},{"dropping-particle":"","family":"Kasibhatla","given":"P S","non-dropping-particle":"","parse-names":false,"suffix":""},{"dropping-particle":"","family":"Defries","given":"R S","non-dropping-particle":"","parse-names":false,"suffix":""},{"dropping-particle":"","family":"Collatz","given":"G J","non-dropping-particle":"","parse-names":false,"suffix":""},{"dropping-particle":"","family":"Hantson","given":"S","non-dropping-particle":"","parse-names":false,"suffix":""},{"dropping-particle":"","family":"Kloster","given":"S","non-dropping-particle":"","parse-names":false,"suffix":""},{"dropping-particle":"","family":"Bachelet","given":"D","non-dropping-particle":"","parse-names":false,"suffix":""},{"dropping-particle":"","family":"Forrest","given":"M","non-dropping-particle":"","parse-names":false,"suffix":""},{"dropping-particle":"","family":"Lasslop","given":"G","non-dropping-particle":"","parse-names":false,"suffix":""},{"dropping-particle":"","family":"Li","given":"F","non-dropping-particle":"","parse-names":false,"suffix":""},{"dropping-particle":"","family":"Mangeon","given":"S","non-dropping-particle":"","parse-names":false,"suffix":""},{"dropping-particle":"","family":"Melton","given":"J R","non-dropping-particle":"","parse-names":false,"suffix":""},{"dropping-particle":"","family":"Yue","given":"C","non-dropping-particle":"","parse-names":false,"suffix":""},{"dropping-particle":"","family":"Randerson","given":"J T","non-dropping-particle":"","parse-names":false,"suffix":""}],"container-title":"Science","id":"ITEM-1","issue":"6345","issued":{"date-parts":[["2017"]]},"page":"1356-1362","title":"A human-driven decline in global burned area","type":"article","volume":"356"},"uris":["http://www.mendeley.com/documents/?uuid=fd9072d4-df40-45a1-b7b9-7a2c057664a8"]}],"mendeley":{"formattedCitation":"(Andela &lt;i&gt;et al.&lt;/i&gt;, 2017)","plainTextFormattedCitation":"(Andela et al., 2017)","previouslyFormattedCitation":"(Andela &lt;i&gt;et al.&lt;/i&gt;, 2017)"},"properties":{"noteIndex":0},"schema":"https://github.com/citation-style-language/schema/raw/master/csl-citation.json"}</w:instrText>
+      </w:r>
+      <w:r>
+        <w:fldChar w:fldCharType="separate"/>
+      </w:r>
+      <w:r>
+        <w:rPr>
+          <w:noProof/>
+        </w:rPr>
+        <w:t xml:space="preserve">(Andela </w:t>
+      </w:r>
+      <w:r>
+        <w:rPr>
+          <w:i/>
+          <w:noProof/>
+        </w:rPr>
+        <w:t>et al.</w:t>
+      </w:r>
+      <w:r>
+        <w:rPr>
+          <w:noProof/>
+        </w:rPr>
+        <w:t>, 2017)</w:t>
+      </w:r>
+      <w:r>
+        <w:fldChar w:fldCharType="end"/>
+      </w:r>
+      <w:r>
+        <w:t>.</w:t>
+      </w:r>
+      <w:r>
+        <w:t xml:space="preserve"> </w:t>
+      </w:r>
+      <w:r>
+        <w:t xml:space="preserve">The damage of wildfires mostly effects the production of timber damage on structures and short term suppression, but the long term effects of it are influencing wildfire habitat, water quality soil erosion and cultural or </w:t>
+      </w:r>
+      <w:r>
+        <w:t>archaeological</w:t>
+      </w:r>
+      <w:r>
+        <w:t xml:space="preserve"> sites </w:t>
+      </w:r>
+      <w:r>
+        <w:fldChar w:fldCharType="begin" w:fldLock="1"/>
+      </w:r>
+      <w:r>
+        <w:instrText>ADDIN CSL_CITATION {"citationItems":[{"id":"ITEM-1","itemData":{"abstract":"Wildfires create a myriad of environmental, social, and economic impacts. Knowledge of both short and long-term impacts of wildfire is essential for effective risk assessment, policy formulation, and wildfire management. The goal of this report is to assess the availability of information on a range of wildfire impacts from federal, state, and local sources and to characterize the nature of these impacts when they occur. We have found that data are summarized at the national and state levels for only a few categories (number of fires, acres burned, structures burned, and suppression cost), providing policy makers with an incomplete picture of the total impacts from wildfires. For individual large wildfires, our research has shown that information is available for a broad range of environmental, social, and economic impacts, well beyond what is summarized at the national or state levels. These indirect and continuing wildfire impacts can be substantial, particularly for large wildfires at the wildland/urban interface. Therefore, we suggest that more thorough data collection on the broad array of wildfire impacts, summarized at state and national levels, would provide policy makers with a more comprehensive understanding of wildfire impacts and ultimately serve to enhance current state and national risk assessment methods and wildfire management. In this report, we summarize the availability and nature of wildfire impact information from eight federal agencies involved in fire management, three states, and ten individual fires from the last three wildfire seasons (Figure 1). Research on data availability was conducted via a thorough review of information posted on the internet and detailed phone interviews with key personnel at federal, state, tribal, and local agencies. We focused on thirteen categories of environmental, social, and economic wildfire impacts (Table 1). Below, we highlight the findings from our research on wildfire impact data at federal, state, and case study levels","author":[{"dropping-particle":"","family":"Morton","given":"Douglas C","non-dropping-particle":"","parse-names":false,"suffix":""},{"dropping-particle":"","family":"Roessing","given":"Megan E","non-dropping-particle":"","parse-names":false,"suffix":""},{"dropping-particle":"","family":"Camp","given":"Ann E","non-dropping-particle":"","parse-names":false,"suffix":""},{"dropping-particle":"","family":"Tyrrell","given":"Mary L","non-dropping-particle":"","parse-names":false,"suffix":""}],"id":"ITEM-1","issued":{"date-parts":[["2003"]]},"page":"59","title":"Assessing the Environmental , Social , and Economic Impacts of Wildfire Assessing the Environmental , Social , and Economic Impacts of Wildfire","type":"article-journal"},"uris":["http://www.mendeley.com/documents/?uuid=36af6ba5-b38a-4ea2-9af0-aa90f871b64c"]}],"mendeley":{"formattedCitation":"(Morton &lt;i&gt;et al.&lt;/i&gt;, 2003)","plainTextFormattedCitation":"(Morton et al., 2003)","previouslyFormattedCitation":"(Morton &lt;i&gt;et al.&lt;/i&gt;, 2003)"},"properties":{"noteIndex":0},"schema":"https://github.com/citation-style-language/schema/raw/master/csl-citation.json"}</w:instrText>
+      </w:r>
+      <w:r>
+        <w:fldChar w:fldCharType="separate"/>
+      </w:r>
+      <w:r>
+        <w:rPr>
+          <w:noProof/>
+        </w:rPr>
+        <w:t xml:space="preserve">(Morton </w:t>
+      </w:r>
+      <w:r>
+        <w:rPr>
+          <w:i/>
+          <w:noProof/>
+        </w:rPr>
+        <w:t>et al.</w:t>
+      </w:r>
+      <w:r>
+        <w:rPr>
+          <w:noProof/>
+        </w:rPr>
+        <w:t>, 2003)</w:t>
+      </w:r>
+      <w:r>
+        <w:fldChar w:fldCharType="end"/>
+      </w:r>
+      <w:r>
+        <w:t xml:space="preserve">. Furthermore, it </w:t>
+      </w:r>
+      <w:r>
+        <w:t xml:space="preserve">is possible that it causes political destabilization, because the megafires (fires with a burned area &gt; 500 ha) in Mediterranean area are seen as a major threat to these communities </w:t>
+      </w:r>
+      <w:r>
+        <w:fldChar w:fldCharType="begin" w:fldLock="1"/>
+      </w:r>
+      <w:r>
+        <w:instrText>ADDIN CSL_CITATION {"citationItems":[{"id":"ITEM-1","itemData":{"DOI":"https://doi.org/10.1016/j.foreco.2012.10.050","ISSN":"0378-1127","abstract":"Extreme fire events, also referred to as “megafires,” are not uncommon events on a global scale; they tend to happen a steady frequency in different parts of the world, although, at a local or regional scale, they constitute unique and severe fire episodes. Even if there is not a complete agreement on the term, megafires often refers to those fire events that cause catastrophic damages in terms of human casualties, economic losses, or both. In this article we analyze some of the most damaging fire episodes in Europe in the last decades. Our analysis relates the events to existing conditions in terms of number of fires and burnt areas in the countries and regions where they occurred, showing that these large fire episodes do not follow the general trend of those variables and constitute outstanding critical events. Megafires are characterized on the basis of the meteorological and fire danger conditions prior to the event and those under which they develop. Impact is assessed in terms of total burnt area, estimates of economic losses, if available, and number of human casualties caused by the megafire event. We analyze fire-fighting means available for the extinction of each megafire, as reported in the annual reports of the European Commission, to determine if fire spread might have been related to lack of available means for initial control and extinction. All countries where the reported megafires took place are in fire prone areas where active fire campaigns take place every year. Our results determine that megafires are critical events that stand out with respect to the average conditions in the respective countries; in all cases, the impact of the fires set a record damage in the country or region where the megafire event took place. It is shown that, in the cases under study, megafires were driven by critical weather conditions that lead to a concentration of numerous large fires in time and space (fire clusters). It is shown that these megafire events occurred independently of the large expenditures in forest fire fighting means and increased preparedness in the countries where they took place. The simultaneity in fire ignitions and the rapid fire spread prevented efficient initial fire attacks. Therefore, megafires occur independently of the available fire means in the countries and are set under control only when the weather conditions improve and facilitate fire fighting. Our analysis supports a series of recommendations that are seek to promo…","author":[{"dropping-particle":"","family":"San-Miguel-Ayanz","given":"Jesús","non-dropping-particle":"","parse-names":false,"suffix":""},{"dropping-particle":"","family":"Moreno","given":"Jose Manuel","non-dropping-particle":"","parse-names":false,"suffix":""},{"dropping-particle":"","family":"Camia","given":"Andrea","non-dropping-particle":"","parse-names":false,"suffix":""}],"container-title":"Forest Ecology and Management","id":"ITEM-1","issued":{"date-parts":[["2013"]]},"page":"11-22","title":"Analysis of large fires in European Mediterranean landscapes: Lessons learned and perspectives","type":"article-journal","volume":"294"},"uris":["http://www.mendeley.com/documents/?uuid=52802472-eb84-4fcc-950d-a93b25e25988"]}],"mendeley":{"formattedCitation":"(San-Miguel-Ayanz, Moreno and Camia, 2013)","plainTextFormattedCitation":"(San-Miguel-Ayanz, Moreno and Camia, 2013)","previouslyFormattedCitation":"(San-Miguel-Ayanz, Moreno and Camia, 2013)"},"properties":{"noteIndex":0},"schema":"https://github.com/citation-style-language/schema/raw/master/csl-citation.json"}</w:instrText>
+      </w:r>
+      <w:r>
+        <w:fldChar w:fldCharType="separate"/>
+      </w:r>
+      <w:r>
+        <w:rPr>
+          <w:noProof/>
+        </w:rPr>
+        <w:t>(San-Miguel-Ayanz, Moreno and Camia, 2013)</w:t>
+      </w:r>
+      <w:r>
+        <w:fldChar w:fldCharType="end"/>
+      </w:r>
+      <w:r>
+        <w:t>.</w:t>
+      </w:r>
+      <w:r>
+        <w:t xml:space="preserve"> </w:t>
+      </w:r>
+    </w:p>
+    <w:p>
       <w:pPr>
         <w:rPr>
           <w:b/>
@@ -233,127 +406,303 @@
         </w:rPr>
       </w:pPr>
       <w:r>
-        <w:t xml:space="preserve">Visible Infrared Imaging Radiometer Suite (VIIRS) and the Moderate Resolution Imaging Spectroradiometer (MODIS) have both datasets that identify fires on a global scale. For the MODIS instrument, </w:t>
-      </w:r>
-      <w:r>
-        <w:fldChar w:fldCharType="begin" w:fldLock="1"/>
-      </w:r>
-      <w:r>
-        <w:instrText>ADDIN CSL_CITATION {"citationItems":[{"id":"ITEM-1","itemData":{"DOI":"10.1016/j.rse.2016.02.054","ISSN":"00344257","abstract":"The two Moderate Resolution Imaging Spectroradiometer (MODIS) instruments, on-board NASA's Terra and Aqua satellites, have provided more than a decade of global fire data. Here we describe improvements made to the fire detection algorithm and swath-level product that were implemented as part of the Collection 6 land product reprocessing, which commenced in May 2015. The updated algorithm is intended to address limitations observed with the previous Collection 5 fire product, notably the occurrence of false alarms caused by small forest clearings, and the omission of large fires obscured by thick smoke. Processing was also expanded to oceans and other large water bodies to facilitate monitoring of offshore gas flaring. Additionally, fire radiative power (FRP) is now retrieved using a radiance-based approach, generally decreasing FRP for all but the comparatively small fraction of high intensity fire pixels. We performed a Stage-3 validation of the Collection 5 and Collection 6 Terra MODIS fire products using reference fire maps derived from more than 2500 high-resolution Advanced Spaceborne Thermal Emission and Reflection Radiometer (ASTER) images. Our results indicated targeted improvements in the performance of the Collection 6 active fire detection algorithm compared to Collection 5, with reduced omission errors over large fires, and reduced false alarm rates in tropical ecosystems. Overall, the MOD14 Collection 6 daytime global commission error was 1.2%, compared to 2.4% in Collection 5. Regionally, the probability of detection for Collection 6 exhibited a similar to 3% absolute increase in Boreal North America and Boreal Asia compared to Collection 5, a similar to 1% absolute increase in Equatorial Asia and Central Asia, a similar to 1% absolute decrease in South America above the Equator, and little or no change in the remaining regions considered. Not unexpectedly, the observed variability in the probability of detection was strongly driven by regional differences in fire size. Overall, there was a net improvement in Collection 6 algorithm performance globally. (C) 2016 The Authors. Published by Elsevier Inc. This is an open access article under the CC BY-NC-ND license (http://creativecommons.org/licenses/by-nc-nd/4.0/).","author":[{"dropping-particle":"","family":"Giglio","given":"Louis","non-dropping-particle":"","parse-names":false,"suffix":""},{"dropping-particle":"","family":"Schroeder","given":"Wilfrid","non-dropping-particle":"","parse-names":false,"suffix":""},{"dropping-particle":"","family":"Justice","given":"Christopher O","non-dropping-particle":"","parse-names":false,"suffix":""}],"container-title":"Remote Sensing of Environment","id":"ITEM-1","issued":{"date-parts":[["2016","6"]]},"page":"31-41","publisher":"ELSEVIER SCIENCE INC","publisher-place":"STE 800, 230 PARK AVE, NEW YORK, NY 10169 USA","title":"The collection 6 MODIS active fire detection algorithm and fire products","type":"article-journal","volume":"178"},"uris":["http://www.mendeley.com/documents/?uuid=d623d9c0-14d2-459c-947e-958bbe90b431"]}],"mendeley":{"formattedCitation":"(Giglio, Schroeder and Justice, 2016)","manualFormatting":"Giglio, Schroeder, &amp; Justice (2016","plainTextFormattedCitation":"(Giglio, Schroeder and Justice, 2016)","previouslyFormattedCitation":"(Giglio, Schroeder and Justice, 2016)"},"properties":{"noteIndex":0},"schema":"https://github.com/citation-style-language/schema/raw/master/csl-citation.json"}</w:instrText>
-      </w:r>
-      <w:r>
-        <w:fldChar w:fldCharType="separate"/>
-      </w:r>
-      <w:r>
-        <w:rPr>
-          <w:noProof/>
-        </w:rPr>
-        <w:t>Giglio, Schroeder, &amp; Justice</w:t>
-      </w:r>
-      <w:r>
-        <w:rPr>
-          <w:noProof/>
-        </w:rPr>
-        <w:t xml:space="preserve"> (</w:t>
-      </w:r>
-      <w:r>
-        <w:rPr>
-          <w:noProof/>
-        </w:rPr>
-        <w:t>2016</w:t>
-      </w:r>
-      <w:r>
-        <w:fldChar w:fldCharType="end"/>
-      </w:r>
-      <w:r>
-        <w:t xml:space="preserve">) have created the current datasets and improved the algorithm for the current fire datasets of the MODIS. </w:t>
-      </w:r>
-      <w:r>
-        <w:fldChar w:fldCharType="begin" w:fldLock="1"/>
-      </w:r>
-      <w:r>
-        <w:instrText>ADDIN CSL_CITATION {"citationItems":[{"id":"ITEM-1","itemData":{"DOI":"10.1016/j.rse.2013.12.008","ISSN":"0034-4257","abstract":"The first Visible Infrared Imaging Radiometer Suite (VIIRS) was launched\nin October 2011 aboard the Suomi-National Polar-orbiting Partnership\n(S-NPP) satellite. The VIIRS instrument carries two separate sets of\nmulti-spectral channels providing full global coverage at both 375 m and\n750 m nominal resolutions every 12 h or less depending on the latitude.\nIn this study, we introduce a new VIIRS active fire detection algorithm,\nwhich is driven primarily by the 375 m middle and thermal infrared\nimagery data. The algorithm builds on the well-established MODIS Fire\nand Thermal Anomalies product using a contextual approach to detect both\nday and nighttime biomass burning and other thermal anomalies. Here we\npresent the fire algorithm's design and implementation, including\nimportant information describing the input data characteristics and\npotential artifacts associated with pixel saturation and the South\nAtlantic Magnetic Anomaly, both found to affect the middle infrared\nchannel data. Initial assessment using results derived from the global\nprocessing of the algorithm indicated small, although variable,\ncommission errors (&lt;1.2%) for nominal confidence fire pixels. We\nachieved improved performance using the 375 m active fire data compared\nto the VIIRS 750 m baseline fire product, resulting in a 3 x and 25 x\nfactor increase in the absolute number of fire pixels detected using day\nand nighttime data, respectively. Similarly, VIIRS 375 m fire data\nshowed significantly superior mapping capabilities compared to current\nMODIS fire detection data with improved consistency of fire perimeter\ndelineation for biomass burning lasting multiple days. (C) 2014 Elsevier\nInc. All rights reserved.","author":[{"dropping-particle":"","family":"Schroeder","given":"Wilfrid","non-dropping-particle":"","parse-names":false,"suffix":""},{"dropping-particle":"","family":"Oliva","given":"Patricia","non-dropping-particle":"","parse-names":false,"suffix":""},{"dropping-particle":"","family":"Giglio","given":"Louis","non-dropping-particle":"","parse-names":false,"suffix":""},{"dropping-particle":"","family":"Csiszar","given":"Ivan A","non-dropping-particle":"","parse-names":false,"suffix":""}],"container-title":"REMOTE SENSING OF ENVIRONMENT","id":"ITEM-1","issued":{"date-parts":[["2014"]]},"page":"85-96","publisher":"ELSEVIER SCIENCE INC","publisher-place":"360 PARK AVE SOUTH, NEW YORK, NY 10010-1710 USA","title":"The New VIIRS 375 m active fire detection data product: Algorithm description and initial assessment","type":"article-journal","volume":"143"},"uris":["http://www.mendeley.com/documents/?uuid=a634acde-4e20-40d9-9972-992dcc303ba4"]}],"mendeley":{"formattedCitation":"(Schroeder &lt;i&gt;et al.&lt;/i&gt;, 2014)","manualFormatting":"Schroeder, Oliva, Giglio, &amp; Csiszar (2014)","plainTextFormattedCitation":"(Schroeder et al., 2014)","previouslyFormattedCitation":"(Schroeder &lt;i&gt;et al.&lt;/i&gt;, 2014)"},"properties":{"noteIndex":0},"schema":"https://github.com/citation-style-language/schema/raw/master/csl-citation.json"}</w:instrText>
-      </w:r>
-      <w:r>
-        <w:fldChar w:fldCharType="separate"/>
-      </w:r>
-      <w:r>
-        <w:rPr>
-          <w:noProof/>
-        </w:rPr>
-        <w:t xml:space="preserve">Schroeder, Oliva, Giglio, &amp; Csiszar </w:t>
-      </w:r>
-      <w:r>
-        <w:rPr>
-          <w:noProof/>
-        </w:rPr>
-        <w:t>(</w:t>
-      </w:r>
-      <w:r>
-        <w:rPr>
-          <w:noProof/>
-        </w:rPr>
-        <w:t>2014)</w:t>
-      </w:r>
-      <w:r>
-        <w:fldChar w:fldCharType="end"/>
-      </w:r>
-      <w:r>
-        <w:t xml:space="preserve"> have developed</w:t>
-      </w:r>
-      <w:r>
-        <w:t xml:space="preserve"> the currently used algorithm on the VIIRS satellite to detect active fires.</w:t>
-      </w:r>
-      <w:r>
-        <w:t xml:space="preserve"> These datasets are going to give information about how these fires are distributed. </w:t>
-      </w:r>
-      <w:r>
         <w:rPr>
           <w:b/>
           <w:bCs/>
         </w:rPr>
-        <w:t>MEER INFORMATIE OVER THE RESOLUTIE EN WAAROM VOOR DEZE SATELLIETEN GEKOZEN ZIJN</w:t>
+        <w:t>MEER INFORMATIE OVER HET VERANDERDE KLIMAAT IN NEDERLAND</w:t>
       </w:r>
     </w:p>
     <w:p>
       <w:r>
-        <w:t>These datasets are going to use in the Netherlands. It has fragmented landscape (</w:t>
-      </w:r>
-      <w:r>
+        <w:t>The Netherlands</w:t>
+      </w:r>
+      <w:r>
+        <w:t xml:space="preserve"> is one of the countries that is going to be influenced by the increasing risk of forest fires</w:t>
+      </w:r>
+      <w:r>
+        <w:t xml:space="preserve"> if the predicted scenario of A1B </w:t>
+      </w:r>
+      <w:r>
+        <w:t xml:space="preserve">(climate scenario whereby the energy resources are mixed, but technological development is fast </w:t>
+      </w:r>
+      <w:r>
+        <w:fldChar w:fldCharType="begin" w:fldLock="1"/>
+      </w:r>
+      <w:r>
+        <w:instrText>ADDIN CSL_CITATION {"citationItems":[{"id":"ITEM-1","itemData":{"author":[{"dropping-particle":"","family":"Nakicenovic","given":"N","non-dropping-particle":"","parse-names":false,"suffix":""},{"dropping-particle":"","family":"Alcamo","given":"J","non-dropping-particle":"","parse-names":false,"suffix":""},{"dropping-particle":"","family":"Grubler","given":"A","non-dropping-particle":"","parse-names":false,"suffix":""},{"dropping-particle":"","family":"Riahi","given":"K","non-dropping-particle":"","parse-names":false,"suffix":""},{"dropping-particle":"","family":"Roehrl","given":"R A","non-dropping-particle":"","parse-names":false,"suffix":""},{"dropping-particle":"","family":"Rogner","given":"H.-H.","non-dropping-particle":"","parse-names":false,"suffix":""},{"dropping-particle":"","family":"Victor","given":"N","non-dropping-particle":"","parse-names":false,"suffix":""}],"id":"ITEM-1","issued":{"date-parts":[["2000"]]},"publisher":"Cambridge University Press","publisher-place":"Cambridge","title":"Special Report on Emissions Scenarios (SRES), A Special Report of Working Group III of the Intergovernmental Panel on Climate Change","type":"book"},"uris":["http://www.mendeley.com/documents/?uuid=740f10cd-fa53-4f84-9b75-877949b08376"]}],"mendeley":{"formattedCitation":"(Nakicenovic &lt;i&gt;et al.&lt;/i&gt;, 2000)","plainTextFormattedCitation":"(Nakicenovic et al., 2000)"},"properties":{"noteIndex":0},"schema":"https://github.com/citation-style-language/schema/raw/master/csl-citation.json"}</w:instrText>
+      </w:r>
+      <w:r>
+        <w:fldChar w:fldCharType="separate"/>
+      </w:r>
+      <w:r>
+        <w:rPr>
+          <w:noProof/>
+        </w:rPr>
+        <w:t xml:space="preserve">(Nakicenovic </w:t>
+      </w:r>
+      <w:r>
+        <w:rPr>
+          <w:i/>
+          <w:noProof/>
+        </w:rPr>
+        <w:t>et al.</w:t>
+      </w:r>
+      <w:r>
+        <w:rPr>
+          <w:noProof/>
+        </w:rPr>
+        <w:t>, 2000)</w:t>
+      </w:r>
+      <w:r>
+        <w:fldChar w:fldCharType="end"/>
+      </w:r>
+      <w:r>
+        <w:t xml:space="preserve">) </w:t>
+      </w:r>
+      <w:r>
+        <w:t>is going to be true</w:t>
+      </w:r>
+      <w:r>
+        <w:t xml:space="preserve"> </w:t>
+      </w:r>
+      <w:r>
+        <w:fldChar w:fldCharType="begin" w:fldLock="1"/>
+      </w:r>
+      <w:r>
+        <w:instrText>ADDIN CSL_CITATION {"citationItems":[{"id":"ITEM-1","itemData":{"DOI":"https://doi.org/10.1016/j.gloenvcha.2012.11.009","ISSN":"0959-3780","abstract":"To better prioritise adaptation strategies to a changing climate that are currently being developed, there is a need for quantitative regional level assessments that are systematic and comparable across multiple weather hazards. This study presents an indicator-based impact assessment framework at NUTS-2 level for the European Union that quantifies potential regional changes in weather-related hazards: heat stress in relation to human health, river flood risk, and forest fire risk. This is done by comparing the current (baseline) situation with two future time periods, 2011–2040 and 2041–2070. The indicator values for the baseline period are validated against observed impact data. For each hazard, the method integrates outcomes of a set of coherent high-resolution regional climate models from the ENSEMBLES project based on the SRES A1B emission scenario, with current and projected non-climatic drivers of risk, such as land use and socio-economic change. An index of regional adaptive capacity has been developed and compared with overall hazard impact in order to identify the potentially most vulnerable regions in Europe. The results show strongest increases in impacts for heat stress, followed by forest fire risk, while for flood risk the sign and magnitude of change vary across regions. A major difference with previous studies is that heat stress risk could increase most in central Europe, which is due to the ageing population there. An overall assessment combining the three hazards shows a clear trend towards increasing impact from climaterelated natural hazards for most parts of Europe, but hotspot regions are found in eastern and southern Europe due to their low adaptive capacities. This spatially explicit assessment can serve as a basis for discussing climate adaptation mainstreaming, and priorities for regional development in the EU.","author":[{"dropping-particle":"","family":"Lung","given":"Tobias","non-dropping-particle":"","parse-names":false,"suffix":""},{"dropping-particle":"","family":"Lavalle","given":"Carlo","non-dropping-particle":"","parse-names":false,"suffix":""},{"dropping-particle":"","family":"Hiederer","given":"Roland","non-dropping-particle":"","parse-names":false,"suffix":""},{"dropping-particle":"","family":"Dosio","given":"Alessandro","non-dropping-particle":"","parse-names":false,"suffix":""},{"dropping-particle":"","family":"Bouwer","given":"Laurens M","non-dropping-particle":"","parse-names":false,"suffix":""}],"container-title":"Global Environmental Change","id":"ITEM-1","issue":"2","issued":{"date-parts":[["2013"]]},"page":"522-536","title":"A multi-hazard regional level impact assessment for Europe combining indicators of climatic and non-climatic change","type":"article-journal","volume":"23"},"uris":["http://www.mendeley.com/documents/?uuid=02c9fe1d-baf6-4240-acfe-4027d8d96ba3"]}],"mendeley":{"formattedCitation":"(Lung &lt;i&gt;et al.&lt;/i&gt;, 2013)","plainTextFormattedCitation":"(Lung et al., 2013)","previouslyFormattedCitation":"(Lung &lt;i&gt;et al.&lt;/i&gt;, 2013)"},"properties":{"noteIndex":0},"schema":"https://github.com/citation-style-language/schema/raw/master/csl-citation.json"}</w:instrText>
+      </w:r>
+      <w:r>
+        <w:fldChar w:fldCharType="separate"/>
+      </w:r>
+      <w:r>
+        <w:rPr>
+          <w:noProof/>
+        </w:rPr>
+        <w:t xml:space="preserve">(Lung </w:t>
+      </w:r>
+      <w:r>
+        <w:rPr>
+          <w:i/>
+          <w:noProof/>
+        </w:rPr>
+        <w:t>et al.</w:t>
+      </w:r>
+      <w:r>
+        <w:rPr>
+          <w:noProof/>
+        </w:rPr>
+        <w:t>, 2013)</w:t>
+      </w:r>
+      <w:r>
+        <w:fldChar w:fldCharType="end"/>
+      </w:r>
+    </w:p>
+    <w:p>
+      <w:r>
+        <w:t>Another</w:t>
+      </w:r>
+      <w:r>
+        <w:t xml:space="preserve"> unique trait of the Netherlands is t</w:t>
+      </w:r>
+      <w:r>
+        <w:t>he spatial pattern of urban and agricultural</w:t>
+      </w:r>
+      <w:r>
+        <w:t xml:space="preserve"> land-use zoning.</w:t>
+      </w:r>
+      <w:r>
+        <w:t xml:space="preserve"> </w:t>
+      </w:r>
+      <w:r>
+        <w:t xml:space="preserve"> </w:t>
+      </w:r>
+      <w:r>
+        <w:t xml:space="preserve">This landscape was caused by developments that were going on in second half </w:t>
+      </w:r>
+      <w:r>
+        <w:t>of the 20</w:t>
+      </w:r>
+      <w:r>
+        <w:rPr>
+          <w:vertAlign w:val="superscript"/>
+        </w:rPr>
+        <w:t>th</w:t>
+      </w:r>
+      <w:r>
+        <w:t xml:space="preserve"> century. A national policy document was introduced about the on spatial planning. First was the spatial planning in the 1960s focused on spreading of regional grow poles, building housing for the growing population post-war and introducing the mobility caused by the generalization of the car. However, the changing social dynamic and the limit the urban sprawl toward peripheral area. In the 1970’s, the focus was on regional grow poles and zoning of land use was introduced. There were also buffer zones introduced to lower the urbanisation rate. In the late 1980’s, the subsidization of regional grow poles became financial unhealthy and therefore stopped. This subsidization was refocused on the cities and therefore focused on grow poles on a national level. </w:t>
+      </w:r>
+    </w:p>
+    <w:p>
+      <w:r>
+        <w:lastRenderedPageBreak/>
+        <w:t xml:space="preserve">The final period of the national document of spatial policy reorganized spatial planning on local and regional governmental instruments such as municipalities. This caused that spatial planning became project driven instead of plan driven. However, this governmental instrument </w:t>
+      </w:r>
+      <w:r>
+        <w:t>was</w:t>
+      </w:r>
+      <w:r>
+        <w:t xml:space="preserve"> overoptimistic and caused </w:t>
+      </w:r>
+      <w:r>
+        <w:t>over zoning</w:t>
+      </w:r>
+      <w:r>
+        <w:t xml:space="preserve"> of areas</w:t>
+      </w:r>
+      <w:r>
+        <w:t xml:space="preserve">, which lead to a more fragmented landscape. In 2010, the spatial planning became fully regional and local, which ended the national policy of spatial planning </w:t>
+      </w:r>
+      <w:r>
+        <w:fldChar w:fldCharType="begin" w:fldLock="1"/>
+      </w:r>
+      <w:r>
+        <w:instrText>ADDIN CSL_CITATION {"citationItems":[{"id":"ITEM-1","itemData":{"DOI":"10.1515/admin-2016-0023","ISSN":"2449-9471","abstract":"The Dutch planning system has been widely feted as a coordinated, ‘plan-led’ and evidence-informed system that has been successfully implemented, resulting in sensitive land management, an absence of urban sprawl and the protection of ‘green areas’. However, at least since the 1970s, the reality has been somewhat different. This paper reviews Dutch planning history over the past fifty years to highlight in particular the challenge of implementation. The paper also reviews the current challenges facing Dutch planners and provides some international reflection from Dutch experiences for Irish planners.","author":[{"dropping-particle":"","family":"Janssen-Jansen","given":"Leonie","non-dropping-particle":"","parse-names":false,"suffix":""}],"container-title":"Administration","id":"ITEM-1","issue":"3-4","issued":{"date-parts":[["2016","12","1"]]},"page":"23-43","title":"Taking national planning seriously: A challenged planning agenda in the Netherlands","type":"article-journal","volume":"64"},"uris":["http://www.mendeley.com/documents/?uuid=54ee3ef9-82cc-4c98-b1ec-47a66b03d294"]}],"mendeley":{"formattedCitation":"(Janssen-Jansen, 2016)","plainTextFormattedCitation":"(Janssen-Jansen, 2016)","previouslyFormattedCitation":"(Janssen-Jansen, 2016)"},"properties":{"noteIndex":0},"schema":"https://github.com/citation-style-language/schema/raw/master/csl-citation.json"}</w:instrText>
+      </w:r>
+      <w:r>
+        <w:fldChar w:fldCharType="separate"/>
+      </w:r>
+      <w:r>
+        <w:rPr>
+          <w:noProof/>
+        </w:rPr>
+        <w:t>(Janssen-Jansen, 2016)</w:t>
+      </w:r>
+      <w:r>
+        <w:fldChar w:fldCharType="end"/>
+      </w:r>
+      <w:r>
+        <w:t xml:space="preserve">. </w:t>
+      </w:r>
+    </w:p>
+    <w:p>
+      <w:r>
+        <w:t>Furthermore</w:t>
+      </w:r>
+      <w:r>
+        <w:t>,</w:t>
+      </w:r>
+      <w:r>
+        <w:t xml:space="preserve"> the Netherlands has implemented Bird and Habitats directive into its spatial policy as part of the European Union policy. </w:t>
+      </w:r>
+      <w:r>
+        <w:t>Therefore, the national government is responsible for the management of these sites</w:t>
+      </w:r>
+      <w:r>
+        <w:t xml:space="preserve">. It created several special designated chosen natural areas </w:t>
+      </w:r>
+      <w:r>
+        <w:fldChar w:fldCharType="begin" w:fldLock="1"/>
+      </w:r>
+      <w:r>
+        <w:instrText>ADDIN CSL_CITATION {"citationItems":[{"id":"ITEM-1","itemData":{"DOI":"10.1016/j.landusepol.2012.07.009","ISSN":"0264-8377","abstract":"We investigate the impact of performances of failure in nature\nconservation by means of a detailed reconstruction of the implementation\nof European Union conservation directives in the Netherlands. We\ndistinguish performance and performativity, whereby the latter is the\nreality-effect of discourses affecting policy, and partly the result of\ndeliberate performance. It is argued that the implementation history in\nthe Netherlands reveals that even long-standing traditions of\ndeliberation and spatial planning can be disrupted as an unintended\nconsequence of international policy implementation. What was intended as\na tool to promote long-term planning for nature conservation can in\neffect undermine both nature conservation and long-term planning. Only a\nhigh degree of reflexivity in the planning system can diminish the\nchances of misconceiving the spaces for negotiation and deliberation\nthat are left open by the EU directives. Otherwise, a combination of\nunexpected events and unreflected routine responses will in all\nlikelihood produce results highly diverging from the initial ambitions.\n(C) 2012 Elsevier Ltd. All rights reserved.","author":[{"dropping-particle":"","family":"Beunen","given":"Raoul","non-dropping-particle":"","parse-names":false,"suffix":""},{"dropping-particle":"","family":"Assche","given":"Kristof","non-dropping-particle":"Van","parse-names":false,"suffix":""},{"dropping-particle":"","family":"Duineveld","given":"Martijn","non-dropping-particle":"","parse-names":false,"suffix":""}],"container-title":"LAND USE POLICY","id":"ITEM-1","issue":"SI","issued":{"date-parts":[["2013"]]},"page":"280-288","publisher":"ELSEVIER SCI LTD","publisher-place":"THE BOULEVARD, LANGFORD LANE, KIDLINGTON, OXFORD OX5 1GB, OXON, ENGLAND","title":"Performing failure in conservation policy: The implementation of European Union directives in the Netherlands","type":"article-journal","volume":"31"},"uris":["http://www.mendeley.com/documents/?uuid=c340a205-17f9-42be-aaa7-659e425c758d"]}],"mendeley":{"formattedCitation":"(Beunen, Van Assche and Duineveld, 2013)","plainTextFormattedCitation":"(Beunen, Van Assche and Duineveld, 2013)","previouslyFormattedCitation":"(Beunen, Van Assche and Duineveld, 2013)"},"properties":{"noteIndex":0},"schema":"https://github.com/citation-style-language/schema/raw/master/csl-citation.json"}</w:instrText>
+      </w:r>
+      <w:r>
+        <w:fldChar w:fldCharType="separate"/>
+      </w:r>
+      <w:r>
+        <w:rPr>
+          <w:noProof/>
+        </w:rPr>
+        <w:t>(Beunen, Van Assche and Duineveld, 2013)</w:t>
+      </w:r>
+      <w:r>
+        <w:fldChar w:fldCharType="end"/>
+      </w:r>
+      <w:r>
+        <w:t>.</w:t>
+      </w:r>
+      <w:r>
+        <w:t xml:space="preserve"> This policy also contributed to the fragmented landscape of the Netherlands. </w:t>
+      </w:r>
+    </w:p>
+    <w:p>
+      <w:pPr>
         <w:rPr>
           <w:b/>
           <w:bCs/>
         </w:rPr>
-        <w:t>BRON ZOEKEN</w:t>
-      </w:r>
-      <w:r>
-        <w:t xml:space="preserve">), which cause that </w:t>
-      </w:r>
-      <w:r>
-        <w:t>fire spread is limited in these areas. However, the increasing temperatures can lead to that the climate is going to change in these areas. This causes that fire are going to be more prevalent in these areas. The analysis over the last decade can provide good information about where these fires starts, how these fires spread and how these fires influences It surroundings (</w:t>
-      </w:r>
+      </w:pPr>
       <w:r>
         <w:rPr>
           <w:b/>
           <w:bCs/>
         </w:rPr>
-        <w:t>BRONNEN ZOEKEN DIE DIT AL EERDER HEEFT GEDAAN</w:t>
-      </w:r>
-      <w:r>
-        <w:t>). This research Is meant to show spatial temporal patters of fires near (</w:t>
-      </w:r>
-      <w:r>
+        <w:t>MISSCHIEN NOG OVER DE URBANISATIE EN RUIMTE OVER NEDERLAND BESPREKEN</w:t>
+      </w:r>
+    </w:p>
+    <w:p>
+      <w:pPr>
         <w:rPr>
           <w:b/>
           <w:bCs/>
         </w:rPr>
-        <w:t>IDENTIFICATIE VAN HET GEBIED</w:t>
-      </w:r>
-      <w:r>
+      </w:pPr>
+      <w:r>
+        <w:t>The paper is first going to summarize the datasets and the provide how these datasets are used in the analysis. The results sections are going to give an interpretation of the datasets and the validation of these results. At least, there is going to be a discussion if these results give valid information about the temporal spatial patterns in the Netherlands (</w:t>
+      </w:r>
+      <w:r>
+        <w:rPr>
+          <w:b/>
+          <w:bCs/>
+        </w:rPr>
+        <w:t>MOET UITGEBREIDER EN SPECIFIEKER)</w:t>
+      </w:r>
+    </w:p>
+    <w:p/>
+    <w:p>
+      <w:pPr>
+        <w:rPr>
+          <w:b/>
+          <w:bCs/>
+          <w:i/>
+          <w:iCs/>
+        </w:rPr>
+      </w:pPr>
+      <w:r>
+        <w:rPr>
+          <w:b/>
+          <w:bCs/>
+          <w:i/>
+          <w:iCs/>
+        </w:rPr>
+        <w:t xml:space="preserve">BESPREKEN VAN WELKE SATELLIETEN EN DATASETTEN </w:t>
+      </w:r>
+      <w:r>
+        <w:rPr>
+          <w:b/>
+          <w:bCs/>
+          <w:i/>
+          <w:iCs/>
+        </w:rPr>
+        <w:t>ER ZIJN OVER LOCATIES VAN BOSBRANDEN</w:t>
+      </w:r>
+      <w:r>
+        <w:rPr>
+          <w:b/>
+          <w:bCs/>
+          <w:i/>
+          <w:iCs/>
+        </w:rPr>
+        <w:t xml:space="preserve"> (BIJ METHODE NEERZETTEN</w:t>
+      </w:r>
+      <w:r>
+        <w:rPr>
+          <w:b/>
+          <w:bCs/>
+          <w:i/>
+          <w:iCs/>
+        </w:rPr>
+        <w:t>, OMDAT HOE DE BRANDEN WORDEN GEIDENTIFICEERD EN MET WLEKE DATASET</w:t>
+      </w:r>
+      <w:r>
+        <w:rPr>
+          <w:b/>
+          <w:bCs/>
+          <w:i/>
+          <w:iCs/>
+        </w:rPr>
         <w:t>)</w:t>
-      </w:r>
-      <w:r>
-        <w:t>.</w:t>
       </w:r>
     </w:p>
     <w:p>
@@ -361,42 +710,173 @@
         <w:rPr>
           <w:b/>
           <w:bCs/>
-        </w:rPr>
-      </w:pPr>
-      <w:r>
-        <w:t xml:space="preserve">The paper is first going to summarize the datasets and the provide how these datasets are used in the analysis. The results sections </w:t>
+          <w:i/>
+          <w:iCs/>
+        </w:rPr>
+      </w:pPr>
+      <w:r>
+        <w:rPr>
+          <w:i/>
+          <w:iCs/>
+        </w:rPr>
+        <w:t>The Visible Infrared Imaging Radiometer Suite (VIIRS) attached to the Suomi National Polar-Orbiting Partnership (Suomi NPP)</w:t>
+      </w:r>
+      <w:r>
+        <w:rPr>
+          <w:i/>
+          <w:iCs/>
+          <w:sz w:val="23"/>
+          <w:szCs w:val="23"/>
+        </w:rPr>
+        <w:t xml:space="preserve"> spacecraft</w:t>
+      </w:r>
+      <w:r>
+        <w:rPr>
+          <w:i/>
+          <w:iCs/>
+          <w:sz w:val="23"/>
+          <w:szCs w:val="23"/>
+        </w:rPr>
+        <w:t xml:space="preserve"> </w:t>
+      </w:r>
+      <w:r>
+        <w:rPr>
+          <w:i/>
+          <w:iCs/>
+        </w:rPr>
+        <w:t>and the Moderate Resolution Imaging Spectroradiometer (MODIS)</w:t>
+      </w:r>
+      <w:r>
+        <w:rPr>
+          <w:i/>
+          <w:iCs/>
+        </w:rPr>
+        <w:t xml:space="preserve"> have both contributed to the identification of active daily forest fires</w:t>
+      </w:r>
+      <w:r>
+        <w:rPr>
+          <w:i/>
+          <w:iCs/>
+        </w:rPr>
+        <w:t xml:space="preserve"> with </w:t>
       </w:r>
       <w:proofErr w:type="gramStart"/>
       <w:r>
-        <w:t>is</w:t>
+        <w:rPr>
+          <w:i/>
+          <w:iCs/>
+        </w:rPr>
+        <w:t>the a</w:t>
       </w:r>
       <w:proofErr w:type="gramEnd"/>
       <w:r>
-        <w:t xml:space="preserve"> going to give </w:t>
-      </w:r>
-      <w:proofErr w:type="spellStart"/>
-      <w:r>
-        <w:t>a</w:t>
-      </w:r>
-      <w:proofErr w:type="spellEnd"/>
-      <w:r>
-        <w:t xml:space="preserve"> interpretation of the datasets and the validation of these data’s</w:t>
-      </w:r>
-      <w:r>
-        <w:t xml:space="preserve">. </w:t>
-      </w:r>
-      <w:r>
-        <w:t xml:space="preserve">At least, there is going to be a discussion if these results give valid information about the temporal spatial patterns </w:t>
-      </w:r>
-      <w:r>
-        <w:t>in the Netherlands (</w:t>
+        <w:rPr>
+          <w:i/>
+          <w:iCs/>
+        </w:rPr>
+        <w:t xml:space="preserve"> fire identification algorithm. The MODIS had already multiple collections of fire datasets</w:t>
+      </w:r>
+      <w:r>
+        <w:rPr>
+          <w:i/>
+          <w:iCs/>
+        </w:rPr>
+        <w:t xml:space="preserve"> and is now on the 6</w:t>
+      </w:r>
+      <w:r>
+        <w:rPr>
+          <w:i/>
+          <w:iCs/>
+          <w:vertAlign w:val="superscript"/>
+        </w:rPr>
+        <w:t>th</w:t>
+      </w:r>
+      <w:r>
+        <w:rPr>
+          <w:i/>
+          <w:iCs/>
+        </w:rPr>
+        <w:t xml:space="preserve"> version of the data collection</w:t>
+      </w:r>
+      <w:r>
+        <w:rPr>
+          <w:i/>
+          <w:iCs/>
+        </w:rPr>
+        <w:t>, while the VIIRS data set is more recently</w:t>
+      </w:r>
+      <w:r>
+        <w:rPr>
+          <w:i/>
+          <w:iCs/>
+        </w:rPr>
+        <w:t xml:space="preserve"> </w:t>
+      </w:r>
+      <w:r>
+        <w:rPr>
+          <w:i/>
+          <w:iCs/>
+        </w:rPr>
+        <w:fldChar w:fldCharType="begin" w:fldLock="1"/>
+      </w:r>
+      <w:r>
+        <w:rPr>
+          <w:i/>
+          <w:iCs/>
+        </w:rPr>
+        <w:instrText>ADDIN CSL_CITATION {"citationItems":[{"id":"ITEM-1","itemData":{"DOI":"10.1016/j.rse.2016.02.054","ISSN":"00344257","abstract":"The two Moderate Resolution Imaging Spectroradiometer (MODIS) instruments, on-board NASA's Terra and Aqua satellites, have provided more than a decade of global fire data. Here we describe improvements made to the fire detection algorithm and swath-level product that were implemented as part of the Collection 6 land product reprocessing, which commenced in May 2015. The updated algorithm is intended to address limitations observed with the previous Collection 5 fire product, notably the occurrence of false alarms caused by small forest clearings, and the omission of large fires obscured by thick smoke. Processing was also expanded to oceans and other large water bodies to facilitate monitoring of offshore gas flaring. Additionally, fire radiative power (FRP) is now retrieved using a radiance-based approach, generally decreasing FRP for all but the comparatively small fraction of high intensity fire pixels. We performed a Stage-3 validation of the Collection 5 and Collection 6 Terra MODIS fire products using reference fire maps derived from more than 2500 high-resolution Advanced Spaceborne Thermal Emission and Reflection Radiometer (ASTER) images. Our results indicated targeted improvements in the performance of the Collection 6 active fire detection algorithm compared to Collection 5, with reduced omission errors over large fires, and reduced false alarm rates in tropical ecosystems. Overall, the MOD14 Collection 6 daytime global commission error was 1.2%, compared to 2.4% in Collection 5. Regionally, the probability of detection for Collection 6 exhibited a similar to 3% absolute increase in Boreal North America and Boreal Asia compared to Collection 5, a similar to 1% absolute increase in Equatorial Asia and Central Asia, a similar to 1% absolute decrease in South America above the Equator, and little or no change in the remaining regions considered. Not unexpectedly, the observed variability in the probability of detection was strongly driven by regional differences in fire size. Overall, there was a net improvement in Collection 6 algorithm performance globally. (C) 2016 The Authors. Published by Elsevier Inc. This is an open access article under the CC BY-NC-ND license (http://creativecommons.org/licenses/by-nc-nd/4.0/).","author":[{"dropping-particle":"","family":"Giglio","given":"Louis","non-dropping-particle":"","parse-names":false,"suffix":""},{"dropping-particle":"","family":"Schroeder","given":"Wilfrid","non-dropping-particle":"","parse-names":false,"suffix":""},{"dropping-particle":"","family":"Justice","given":"Christopher O","non-dropping-particle":"","parse-names":false,"suffix":""}],"container-title":"Remote Sensing of Environment","id":"ITEM-1","issued":{"date-parts":[["2016","6"]]},"page":"31-41","publisher":"ELSEVIER SCIENCE INC","publisher-place":"STE 800, 230 PARK AVE, NEW YORK, NY 10169 USA","title":"The collection 6 MODIS active fire detection algorithm and fire products","type":"article-journal","volume":"178"},"uris":["http://www.mendeley.com/documents/?uuid=d623d9c0-14d2-459c-947e-958bbe90b431"]},{"id":"ITEM-2","itemData":{"DOI":"10.1016/j.rse.2013.12.008","ISSN":"00344257","abstract":"The first Visible Infrared Imaging Radiometer Suite (VIIRS) was launched in October 2011 aboard the Suomi-National Polar-orbiting Partnership (S-NPP) satellite. The VIIRS instrument carries two separate sets of multi-spectral channels providing full global coverage at both 375 m and 750 m nominal resolutions every 12 h or less depending on the latitude. In this study, we introduce a new VIIRS active fire detection algorithm, which is driven primarily by the 375 m middle and thermal infrared imagery data. The algorithm builds on the well-established MODIS Fire and Thermal Anomalies product using a contextual approach to detect both day and nighttime biomass burning and other thermal anomalies. Here we present the fire algorithm's design and implementation, including important information describing the input data characteristics and potential artifacts associated with pixel saturation and the South Atlantic Magnetic Anomaly, both found to affect the middle infrared channel data. Initial assessment using results derived from the global processing of the algorithm indicated small, although variable, commission errors (&lt;1.2%) for nominal confidence fire pixels. We achieved improved performance using the 375 m active fire data compared to the VIIRS 750 m baseline fire product, resulting in a 3 x and 25 x factor increase in the absolute number of fire pixels detected using day and nighttime data, respectively. Similarly, VIIRS 375 m fire data showed significantly superior mapping capabilities compared to current MODIS fire detection data with improved consistency of fire perimeter delineation for biomass burning lasting multiple days. (C) 2014 Elsevier Inc. All rights reserved.","author":[{"dropping-particle":"","family":"Schroeder","given":"Wilfrid","non-dropping-particle":"","parse-names":false,"suffix":""},{"dropping-particle":"","family":"Oliva","given":"Patricia","non-dropping-particle":"","parse-names":false,"suffix":""},{"dropping-particle":"","family":"Giglio","given":"Louis","non-dropping-particle":"","parse-names":false,"suffix":""},{"dropping-particle":"","family":"Csiszar","given":"Ivan A","non-dropping-particle":"","parse-names":false,"suffix":""}],"container-title":"Remote Sensing of Environment","id":"ITEM-2","issued":{"date-parts":[["2014","3"]]},"page":"85-96","publisher":"ELSEVIER SCIENCE INC","publisher-place":"360 PARK AVE SOUTH, NEW YORK, NY 10010-1710 USA","title":"The New VIIRS 375m active fire detection data product: Algorithm description and initial assessment","type":"article-journal","volume":"143"},"uris":["http://www.mendeley.com/documents/?uuid=a634acde-4e20-40d9-9972-992dcc303ba4"]}],"mendeley":{"formattedCitation":"(Schroeder &lt;i&gt;et al.&lt;/i&gt;, 2014; Giglio, Schroeder and Justice, 2016)","plainTextFormattedCitation":"(Schroeder et al., 2014; Giglio, Schroeder and Justice, 2016)","previouslyFormattedCitation":"(Schroeder &lt;i&gt;et al.&lt;/i&gt;, 2014; Giglio, Schroeder and Justice, 2016)"},"properties":{"noteIndex":0},"schema":"https://github.com/citation-style-language/schema/raw/master/csl-citation.json"}</w:instrText>
+      </w:r>
+      <w:r>
+        <w:rPr>
+          <w:i/>
+          <w:iCs/>
+        </w:rPr>
+        <w:fldChar w:fldCharType="separate"/>
+      </w:r>
+      <w:r>
+        <w:rPr>
+          <w:i/>
+          <w:iCs/>
+          <w:noProof/>
+        </w:rPr>
+        <w:t>(Schroeder et al., 2014; Giglio, Schroeder and Justice, 2016)</w:t>
+      </w:r>
+      <w:r>
+        <w:rPr>
+          <w:i/>
+          <w:iCs/>
+        </w:rPr>
+        <w:fldChar w:fldCharType="end"/>
+      </w:r>
+      <w:r>
+        <w:rPr>
+          <w:i/>
+          <w:iCs/>
+        </w:rPr>
+        <w:t>.</w:t>
+      </w:r>
+      <w:r>
+        <w:rPr>
+          <w:i/>
+          <w:iCs/>
+        </w:rPr>
+        <w:t xml:space="preserve"> </w:t>
+      </w:r>
+      <w:r>
+        <w:rPr>
+          <w:i/>
+          <w:iCs/>
+        </w:rPr>
+        <w:t xml:space="preserve"> </w:t>
       </w:r>
       <w:r>
         <w:rPr>
           <w:b/>
           <w:bCs/>
-        </w:rPr>
-        <w:t>MOET UITGEBREIDER EN SPECIFIEKER)</w:t>
+          <w:i/>
+          <w:iCs/>
+        </w:rPr>
+        <w:t>MEER INFORMATIE OVER THE RESOLUTIE EN WAAROM VOOR DEZE SATELLIETEN GEKOZEN ZIJN</w:t>
       </w:r>
     </w:p>
     <w:p>
@@ -404,17 +884,112 @@
         <w:rPr>
           <w:b/>
           <w:bCs/>
+          <w:i/>
+          <w:iCs/>
         </w:rPr>
       </w:pPr>
       <w:r>
         <w:rPr>
           <w:b/>
           <w:bCs/>
+          <w:i/>
+          <w:iCs/>
+        </w:rPr>
+        <w:t>UITLEGGEN OVER NEDERLAND EN WAAROM HET ONDERZOEK OVER BOSBRANDEN IN NEDERLAND PLAATSVIND IPV EEN ANDER LAND</w:t>
+      </w:r>
+    </w:p>
+    <w:p>
+      <w:pPr>
+        <w:rPr>
+          <w:i/>
+          <w:iCs/>
+        </w:rPr>
+      </w:pPr>
+      <w:r>
+        <w:rPr>
+          <w:i/>
+          <w:iCs/>
+        </w:rPr>
+        <w:t>These datasets are going to use in the Netherlands. It has fragmented landscape (</w:t>
+      </w:r>
+      <w:r>
+        <w:rPr>
+          <w:b/>
+          <w:bCs/>
+          <w:i/>
+          <w:iCs/>
+        </w:rPr>
+        <w:t>BRON ZOEKEN</w:t>
+      </w:r>
+      <w:r>
+        <w:rPr>
+          <w:i/>
+          <w:iCs/>
+        </w:rPr>
+        <w:t xml:space="preserve">), which cause that </w:t>
+      </w:r>
+      <w:r>
+        <w:rPr>
+          <w:i/>
+          <w:iCs/>
+        </w:rPr>
+        <w:t>fire spread is limited in these areas. However, the increasing temperatures can lead to that the climate is going to change in these areas. This causes that fire are going to be more prevalent in these areas. The analysis over the last decade can provide good information about where these fires starts, how these fires spread and how these fires influences It surroundings (</w:t>
+      </w:r>
+      <w:r>
+        <w:rPr>
+          <w:b/>
+          <w:bCs/>
+          <w:i/>
+          <w:iCs/>
+        </w:rPr>
+        <w:t>BRONNEN ZOEKEN DIE DIT AL EERDER HEEFT GEDAAN</w:t>
+      </w:r>
+      <w:r>
+        <w:rPr>
+          <w:i/>
+          <w:iCs/>
+        </w:rPr>
+        <w:t>). This research Is meant to show spatial temporal patters of fires near (</w:t>
+      </w:r>
+      <w:r>
+        <w:rPr>
+          <w:b/>
+          <w:bCs/>
+          <w:i/>
+          <w:iCs/>
+        </w:rPr>
+        <w:t>IDENTIFICATIE VAN HET GEBIED</w:t>
+      </w:r>
+      <w:r>
+        <w:rPr>
+          <w:i/>
+          <w:iCs/>
+        </w:rPr>
+        <w:t>)</w:t>
+      </w:r>
+      <w:r>
+        <w:rPr>
+          <w:i/>
+          <w:iCs/>
+        </w:rPr>
+        <w:t>.</w:t>
+      </w:r>
+    </w:p>
+    <w:p>
+      <w:pPr>
+        <w:rPr>
+          <w:b/>
+          <w:bCs/>
+        </w:rPr>
+      </w:pPr>
+      <w:r>
+        <w:rPr>
+          <w:b/>
+          <w:bCs/>
         </w:rPr>
         <w:br w:type="page"/>
       </w:r>
     </w:p>
-    <w:bookmarkStart w:id="0" w:name="_Hlk48162309"/>
     <w:p>
       <w:pPr>
         <w:widowControl w:val="0"/>
@@ -456,7 +1031,7 @@
           <w:noProof/>
           <w:szCs w:val="24"/>
         </w:rPr>
-        <w:t xml:space="preserve">Beck, H. E. </w:t>
+        <w:t xml:space="preserve">Andela, N. </w:t>
       </w:r>
       <w:r>
         <w:rPr>
@@ -474,25 +1049,25 @@
           <w:noProof/>
           <w:szCs w:val="24"/>
         </w:rPr>
-        <w:t xml:space="preserve"> (2018) ‘Present and future Köppen-Geiger climate classification maps at 1-km resolution’, </w:t>
-      </w:r>
-      <w:r>
-        <w:rPr>
-          <w:rFonts w:ascii="Calibri" w:hAnsi="Calibri" w:cs="Calibri"/>
-          <w:i/>
-          <w:iCs/>
-          <w:noProof/>
-          <w:szCs w:val="24"/>
-        </w:rPr>
-        <w:t>Scientific Data</w:t>
-      </w:r>
-      <w:r>
-        <w:rPr>
-          <w:rFonts w:ascii="Calibri" w:hAnsi="Calibri" w:cs="Calibri"/>
-          <w:noProof/>
-          <w:szCs w:val="24"/>
-        </w:rPr>
-        <w:t>. MACMILLAN BUILDING, 4 CRINAN ST, LONDON N1 9XW, ENGLAND: NATURE PUBLISHING GROUP, 5(1), p. 180214. doi: 10.1038/sdata.2018.214.</w:t>
+        <w:t xml:space="preserve"> (2017) ‘A human-driven decline in global burned area’, </w:t>
+      </w:r>
+      <w:r>
+        <w:rPr>
+          <w:rFonts w:ascii="Calibri" w:hAnsi="Calibri" w:cs="Calibri"/>
+          <w:i/>
+          <w:iCs/>
+          <w:noProof/>
+          <w:szCs w:val="24"/>
+        </w:rPr>
+        <w:t>Science</w:t>
+      </w:r>
+      <w:r>
+        <w:rPr>
+          <w:rFonts w:ascii="Calibri" w:hAnsi="Calibri" w:cs="Calibri"/>
+          <w:noProof/>
+          <w:szCs w:val="24"/>
+        </w:rPr>
+        <w:t>, pp. 1356–1362. doi: 10.1126/science.aal4108.</w:t>
       </w:r>
     </w:p>
     <w:p>
@@ -514,7 +1089,7 @@
           <w:noProof/>
           <w:szCs w:val="24"/>
         </w:rPr>
-        <w:t xml:space="preserve">Flannigan, M. D. </w:t>
+        <w:t xml:space="preserve">Beck, H. E. </w:t>
       </w:r>
       <w:r>
         <w:rPr>
@@ -532,25 +1107,25 @@
           <w:noProof/>
           <w:szCs w:val="24"/>
         </w:rPr>
-        <w:t xml:space="preserve"> (2009) ‘Implications of changing climate for global wildland fire’, </w:t>
-      </w:r>
-      <w:r>
-        <w:rPr>
-          <w:rFonts w:ascii="Calibri" w:hAnsi="Calibri" w:cs="Calibri"/>
-          <w:i/>
-          <w:iCs/>
-          <w:noProof/>
-          <w:szCs w:val="24"/>
-        </w:rPr>
-        <w:t>International Journal of Wildland Fire</w:t>
-      </w:r>
-      <w:r>
-        <w:rPr>
-          <w:rFonts w:ascii="Calibri" w:hAnsi="Calibri" w:cs="Calibri"/>
-          <w:noProof/>
-          <w:szCs w:val="24"/>
-        </w:rPr>
-        <w:t>. UNIPARK, BLDG 1, LEVEL 1, 195 WELLINGTON RD, LOCKED BAG 10, CLAYTON, VIC 3168, AUSTRALIA: CSIRO PUBLISHING, 18(5), p. 483. doi: 10.1071/WF08187.</w:t>
+        <w:t xml:space="preserve"> (2018) ‘Present and future Köppen-Geiger climate classification maps at 1-km resolution’, </w:t>
+      </w:r>
+      <w:r>
+        <w:rPr>
+          <w:rFonts w:ascii="Calibri" w:hAnsi="Calibri" w:cs="Calibri"/>
+          <w:i/>
+          <w:iCs/>
+          <w:noProof/>
+          <w:szCs w:val="24"/>
+        </w:rPr>
+        <w:t>Scientific Data</w:t>
+      </w:r>
+      <w:r>
+        <w:rPr>
+          <w:rFonts w:ascii="Calibri" w:hAnsi="Calibri" w:cs="Calibri"/>
+          <w:noProof/>
+          <w:szCs w:val="24"/>
+        </w:rPr>
+        <w:t>. MACMILLAN BUILDING, 4 CRINAN ST, LONDON N1 9XW, ENGLAND: NATURE PUBLISHING GROUP, 5(1), p. 180214. doi: 10.1038/sdata.2018.214.</w:t>
       </w:r>
     </w:p>
     <w:p>
@@ -572,25 +1147,25 @@
           <w:noProof/>
           <w:szCs w:val="24"/>
         </w:rPr>
-        <w:t xml:space="preserve">Giglio, L., Schroeder, W. and Justice, C. O. (2016) ‘The collection 6 MODIS active fire detection algorithm and fire products’, </w:t>
-      </w:r>
-      <w:r>
-        <w:rPr>
-          <w:rFonts w:ascii="Calibri" w:hAnsi="Calibri" w:cs="Calibri"/>
-          <w:i/>
-          <w:iCs/>
-          <w:noProof/>
-          <w:szCs w:val="24"/>
-        </w:rPr>
-        <w:t>Remote Sensing of Environment</w:t>
-      </w:r>
-      <w:r>
-        <w:rPr>
-          <w:rFonts w:ascii="Calibri" w:hAnsi="Calibri" w:cs="Calibri"/>
-          <w:noProof/>
-          <w:szCs w:val="24"/>
-        </w:rPr>
-        <w:t>. STE 800, 230 PARK AVE, NEW YORK, NY 10169 USA: ELSEVIER SCIENCE INC, 178, pp. 31–41. doi: 10.1016/j.rse.2016.02.054.</w:t>
+        <w:t xml:space="preserve">Beunen, R., Van Assche, K. and Duineveld, M. (2013) ‘Performing failure in conservation policy: The implementation of European Union directives in the Netherlands’, </w:t>
+      </w:r>
+      <w:r>
+        <w:rPr>
+          <w:rFonts w:ascii="Calibri" w:hAnsi="Calibri" w:cs="Calibri"/>
+          <w:i/>
+          <w:iCs/>
+          <w:noProof/>
+          <w:szCs w:val="24"/>
+        </w:rPr>
+        <w:t>LAND USE POLICY</w:t>
+      </w:r>
+      <w:r>
+        <w:rPr>
+          <w:rFonts w:ascii="Calibri" w:hAnsi="Calibri" w:cs="Calibri"/>
+          <w:noProof/>
+          <w:szCs w:val="24"/>
+        </w:rPr>
+        <w:t>. THE BOULEVARD, LANGFORD LANE, KIDLINGTON, OXFORD OX5 1GB, OXON, ENGLAND: ELSEVIER SCI LTD, 31(SI), pp. 280–288. doi: 10.1016/j.landusepol.2012.07.009.</w:t>
       </w:r>
     </w:p>
     <w:p>
@@ -612,7 +1187,7 @@
           <w:noProof/>
           <w:szCs w:val="24"/>
         </w:rPr>
-        <w:t xml:space="preserve">Jacob, D. </w:t>
+        <w:t xml:space="preserve">Flannigan, M. D. </w:t>
       </w:r>
       <w:r>
         <w:rPr>
@@ -630,25 +1205,25 @@
           <w:noProof/>
           <w:szCs w:val="24"/>
         </w:rPr>
-        <w:t xml:space="preserve"> (2014) ‘EURO-CORDEX: new high-resolution climate change projections for European impact research’, </w:t>
-      </w:r>
-      <w:r>
-        <w:rPr>
-          <w:rFonts w:ascii="Calibri" w:hAnsi="Calibri" w:cs="Calibri"/>
-          <w:i/>
-          <w:iCs/>
-          <w:noProof/>
-          <w:szCs w:val="24"/>
-        </w:rPr>
-        <w:t>Regional Environmental Change</w:t>
-      </w:r>
-      <w:r>
-        <w:rPr>
-          <w:rFonts w:ascii="Calibri" w:hAnsi="Calibri" w:cs="Calibri"/>
-          <w:noProof/>
-          <w:szCs w:val="24"/>
-        </w:rPr>
-        <w:t>. TIERGARTENSTRASSE 17, D-69121 HEIDELBERG, GERMANY: SPRINGER HEIDELBERG, 14(2), pp. 563–578. doi: 10.1007/s10113-013-0499-2.</w:t>
+        <w:t xml:space="preserve"> (2009) ‘Implications of changing climate for global wildland fire’, </w:t>
+      </w:r>
+      <w:r>
+        <w:rPr>
+          <w:rFonts w:ascii="Calibri" w:hAnsi="Calibri" w:cs="Calibri"/>
+          <w:i/>
+          <w:iCs/>
+          <w:noProof/>
+          <w:szCs w:val="24"/>
+        </w:rPr>
+        <w:t>International Journal of Wildland Fire</w:t>
+      </w:r>
+      <w:r>
+        <w:rPr>
+          <w:rFonts w:ascii="Calibri" w:hAnsi="Calibri" w:cs="Calibri"/>
+          <w:noProof/>
+          <w:szCs w:val="24"/>
+        </w:rPr>
+        <w:t>. UNIPARK, BLDG 1, LEVEL 1, 195 WELLINGTON RD, LOCKED BAG 10, CLAYTON, VIC 3168, AUSTRALIA: CSIRO PUBLISHING, 18(5), p. 483. doi: 10.1071/WF08187.</w:t>
       </w:r>
     </w:p>
     <w:p>
@@ -661,55 +1236,389 @@
         <w:rPr>
           <w:rFonts w:ascii="Calibri" w:hAnsi="Calibri" w:cs="Calibri"/>
           <w:noProof/>
-        </w:rPr>
-      </w:pPr>
-      <w:r>
-        <w:rPr>
-          <w:rFonts w:ascii="Calibri" w:hAnsi="Calibri" w:cs="Calibri"/>
-          <w:noProof/>
-          <w:szCs w:val="24"/>
-        </w:rPr>
-        <w:t xml:space="preserve">Schroeder, W. </w:t>
-      </w:r>
-      <w:r>
-        <w:rPr>
-          <w:rFonts w:ascii="Calibri" w:hAnsi="Calibri" w:cs="Calibri"/>
-          <w:i/>
-          <w:iCs/>
-          <w:noProof/>
-          <w:szCs w:val="24"/>
-        </w:rPr>
-        <w:t>et al.</w:t>
-      </w:r>
-      <w:r>
-        <w:rPr>
-          <w:rFonts w:ascii="Calibri" w:hAnsi="Calibri" w:cs="Calibri"/>
-          <w:noProof/>
-          <w:szCs w:val="24"/>
-        </w:rPr>
-        <w:t xml:space="preserve"> (2014) ‘The New VIIRS 375 m active fire detection data product: Algorithm description and initial assessment’, </w:t>
-      </w:r>
-      <w:r>
-        <w:rPr>
-          <w:rFonts w:ascii="Calibri" w:hAnsi="Calibri" w:cs="Calibri"/>
-          <w:i/>
-          <w:iCs/>
-          <w:noProof/>
-          <w:szCs w:val="24"/>
-        </w:rPr>
-        <w:t>REMOTE SENSING OF ENVIRONMENT</w:t>
-      </w:r>
-      <w:r>
-        <w:rPr>
-          <w:rFonts w:ascii="Calibri" w:hAnsi="Calibri" w:cs="Calibri"/>
-          <w:noProof/>
-          <w:szCs w:val="24"/>
-        </w:rPr>
-        <w:t>. 360 PARK AVE SOUTH, NEW YORK, NY 10010-1710 USA: ELSEVIER SCIENCE INC, 143, pp. 85–96. doi: 10.1016/j.rse.2013.12.008.</w:t>
+          <w:szCs w:val="24"/>
+        </w:rPr>
+      </w:pPr>
+      <w:r>
+        <w:rPr>
+          <w:rFonts w:ascii="Calibri" w:hAnsi="Calibri" w:cs="Calibri"/>
+          <w:noProof/>
+          <w:szCs w:val="24"/>
+        </w:rPr>
+        <w:t xml:space="preserve">Giglio, L., Schroeder, W. and Justice, C. O. (2016) ‘The collection 6 MODIS active fire detection algorithm and fire products’, </w:t>
+      </w:r>
+      <w:r>
+        <w:rPr>
+          <w:rFonts w:ascii="Calibri" w:hAnsi="Calibri" w:cs="Calibri"/>
+          <w:i/>
+          <w:iCs/>
+          <w:noProof/>
+          <w:szCs w:val="24"/>
+        </w:rPr>
+        <w:t>Remote Sensing of Environment</w:t>
+      </w:r>
+      <w:r>
+        <w:rPr>
+          <w:rFonts w:ascii="Calibri" w:hAnsi="Calibri" w:cs="Calibri"/>
+          <w:noProof/>
+          <w:szCs w:val="24"/>
+        </w:rPr>
+        <w:t>. STE 800, 230 PARK AVE, NEW YORK, NY 10169 USA: ELSEVIER SCIENCE INC, 178, pp. 31–41. doi: 10.1016/j.rse.2016.02.054.</w:t>
       </w:r>
     </w:p>
     <w:p>
       <w:pPr>
+        <w:widowControl w:val="0"/>
+        <w:autoSpaceDE w:val="0"/>
+        <w:autoSpaceDN w:val="0"/>
+        <w:adjustRightInd w:val="0"/>
+        <w:spacing w:line="240" w:lineRule="auto"/>
+        <w:rPr>
+          <w:rFonts w:ascii="Calibri" w:hAnsi="Calibri" w:cs="Calibri"/>
+          <w:noProof/>
+          <w:szCs w:val="24"/>
+        </w:rPr>
+      </w:pPr>
+      <w:r>
+        <w:rPr>
+          <w:rFonts w:ascii="Calibri" w:hAnsi="Calibri" w:cs="Calibri"/>
+          <w:noProof/>
+          <w:szCs w:val="24"/>
+        </w:rPr>
+        <w:t xml:space="preserve">Jacob, D. </w:t>
+      </w:r>
+      <w:r>
+        <w:rPr>
+          <w:rFonts w:ascii="Calibri" w:hAnsi="Calibri" w:cs="Calibri"/>
+          <w:i/>
+          <w:iCs/>
+          <w:noProof/>
+          <w:szCs w:val="24"/>
+        </w:rPr>
+        <w:t>et al.</w:t>
+      </w:r>
+      <w:r>
+        <w:rPr>
+          <w:rFonts w:ascii="Calibri" w:hAnsi="Calibri" w:cs="Calibri"/>
+          <w:noProof/>
+          <w:szCs w:val="24"/>
+        </w:rPr>
+        <w:t xml:space="preserve"> (2014) ‘EURO-CORDEX: new high-resolution climate change projections for European impact research’, </w:t>
+      </w:r>
+      <w:r>
+        <w:rPr>
+          <w:rFonts w:ascii="Calibri" w:hAnsi="Calibri" w:cs="Calibri"/>
+          <w:i/>
+          <w:iCs/>
+          <w:noProof/>
+          <w:szCs w:val="24"/>
+        </w:rPr>
+        <w:t>Regional Environmental Change</w:t>
+      </w:r>
+      <w:r>
+        <w:rPr>
+          <w:rFonts w:ascii="Calibri" w:hAnsi="Calibri" w:cs="Calibri"/>
+          <w:noProof/>
+          <w:szCs w:val="24"/>
+        </w:rPr>
+        <w:t>. TIERGARTENSTRASSE 17, D-69121 HEIDELBERG, GERMANY: SPRINGER HEIDELBERG, 14(2), pp. 563–578. doi: 10.1007/s10113-013-0499-2.</w:t>
+      </w:r>
+    </w:p>
+    <w:p>
+      <w:pPr>
+        <w:widowControl w:val="0"/>
+        <w:autoSpaceDE w:val="0"/>
+        <w:autoSpaceDN w:val="0"/>
+        <w:adjustRightInd w:val="0"/>
+        <w:spacing w:line="240" w:lineRule="auto"/>
+        <w:rPr>
+          <w:rFonts w:ascii="Calibri" w:hAnsi="Calibri" w:cs="Calibri"/>
+          <w:noProof/>
+          <w:szCs w:val="24"/>
+        </w:rPr>
+      </w:pPr>
+      <w:r>
+        <w:rPr>
+          <w:rFonts w:ascii="Calibri" w:hAnsi="Calibri" w:cs="Calibri"/>
+          <w:noProof/>
+          <w:szCs w:val="24"/>
+        </w:rPr>
+        <w:t xml:space="preserve">Janssen-Jansen, L. (2016) ‘Taking national planning seriously: A challenged planning agenda in the Netherlands’, </w:t>
+      </w:r>
+      <w:r>
+        <w:rPr>
+          <w:rFonts w:ascii="Calibri" w:hAnsi="Calibri" w:cs="Calibri"/>
+          <w:i/>
+          <w:iCs/>
+          <w:noProof/>
+          <w:szCs w:val="24"/>
+        </w:rPr>
+        <w:t>Administration</w:t>
+      </w:r>
+      <w:r>
+        <w:rPr>
+          <w:rFonts w:ascii="Calibri" w:hAnsi="Calibri" w:cs="Calibri"/>
+          <w:noProof/>
+          <w:szCs w:val="24"/>
+        </w:rPr>
+        <w:t>, 64(3–4), pp. 23–43. doi: 10.1515/admin-2016-0023.</w:t>
+      </w:r>
+    </w:p>
+    <w:p>
+      <w:pPr>
+        <w:widowControl w:val="0"/>
+        <w:autoSpaceDE w:val="0"/>
+        <w:autoSpaceDN w:val="0"/>
+        <w:adjustRightInd w:val="0"/>
+        <w:spacing w:line="240" w:lineRule="auto"/>
+        <w:rPr>
+          <w:rFonts w:ascii="Calibri" w:hAnsi="Calibri" w:cs="Calibri"/>
+          <w:noProof/>
+          <w:szCs w:val="24"/>
+        </w:rPr>
+      </w:pPr>
+      <w:r>
+        <w:rPr>
+          <w:rFonts w:ascii="Calibri" w:hAnsi="Calibri" w:cs="Calibri"/>
+          <w:noProof/>
+          <w:szCs w:val="24"/>
+        </w:rPr>
+        <w:t xml:space="preserve">Lung, T. </w:t>
+      </w:r>
+      <w:r>
+        <w:rPr>
+          <w:rFonts w:ascii="Calibri" w:hAnsi="Calibri" w:cs="Calibri"/>
+          <w:i/>
+          <w:iCs/>
+          <w:noProof/>
+          <w:szCs w:val="24"/>
+        </w:rPr>
+        <w:t>et al.</w:t>
+      </w:r>
+      <w:r>
+        <w:rPr>
+          <w:rFonts w:ascii="Calibri" w:hAnsi="Calibri" w:cs="Calibri"/>
+          <w:noProof/>
+          <w:szCs w:val="24"/>
+        </w:rPr>
+        <w:t xml:space="preserve"> (2013) ‘A multi-hazard regional level impact assessment for Europe combining indicators of climatic and non-climatic change’, </w:t>
+      </w:r>
+      <w:r>
+        <w:rPr>
+          <w:rFonts w:ascii="Calibri" w:hAnsi="Calibri" w:cs="Calibri"/>
+          <w:i/>
+          <w:iCs/>
+          <w:noProof/>
+          <w:szCs w:val="24"/>
+        </w:rPr>
+        <w:t>Global Environmental Change</w:t>
+      </w:r>
+      <w:r>
+        <w:rPr>
+          <w:rFonts w:ascii="Calibri" w:hAnsi="Calibri" w:cs="Calibri"/>
+          <w:noProof/>
+          <w:szCs w:val="24"/>
+        </w:rPr>
+        <w:t>, 23(2), pp. 522–536. doi: https://doi.org/10.1016/j.gloenvcha.2012.11.009.</w:t>
+      </w:r>
+    </w:p>
+    <w:p>
+      <w:pPr>
+        <w:widowControl w:val="0"/>
+        <w:autoSpaceDE w:val="0"/>
+        <w:autoSpaceDN w:val="0"/>
+        <w:adjustRightInd w:val="0"/>
+        <w:spacing w:line="240" w:lineRule="auto"/>
+        <w:rPr>
+          <w:rFonts w:ascii="Calibri" w:hAnsi="Calibri" w:cs="Calibri"/>
+          <w:noProof/>
+          <w:szCs w:val="24"/>
+        </w:rPr>
+      </w:pPr>
+      <w:r>
+        <w:rPr>
+          <w:rFonts w:ascii="Calibri" w:hAnsi="Calibri" w:cs="Calibri"/>
+          <w:noProof/>
+          <w:szCs w:val="24"/>
+        </w:rPr>
+        <w:t xml:space="preserve">Morton, D. C. </w:t>
+      </w:r>
+      <w:r>
+        <w:rPr>
+          <w:rFonts w:ascii="Calibri" w:hAnsi="Calibri" w:cs="Calibri"/>
+          <w:i/>
+          <w:iCs/>
+          <w:noProof/>
+          <w:szCs w:val="24"/>
+        </w:rPr>
+        <w:t>et al.</w:t>
+      </w:r>
+      <w:r>
+        <w:rPr>
+          <w:rFonts w:ascii="Calibri" w:hAnsi="Calibri" w:cs="Calibri"/>
+          <w:noProof/>
+          <w:szCs w:val="24"/>
+        </w:rPr>
+        <w:t xml:space="preserve"> (2003) ‘Assessing the Environmental , Social , and Economic Impacts of Wildfire Assessing the Environmental , Social , and Economic Impacts of Wildfire’, p. 59.</w:t>
+      </w:r>
+    </w:p>
+    <w:p>
+      <w:pPr>
+        <w:widowControl w:val="0"/>
+        <w:autoSpaceDE w:val="0"/>
+        <w:autoSpaceDN w:val="0"/>
+        <w:adjustRightInd w:val="0"/>
+        <w:spacing w:line="240" w:lineRule="auto"/>
+        <w:rPr>
+          <w:rFonts w:ascii="Calibri" w:hAnsi="Calibri" w:cs="Calibri"/>
+          <w:noProof/>
+          <w:szCs w:val="24"/>
+        </w:rPr>
+      </w:pPr>
+      <w:r>
+        <w:rPr>
+          <w:rFonts w:ascii="Calibri" w:hAnsi="Calibri" w:cs="Calibri"/>
+          <w:noProof/>
+          <w:szCs w:val="24"/>
+        </w:rPr>
+        <w:t xml:space="preserve">Nakicenovic, N. </w:t>
+      </w:r>
+      <w:r>
+        <w:rPr>
+          <w:rFonts w:ascii="Calibri" w:hAnsi="Calibri" w:cs="Calibri"/>
+          <w:i/>
+          <w:iCs/>
+          <w:noProof/>
+          <w:szCs w:val="24"/>
+        </w:rPr>
+        <w:t>et al.</w:t>
+      </w:r>
+      <w:r>
+        <w:rPr>
+          <w:rFonts w:ascii="Calibri" w:hAnsi="Calibri" w:cs="Calibri"/>
+          <w:noProof/>
+          <w:szCs w:val="24"/>
+        </w:rPr>
+        <w:t xml:space="preserve"> (2000) </w:t>
+      </w:r>
+      <w:r>
+        <w:rPr>
+          <w:rFonts w:ascii="Calibri" w:hAnsi="Calibri" w:cs="Calibri"/>
+          <w:i/>
+          <w:iCs/>
+          <w:noProof/>
+          <w:szCs w:val="24"/>
+        </w:rPr>
+        <w:t>Special Report on Emissions Scenarios (SRES), A Special Report of Working Group III of the Intergovernmental Panel on Climate Change</w:t>
+      </w:r>
+      <w:r>
+        <w:rPr>
+          <w:rFonts w:ascii="Calibri" w:hAnsi="Calibri" w:cs="Calibri"/>
+          <w:noProof/>
+          <w:szCs w:val="24"/>
+        </w:rPr>
+        <w:t>. Cambridge: Cambridge University Press. Available at: http://pure.iiasa.ac.at/id/eprint/6101/.</w:t>
+      </w:r>
+    </w:p>
+    <w:p>
+      <w:pPr>
+        <w:widowControl w:val="0"/>
+        <w:autoSpaceDE w:val="0"/>
+        <w:autoSpaceDN w:val="0"/>
+        <w:adjustRightInd w:val="0"/>
+        <w:spacing w:line="240" w:lineRule="auto"/>
+        <w:rPr>
+          <w:rFonts w:ascii="Calibri" w:hAnsi="Calibri" w:cs="Calibri"/>
+          <w:noProof/>
+          <w:szCs w:val="24"/>
+        </w:rPr>
+      </w:pPr>
+      <w:r>
+        <w:rPr>
+          <w:rFonts w:ascii="Calibri" w:hAnsi="Calibri" w:cs="Calibri"/>
+          <w:noProof/>
+          <w:szCs w:val="24"/>
+        </w:rPr>
+        <w:t xml:space="preserve">San-Miguel-Ayanz, J., Moreno, J. M. and Camia, A. (2013) ‘Analysis of large fires in European Mediterranean landscapes: Lessons learned and perspectives’, </w:t>
+      </w:r>
+      <w:r>
+        <w:rPr>
+          <w:rFonts w:ascii="Calibri" w:hAnsi="Calibri" w:cs="Calibri"/>
+          <w:i/>
+          <w:iCs/>
+          <w:noProof/>
+          <w:szCs w:val="24"/>
+        </w:rPr>
+        <w:t>Forest Ecology and Management</w:t>
+      </w:r>
+      <w:r>
+        <w:rPr>
+          <w:rFonts w:ascii="Calibri" w:hAnsi="Calibri" w:cs="Calibri"/>
+          <w:noProof/>
+          <w:szCs w:val="24"/>
+        </w:rPr>
+        <w:t>, 294, pp. 11–22. doi: https://doi.org/10.1016/j.foreco.2012.10.050.</w:t>
+      </w:r>
+    </w:p>
+    <w:p>
+      <w:pPr>
+        <w:widowControl w:val="0"/>
+        <w:autoSpaceDE w:val="0"/>
+        <w:autoSpaceDN w:val="0"/>
+        <w:adjustRightInd w:val="0"/>
+        <w:spacing w:line="240" w:lineRule="auto"/>
+        <w:rPr>
+          <w:rFonts w:ascii="Calibri" w:hAnsi="Calibri" w:cs="Calibri"/>
+          <w:noProof/>
+        </w:rPr>
+      </w:pPr>
+      <w:r>
+        <w:rPr>
+          <w:rFonts w:ascii="Calibri" w:hAnsi="Calibri" w:cs="Calibri"/>
+          <w:noProof/>
+          <w:szCs w:val="24"/>
+        </w:rPr>
+        <w:t xml:space="preserve">Schroeder, W. </w:t>
+      </w:r>
+      <w:r>
+        <w:rPr>
+          <w:rFonts w:ascii="Calibri" w:hAnsi="Calibri" w:cs="Calibri"/>
+          <w:i/>
+          <w:iCs/>
+          <w:noProof/>
+          <w:szCs w:val="24"/>
+        </w:rPr>
+        <w:t>et al.</w:t>
+      </w:r>
+      <w:r>
+        <w:rPr>
+          <w:rFonts w:ascii="Calibri" w:hAnsi="Calibri" w:cs="Calibri"/>
+          <w:noProof/>
+          <w:szCs w:val="24"/>
+        </w:rPr>
+        <w:t xml:space="preserve"> (2014) ‘The New VIIRS 375m active fire detection data product: Algorithm description and initial assessment’, </w:t>
+      </w:r>
+      <w:r>
+        <w:rPr>
+          <w:rFonts w:ascii="Calibri" w:hAnsi="Calibri" w:cs="Calibri"/>
+          <w:i/>
+          <w:iCs/>
+          <w:noProof/>
+          <w:szCs w:val="24"/>
+        </w:rPr>
+        <w:t>Remote Sensing of Environment</w:t>
+      </w:r>
+      <w:r>
+        <w:rPr>
+          <w:rFonts w:ascii="Calibri" w:hAnsi="Calibri" w:cs="Calibri"/>
+          <w:noProof/>
+          <w:szCs w:val="24"/>
+        </w:rPr>
+        <w:t>. 360 PARK AVE SOUTH, NEW YORK, NY 10010-1710 USA: ELSEVIER SCIENCE INC, 143, pp. 85–96. doi: 10.1016/j.rse.2013.12.008.</w:t>
+      </w:r>
+    </w:p>
+    <w:p>
+      <w:pPr>
         <w:rPr>
           <w:b/>
           <w:bCs/>
@@ -722,7 +1631,13 @@
         </w:rPr>
         <w:fldChar w:fldCharType="end"/>
       </w:r>
-      <w:bookmarkEnd w:id="0"/>
+      <w:r>
+        <w:rPr>
+          <w:b/>
+          <w:bCs/>
+        </w:rPr>
+        <w:t xml:space="preserve"> </w:t>
+      </w:r>
     </w:p>
     <w:sectPr>
       <w:pgSz w:w="11906" w:h="16838"/>
@@ -732,6 +1647,1611 @@
     </w:sectPr>
   </w:body>
 </w:document>
+</file>
+
+<file path=word/numbering.xml><?xml version="1.0" encoding="utf-8"?>
+<w:numbering xmlns:wpc="http://schemas.microsoft.com/office/word/2010/wordprocessingCanvas" xmlns:cx="http://schemas.microsoft.com/office/drawing/2014/chartex" xmlns:cx1="http://schemas.microsoft.com/office/drawing/2015/9/8/chartex" xmlns:cx2="http://schemas.microsoft.com/office/drawing/2015/10/21/chartex" xmlns:cx3="http://schemas.microsoft.com/office/drawing/2016/5/9/chartex" xmlns:cx4="http://schemas.microsoft.com/office/drawing/2016/5/10/chartex" xmlns:cx5="http://schemas.microsoft.com/office/drawing/2016/5/11/chartex" xmlns:cx6="http://schemas.microsoft.com/office/drawing/2016/5/12/chartex" xmlns:cx7="http://schemas.microsoft.com/office/drawing/2016/5/13/chartex" xmlns:cx8="http://schemas.microsoft.com/office/drawing/2016/5/14/chartex" xmlns:mc="http://schemas.openxmlformats.org/markup-compatibility/2006" xmlns:aink="http://schemas.microsoft.com/office/drawing/2016/ink" xmlns:am3d="http://schemas.microsoft.com/office/drawing/2017/model3d" xmlns:o="urn:schemas-microsoft-com:office:office" xmlns:r="http://schemas.openxmlformats.org/officeDocument/2006/relationships" xmlns:m="http://schemas.openxmlformats.org/officeDocument/2006/math" xmlns:v="urn:schemas-microsoft-com:vml" xmlns:wp14="http://schemas.microsoft.com/office/word/2010/wordprocessingDrawing" xmlns:wp="http://schemas.openxmlformats.org/drawingml/2006/wordprocessingDrawing" xmlns:w10="urn:schemas-microsoft-com:office:word" xmlns:w="http://schemas.openxmlformats.org/wordprocessingml/2006/main" xmlns:w14="http://schemas.microsoft.com/office/word/2010/wordml" xmlns:w15="http://schemas.microsoft.com/office/word/2012/wordml" xmlns:w16cex="http://schemas.microsoft.com/office/word/2018/wordml/cex" xmlns:w16cid="http://schemas.microsoft.com/office/word/2016/wordml/cid" xmlns:w16="http://schemas.microsoft.com/office/word/2018/wordml" xmlns:w16se="http://schemas.microsoft.com/office/word/2015/wordml/symex" xmlns:wpg="http://schemas.microsoft.com/office/word/2010/wordprocessingGroup" xmlns:wpi="http://schemas.microsoft.com/office/word/2010/wordprocessingInk" xmlns:wne="http://schemas.microsoft.com/office/word/2006/wordml" xmlns:wps="http://schemas.microsoft.com/office/word/2010/wordprocessingShape" mc:Ignorable="w14 w15 w16se w16cid w16 w16cex wp14">
+  <w:abstractNum w:abstractNumId="0" w15:restartNumberingAfterBreak="0">
+    <w:nsid w:val="04124A90"/>
+    <w:multiLevelType w:val="multilevel"/>
+    <w:tmpl w:val="92EE2BF6"/>
+    <w:lvl w:ilvl="0">
+      <w:start w:val="1"/>
+      <w:numFmt w:val="decimal"/>
+      <w:lvlText w:val="%1."/>
+      <w:lvlJc w:val="left"/>
+      <w:pPr>
+        <w:tabs>
+          <w:tab w:val="num" w:pos="720"/>
+        </w:tabs>
+        <w:ind w:left="720" w:hanging="360"/>
+      </w:pPr>
+    </w:lvl>
+    <w:lvl w:ilvl="1" w:tentative="1">
+      <w:start w:val="1"/>
+      <w:numFmt w:val="decimal"/>
+      <w:lvlText w:val="%2."/>
+      <w:lvlJc w:val="left"/>
+      <w:pPr>
+        <w:tabs>
+          <w:tab w:val="num" w:pos="1440"/>
+        </w:tabs>
+        <w:ind w:left="1440" w:hanging="360"/>
+      </w:pPr>
+    </w:lvl>
+    <w:lvl w:ilvl="2" w:tentative="1">
+      <w:start w:val="1"/>
+      <w:numFmt w:val="decimal"/>
+      <w:lvlText w:val="%3."/>
+      <w:lvlJc w:val="left"/>
+      <w:pPr>
+        <w:tabs>
+          <w:tab w:val="num" w:pos="2160"/>
+        </w:tabs>
+        <w:ind w:left="2160" w:hanging="360"/>
+      </w:pPr>
+    </w:lvl>
+    <w:lvl w:ilvl="3" w:tentative="1">
+      <w:start w:val="1"/>
+      <w:numFmt w:val="decimal"/>
+      <w:lvlText w:val="%4."/>
+      <w:lvlJc w:val="left"/>
+      <w:pPr>
+        <w:tabs>
+          <w:tab w:val="num" w:pos="2880"/>
+        </w:tabs>
+        <w:ind w:left="2880" w:hanging="360"/>
+      </w:pPr>
+    </w:lvl>
+    <w:lvl w:ilvl="4" w:tentative="1">
+      <w:start w:val="1"/>
+      <w:numFmt w:val="decimal"/>
+      <w:lvlText w:val="%5."/>
+      <w:lvlJc w:val="left"/>
+      <w:pPr>
+        <w:tabs>
+          <w:tab w:val="num" w:pos="3600"/>
+        </w:tabs>
+        <w:ind w:left="3600" w:hanging="360"/>
+      </w:pPr>
+    </w:lvl>
+    <w:lvl w:ilvl="5" w:tentative="1">
+      <w:start w:val="1"/>
+      <w:numFmt w:val="decimal"/>
+      <w:lvlText w:val="%6."/>
+      <w:lvlJc w:val="left"/>
+      <w:pPr>
+        <w:tabs>
+          <w:tab w:val="num" w:pos="4320"/>
+        </w:tabs>
+        <w:ind w:left="4320" w:hanging="360"/>
+      </w:pPr>
+    </w:lvl>
+    <w:lvl w:ilvl="6" w:tentative="1">
+      <w:start w:val="1"/>
+      <w:numFmt w:val="decimal"/>
+      <w:lvlText w:val="%7."/>
+      <w:lvlJc w:val="left"/>
+      <w:pPr>
+        <w:tabs>
+          <w:tab w:val="num" w:pos="5040"/>
+        </w:tabs>
+        <w:ind w:left="5040" w:hanging="360"/>
+      </w:pPr>
+    </w:lvl>
+    <w:lvl w:ilvl="7" w:tentative="1">
+      <w:start w:val="1"/>
+      <w:numFmt w:val="decimal"/>
+      <w:lvlText w:val="%8."/>
+      <w:lvlJc w:val="left"/>
+      <w:pPr>
+        <w:tabs>
+          <w:tab w:val="num" w:pos="5760"/>
+        </w:tabs>
+        <w:ind w:left="5760" w:hanging="360"/>
+      </w:pPr>
+    </w:lvl>
+    <w:lvl w:ilvl="8" w:tentative="1">
+      <w:start w:val="1"/>
+      <w:numFmt w:val="decimal"/>
+      <w:lvlText w:val="%9."/>
+      <w:lvlJc w:val="left"/>
+      <w:pPr>
+        <w:tabs>
+          <w:tab w:val="num" w:pos="6480"/>
+        </w:tabs>
+        <w:ind w:left="6480" w:hanging="360"/>
+      </w:pPr>
+    </w:lvl>
+  </w:abstractNum>
+  <w:abstractNum w:abstractNumId="1" w15:restartNumberingAfterBreak="0">
+    <w:nsid w:val="08902A79"/>
+    <w:multiLevelType w:val="multilevel"/>
+    <w:tmpl w:val="1E1EDA06"/>
+    <w:lvl w:ilvl="0">
+      <w:start w:val="1"/>
+      <w:numFmt w:val="bullet"/>
+      <w:lvlText w:val=""/>
+      <w:lvlJc w:val="left"/>
+      <w:pPr>
+        <w:tabs>
+          <w:tab w:val="num" w:pos="720"/>
+        </w:tabs>
+        <w:ind w:left="720" w:hanging="360"/>
+      </w:pPr>
+      <w:rPr>
+        <w:rFonts w:ascii="Symbol" w:hAnsi="Symbol" w:hint="default"/>
+        <w:sz w:val="20"/>
+      </w:rPr>
+    </w:lvl>
+    <w:lvl w:ilvl="1" w:tentative="1">
+      <w:start w:val="1"/>
+      <w:numFmt w:val="bullet"/>
+      <w:lvlText w:val="o"/>
+      <w:lvlJc w:val="left"/>
+      <w:pPr>
+        <w:tabs>
+          <w:tab w:val="num" w:pos="1440"/>
+        </w:tabs>
+        <w:ind w:left="1440" w:hanging="360"/>
+      </w:pPr>
+      <w:rPr>
+        <w:rFonts w:ascii="Courier New" w:hAnsi="Courier New" w:hint="default"/>
+        <w:sz w:val="20"/>
+      </w:rPr>
+    </w:lvl>
+    <w:lvl w:ilvl="2" w:tentative="1">
+      <w:start w:val="1"/>
+      <w:numFmt w:val="bullet"/>
+      <w:lvlText w:val=""/>
+      <w:lvlJc w:val="left"/>
+      <w:pPr>
+        <w:tabs>
+          <w:tab w:val="num" w:pos="2160"/>
+        </w:tabs>
+        <w:ind w:left="2160" w:hanging="360"/>
+      </w:pPr>
+      <w:rPr>
+        <w:rFonts w:ascii="Wingdings" w:hAnsi="Wingdings" w:hint="default"/>
+        <w:sz w:val="20"/>
+      </w:rPr>
+    </w:lvl>
+    <w:lvl w:ilvl="3" w:tentative="1">
+      <w:start w:val="1"/>
+      <w:numFmt w:val="bullet"/>
+      <w:lvlText w:val=""/>
+      <w:lvlJc w:val="left"/>
+      <w:pPr>
+        <w:tabs>
+          <w:tab w:val="num" w:pos="2880"/>
+        </w:tabs>
+        <w:ind w:left="2880" w:hanging="360"/>
+      </w:pPr>
+      <w:rPr>
+        <w:rFonts w:ascii="Wingdings" w:hAnsi="Wingdings" w:hint="default"/>
+        <w:sz w:val="20"/>
+      </w:rPr>
+    </w:lvl>
+    <w:lvl w:ilvl="4" w:tentative="1">
+      <w:start w:val="1"/>
+      <w:numFmt w:val="bullet"/>
+      <w:lvlText w:val=""/>
+      <w:lvlJc w:val="left"/>
+      <w:pPr>
+        <w:tabs>
+          <w:tab w:val="num" w:pos="3600"/>
+        </w:tabs>
+        <w:ind w:left="3600" w:hanging="360"/>
+      </w:pPr>
+      <w:rPr>
+        <w:rFonts w:ascii="Wingdings" w:hAnsi="Wingdings" w:hint="default"/>
+        <w:sz w:val="20"/>
+      </w:rPr>
+    </w:lvl>
+    <w:lvl w:ilvl="5" w:tentative="1">
+      <w:start w:val="1"/>
+      <w:numFmt w:val="bullet"/>
+      <w:lvlText w:val=""/>
+      <w:lvlJc w:val="left"/>
+      <w:pPr>
+        <w:tabs>
+          <w:tab w:val="num" w:pos="4320"/>
+        </w:tabs>
+        <w:ind w:left="4320" w:hanging="360"/>
+      </w:pPr>
+      <w:rPr>
+        <w:rFonts w:ascii="Wingdings" w:hAnsi="Wingdings" w:hint="default"/>
+        <w:sz w:val="20"/>
+      </w:rPr>
+    </w:lvl>
+    <w:lvl w:ilvl="6" w:tentative="1">
+      <w:start w:val="1"/>
+      <w:numFmt w:val="bullet"/>
+      <w:lvlText w:val=""/>
+      <w:lvlJc w:val="left"/>
+      <w:pPr>
+        <w:tabs>
+          <w:tab w:val="num" w:pos="5040"/>
+        </w:tabs>
+        <w:ind w:left="5040" w:hanging="360"/>
+      </w:pPr>
+      <w:rPr>
+        <w:rFonts w:ascii="Wingdings" w:hAnsi="Wingdings" w:hint="default"/>
+        <w:sz w:val="20"/>
+      </w:rPr>
+    </w:lvl>
+    <w:lvl w:ilvl="7" w:tentative="1">
+      <w:start w:val="1"/>
+      <w:numFmt w:val="bullet"/>
+      <w:lvlText w:val=""/>
+      <w:lvlJc w:val="left"/>
+      <w:pPr>
+        <w:tabs>
+          <w:tab w:val="num" w:pos="5760"/>
+        </w:tabs>
+        <w:ind w:left="5760" w:hanging="360"/>
+      </w:pPr>
+      <w:rPr>
+        <w:rFonts w:ascii="Wingdings" w:hAnsi="Wingdings" w:hint="default"/>
+        <w:sz w:val="20"/>
+      </w:rPr>
+    </w:lvl>
+    <w:lvl w:ilvl="8" w:tentative="1">
+      <w:start w:val="1"/>
+      <w:numFmt w:val="bullet"/>
+      <w:lvlText w:val=""/>
+      <w:lvlJc w:val="left"/>
+      <w:pPr>
+        <w:tabs>
+          <w:tab w:val="num" w:pos="6480"/>
+        </w:tabs>
+        <w:ind w:left="6480" w:hanging="360"/>
+      </w:pPr>
+      <w:rPr>
+        <w:rFonts w:ascii="Wingdings" w:hAnsi="Wingdings" w:hint="default"/>
+        <w:sz w:val="20"/>
+      </w:rPr>
+    </w:lvl>
+  </w:abstractNum>
+  <w:abstractNum w:abstractNumId="2" w15:restartNumberingAfterBreak="0">
+    <w:nsid w:val="10BE0115"/>
+    <w:multiLevelType w:val="multilevel"/>
+    <w:tmpl w:val="690A321C"/>
+    <w:lvl w:ilvl="0">
+      <w:start w:val="1"/>
+      <w:numFmt w:val="bullet"/>
+      <w:lvlText w:val=""/>
+      <w:lvlJc w:val="left"/>
+      <w:pPr>
+        <w:tabs>
+          <w:tab w:val="num" w:pos="720"/>
+        </w:tabs>
+        <w:ind w:left="720" w:hanging="360"/>
+      </w:pPr>
+      <w:rPr>
+        <w:rFonts w:ascii="Symbol" w:hAnsi="Symbol" w:hint="default"/>
+        <w:sz w:val="20"/>
+      </w:rPr>
+    </w:lvl>
+    <w:lvl w:ilvl="1" w:tentative="1">
+      <w:start w:val="1"/>
+      <w:numFmt w:val="bullet"/>
+      <w:lvlText w:val="o"/>
+      <w:lvlJc w:val="left"/>
+      <w:pPr>
+        <w:tabs>
+          <w:tab w:val="num" w:pos="1440"/>
+        </w:tabs>
+        <w:ind w:left="1440" w:hanging="360"/>
+      </w:pPr>
+      <w:rPr>
+        <w:rFonts w:ascii="Courier New" w:hAnsi="Courier New" w:hint="default"/>
+        <w:sz w:val="20"/>
+      </w:rPr>
+    </w:lvl>
+    <w:lvl w:ilvl="2" w:tentative="1">
+      <w:start w:val="1"/>
+      <w:numFmt w:val="bullet"/>
+      <w:lvlText w:val=""/>
+      <w:lvlJc w:val="left"/>
+      <w:pPr>
+        <w:tabs>
+          <w:tab w:val="num" w:pos="2160"/>
+        </w:tabs>
+        <w:ind w:left="2160" w:hanging="360"/>
+      </w:pPr>
+      <w:rPr>
+        <w:rFonts w:ascii="Wingdings" w:hAnsi="Wingdings" w:hint="default"/>
+        <w:sz w:val="20"/>
+      </w:rPr>
+    </w:lvl>
+    <w:lvl w:ilvl="3" w:tentative="1">
+      <w:start w:val="1"/>
+      <w:numFmt w:val="bullet"/>
+      <w:lvlText w:val=""/>
+      <w:lvlJc w:val="left"/>
+      <w:pPr>
+        <w:tabs>
+          <w:tab w:val="num" w:pos="2880"/>
+        </w:tabs>
+        <w:ind w:left="2880" w:hanging="360"/>
+      </w:pPr>
+      <w:rPr>
+        <w:rFonts w:ascii="Wingdings" w:hAnsi="Wingdings" w:hint="default"/>
+        <w:sz w:val="20"/>
+      </w:rPr>
+    </w:lvl>
+    <w:lvl w:ilvl="4" w:tentative="1">
+      <w:start w:val="1"/>
+      <w:numFmt w:val="bullet"/>
+      <w:lvlText w:val=""/>
+      <w:lvlJc w:val="left"/>
+      <w:pPr>
+        <w:tabs>
+          <w:tab w:val="num" w:pos="3600"/>
+        </w:tabs>
+        <w:ind w:left="3600" w:hanging="360"/>
+      </w:pPr>
+      <w:rPr>
+        <w:rFonts w:ascii="Wingdings" w:hAnsi="Wingdings" w:hint="default"/>
+        <w:sz w:val="20"/>
+      </w:rPr>
+    </w:lvl>
+    <w:lvl w:ilvl="5" w:tentative="1">
+      <w:start w:val="1"/>
+      <w:numFmt w:val="bullet"/>
+      <w:lvlText w:val=""/>
+      <w:lvlJc w:val="left"/>
+      <w:pPr>
+        <w:tabs>
+          <w:tab w:val="num" w:pos="4320"/>
+        </w:tabs>
+        <w:ind w:left="4320" w:hanging="360"/>
+      </w:pPr>
+      <w:rPr>
+        <w:rFonts w:ascii="Wingdings" w:hAnsi="Wingdings" w:hint="default"/>
+        <w:sz w:val="20"/>
+      </w:rPr>
+    </w:lvl>
+    <w:lvl w:ilvl="6" w:tentative="1">
+      <w:start w:val="1"/>
+      <w:numFmt w:val="bullet"/>
+      <w:lvlText w:val=""/>
+      <w:lvlJc w:val="left"/>
+      <w:pPr>
+        <w:tabs>
+          <w:tab w:val="num" w:pos="5040"/>
+        </w:tabs>
+        <w:ind w:left="5040" w:hanging="360"/>
+      </w:pPr>
+      <w:rPr>
+        <w:rFonts w:ascii="Wingdings" w:hAnsi="Wingdings" w:hint="default"/>
+        <w:sz w:val="20"/>
+      </w:rPr>
+    </w:lvl>
+    <w:lvl w:ilvl="7" w:tentative="1">
+      <w:start w:val="1"/>
+      <w:numFmt w:val="bullet"/>
+      <w:lvlText w:val=""/>
+      <w:lvlJc w:val="left"/>
+      <w:pPr>
+        <w:tabs>
+          <w:tab w:val="num" w:pos="5760"/>
+        </w:tabs>
+        <w:ind w:left="5760" w:hanging="360"/>
+      </w:pPr>
+      <w:rPr>
+        <w:rFonts w:ascii="Wingdings" w:hAnsi="Wingdings" w:hint="default"/>
+        <w:sz w:val="20"/>
+      </w:rPr>
+    </w:lvl>
+    <w:lvl w:ilvl="8" w:tentative="1">
+      <w:start w:val="1"/>
+      <w:numFmt w:val="bullet"/>
+      <w:lvlText w:val=""/>
+      <w:lvlJc w:val="left"/>
+      <w:pPr>
+        <w:tabs>
+          <w:tab w:val="num" w:pos="6480"/>
+        </w:tabs>
+        <w:ind w:left="6480" w:hanging="360"/>
+      </w:pPr>
+      <w:rPr>
+        <w:rFonts w:ascii="Wingdings" w:hAnsi="Wingdings" w:hint="default"/>
+        <w:sz w:val="20"/>
+      </w:rPr>
+    </w:lvl>
+  </w:abstractNum>
+  <w:abstractNum w:abstractNumId="3" w15:restartNumberingAfterBreak="0">
+    <w:nsid w:val="15482888"/>
+    <w:multiLevelType w:val="multilevel"/>
+    <w:tmpl w:val="2A160124"/>
+    <w:lvl w:ilvl="0">
+      <w:start w:val="1"/>
+      <w:numFmt w:val="bullet"/>
+      <w:lvlText w:val=""/>
+      <w:lvlJc w:val="left"/>
+      <w:pPr>
+        <w:tabs>
+          <w:tab w:val="num" w:pos="720"/>
+        </w:tabs>
+        <w:ind w:left="720" w:hanging="360"/>
+      </w:pPr>
+      <w:rPr>
+        <w:rFonts w:ascii="Symbol" w:hAnsi="Symbol" w:hint="default"/>
+        <w:sz w:val="20"/>
+      </w:rPr>
+    </w:lvl>
+    <w:lvl w:ilvl="1" w:tentative="1">
+      <w:start w:val="1"/>
+      <w:numFmt w:val="bullet"/>
+      <w:lvlText w:val="o"/>
+      <w:lvlJc w:val="left"/>
+      <w:pPr>
+        <w:tabs>
+          <w:tab w:val="num" w:pos="1440"/>
+        </w:tabs>
+        <w:ind w:left="1440" w:hanging="360"/>
+      </w:pPr>
+      <w:rPr>
+        <w:rFonts w:ascii="Courier New" w:hAnsi="Courier New" w:hint="default"/>
+        <w:sz w:val="20"/>
+      </w:rPr>
+    </w:lvl>
+    <w:lvl w:ilvl="2" w:tentative="1">
+      <w:start w:val="1"/>
+      <w:numFmt w:val="bullet"/>
+      <w:lvlText w:val=""/>
+      <w:lvlJc w:val="left"/>
+      <w:pPr>
+        <w:tabs>
+          <w:tab w:val="num" w:pos="2160"/>
+        </w:tabs>
+        <w:ind w:left="2160" w:hanging="360"/>
+      </w:pPr>
+      <w:rPr>
+        <w:rFonts w:ascii="Wingdings" w:hAnsi="Wingdings" w:hint="default"/>
+        <w:sz w:val="20"/>
+      </w:rPr>
+    </w:lvl>
+    <w:lvl w:ilvl="3" w:tentative="1">
+      <w:start w:val="1"/>
+      <w:numFmt w:val="bullet"/>
+      <w:lvlText w:val=""/>
+      <w:lvlJc w:val="left"/>
+      <w:pPr>
+        <w:tabs>
+          <w:tab w:val="num" w:pos="2880"/>
+        </w:tabs>
+        <w:ind w:left="2880" w:hanging="360"/>
+      </w:pPr>
+      <w:rPr>
+        <w:rFonts w:ascii="Wingdings" w:hAnsi="Wingdings" w:hint="default"/>
+        <w:sz w:val="20"/>
+      </w:rPr>
+    </w:lvl>
+    <w:lvl w:ilvl="4" w:tentative="1">
+      <w:start w:val="1"/>
+      <w:numFmt w:val="bullet"/>
+      <w:lvlText w:val=""/>
+      <w:lvlJc w:val="left"/>
+      <w:pPr>
+        <w:tabs>
+          <w:tab w:val="num" w:pos="3600"/>
+        </w:tabs>
+        <w:ind w:left="3600" w:hanging="360"/>
+      </w:pPr>
+      <w:rPr>
+        <w:rFonts w:ascii="Wingdings" w:hAnsi="Wingdings" w:hint="default"/>
+        <w:sz w:val="20"/>
+      </w:rPr>
+    </w:lvl>
+    <w:lvl w:ilvl="5" w:tentative="1">
+      <w:start w:val="1"/>
+      <w:numFmt w:val="bullet"/>
+      <w:lvlText w:val=""/>
+      <w:lvlJc w:val="left"/>
+      <w:pPr>
+        <w:tabs>
+          <w:tab w:val="num" w:pos="4320"/>
+        </w:tabs>
+        <w:ind w:left="4320" w:hanging="360"/>
+      </w:pPr>
+      <w:rPr>
+        <w:rFonts w:ascii="Wingdings" w:hAnsi="Wingdings" w:hint="default"/>
+        <w:sz w:val="20"/>
+      </w:rPr>
+    </w:lvl>
+    <w:lvl w:ilvl="6" w:tentative="1">
+      <w:start w:val="1"/>
+      <w:numFmt w:val="bullet"/>
+      <w:lvlText w:val=""/>
+      <w:lvlJc w:val="left"/>
+      <w:pPr>
+        <w:tabs>
+          <w:tab w:val="num" w:pos="5040"/>
+        </w:tabs>
+        <w:ind w:left="5040" w:hanging="360"/>
+      </w:pPr>
+      <w:rPr>
+        <w:rFonts w:ascii="Wingdings" w:hAnsi="Wingdings" w:hint="default"/>
+        <w:sz w:val="20"/>
+      </w:rPr>
+    </w:lvl>
+    <w:lvl w:ilvl="7" w:tentative="1">
+      <w:start w:val="1"/>
+      <w:numFmt w:val="bullet"/>
+      <w:lvlText w:val=""/>
+      <w:lvlJc w:val="left"/>
+      <w:pPr>
+        <w:tabs>
+          <w:tab w:val="num" w:pos="5760"/>
+        </w:tabs>
+        <w:ind w:left="5760" w:hanging="360"/>
+      </w:pPr>
+      <w:rPr>
+        <w:rFonts w:ascii="Wingdings" w:hAnsi="Wingdings" w:hint="default"/>
+        <w:sz w:val="20"/>
+      </w:rPr>
+    </w:lvl>
+    <w:lvl w:ilvl="8" w:tentative="1">
+      <w:start w:val="1"/>
+      <w:numFmt w:val="bullet"/>
+      <w:lvlText w:val=""/>
+      <w:lvlJc w:val="left"/>
+      <w:pPr>
+        <w:tabs>
+          <w:tab w:val="num" w:pos="6480"/>
+        </w:tabs>
+        <w:ind w:left="6480" w:hanging="360"/>
+      </w:pPr>
+      <w:rPr>
+        <w:rFonts w:ascii="Wingdings" w:hAnsi="Wingdings" w:hint="default"/>
+        <w:sz w:val="20"/>
+      </w:rPr>
+    </w:lvl>
+  </w:abstractNum>
+  <w:abstractNum w:abstractNumId="4" w15:restartNumberingAfterBreak="0">
+    <w:nsid w:val="1C577D66"/>
+    <w:multiLevelType w:val="multilevel"/>
+    <w:tmpl w:val="F10624C2"/>
+    <w:lvl w:ilvl="0">
+      <w:start w:val="1"/>
+      <w:numFmt w:val="bullet"/>
+      <w:lvlText w:val=""/>
+      <w:lvlJc w:val="left"/>
+      <w:pPr>
+        <w:tabs>
+          <w:tab w:val="num" w:pos="720"/>
+        </w:tabs>
+        <w:ind w:left="720" w:hanging="360"/>
+      </w:pPr>
+      <w:rPr>
+        <w:rFonts w:ascii="Symbol" w:hAnsi="Symbol" w:hint="default"/>
+        <w:sz w:val="20"/>
+      </w:rPr>
+    </w:lvl>
+    <w:lvl w:ilvl="1" w:tentative="1">
+      <w:start w:val="1"/>
+      <w:numFmt w:val="bullet"/>
+      <w:lvlText w:val="o"/>
+      <w:lvlJc w:val="left"/>
+      <w:pPr>
+        <w:tabs>
+          <w:tab w:val="num" w:pos="1440"/>
+        </w:tabs>
+        <w:ind w:left="1440" w:hanging="360"/>
+      </w:pPr>
+      <w:rPr>
+        <w:rFonts w:ascii="Courier New" w:hAnsi="Courier New" w:hint="default"/>
+        <w:sz w:val="20"/>
+      </w:rPr>
+    </w:lvl>
+    <w:lvl w:ilvl="2" w:tentative="1">
+      <w:start w:val="1"/>
+      <w:numFmt w:val="bullet"/>
+      <w:lvlText w:val=""/>
+      <w:lvlJc w:val="left"/>
+      <w:pPr>
+        <w:tabs>
+          <w:tab w:val="num" w:pos="2160"/>
+        </w:tabs>
+        <w:ind w:left="2160" w:hanging="360"/>
+      </w:pPr>
+      <w:rPr>
+        <w:rFonts w:ascii="Wingdings" w:hAnsi="Wingdings" w:hint="default"/>
+        <w:sz w:val="20"/>
+      </w:rPr>
+    </w:lvl>
+    <w:lvl w:ilvl="3" w:tentative="1">
+      <w:start w:val="1"/>
+      <w:numFmt w:val="bullet"/>
+      <w:lvlText w:val=""/>
+      <w:lvlJc w:val="left"/>
+      <w:pPr>
+        <w:tabs>
+          <w:tab w:val="num" w:pos="2880"/>
+        </w:tabs>
+        <w:ind w:left="2880" w:hanging="360"/>
+      </w:pPr>
+      <w:rPr>
+        <w:rFonts w:ascii="Wingdings" w:hAnsi="Wingdings" w:hint="default"/>
+        <w:sz w:val="20"/>
+      </w:rPr>
+    </w:lvl>
+    <w:lvl w:ilvl="4" w:tentative="1">
+      <w:start w:val="1"/>
+      <w:numFmt w:val="bullet"/>
+      <w:lvlText w:val=""/>
+      <w:lvlJc w:val="left"/>
+      <w:pPr>
+        <w:tabs>
+          <w:tab w:val="num" w:pos="3600"/>
+        </w:tabs>
+        <w:ind w:left="3600" w:hanging="360"/>
+      </w:pPr>
+      <w:rPr>
+        <w:rFonts w:ascii="Wingdings" w:hAnsi="Wingdings" w:hint="default"/>
+        <w:sz w:val="20"/>
+      </w:rPr>
+    </w:lvl>
+    <w:lvl w:ilvl="5" w:tentative="1">
+      <w:start w:val="1"/>
+      <w:numFmt w:val="bullet"/>
+      <w:lvlText w:val=""/>
+      <w:lvlJc w:val="left"/>
+      <w:pPr>
+        <w:tabs>
+          <w:tab w:val="num" w:pos="4320"/>
+        </w:tabs>
+        <w:ind w:left="4320" w:hanging="360"/>
+      </w:pPr>
+      <w:rPr>
+        <w:rFonts w:ascii="Wingdings" w:hAnsi="Wingdings" w:hint="default"/>
+        <w:sz w:val="20"/>
+      </w:rPr>
+    </w:lvl>
+    <w:lvl w:ilvl="6" w:tentative="1">
+      <w:start w:val="1"/>
+      <w:numFmt w:val="bullet"/>
+      <w:lvlText w:val=""/>
+      <w:lvlJc w:val="left"/>
+      <w:pPr>
+        <w:tabs>
+          <w:tab w:val="num" w:pos="5040"/>
+        </w:tabs>
+        <w:ind w:left="5040" w:hanging="360"/>
+      </w:pPr>
+      <w:rPr>
+        <w:rFonts w:ascii="Wingdings" w:hAnsi="Wingdings" w:hint="default"/>
+        <w:sz w:val="20"/>
+      </w:rPr>
+    </w:lvl>
+    <w:lvl w:ilvl="7" w:tentative="1">
+      <w:start w:val="1"/>
+      <w:numFmt w:val="bullet"/>
+      <w:lvlText w:val=""/>
+      <w:lvlJc w:val="left"/>
+      <w:pPr>
+        <w:tabs>
+          <w:tab w:val="num" w:pos="5760"/>
+        </w:tabs>
+        <w:ind w:left="5760" w:hanging="360"/>
+      </w:pPr>
+      <w:rPr>
+        <w:rFonts w:ascii="Wingdings" w:hAnsi="Wingdings" w:hint="default"/>
+        <w:sz w:val="20"/>
+      </w:rPr>
+    </w:lvl>
+    <w:lvl w:ilvl="8" w:tentative="1">
+      <w:start w:val="1"/>
+      <w:numFmt w:val="bullet"/>
+      <w:lvlText w:val=""/>
+      <w:lvlJc w:val="left"/>
+      <w:pPr>
+        <w:tabs>
+          <w:tab w:val="num" w:pos="6480"/>
+        </w:tabs>
+        <w:ind w:left="6480" w:hanging="360"/>
+      </w:pPr>
+      <w:rPr>
+        <w:rFonts w:ascii="Wingdings" w:hAnsi="Wingdings" w:hint="default"/>
+        <w:sz w:val="20"/>
+      </w:rPr>
+    </w:lvl>
+  </w:abstractNum>
+  <w:abstractNum w:abstractNumId="5" w15:restartNumberingAfterBreak="0">
+    <w:nsid w:val="2A843E5C"/>
+    <w:multiLevelType w:val="multilevel"/>
+    <w:tmpl w:val="3F56387C"/>
+    <w:lvl w:ilvl="0">
+      <w:start w:val="1"/>
+      <w:numFmt w:val="bullet"/>
+      <w:lvlText w:val=""/>
+      <w:lvlJc w:val="left"/>
+      <w:pPr>
+        <w:tabs>
+          <w:tab w:val="num" w:pos="720"/>
+        </w:tabs>
+        <w:ind w:left="720" w:hanging="360"/>
+      </w:pPr>
+      <w:rPr>
+        <w:rFonts w:ascii="Symbol" w:hAnsi="Symbol" w:hint="default"/>
+        <w:sz w:val="20"/>
+      </w:rPr>
+    </w:lvl>
+    <w:lvl w:ilvl="1" w:tentative="1">
+      <w:start w:val="1"/>
+      <w:numFmt w:val="bullet"/>
+      <w:lvlText w:val="o"/>
+      <w:lvlJc w:val="left"/>
+      <w:pPr>
+        <w:tabs>
+          <w:tab w:val="num" w:pos="1440"/>
+        </w:tabs>
+        <w:ind w:left="1440" w:hanging="360"/>
+      </w:pPr>
+      <w:rPr>
+        <w:rFonts w:ascii="Courier New" w:hAnsi="Courier New" w:hint="default"/>
+        <w:sz w:val="20"/>
+      </w:rPr>
+    </w:lvl>
+    <w:lvl w:ilvl="2" w:tentative="1">
+      <w:start w:val="1"/>
+      <w:numFmt w:val="bullet"/>
+      <w:lvlText w:val=""/>
+      <w:lvlJc w:val="left"/>
+      <w:pPr>
+        <w:tabs>
+          <w:tab w:val="num" w:pos="2160"/>
+        </w:tabs>
+        <w:ind w:left="2160" w:hanging="360"/>
+      </w:pPr>
+      <w:rPr>
+        <w:rFonts w:ascii="Wingdings" w:hAnsi="Wingdings" w:hint="default"/>
+        <w:sz w:val="20"/>
+      </w:rPr>
+    </w:lvl>
+    <w:lvl w:ilvl="3" w:tentative="1">
+      <w:start w:val="1"/>
+      <w:numFmt w:val="bullet"/>
+      <w:lvlText w:val=""/>
+      <w:lvlJc w:val="left"/>
+      <w:pPr>
+        <w:tabs>
+          <w:tab w:val="num" w:pos="2880"/>
+        </w:tabs>
+        <w:ind w:left="2880" w:hanging="360"/>
+      </w:pPr>
+      <w:rPr>
+        <w:rFonts w:ascii="Wingdings" w:hAnsi="Wingdings" w:hint="default"/>
+        <w:sz w:val="20"/>
+      </w:rPr>
+    </w:lvl>
+    <w:lvl w:ilvl="4" w:tentative="1">
+      <w:start w:val="1"/>
+      <w:numFmt w:val="bullet"/>
+      <w:lvlText w:val=""/>
+      <w:lvlJc w:val="left"/>
+      <w:pPr>
+        <w:tabs>
+          <w:tab w:val="num" w:pos="3600"/>
+        </w:tabs>
+        <w:ind w:left="3600" w:hanging="360"/>
+      </w:pPr>
+      <w:rPr>
+        <w:rFonts w:ascii="Wingdings" w:hAnsi="Wingdings" w:hint="default"/>
+        <w:sz w:val="20"/>
+      </w:rPr>
+    </w:lvl>
+    <w:lvl w:ilvl="5" w:tentative="1">
+      <w:start w:val="1"/>
+      <w:numFmt w:val="bullet"/>
+      <w:lvlText w:val=""/>
+      <w:lvlJc w:val="left"/>
+      <w:pPr>
+        <w:tabs>
+          <w:tab w:val="num" w:pos="4320"/>
+        </w:tabs>
+        <w:ind w:left="4320" w:hanging="360"/>
+      </w:pPr>
+      <w:rPr>
+        <w:rFonts w:ascii="Wingdings" w:hAnsi="Wingdings" w:hint="default"/>
+        <w:sz w:val="20"/>
+      </w:rPr>
+    </w:lvl>
+    <w:lvl w:ilvl="6" w:tentative="1">
+      <w:start w:val="1"/>
+      <w:numFmt w:val="bullet"/>
+      <w:lvlText w:val=""/>
+      <w:lvlJc w:val="left"/>
+      <w:pPr>
+        <w:tabs>
+          <w:tab w:val="num" w:pos="5040"/>
+        </w:tabs>
+        <w:ind w:left="5040" w:hanging="360"/>
+      </w:pPr>
+      <w:rPr>
+        <w:rFonts w:ascii="Wingdings" w:hAnsi="Wingdings" w:hint="default"/>
+        <w:sz w:val="20"/>
+      </w:rPr>
+    </w:lvl>
+    <w:lvl w:ilvl="7" w:tentative="1">
+      <w:start w:val="1"/>
+      <w:numFmt w:val="bullet"/>
+      <w:lvlText w:val=""/>
+      <w:lvlJc w:val="left"/>
+      <w:pPr>
+        <w:tabs>
+          <w:tab w:val="num" w:pos="5760"/>
+        </w:tabs>
+        <w:ind w:left="5760" w:hanging="360"/>
+      </w:pPr>
+      <w:rPr>
+        <w:rFonts w:ascii="Wingdings" w:hAnsi="Wingdings" w:hint="default"/>
+        <w:sz w:val="20"/>
+      </w:rPr>
+    </w:lvl>
+    <w:lvl w:ilvl="8" w:tentative="1">
+      <w:start w:val="1"/>
+      <w:numFmt w:val="bullet"/>
+      <w:lvlText w:val=""/>
+      <w:lvlJc w:val="left"/>
+      <w:pPr>
+        <w:tabs>
+          <w:tab w:val="num" w:pos="6480"/>
+        </w:tabs>
+        <w:ind w:left="6480" w:hanging="360"/>
+      </w:pPr>
+      <w:rPr>
+        <w:rFonts w:ascii="Wingdings" w:hAnsi="Wingdings" w:hint="default"/>
+        <w:sz w:val="20"/>
+      </w:rPr>
+    </w:lvl>
+  </w:abstractNum>
+  <w:abstractNum w:abstractNumId="6" w15:restartNumberingAfterBreak="0">
+    <w:nsid w:val="492B39DD"/>
+    <w:multiLevelType w:val="multilevel"/>
+    <w:tmpl w:val="14BCDCEE"/>
+    <w:lvl w:ilvl="0">
+      <w:start w:val="1"/>
+      <w:numFmt w:val="bullet"/>
+      <w:lvlText w:val=""/>
+      <w:lvlJc w:val="left"/>
+      <w:pPr>
+        <w:tabs>
+          <w:tab w:val="num" w:pos="720"/>
+        </w:tabs>
+        <w:ind w:left="720" w:hanging="360"/>
+      </w:pPr>
+      <w:rPr>
+        <w:rFonts w:ascii="Symbol" w:hAnsi="Symbol" w:hint="default"/>
+        <w:sz w:val="20"/>
+      </w:rPr>
+    </w:lvl>
+    <w:lvl w:ilvl="1" w:tentative="1">
+      <w:start w:val="1"/>
+      <w:numFmt w:val="bullet"/>
+      <w:lvlText w:val="o"/>
+      <w:lvlJc w:val="left"/>
+      <w:pPr>
+        <w:tabs>
+          <w:tab w:val="num" w:pos="1440"/>
+        </w:tabs>
+        <w:ind w:left="1440" w:hanging="360"/>
+      </w:pPr>
+      <w:rPr>
+        <w:rFonts w:ascii="Courier New" w:hAnsi="Courier New" w:hint="default"/>
+        <w:sz w:val="20"/>
+      </w:rPr>
+    </w:lvl>
+    <w:lvl w:ilvl="2" w:tentative="1">
+      <w:start w:val="1"/>
+      <w:numFmt w:val="bullet"/>
+      <w:lvlText w:val=""/>
+      <w:lvlJc w:val="left"/>
+      <w:pPr>
+        <w:tabs>
+          <w:tab w:val="num" w:pos="2160"/>
+        </w:tabs>
+        <w:ind w:left="2160" w:hanging="360"/>
+      </w:pPr>
+      <w:rPr>
+        <w:rFonts w:ascii="Wingdings" w:hAnsi="Wingdings" w:hint="default"/>
+        <w:sz w:val="20"/>
+      </w:rPr>
+    </w:lvl>
+    <w:lvl w:ilvl="3" w:tentative="1">
+      <w:start w:val="1"/>
+      <w:numFmt w:val="bullet"/>
+      <w:lvlText w:val=""/>
+      <w:lvlJc w:val="left"/>
+      <w:pPr>
+        <w:tabs>
+          <w:tab w:val="num" w:pos="2880"/>
+        </w:tabs>
+        <w:ind w:left="2880" w:hanging="360"/>
+      </w:pPr>
+      <w:rPr>
+        <w:rFonts w:ascii="Wingdings" w:hAnsi="Wingdings" w:hint="default"/>
+        <w:sz w:val="20"/>
+      </w:rPr>
+    </w:lvl>
+    <w:lvl w:ilvl="4" w:tentative="1">
+      <w:start w:val="1"/>
+      <w:numFmt w:val="bullet"/>
+      <w:lvlText w:val=""/>
+      <w:lvlJc w:val="left"/>
+      <w:pPr>
+        <w:tabs>
+          <w:tab w:val="num" w:pos="3600"/>
+        </w:tabs>
+        <w:ind w:left="3600" w:hanging="360"/>
+      </w:pPr>
+      <w:rPr>
+        <w:rFonts w:ascii="Wingdings" w:hAnsi="Wingdings" w:hint="default"/>
+        <w:sz w:val="20"/>
+      </w:rPr>
+    </w:lvl>
+    <w:lvl w:ilvl="5" w:tentative="1">
+      <w:start w:val="1"/>
+      <w:numFmt w:val="bullet"/>
+      <w:lvlText w:val=""/>
+      <w:lvlJc w:val="left"/>
+      <w:pPr>
+        <w:tabs>
+          <w:tab w:val="num" w:pos="4320"/>
+        </w:tabs>
+        <w:ind w:left="4320" w:hanging="360"/>
+      </w:pPr>
+      <w:rPr>
+        <w:rFonts w:ascii="Wingdings" w:hAnsi="Wingdings" w:hint="default"/>
+        <w:sz w:val="20"/>
+      </w:rPr>
+    </w:lvl>
+    <w:lvl w:ilvl="6" w:tentative="1">
+      <w:start w:val="1"/>
+      <w:numFmt w:val="bullet"/>
+      <w:lvlText w:val=""/>
+      <w:lvlJc w:val="left"/>
+      <w:pPr>
+        <w:tabs>
+          <w:tab w:val="num" w:pos="5040"/>
+        </w:tabs>
+        <w:ind w:left="5040" w:hanging="360"/>
+      </w:pPr>
+      <w:rPr>
+        <w:rFonts w:ascii="Wingdings" w:hAnsi="Wingdings" w:hint="default"/>
+        <w:sz w:val="20"/>
+      </w:rPr>
+    </w:lvl>
+    <w:lvl w:ilvl="7" w:tentative="1">
+      <w:start w:val="1"/>
+      <w:numFmt w:val="bullet"/>
+      <w:lvlText w:val=""/>
+      <w:lvlJc w:val="left"/>
+      <w:pPr>
+        <w:tabs>
+          <w:tab w:val="num" w:pos="5760"/>
+        </w:tabs>
+        <w:ind w:left="5760" w:hanging="360"/>
+      </w:pPr>
+      <w:rPr>
+        <w:rFonts w:ascii="Wingdings" w:hAnsi="Wingdings" w:hint="default"/>
+        <w:sz w:val="20"/>
+      </w:rPr>
+    </w:lvl>
+    <w:lvl w:ilvl="8" w:tentative="1">
+      <w:start w:val="1"/>
+      <w:numFmt w:val="bullet"/>
+      <w:lvlText w:val=""/>
+      <w:lvlJc w:val="left"/>
+      <w:pPr>
+        <w:tabs>
+          <w:tab w:val="num" w:pos="6480"/>
+        </w:tabs>
+        <w:ind w:left="6480" w:hanging="360"/>
+      </w:pPr>
+      <w:rPr>
+        <w:rFonts w:ascii="Wingdings" w:hAnsi="Wingdings" w:hint="default"/>
+        <w:sz w:val="20"/>
+      </w:rPr>
+    </w:lvl>
+  </w:abstractNum>
+  <w:abstractNum w:abstractNumId="7" w15:restartNumberingAfterBreak="0">
+    <w:nsid w:val="555F65C5"/>
+    <w:multiLevelType w:val="multilevel"/>
+    <w:tmpl w:val="06EA95D6"/>
+    <w:lvl w:ilvl="0">
+      <w:start w:val="1"/>
+      <w:numFmt w:val="bullet"/>
+      <w:lvlText w:val=""/>
+      <w:lvlJc w:val="left"/>
+      <w:pPr>
+        <w:tabs>
+          <w:tab w:val="num" w:pos="720"/>
+        </w:tabs>
+        <w:ind w:left="720" w:hanging="360"/>
+      </w:pPr>
+      <w:rPr>
+        <w:rFonts w:ascii="Symbol" w:hAnsi="Symbol" w:hint="default"/>
+        <w:sz w:val="20"/>
+      </w:rPr>
+    </w:lvl>
+    <w:lvl w:ilvl="1" w:tentative="1">
+      <w:start w:val="1"/>
+      <w:numFmt w:val="bullet"/>
+      <w:lvlText w:val="o"/>
+      <w:lvlJc w:val="left"/>
+      <w:pPr>
+        <w:tabs>
+          <w:tab w:val="num" w:pos="1440"/>
+        </w:tabs>
+        <w:ind w:left="1440" w:hanging="360"/>
+      </w:pPr>
+      <w:rPr>
+        <w:rFonts w:ascii="Courier New" w:hAnsi="Courier New" w:hint="default"/>
+        <w:sz w:val="20"/>
+      </w:rPr>
+    </w:lvl>
+    <w:lvl w:ilvl="2" w:tentative="1">
+      <w:start w:val="1"/>
+      <w:numFmt w:val="bullet"/>
+      <w:lvlText w:val=""/>
+      <w:lvlJc w:val="left"/>
+      <w:pPr>
+        <w:tabs>
+          <w:tab w:val="num" w:pos="2160"/>
+        </w:tabs>
+        <w:ind w:left="2160" w:hanging="360"/>
+      </w:pPr>
+      <w:rPr>
+        <w:rFonts w:ascii="Wingdings" w:hAnsi="Wingdings" w:hint="default"/>
+        <w:sz w:val="20"/>
+      </w:rPr>
+    </w:lvl>
+    <w:lvl w:ilvl="3" w:tentative="1">
+      <w:start w:val="1"/>
+      <w:numFmt w:val="bullet"/>
+      <w:lvlText w:val=""/>
+      <w:lvlJc w:val="left"/>
+      <w:pPr>
+        <w:tabs>
+          <w:tab w:val="num" w:pos="2880"/>
+        </w:tabs>
+        <w:ind w:left="2880" w:hanging="360"/>
+      </w:pPr>
+      <w:rPr>
+        <w:rFonts w:ascii="Wingdings" w:hAnsi="Wingdings" w:hint="default"/>
+        <w:sz w:val="20"/>
+      </w:rPr>
+    </w:lvl>
+    <w:lvl w:ilvl="4" w:tentative="1">
+      <w:start w:val="1"/>
+      <w:numFmt w:val="bullet"/>
+      <w:lvlText w:val=""/>
+      <w:lvlJc w:val="left"/>
+      <w:pPr>
+        <w:tabs>
+          <w:tab w:val="num" w:pos="3600"/>
+        </w:tabs>
+        <w:ind w:left="3600" w:hanging="360"/>
+      </w:pPr>
+      <w:rPr>
+        <w:rFonts w:ascii="Wingdings" w:hAnsi="Wingdings" w:hint="default"/>
+        <w:sz w:val="20"/>
+      </w:rPr>
+    </w:lvl>
+    <w:lvl w:ilvl="5" w:tentative="1">
+      <w:start w:val="1"/>
+      <w:numFmt w:val="bullet"/>
+      <w:lvlText w:val=""/>
+      <w:lvlJc w:val="left"/>
+      <w:pPr>
+        <w:tabs>
+          <w:tab w:val="num" w:pos="4320"/>
+        </w:tabs>
+        <w:ind w:left="4320" w:hanging="360"/>
+      </w:pPr>
+      <w:rPr>
+        <w:rFonts w:ascii="Wingdings" w:hAnsi="Wingdings" w:hint="default"/>
+        <w:sz w:val="20"/>
+      </w:rPr>
+    </w:lvl>
+    <w:lvl w:ilvl="6" w:tentative="1">
+      <w:start w:val="1"/>
+      <w:numFmt w:val="bullet"/>
+      <w:lvlText w:val=""/>
+      <w:lvlJc w:val="left"/>
+      <w:pPr>
+        <w:tabs>
+          <w:tab w:val="num" w:pos="5040"/>
+        </w:tabs>
+        <w:ind w:left="5040" w:hanging="360"/>
+      </w:pPr>
+      <w:rPr>
+        <w:rFonts w:ascii="Wingdings" w:hAnsi="Wingdings" w:hint="default"/>
+        <w:sz w:val="20"/>
+      </w:rPr>
+    </w:lvl>
+    <w:lvl w:ilvl="7" w:tentative="1">
+      <w:start w:val="1"/>
+      <w:numFmt w:val="bullet"/>
+      <w:lvlText w:val=""/>
+      <w:lvlJc w:val="left"/>
+      <w:pPr>
+        <w:tabs>
+          <w:tab w:val="num" w:pos="5760"/>
+        </w:tabs>
+        <w:ind w:left="5760" w:hanging="360"/>
+      </w:pPr>
+      <w:rPr>
+        <w:rFonts w:ascii="Wingdings" w:hAnsi="Wingdings" w:hint="default"/>
+        <w:sz w:val="20"/>
+      </w:rPr>
+    </w:lvl>
+    <w:lvl w:ilvl="8" w:tentative="1">
+      <w:start w:val="1"/>
+      <w:numFmt w:val="bullet"/>
+      <w:lvlText w:val=""/>
+      <w:lvlJc w:val="left"/>
+      <w:pPr>
+        <w:tabs>
+          <w:tab w:val="num" w:pos="6480"/>
+        </w:tabs>
+        <w:ind w:left="6480" w:hanging="360"/>
+      </w:pPr>
+      <w:rPr>
+        <w:rFonts w:ascii="Wingdings" w:hAnsi="Wingdings" w:hint="default"/>
+        <w:sz w:val="20"/>
+      </w:rPr>
+    </w:lvl>
+  </w:abstractNum>
+  <w:abstractNum w:abstractNumId="8" w15:restartNumberingAfterBreak="0">
+    <w:nsid w:val="5A053081"/>
+    <w:multiLevelType w:val="multilevel"/>
+    <w:tmpl w:val="E6C6D816"/>
+    <w:lvl w:ilvl="0">
+      <w:start w:val="1"/>
+      <w:numFmt w:val="bullet"/>
+      <w:lvlText w:val=""/>
+      <w:lvlJc w:val="left"/>
+      <w:pPr>
+        <w:tabs>
+          <w:tab w:val="num" w:pos="720"/>
+        </w:tabs>
+        <w:ind w:left="720" w:hanging="360"/>
+      </w:pPr>
+      <w:rPr>
+        <w:rFonts w:ascii="Symbol" w:hAnsi="Symbol" w:hint="default"/>
+        <w:sz w:val="20"/>
+      </w:rPr>
+    </w:lvl>
+    <w:lvl w:ilvl="1" w:tentative="1">
+      <w:start w:val="1"/>
+      <w:numFmt w:val="bullet"/>
+      <w:lvlText w:val="o"/>
+      <w:lvlJc w:val="left"/>
+      <w:pPr>
+        <w:tabs>
+          <w:tab w:val="num" w:pos="1440"/>
+        </w:tabs>
+        <w:ind w:left="1440" w:hanging="360"/>
+      </w:pPr>
+      <w:rPr>
+        <w:rFonts w:ascii="Courier New" w:hAnsi="Courier New" w:hint="default"/>
+        <w:sz w:val="20"/>
+      </w:rPr>
+    </w:lvl>
+    <w:lvl w:ilvl="2" w:tentative="1">
+      <w:start w:val="1"/>
+      <w:numFmt w:val="bullet"/>
+      <w:lvlText w:val=""/>
+      <w:lvlJc w:val="left"/>
+      <w:pPr>
+        <w:tabs>
+          <w:tab w:val="num" w:pos="2160"/>
+        </w:tabs>
+        <w:ind w:left="2160" w:hanging="360"/>
+      </w:pPr>
+      <w:rPr>
+        <w:rFonts w:ascii="Wingdings" w:hAnsi="Wingdings" w:hint="default"/>
+        <w:sz w:val="20"/>
+      </w:rPr>
+    </w:lvl>
+    <w:lvl w:ilvl="3" w:tentative="1">
+      <w:start w:val="1"/>
+      <w:numFmt w:val="bullet"/>
+      <w:lvlText w:val=""/>
+      <w:lvlJc w:val="left"/>
+      <w:pPr>
+        <w:tabs>
+          <w:tab w:val="num" w:pos="2880"/>
+        </w:tabs>
+        <w:ind w:left="2880" w:hanging="360"/>
+      </w:pPr>
+      <w:rPr>
+        <w:rFonts w:ascii="Wingdings" w:hAnsi="Wingdings" w:hint="default"/>
+        <w:sz w:val="20"/>
+      </w:rPr>
+    </w:lvl>
+    <w:lvl w:ilvl="4" w:tentative="1">
+      <w:start w:val="1"/>
+      <w:numFmt w:val="bullet"/>
+      <w:lvlText w:val=""/>
+      <w:lvlJc w:val="left"/>
+      <w:pPr>
+        <w:tabs>
+          <w:tab w:val="num" w:pos="3600"/>
+        </w:tabs>
+        <w:ind w:left="3600" w:hanging="360"/>
+      </w:pPr>
+      <w:rPr>
+        <w:rFonts w:ascii="Wingdings" w:hAnsi="Wingdings" w:hint="default"/>
+        <w:sz w:val="20"/>
+      </w:rPr>
+    </w:lvl>
+    <w:lvl w:ilvl="5" w:tentative="1">
+      <w:start w:val="1"/>
+      <w:numFmt w:val="bullet"/>
+      <w:lvlText w:val=""/>
+      <w:lvlJc w:val="left"/>
+      <w:pPr>
+        <w:tabs>
+          <w:tab w:val="num" w:pos="4320"/>
+        </w:tabs>
+        <w:ind w:left="4320" w:hanging="360"/>
+      </w:pPr>
+      <w:rPr>
+        <w:rFonts w:ascii="Wingdings" w:hAnsi="Wingdings" w:hint="default"/>
+        <w:sz w:val="20"/>
+      </w:rPr>
+    </w:lvl>
+    <w:lvl w:ilvl="6" w:tentative="1">
+      <w:start w:val="1"/>
+      <w:numFmt w:val="bullet"/>
+      <w:lvlText w:val=""/>
+      <w:lvlJc w:val="left"/>
+      <w:pPr>
+        <w:tabs>
+          <w:tab w:val="num" w:pos="5040"/>
+        </w:tabs>
+        <w:ind w:left="5040" w:hanging="360"/>
+      </w:pPr>
+      <w:rPr>
+        <w:rFonts w:ascii="Wingdings" w:hAnsi="Wingdings" w:hint="default"/>
+        <w:sz w:val="20"/>
+      </w:rPr>
+    </w:lvl>
+    <w:lvl w:ilvl="7" w:tentative="1">
+      <w:start w:val="1"/>
+      <w:numFmt w:val="bullet"/>
+      <w:lvlText w:val=""/>
+      <w:lvlJc w:val="left"/>
+      <w:pPr>
+        <w:tabs>
+          <w:tab w:val="num" w:pos="5760"/>
+        </w:tabs>
+        <w:ind w:left="5760" w:hanging="360"/>
+      </w:pPr>
+      <w:rPr>
+        <w:rFonts w:ascii="Wingdings" w:hAnsi="Wingdings" w:hint="default"/>
+        <w:sz w:val="20"/>
+      </w:rPr>
+    </w:lvl>
+    <w:lvl w:ilvl="8" w:tentative="1">
+      <w:start w:val="1"/>
+      <w:numFmt w:val="bullet"/>
+      <w:lvlText w:val=""/>
+      <w:lvlJc w:val="left"/>
+      <w:pPr>
+        <w:tabs>
+          <w:tab w:val="num" w:pos="6480"/>
+        </w:tabs>
+        <w:ind w:left="6480" w:hanging="360"/>
+      </w:pPr>
+      <w:rPr>
+        <w:rFonts w:ascii="Wingdings" w:hAnsi="Wingdings" w:hint="default"/>
+        <w:sz w:val="20"/>
+      </w:rPr>
+    </w:lvl>
+  </w:abstractNum>
+  <w:abstractNum w:abstractNumId="9" w15:restartNumberingAfterBreak="0">
+    <w:nsid w:val="6F014F34"/>
+    <w:multiLevelType w:val="multilevel"/>
+    <w:tmpl w:val="ABF0A394"/>
+    <w:lvl w:ilvl="0">
+      <w:start w:val="1"/>
+      <w:numFmt w:val="bullet"/>
+      <w:lvlText w:val=""/>
+      <w:lvlJc w:val="left"/>
+      <w:pPr>
+        <w:tabs>
+          <w:tab w:val="num" w:pos="720"/>
+        </w:tabs>
+        <w:ind w:left="720" w:hanging="360"/>
+      </w:pPr>
+      <w:rPr>
+        <w:rFonts w:ascii="Symbol" w:hAnsi="Symbol" w:hint="default"/>
+        <w:sz w:val="20"/>
+      </w:rPr>
+    </w:lvl>
+    <w:lvl w:ilvl="1" w:tentative="1">
+      <w:start w:val="1"/>
+      <w:numFmt w:val="bullet"/>
+      <w:lvlText w:val="o"/>
+      <w:lvlJc w:val="left"/>
+      <w:pPr>
+        <w:tabs>
+          <w:tab w:val="num" w:pos="1440"/>
+        </w:tabs>
+        <w:ind w:left="1440" w:hanging="360"/>
+      </w:pPr>
+      <w:rPr>
+        <w:rFonts w:ascii="Courier New" w:hAnsi="Courier New" w:hint="default"/>
+        <w:sz w:val="20"/>
+      </w:rPr>
+    </w:lvl>
+    <w:lvl w:ilvl="2" w:tentative="1">
+      <w:start w:val="1"/>
+      <w:numFmt w:val="bullet"/>
+      <w:lvlText w:val=""/>
+      <w:lvlJc w:val="left"/>
+      <w:pPr>
+        <w:tabs>
+          <w:tab w:val="num" w:pos="2160"/>
+        </w:tabs>
+        <w:ind w:left="2160" w:hanging="360"/>
+      </w:pPr>
+      <w:rPr>
+        <w:rFonts w:ascii="Wingdings" w:hAnsi="Wingdings" w:hint="default"/>
+        <w:sz w:val="20"/>
+      </w:rPr>
+    </w:lvl>
+    <w:lvl w:ilvl="3" w:tentative="1">
+      <w:start w:val="1"/>
+      <w:numFmt w:val="bullet"/>
+      <w:lvlText w:val=""/>
+      <w:lvlJc w:val="left"/>
+      <w:pPr>
+        <w:tabs>
+          <w:tab w:val="num" w:pos="2880"/>
+        </w:tabs>
+        <w:ind w:left="2880" w:hanging="360"/>
+      </w:pPr>
+      <w:rPr>
+        <w:rFonts w:ascii="Wingdings" w:hAnsi="Wingdings" w:hint="default"/>
+        <w:sz w:val="20"/>
+      </w:rPr>
+    </w:lvl>
+    <w:lvl w:ilvl="4" w:tentative="1">
+      <w:start w:val="1"/>
+      <w:numFmt w:val="bullet"/>
+      <w:lvlText w:val=""/>
+      <w:lvlJc w:val="left"/>
+      <w:pPr>
+        <w:tabs>
+          <w:tab w:val="num" w:pos="3600"/>
+        </w:tabs>
+        <w:ind w:left="3600" w:hanging="360"/>
+      </w:pPr>
+      <w:rPr>
+        <w:rFonts w:ascii="Wingdings" w:hAnsi="Wingdings" w:hint="default"/>
+        <w:sz w:val="20"/>
+      </w:rPr>
+    </w:lvl>
+    <w:lvl w:ilvl="5" w:tentative="1">
+      <w:start w:val="1"/>
+      <w:numFmt w:val="bullet"/>
+      <w:lvlText w:val=""/>
+      <w:lvlJc w:val="left"/>
+      <w:pPr>
+        <w:tabs>
+          <w:tab w:val="num" w:pos="4320"/>
+        </w:tabs>
+        <w:ind w:left="4320" w:hanging="360"/>
+      </w:pPr>
+      <w:rPr>
+        <w:rFonts w:ascii="Wingdings" w:hAnsi="Wingdings" w:hint="default"/>
+        <w:sz w:val="20"/>
+      </w:rPr>
+    </w:lvl>
+    <w:lvl w:ilvl="6" w:tentative="1">
+      <w:start w:val="1"/>
+      <w:numFmt w:val="bullet"/>
+      <w:lvlText w:val=""/>
+      <w:lvlJc w:val="left"/>
+      <w:pPr>
+        <w:tabs>
+          <w:tab w:val="num" w:pos="5040"/>
+        </w:tabs>
+        <w:ind w:left="5040" w:hanging="360"/>
+      </w:pPr>
+      <w:rPr>
+        <w:rFonts w:ascii="Wingdings" w:hAnsi="Wingdings" w:hint="default"/>
+        <w:sz w:val="20"/>
+      </w:rPr>
+    </w:lvl>
+    <w:lvl w:ilvl="7" w:tentative="1">
+      <w:start w:val="1"/>
+      <w:numFmt w:val="bullet"/>
+      <w:lvlText w:val=""/>
+      <w:lvlJc w:val="left"/>
+      <w:pPr>
+        <w:tabs>
+          <w:tab w:val="num" w:pos="5760"/>
+        </w:tabs>
+        <w:ind w:left="5760" w:hanging="360"/>
+      </w:pPr>
+      <w:rPr>
+        <w:rFonts w:ascii="Wingdings" w:hAnsi="Wingdings" w:hint="default"/>
+        <w:sz w:val="20"/>
+      </w:rPr>
+    </w:lvl>
+    <w:lvl w:ilvl="8" w:tentative="1">
+      <w:start w:val="1"/>
+      <w:numFmt w:val="bullet"/>
+      <w:lvlText w:val=""/>
+      <w:lvlJc w:val="left"/>
+      <w:pPr>
+        <w:tabs>
+          <w:tab w:val="num" w:pos="6480"/>
+        </w:tabs>
+        <w:ind w:left="6480" w:hanging="360"/>
+      </w:pPr>
+      <w:rPr>
+        <w:rFonts w:ascii="Wingdings" w:hAnsi="Wingdings" w:hint="default"/>
+        <w:sz w:val="20"/>
+      </w:rPr>
+    </w:lvl>
+  </w:abstractNum>
+  <w:abstractNum w:abstractNumId="10" w15:restartNumberingAfterBreak="0">
+    <w:nsid w:val="7BA25924"/>
+    <w:multiLevelType w:val="multilevel"/>
+    <w:tmpl w:val="1D2CA946"/>
+    <w:lvl w:ilvl="0">
+      <w:start w:val="1"/>
+      <w:numFmt w:val="decimal"/>
+      <w:lvlText w:val="%1."/>
+      <w:lvlJc w:val="left"/>
+      <w:pPr>
+        <w:tabs>
+          <w:tab w:val="num" w:pos="720"/>
+        </w:tabs>
+        <w:ind w:left="720" w:hanging="360"/>
+      </w:pPr>
+    </w:lvl>
+    <w:lvl w:ilvl="1" w:tentative="1">
+      <w:start w:val="1"/>
+      <w:numFmt w:val="decimal"/>
+      <w:lvlText w:val="%2."/>
+      <w:lvlJc w:val="left"/>
+      <w:pPr>
+        <w:tabs>
+          <w:tab w:val="num" w:pos="1440"/>
+        </w:tabs>
+        <w:ind w:left="1440" w:hanging="360"/>
+      </w:pPr>
+    </w:lvl>
+    <w:lvl w:ilvl="2" w:tentative="1">
+      <w:start w:val="1"/>
+      <w:numFmt w:val="decimal"/>
+      <w:lvlText w:val="%3."/>
+      <w:lvlJc w:val="left"/>
+      <w:pPr>
+        <w:tabs>
+          <w:tab w:val="num" w:pos="2160"/>
+        </w:tabs>
+        <w:ind w:left="2160" w:hanging="360"/>
+      </w:pPr>
+    </w:lvl>
+    <w:lvl w:ilvl="3" w:tentative="1">
+      <w:start w:val="1"/>
+      <w:numFmt w:val="decimal"/>
+      <w:lvlText w:val="%4."/>
+      <w:lvlJc w:val="left"/>
+      <w:pPr>
+        <w:tabs>
+          <w:tab w:val="num" w:pos="2880"/>
+        </w:tabs>
+        <w:ind w:left="2880" w:hanging="360"/>
+      </w:pPr>
+    </w:lvl>
+    <w:lvl w:ilvl="4" w:tentative="1">
+      <w:start w:val="1"/>
+      <w:numFmt w:val="decimal"/>
+      <w:lvlText w:val="%5."/>
+      <w:lvlJc w:val="left"/>
+      <w:pPr>
+        <w:tabs>
+          <w:tab w:val="num" w:pos="3600"/>
+        </w:tabs>
+        <w:ind w:left="3600" w:hanging="360"/>
+      </w:pPr>
+    </w:lvl>
+    <w:lvl w:ilvl="5" w:tentative="1">
+      <w:start w:val="1"/>
+      <w:numFmt w:val="decimal"/>
+      <w:lvlText w:val="%6."/>
+      <w:lvlJc w:val="left"/>
+      <w:pPr>
+        <w:tabs>
+          <w:tab w:val="num" w:pos="4320"/>
+        </w:tabs>
+        <w:ind w:left="4320" w:hanging="360"/>
+      </w:pPr>
+    </w:lvl>
+    <w:lvl w:ilvl="6" w:tentative="1">
+      <w:start w:val="1"/>
+      <w:numFmt w:val="decimal"/>
+      <w:lvlText w:val="%7."/>
+      <w:lvlJc w:val="left"/>
+      <w:pPr>
+        <w:tabs>
+          <w:tab w:val="num" w:pos="5040"/>
+        </w:tabs>
+        <w:ind w:left="5040" w:hanging="360"/>
+      </w:pPr>
+    </w:lvl>
+    <w:lvl w:ilvl="7" w:tentative="1">
+      <w:start w:val="1"/>
+      <w:numFmt w:val="decimal"/>
+      <w:lvlText w:val="%8."/>
+      <w:lvlJc w:val="left"/>
+      <w:pPr>
+        <w:tabs>
+          <w:tab w:val="num" w:pos="5760"/>
+        </w:tabs>
+        <w:ind w:left="5760" w:hanging="360"/>
+      </w:pPr>
+    </w:lvl>
+    <w:lvl w:ilvl="8" w:tentative="1">
+      <w:start w:val="1"/>
+      <w:numFmt w:val="decimal"/>
+      <w:lvlText w:val="%9."/>
+      <w:lvlJc w:val="left"/>
+      <w:pPr>
+        <w:tabs>
+          <w:tab w:val="num" w:pos="6480"/>
+        </w:tabs>
+        <w:ind w:left="6480" w:hanging="360"/>
+      </w:pPr>
+    </w:lvl>
+  </w:abstractNum>
+  <w:num w:numId="1">
+    <w:abstractNumId w:val="3"/>
+  </w:num>
+  <w:num w:numId="2">
+    <w:abstractNumId w:val="2"/>
+  </w:num>
+  <w:num w:numId="3">
+    <w:abstractNumId w:val="8"/>
+  </w:num>
+  <w:num w:numId="4">
+    <w:abstractNumId w:val="5"/>
+  </w:num>
+  <w:num w:numId="5">
+    <w:abstractNumId w:val="4"/>
+  </w:num>
+  <w:num w:numId="6">
+    <w:abstractNumId w:val="6"/>
+  </w:num>
+  <w:num w:numId="7">
+    <w:abstractNumId w:val="1"/>
+  </w:num>
+  <w:num w:numId="8">
+    <w:abstractNumId w:val="7"/>
+  </w:num>
+  <w:num w:numId="9">
+    <w:abstractNumId w:val="9"/>
+  </w:num>
+  <w:num w:numId="10">
+    <w:abstractNumId w:val="0"/>
+  </w:num>
+  <w:num w:numId="11">
+    <w:abstractNumId w:val="10"/>
+  </w:num>
+</w:numbering>
 </file>
 
 <file path=word/styles.xml><?xml version="1.0" encoding="utf-8"?>
@@ -1222,6 +3742,42 @@
       <w:szCs w:val="32"/>
     </w:rPr>
   </w:style>
+  <w:style w:type="character" w:styleId="Emphasis">
+    <w:name w:val="Emphasis"/>
+    <w:basedOn w:val="DefaultParagraphFont"/>
+    <w:uiPriority w:val="20"/>
+    <w:qFormat/>
+    <w:rsid w:val="00BE2F99"/>
+    <w:rPr>
+      <w:i/>
+      <w:iCs/>
+    </w:rPr>
+  </w:style>
+  <w:style w:type="paragraph" w:customStyle="1" w:styleId="Default">
+    <w:name w:val="Default"/>
+    <w:rsid w:val="008923EC"/>
+    <w:pPr>
+      <w:autoSpaceDE w:val="0"/>
+      <w:autoSpaceDN w:val="0"/>
+      <w:adjustRightInd w:val="0"/>
+      <w:spacing w:after="0" w:line="240" w:lineRule="auto"/>
+    </w:pPr>
+    <w:rPr>
+      <w:rFonts w:ascii="Times New Roman" w:hAnsi="Times New Roman" w:cs="Times New Roman"/>
+      <w:color w:val="000000"/>
+      <w:sz w:val="24"/>
+      <w:szCs w:val="24"/>
+    </w:rPr>
+  </w:style>
+  <w:style w:type="paragraph" w:styleId="NoSpacing">
+    <w:name w:val="No Spacing"/>
+    <w:uiPriority w:val="1"/>
+    <w:qFormat/>
+    <w:rsid w:val="008923EC"/>
+    <w:pPr>
+      <w:spacing w:after="0" w:line="240" w:lineRule="auto"/>
+    </w:pPr>
+  </w:style>
 </w:styles>
 </file>
 

</xml_diff>

<commit_message>
Changes in inleiding and results
</commit_message>
<xml_diff>
--- a/Thesis/InleidingResearchProject.docx
+++ b/Thesis/InleidingResearchProject.docx
@@ -4,87 +4,6 @@
   <w:body>
     <w:p>
       <w:pPr>
-        <w:pStyle w:val="NormalWeb"/>
-      </w:pPr>
-      <w:r>
-        <w:rPr>
-          <w:rStyle w:val="Strong"/>
-        </w:rPr>
-        <w:t xml:space="preserve">Spatiotemporal patterns of fire in the Netherlands </w:t>
-      </w:r>
-    </w:p>
-    <w:p>
-      <w:pPr>
-        <w:pStyle w:val="NormalWeb"/>
-      </w:pPr>
-      <w:r>
-        <w:t xml:space="preserve">Fire currently is not a major ecosystem process or hazardous concern in the temperate climate of the Netherlands. Humans have a large control on fire occurrence in these regions, indirectly by creating fragmented landscapes that limit fire spread, and directly by igniting and extinguishing fires. Climate is also important since it may induce the susceptibility of fuels to ignite and </w:t>
-      </w:r>
-      <w:proofErr w:type="gramStart"/>
-      <w:r>
-        <w:t>burn, and</w:t>
-      </w:r>
-      <w:proofErr w:type="gramEnd"/>
-      <w:r>
-        <w:t xml:space="preserve"> influences lightning ignitions. With a changing climate, fire may become more prevalent in these regions. It is therefore important to understand current spatiotemporal patterns of fire</w:t>
-      </w:r>
-      <w:r>
-        <w:t>.</w:t>
-      </w:r>
-      <w:r>
-        <w:t xml:space="preserve"> </w:t>
-      </w:r>
-      <w:r>
-        <w:t xml:space="preserve">The Suomi National Polar-Orbiting Partnership (Suomi NPP) spacecraft with the Visible Infrared Imaging Radiometer Suite (VIIRS) has been detecting fires around the globe with the help of a developed fire detection algorithm </w:t>
-      </w:r>
-      <w:r>
-        <w:fldChar w:fldCharType="begin" w:fldLock="1"/>
-      </w:r>
-      <w:r>
-        <w:instrText>ADDIN CSL_CITATION {"citationItems":[{"id":"ITEM-1","itemData":{"DOI":"10.1016/j.rse.2013.12.008","ISSN":"00344257","abstract":"The first Visible Infrared Imaging Radiometer Suite (VIIRS) was launched in October 2011 aboard the Suomi-National Polar-orbiting Partnership (S-NPP) satellite. The VIIRS instrument carries two separate sets of multi-spectral channels providing full global coverage at both 375 m and 750 m nominal resolutions every 12 h or less depending on the latitude. In this study, we introduce a new VIIRS active fire detection algorithm, which is driven primarily by the 375 m middle and thermal infrared imagery data. The algorithm builds on the well-established MODIS Fire and Thermal Anomalies product using a contextual approach to detect both day and nighttime biomass burning and other thermal anomalies. Here we present the fire algorithm's design and implementation, including important information describing the input data characteristics and potential artifacts associated with pixel saturation and the South Atlantic Magnetic Anomaly, both found to affect the middle infrared channel data. Initial assessment using results derived from the global processing of the algorithm indicated small, although variable, commission errors (&lt;1.2%) for nominal confidence fire pixels. We achieved improved performance using the 375 m active fire data compared to the VIIRS 750 m baseline fire product, resulting in a 3 x and 25 x factor increase in the absolute number of fire pixels detected using day and nighttime data, respectively. Similarly, VIIRS 375 m fire data showed significantly superior mapping capabilities compared to current MODIS fire detection data with improved consistency of fire perimeter delineation for biomass burning lasting multiple days. (C) 2014 Elsevier Inc. All rights reserved.","author":[{"dropping-particle":"","family":"Schroeder","given":"Wilfrid","non-dropping-particle":"","parse-names":false,"suffix":""},{"dropping-particle":"","family":"Oliva","given":"Patricia","non-dropping-particle":"","parse-names":false,"suffix":""},{"dropping-particle":"","family":"Giglio","given":"Louis","non-dropping-particle":"","parse-names":false,"suffix":""},{"dropping-particle":"","family":"Csiszar","given":"Ivan A","non-dropping-particle":"","parse-names":false,"suffix":""}],"container-title":"Remote Sensing of Environment","id":"ITEM-1","issued":{"date-parts":[["2014","3"]]},"page":"85-96","publisher":"ELSEVIER SCIENCE INC","publisher-place":"360 PARK AVE SOUTH, NEW YORK, NY 10010-1710 USA","title":"The New VIIRS 375m active fire detection data product: Algorithm description and initial assessment","type":"article-journal","volume":"143"},"uris":["http://www.mendeley.com/documents/?uuid=a634acde-4e20-40d9-9972-992dcc303ba4"]}],"mendeley":{"formattedCitation":"(Schroeder &lt;i&gt;et al.&lt;/i&gt;, 2014)","plainTextFormattedCitation":"(Schroeder et al., 2014)","previouslyFormattedCitation":"(Schroeder &lt;i&gt;et al.&lt;/i&gt;, 2014)"},"properties":{"noteIndex":0},"schema":"https://github.com/citation-style-language/schema/raw/master/csl-citation.json"}</w:instrText>
-      </w:r>
-      <w:r>
-        <w:fldChar w:fldCharType="separate"/>
-      </w:r>
-      <w:r>
-        <w:rPr>
-          <w:noProof/>
-        </w:rPr>
-        <w:t xml:space="preserve">(Schroeder </w:t>
-      </w:r>
-      <w:r>
-        <w:rPr>
-          <w:i/>
-          <w:noProof/>
-        </w:rPr>
-        <w:t>et al.</w:t>
-      </w:r>
-      <w:r>
-        <w:rPr>
-          <w:noProof/>
-        </w:rPr>
-        <w:t>, 2014)</w:t>
-      </w:r>
-      <w:r>
-        <w:fldChar w:fldCharType="end"/>
-      </w:r>
-      <w:r>
-        <w:t>. This thesis will investigate this dataset in combination with land cover</w:t>
-      </w:r>
-      <w:r>
-        <w:t xml:space="preserve">, </w:t>
-      </w:r>
-      <w:proofErr w:type="gramStart"/>
-      <w:r>
-        <w:t>climate</w:t>
-      </w:r>
-      <w:proofErr w:type="gramEnd"/>
-      <w:r>
-        <w:t xml:space="preserve"> and infrastructure datasets to reconstruct the regional effect of the fires.</w:t>
-      </w:r>
-    </w:p>
-    <w:p>
-      <w:pPr>
         <w:pStyle w:val="Heading1"/>
       </w:pPr>
       <w:r>
@@ -154,51 +73,120 @@
         <w:fldChar w:fldCharType="end"/>
       </w:r>
       <w:r>
-        <w:t>. Since the upcoming of</w:t>
-      </w:r>
-      <w:r>
-        <w:t xml:space="preserve"> the </w:t>
+        <w:t xml:space="preserve"> and have taken</w:t>
+      </w:r>
+      <w:r>
+        <w:t xml:space="preserve"> a vital part into the ecological systems</w:t>
+      </w:r>
+      <w:r>
+        <w:t xml:space="preserve">. </w:t>
+      </w:r>
+      <w:r>
+        <w:t>The ignition of n</w:t>
+      </w:r>
+      <w:r>
+        <w:t>atural</w:t>
+      </w:r>
+      <w:r>
+        <w:t xml:space="preserve"> fires </w:t>
+      </w:r>
+      <w:r>
+        <w:t xml:space="preserve">has been </w:t>
+      </w:r>
+      <w:r>
+        <w:t xml:space="preserve">caused by </w:t>
+      </w:r>
+      <w:r>
+        <w:t xml:space="preserve">lighting </w:t>
+      </w:r>
+      <w:r>
+        <w:fldChar w:fldCharType="begin" w:fldLock="1"/>
+      </w:r>
+      <w:r>
+        <w:instrText>ADDIN CSL_CITATION {"citationItems":[{"id":"ITEM-1","itemData":{"author":[{"dropping-particle":"V","family":"Komarek","given":"E","non-dropping-particle":"","parse-names":false,"suffix":""}],"container-title":"Proceedings of the Tall Timbers Fire Ecology Conference","id":"ITEM-1","issued":{"date-parts":[["1964"]]},"page":"139-183","title":"The natural history of lightning","type":"article-journal","volume":"3"},"uris":["http://www.mendeley.com/documents/?uuid=4b7bba03-ac9a-4f9e-8f5e-fe3106cb6d41"]}],"mendeley":{"formattedCitation":"(Komarek, 1964)","plainTextFormattedCitation":"(Komarek, 1964)"},"properties":{"noteIndex":0},"schema":"https://github.com/citation-style-language/schema/raw/master/csl-citation.json"}</w:instrText>
+      </w:r>
+      <w:r>
+        <w:fldChar w:fldCharType="separate"/>
+      </w:r>
+      <w:r>
+        <w:rPr>
+          <w:noProof/>
+        </w:rPr>
+        <w:t>(Komarek, 1964)</w:t>
+      </w:r>
+      <w:r>
+        <w:fldChar w:fldCharType="end"/>
+      </w:r>
+      <w:r>
+        <w:t>.</w:t>
+      </w:r>
+      <w:r>
+        <w:t xml:space="preserve"> Sine the upcoming of humans, the ignition has been caused by human activity (</w:t>
+      </w:r>
+      <w:r>
+        <w:rPr>
+          <w:b/>
+          <w:bCs/>
+        </w:rPr>
+        <w:t>SOURCE</w:t>
+      </w:r>
+      <w:r>
+        <w:t>)</w:t>
+      </w:r>
+      <w:r>
+        <w:t>.</w:t>
+      </w:r>
+      <w:r>
+        <w:t xml:space="preserve"> </w:t>
+      </w:r>
+      <w:r>
+        <w:t xml:space="preserve">Fire </w:t>
+      </w:r>
+      <w:r>
+        <w:t>has be</w:t>
+      </w:r>
+      <w:r>
+        <w:t xml:space="preserve">en </w:t>
+      </w:r>
+      <w:r>
+        <w:t xml:space="preserve">used for various tasks such as to modify their surrounding areas </w:t>
+      </w:r>
+      <w:r>
+        <w:t xml:space="preserve">to prepare for agricultural activity </w:t>
+      </w:r>
+      <w:r>
+        <w:t>or domestic purposes</w:t>
+      </w:r>
+      <w:r>
+        <w:t xml:space="preserve">. For the last 300 years, humankind has drastically influenced the fire regimes with </w:t>
+      </w:r>
+      <w:r>
+        <w:t xml:space="preserve">the great expansion of </w:t>
+      </w:r>
+      <w:r>
+        <w:t xml:space="preserve">farmland </w:t>
+      </w:r>
+      <w:r>
+        <w:t xml:space="preserve">and the accumulation of fuel in fire sensitive climates </w:t>
+      </w:r>
+      <w:r>
+        <w:fldChar w:fldCharType="begin" w:fldLock="1"/>
+      </w:r>
+      <w:r>
+        <w:instrText>ADDIN CSL_CITATION {"citationItems":[{"id":"ITEM-1","itemData":{"DOI":"10.1111/j.1365-2699.2011.02595.x","ISSN":"03050270","abstract":"Humans and their ancestors are unique in being a fire-making species, but natural (i.e. independent of humans) fires have an ancient, geological history on Earth. Natural fires have influenced biological evolution and global biogeochemical cycles, making fire integral to the functioning of some biomes. Globally, debate rages about the impact on ecosystems of prehistoric human-set fires, with views ranging from catastrophic to negligible. Understanding of the diversity of human fire regimes on Earth in the past, present and future remains rudimentary. It remains uncertain how humans have caused a departure from natural background levels that vary with climate change. Available evidence shows that modern humans can increase or decrease background levels of natural fire activity by clearing forests, promoting grazing, dispersing plants, altering ignition patterns and actively suppressing fires, thereby causing substantial ecosystem changes and loss of biodiversity. Some of these contemporary fire regimes cause substantial economic disruptions owing to the destruction of infrastructure, degradation of ecosystem services, loss of life, and smoke-related health effects. These episodic disasters help frame negative public attitudes towards landscape fires, despite the need for burning to sustain some ecosystems. Greenhouse gas-induced warming and changes in the hydrological cycle may increase the occurrence of large, severe fires, with potentially significant feedbacks to the Earth system. Improved understanding of human fire regimes demands: (1) better data on past and current human influences on fire regimes to enable global comparative analyses, (2) a greater understanding of different cultural traditions of landscape burning and their positive and negative social, economic and ecological effects, and (3) more realistic representations of anthropogenic fire in global vegetation and climate change models. We provide an historical framework to promote understanding of the development and diversification of fire regimes, covering the pre-human period, human domestication of fire, and the subsequent transition from subsistence agriculture to industrial economies. All of these phases still occur on Earth, providing opportunities for comparative research.","author":[{"dropping-particle":"","family":"Bowman","given":"David M J S","non-dropping-particle":"","parse-names":false,"suffix":""},{"dropping-particle":"","family":"Balch","given":"Jennifer","non-dropping-particle":"","parse-names":false,"suffix":""},{"dropping-particle":"","family":"Artaxo","given":"Paulo","non-dropping-particle":"","parse-names":false,"suffix":""},{"dropping-particle":"","family":"Bond","given":"William J","non-dropping-particle":"","parse-names":false,"suffix":""},{"dropping-particle":"","family":"Cochrane","given":"Mark A","non-dropping-particle":"","parse-names":false,"suffix":""},{"dropping-particle":"","family":"D’Antonio","given":"Carla M.","non-dropping-particle":"","parse-names":false,"suffix":""},{"dropping-particle":"","family":"DeFries","given":"Ruth","non-dropping-particle":"","parse-names":false,"suffix":""},{"dropping-particle":"","family":"Johnston","given":"Fay H","non-dropping-particle":"","parse-names":false,"suffix":""},{"dropping-particle":"","family":"Keeley","given":"Jon E","non-dropping-particle":"","parse-names":false,"suffix":""},{"dropping-particle":"","family":"Krawchuk","given":"Meg A","non-dropping-particle":"","parse-names":false,"suffix":""},{"dropping-particle":"","family":"Kull","given":"Christian A","non-dropping-particle":"","parse-names":false,"suffix":""},{"dropping-particle":"","family":"Mack","given":"Michelle","non-dropping-particle":"","parse-names":false,"suffix":""},{"dropping-particle":"","family":"Moritz","given":"Max A","non-dropping-particle":"","parse-names":false,"suffix":""},{"dropping-particle":"","family":"Pyne","given":"Stephen","non-dropping-particle":"","parse-names":false,"suffix":""},{"dropping-particle":"","family":"Roos","given":"Christopher I","non-dropping-particle":"","parse-names":false,"suffix":""},{"dropping-particle":"","family":"Scott","given":"Andrew C","non-dropping-particle":"","parse-names":false,"suffix":""},{"dropping-particle":"","family":"Sodhi","given":"Navjot S","non-dropping-particle":"","parse-names":false,"suffix":""},{"dropping-particle":"","family":"Swetnam","given":"Thomas W","non-dropping-particle":"","parse-names":false,"suffix":""}],"container-title":"Journal of Biogeography","id":"ITEM-1","issue":"12","issued":{"date-parts":[["2011","12"]]},"page":"2223-2236","publisher":"WILEY","publisher-place":"111 RIVER ST, HOBOKEN 07030-5774, NJ USA","title":"The human dimension of fire regimes on Earth","type":"article-journal","volume":"38"},"uris":["http://www.mendeley.com/documents/?uuid=102618d1-da4f-4ebf-bd9e-5202bc8da06b","http://www.mendeley.com/documents/?uuid=c148db6e-a5bc-497b-a8e8-63b65ec0aa97"]}],"mendeley":{"formattedCitation":"(Bowman &lt;i&gt;et al.&lt;/i&gt;, 2011)","plainTextFormattedCitation":"(Bowman et al., 2011)","previouslyFormattedCitation":"(Bowman &lt;i&gt;et al.&lt;/i&gt;, 2011)"},"properties":{"noteIndex":0},"schema":"https://github.com/citation-style-language/schema/raw/master/csl-citation.json"}</w:instrText>
+      </w:r>
+      <w:r>
+        <w:fldChar w:fldCharType="separate"/>
+      </w:r>
+      <w:r>
+        <w:rPr>
+          <w:noProof/>
+        </w:rPr>
+        <w:t xml:space="preserve">(Bowman </w:t>
       </w:r>
       <w:r>
         <w:rPr>
           <w:i/>
-          <w:iCs/>
-        </w:rPr>
-        <w:t>Homo-</w:t>
-      </w:r>
-      <w:r>
-        <w:t>species, fire</w:t>
-      </w:r>
-      <w:r>
-        <w:t xml:space="preserve"> </w:t>
-      </w:r>
-      <w:r>
-        <w:t>has be</w:t>
-      </w:r>
-      <w:r>
-        <w:t xml:space="preserve">en </w:t>
-      </w:r>
-      <w:r>
-        <w:t xml:space="preserve">used for various tasks such as to modify their surrounding areas or domestic purposes </w:t>
-      </w:r>
-      <w:r>
-        <w:fldChar w:fldCharType="begin" w:fldLock="1"/>
-      </w:r>
-      <w:r>
-        <w:instrText>ADDIN CSL_CITATION {"citationItems":[{"id":"ITEM-1","itemData":{"DOI":"10.1111/j.1365-2699.2011.02595.x","ISSN":"03050270","abstract":"Humans and their ancestors are unique in being a fire-making species, but natural (i.e. independent of humans) fires have an ancient, geological history on Earth. Natural fires have influenced biological evolution and global biogeochemical cycles, making fire integral to the functioning of some biomes. Globally, debate rages about the impact on ecosystems of prehistoric human-set fires, with views ranging from catastrophic to negligible. Understanding of the diversity of human fire regimes on Earth in the past, present and future remains rudimentary. It remains uncertain how humans have caused a departure from natural background levels that vary with climate change. Available evidence shows that modern humans can increase or decrease background levels of natural fire activity by clearing forests, promoting grazing, dispersing plants, altering ignition patterns and actively suppressing fires, thereby causing substantial ecosystem changes and loss of biodiversity. Some of these contemporary fire regimes cause substantial economic disruptions owing to the destruction of infrastructure, degradation of ecosystem services, loss of life, and smoke-related health effects. These episodic disasters help frame negative public attitudes towards landscape fires, despite the need for burning to sustain some ecosystems. Greenhouse gas-induced warming and changes in the hydrological cycle may increase the occurrence of large, severe fires, with potentially significant feedbacks to the Earth system. Improved understanding of human fire regimes demands: (1) better data on past and current human influences on fire regimes to enable global comparative analyses, (2) a greater understanding of different cultural traditions of landscape burning and their positive and negative social, economic and ecological effects, and (3) more realistic representations of anthropogenic fire in global vegetation and climate change models. We provide an historical framework to promote understanding of the development and diversification of fire regimes, covering the pre-human period, human domestication of fire, and the subsequent transition from subsistence agriculture to industrial economies. All of these phases still occur on Earth, providing opportunities for comparative research.","author":[{"dropping-particle":"","family":"Bowman","given":"David M J S","non-dropping-particle":"","parse-names":false,"suffix":""},{"dropping-particle":"","family":"Balch","given":"Jennifer","non-dropping-particle":"","parse-names":false,"suffix":""},{"dropping-particle":"","family":"Artaxo","given":"Paulo","non-dropping-particle":"","parse-names":false,"suffix":""},{"dropping-particle":"","family":"Bond","given":"William J","non-dropping-particle":"","parse-names":false,"suffix":""},{"dropping-particle":"","family":"Cochrane","given":"Mark A","non-dropping-particle":"","parse-names":false,"suffix":""},{"dropping-particle":"","family":"D’Antonio","given":"Carla M.","non-dropping-particle":"","parse-names":false,"suffix":""},{"dropping-particle":"","family":"DeFries","given":"Ruth","non-dropping-particle":"","parse-names":false,"suffix":""},{"dropping-particle":"","family":"Johnston","given":"Fay H","non-dropping-particle":"","parse-names":false,"suffix":""},{"dropping-particle":"","family":"Keeley","given":"Jon E","non-dropping-particle":"","parse-names":false,"suffix":""},{"dropping-particle":"","family":"Krawchuk","given":"Meg A","non-dropping-particle":"","parse-names":false,"suffix":""},{"dropping-particle":"","family":"Kull","given":"Christian A","non-dropping-particle":"","parse-names":false,"suffix":""},{"dropping-particle":"","family":"Mack","given":"Michelle","non-dropping-particle":"","parse-names":false,"suffix":""},{"dropping-particle":"","family":"Moritz","given":"Max A","non-dropping-particle":"","parse-names":false,"suffix":""},{"dropping-particle":"","family":"Pyne","given":"Stephen","non-dropping-particle":"","parse-names":false,"suffix":""},{"dropping-particle":"","family":"Roos","given":"Christopher I","non-dropping-particle":"","parse-names":false,"suffix":""},{"dropping-particle":"","family":"Scott","given":"Andrew C","non-dropping-particle":"","parse-names":false,"suffix":""},{"dropping-particle":"","family":"Sodhi","given":"Navjot S","non-dropping-particle":"","parse-names":false,"suffix":""},{"dropping-particle":"","family":"Swetnam","given":"Thomas W","non-dropping-particle":"","parse-names":false,"suffix":""}],"container-title":"Journal of Biogeography","id":"ITEM-1","issue":"12","issued":{"date-parts":[["2011","12"]]},"page":"2223-2236","publisher":"WILEY","publisher-place":"111 RIVER ST, HOBOKEN 07030-5774, NJ USA","title":"The human dimension of fire regimes on Earth","type":"article-journal","volume":"38"},"uris":["http://www.mendeley.com/documents/?uuid=102618d1-da4f-4ebf-bd9e-5202bc8da06b"]}],"mendeley":{"formattedCitation":"(Bowman &lt;i&gt;et al.&lt;/i&gt;, 2011)","plainTextFormattedCitation":"(Bowman et al., 2011)","previouslyFormattedCitation":"(Bowman &lt;i&gt;et al.&lt;/i&gt;, 2011)"},"properties":{"noteIndex":0},"schema":"https://github.com/citation-style-language/schema/raw/master/csl-citation.json"}</w:instrText>
-      </w:r>
-      <w:r>
-        <w:fldChar w:fldCharType="separate"/>
-      </w:r>
-      <w:r>
-        <w:rPr>
-          <w:noProof/>
-        </w:rPr>
-        <w:t xml:space="preserve">(Bowman </w:t>
-      </w:r>
-      <w:r>
-        <w:rPr>
-          <w:i/>
           <w:noProof/>
         </w:rPr>
         <w:t>et al.</w:t>
@@ -216,91 +204,143 @@
         <w:t>.</w:t>
       </w:r>
       <w:r>
-        <w:t xml:space="preserve"> Besides the usages of fire, wildfires have a negative impact on its surroundings on the short and long term </w:t>
-      </w:r>
-      <w:r>
-        <w:fldChar w:fldCharType="begin" w:fldLock="1"/>
-      </w:r>
-      <w:r>
-        <w:instrText>ADDIN CSL_CITATION {"citationItems":[{"id":"ITEM-1","itemData":{"abstract":"Wildfires create a myriad of environmental, social, and economic impacts. Knowledge of both short and long-term impacts of wildfire is essential for effective risk assessment, policy formulation, and wildfire management. The goal of this report is to assess the availability of information on a range of wildfire impacts from federal, state, and local sources and to characterize the nature of these impacts when they occur. We have found that data are summarized at the national and state levels for only a few categories (number of fires, acres burned, structures burned, and suppression cost), providing policy makers with an incomplete picture of the total impacts from wildfires. For individual large wildfires, our research has shown that information is available for a broad range of environmental, social, and economic impacts, well beyond what is summarized at the national or state levels. These indirect and continuing wildfire impacts can be substantial, particularly for large wildfires at the wildland/urban interface. Therefore, we suggest that more thorough data collection on the broad array of wildfire impacts, summarized at state and national levels, would provide policy makers with a more comprehensive understanding of wildfire impacts and ultimately serve to enhance current state and national risk assessment methods and wildfire management. In this report, we summarize the availability and nature of wildfire impact information from eight federal agencies involved in fire management, three states, and ten individual fires from the last three wildfire seasons (Figure 1). Research on data availability was conducted via a thorough review of information posted on the internet and detailed phone interviews with key personnel at federal, state, tribal, and local agencies. We focused on thirteen categories of environmental, social, and economic wildfire impacts (Table 1). Below, we highlight the findings from our research on wildfire impact data at federal, state, and case study levels","author":[{"dropping-particle":"","family":"Morton","given":"Douglas C","non-dropping-particle":"","parse-names":false,"suffix":""},{"dropping-particle":"","family":"Roessing","given":"Megan E","non-dropping-particle":"","parse-names":false,"suffix":""},{"dropping-particle":"","family":"Camp","given":"Ann E","non-dropping-particle":"","parse-names":false,"suffix":""},{"dropping-particle":"","family":"Tyrrell","given":"Mary L","non-dropping-particle":"","parse-names":false,"suffix":""}],"id":"ITEM-1","issued":{"date-parts":[["2003"]]},"page":"59","title":"Assessing the Environmental , Social , and Economic Impacts of Wildfire Assessing the Environmental , Social , and Economic Impacts of Wildfire","type":"article-journal"},"uris":["http://www.mendeley.com/documents/?uuid=36af6ba5-b38a-4ea2-9af0-aa90f871b64c"]},{"id":"ITEM-2","itemData":{"DOI":"10.1007/s00267-012-9961-z","ISSN":"0364-152X","abstract":"Knowledge of the causes of forest fires, and of the main driving factors of ignition, is an indispensable step towards effective fire prevention policies. This study analyses the factors driving forest fire ignition in the Mediterranean region including the most common human and environmental factors used for modelling in the European context. Fire ignition factors are compared to spatial and temporal variations of fire occurrence in the region, then are compared to results obtained in other areas of the world, with a special focus on North America (US and Canada) where a significant number of studies has been carried out on this topic. The causes of forest fires are varied and their distribution differs among countries, but may also differ spatially and temporally within the same country. In Europe, and especially in the Mediterranean basin, fires are mostly human-caused mainly due arson. The distance to transport networks and the distance to urban or recreation areas are among the most frequently used human factors in modelling exercises and the Wildland-Urban Interface is increasingly taken into account in the modelling of fire occurrence. Depending on the socio-economic context of the region concerned, factors such as the unemployment rate or variables linked to agricultural activity can explain the ignition of intentional and unintentional fires. Regarding environmental factors, those related to weather, fuel and topography are the most significant drivers of ignition of forest fires, especially in Mediterranean-type regions. For both human and lightning-caused fires, there is a geographical gradient of fire ignition, mainly due to variations in climate and fuel composition but also to population density for instance. The timing of fires depends on their causes. In populated areas, the timing of human-caused fires is closely linked to human activities and peaks in the afternoon whereas, in remote areas, the timing of lightning-caused fires is more linked to weather conditions and the season, with most such fires occurring in summer.","author":[{"dropping-particle":"","family":"Ganteaume","given":"Anne","non-dropping-particle":"","parse-names":false,"suffix":""},{"dropping-particle":"","family":"Camia","given":"Andrea","non-dropping-particle":"","parse-names":false,"suffix":""},{"dropping-particle":"","family":"Jappiot","given":"Marielle","non-dropping-particle":"","parse-names":false,"suffix":""},{"dropping-particle":"","family":"San-Miguel-Ayanz","given":"Jesus","non-dropping-particle":"","parse-names":false,"suffix":""},{"dropping-particle":"","family":"Long-Fournel","given":"Marlène","non-dropping-particle":"","parse-names":false,"suffix":""},{"dropping-particle":"","family":"Lampin","given":"Corinne","non-dropping-particle":"","parse-names":false,"suffix":""}],"container-title":"Environmental Management","id":"ITEM-2","issue":"3","issued":{"date-parts":[["2013","3","21"]]},"page":"651-662","publisher":"SPRINGER","publisher-place":"ONE NEW YORK PLAZA, SUITE 4600, NEW YORK, NY, UNITED STATES","title":"A Review of the Main Driving Factors of Forest Fire Ignition Over Europe","type":"article-journal","volume":"51"},"uris":["http://www.mendeley.com/documents/?uuid=e0d56085-65d2-483b-b8dc-e7c209f024da"]}],"mendeley":{"formattedCitation":"(Morton &lt;i&gt;et al.&lt;/i&gt;, 2003; Ganteaume &lt;i&gt;et al.&lt;/i&gt;, 2013)","plainTextFormattedCitation":"(Morton et al., 2003; Ganteaume et al., 2013)","previouslyFormattedCitation":"(Morton &lt;i&gt;et al.&lt;/i&gt;, 2003)"},"properties":{"noteIndex":0},"schema":"https://github.com/citation-style-language/schema/raw/master/csl-citation.json"}</w:instrText>
-      </w:r>
-      <w:r>
-        <w:fldChar w:fldCharType="separate"/>
-      </w:r>
-      <w:r>
-        <w:rPr>
-          <w:noProof/>
-        </w:rPr>
-        <w:t xml:space="preserve">(Morton </w:t>
-      </w:r>
-      <w:r>
-        <w:rPr>
-          <w:i/>
-          <w:noProof/>
-        </w:rPr>
-        <w:t>et al.</w:t>
-      </w:r>
-      <w:r>
-        <w:rPr>
-          <w:noProof/>
-        </w:rPr>
-        <w:t xml:space="preserve">, 2003; Ganteaume </w:t>
-      </w:r>
-      <w:r>
-        <w:rPr>
-          <w:i/>
-          <w:noProof/>
-        </w:rPr>
-        <w:t>et al.</w:t>
-      </w:r>
-      <w:r>
-        <w:rPr>
-          <w:noProof/>
-        </w:rPr>
-        <w:t>, 2013)</w:t>
-      </w:r>
-      <w:r>
-        <w:fldChar w:fldCharType="end"/>
-      </w:r>
-      <w:r>
-        <w:t xml:space="preserve"> and high impact on the health of the local population </w:t>
-      </w:r>
-      <w:r>
-        <w:fldChar w:fldCharType="begin" w:fldLock="1"/>
-      </w:r>
-      <w:r>
-        <w:instrText>ADDIN CSL_CITATION {"citationItems":[{"id":"ITEM-1","itemData":{"DOI":"10.1289/ehp.1409277","ISSN":"0091-6765","abstract":"Background: Wildfire activity is predicted to increase in many parts of the world due to changes in temperature and precipitation patterns from global climate change. Wildfire smoke contains numerous hazardous air pollutants and many studies have documented population health effects from this exposure. Objectives: We aimed to assess the evidence of health effects from exposure to wildfire smoke and to identify susceptible populations. Methods: We reviewed the scientific literature for studies of wildfire smoke exposure on mortality and on respiratory, cardiovascular, mental, and perinatal health. Within those reviewed papers deemed to have minimal risk of bias, we assessed the coherence and consistency of findings. Discussion: Consistent evidence documents associations between wildfire smoke exposure and general respiratory health effects, specifically exacerbations of asthma and chronic obstructive pulmonary disease. Growing evidence suggests associations with increased risk of respiratory infections and all-cause mortality. Evidence for cardiovascular effects is mixed, but a few recent studies have reported associations for specific cardiovascular end points. Insufficient research exists to identify specific population subgroups that are more susceptible to wildfire smoke exposure. Conclusions: Consistent evidence from a large number of studies indicates that wildfire smoke exposure is associated with respiratory morbidity with growing evidence supporting an association with all-cause mortality. More research is needed to clarify which causes of mortality may be associated with wildfire smoke, whether cardiovascular outcomes are associated with wildfire smoke, and if certain populations are more susceptible.","author":[{"dropping-particle":"","family":"Reid","given":"Colleen E","non-dropping-particle":"","parse-names":false,"suffix":""},{"dropping-particle":"","family":"Brauer","given":"Michael","non-dropping-particle":"","parse-names":false,"suffix":""},{"dropping-particle":"","family":"Johnston","given":"Fay H","non-dropping-particle":"","parse-names":false,"suffix":""},{"dropping-particle":"","family":"Jerrett","given":"Michael","non-dropping-particle":"","parse-names":false,"suffix":""},{"dropping-particle":"","family":"Balmes","given":"John R","non-dropping-particle":"","parse-names":false,"suffix":""},{"dropping-particle":"","family":"Elliott","given":"Catherine T","non-dropping-particle":"","parse-names":false,"suffix":""}],"container-title":"Environmental Health Perspectives","id":"ITEM-1","issue":"9","issued":{"date-parts":[["2016","9"]]},"page":"1334-1343","publisher":"US DEPT HEALTH HUMAN SCIENCES PUBLIC HEALTH SCIENCE","publisher-place":"NATL INST HEALTH, NATL INST ENVIRONMENTAL HEALTH SCIENCES, PO BOX 12233, RES TRIANGLE PK, NC 27709-2233 USA","title":"Critical Review of Health Impacts of Wildfire Smoke Exposure","type":"article-journal","volume":"124"},"uris":["http://www.mendeley.com/documents/?uuid=079d43ec-1495-4429-8b7c-79191f9df036"]},{"id":"ITEM-2","itemData":{"DOI":"10.1016/j.scitotenv.2017.12.086","ISSN":"00489697","abstract":"The natural cycle of landscape fire maintains the ecological health of the land, yet adverse health effects associated with exposure to emissions from wildfire produce public health and clinical challenges. Systematic reviews conclude that a positive association exists between exposure to wildfire smoke or wildfire particulate matter (PM2.5) and all-cause mortality and respiratory morbidity. Respiratory morbidity includes asthma, chronic obstructive pulmonary disease (COPD), bronchitis and pneumonia. The epidemiological data linking wildfire smoke exposure to cardiovascular mortality and morbidity is mixed, and inconclusive. More studies are needed to define the risk for common and costly clinical cardiovascular outcomes. Susceptible populations include people with respiratory and possibly cardiovascular diseases, middle-aged and older adults, children, pregnant women and the fetus. The increasing frequency of large wildland fires, the expansion of the wildland-urban interface, the area between unoccupied land and human development; and an increasing and aging US. population are increasing the number of people at-risk from wildfire smoke, thus highlighting the necessity for broadening stakeholder cooperation to address the health effects of wildfire. While much is known, many questions remain and require further population-based, clinical and occupational health research. Health effects measured over much wider geographical areas and for longer periods time will better define the risk for adverse health outcomes, identify the sensitive populations and assess the influence of social factors on the relationship between exposure and health outcomes. Improving exposure models and access to large clinical databases foreshadow improved risk analysis facilitating more effective risk management. Fuel and smoke management remains an important component for protecting population health. Improved smoke forecasting and translation of environmental health science into communication of actionable information for use by public health officials, healthcare professionals and the public is needed to motivate behaviors that lower exposure and protect public health, particularly among those at high risk. Published by Elsevier B.V.","author":[{"dropping-particle":"","family":"Cascio","given":"Wayne E","non-dropping-particle":"","parse-names":false,"suffix":""}],"container-title":"Science of The Total Environment","id":"ITEM-2","issued":{"date-parts":[["2018","5"]]},"page":"586-595","publisher":"ELSEVIER SCIENCE BV","publisher-place":"PO BOX 211, 1000 AE AMSTERDAM, NETHERLANDS","title":"Wildland fire smoke and human health","type":"article-journal","volume":"624"},"uris":["http://www.mendeley.com/documents/?uuid=4a058765-b22a-4a12-9b96-262863b80840"]}],"mendeley":{"formattedCitation":"(Reid &lt;i&gt;et al.&lt;/i&gt;, 2016; Cascio, 2018)","plainTextFormattedCitation":"(Reid et al., 2016; Cascio, 2018)","previouslyFormattedCitation":"(Reid &lt;i&gt;et al.&lt;/i&gt;, 2016; Cascio, 2018)"},"properties":{"noteIndex":0},"schema":"https://github.com/citation-style-language/schema/raw/master/csl-citation.json"}</w:instrText>
-      </w:r>
-      <w:r>
-        <w:fldChar w:fldCharType="separate"/>
-      </w:r>
-      <w:r>
-        <w:rPr>
-          <w:noProof/>
-        </w:rPr>
-        <w:t xml:space="preserve">(Reid </w:t>
-      </w:r>
-      <w:r>
-        <w:rPr>
-          <w:i/>
-          <w:noProof/>
-        </w:rPr>
-        <w:t>et al.</w:t>
-      </w:r>
-      <w:r>
-        <w:rPr>
-          <w:noProof/>
-        </w:rPr>
-        <w:t>, 2016; Cascio, 2018)</w:t>
-      </w:r>
-      <w:r>
-        <w:fldChar w:fldCharType="end"/>
+        <w:t xml:space="preserve"> The expansion of farmland caused</w:t>
+      </w:r>
+      <w:r>
+        <w:t xml:space="preserve"> a decrease of fires all around the world. </w:t>
       </w:r>
       <w:r>
         <w:t xml:space="preserve"> </w:t>
       </w:r>
     </w:p>
     <w:p>
+      <w:r>
+        <w:t>MISSCHIEN OVER NATUURBRANDEN</w:t>
+      </w:r>
+    </w:p>
+    <w:p>
+      <w:r>
+        <w:t>W</w:t>
+      </w:r>
+      <w:r>
+        <w:t xml:space="preserve">ildfires have a </w:t>
+      </w:r>
+      <w:r>
+        <w:t xml:space="preserve">great </w:t>
+      </w:r>
+      <w:r>
+        <w:t xml:space="preserve">impact on its surroundings </w:t>
+      </w:r>
+      <w:r>
+        <w:t xml:space="preserve">for </w:t>
+      </w:r>
+      <w:r>
+        <w:t xml:space="preserve">the short and long term </w:t>
+      </w:r>
+      <w:r>
+        <w:fldChar w:fldCharType="begin" w:fldLock="1"/>
+      </w:r>
+      <w:r>
+        <w:instrText>ADDIN CSL_CITATION {"citationItems":[{"id":"ITEM-1","itemData":{"abstract":"Wildfires create a myriad of environmental, social, and economic impacts. Knowledge of both short and long-term impacts of wildfire is essential for effective risk assessment, policy formulation, and wildfire management. The goal of this report is to assess the availability of information on a range of wildfire impacts from federal, state, and local sources and to characterize the nature of these impacts when they occur. We have found that data are summarized at the national and state levels for only a few categories (number of fires, acres burned, structures burned, and suppression cost), providing policy makers with an incomplete picture of the total impacts from wildfires. For individual large wildfires, our research has shown that information is available for a broad range of environmental, social, and economic impacts, well beyond what is summarized at the national or state levels. These indirect and continuing wildfire impacts can be substantial, particularly for large wildfires at the wildland/urban interface. Therefore, we suggest that more thorough data collection on the broad array of wildfire impacts, summarized at state and national levels, would provide policy makers with a more comprehensive understanding of wildfire impacts and ultimately serve to enhance current state and national risk assessment methods and wildfire management. In this report, we summarize the availability and nature of wildfire impact information from eight federal agencies involved in fire management, three states, and ten individual fires from the last three wildfire seasons (Figure 1). Research on data availability was conducted via a thorough review of information posted on the internet and detailed phone interviews with key personnel at federal, state, tribal, and local agencies. We focused on thirteen categories of environmental, social, and economic wildfire impacts (Table 1). Below, we highlight the findings from our research on wildfire impact data at federal, state, and case study levels","author":[{"dropping-particle":"","family":"Morton","given":"Douglas C","non-dropping-particle":"","parse-names":false,"suffix":""},{"dropping-particle":"","family":"Roessing","given":"Megan E","non-dropping-particle":"","parse-names":false,"suffix":""},{"dropping-particle":"","family":"Camp","given":"Ann E","non-dropping-particle":"","parse-names":false,"suffix":""},{"dropping-particle":"","family":"Tyrrell","given":"Mary L","non-dropping-particle":"","parse-names":false,"suffix":""}],"id":"ITEM-1","issued":{"date-parts":[["2003"]]},"page":"59","title":"Assessing the Environmental , Social , and Economic Impacts of Wildfire","type":"article-journal"},"uris":["http://www.mendeley.com/documents/?uuid=36af6ba5-b38a-4ea2-9af0-aa90f871b64c"]},{"id":"ITEM-2","itemData":{"DOI":"10.1007/s00267-012-9961-z","ISSN":"0364-152X","abstract":"Knowledge of the causes of forest fires, and of the main driving factors of ignition, is an indispensable step towards effective fire prevention policies. This study analyses the factors driving forest fire ignition in the Mediterranean region including the most common human and environmental factors used for modelling in the European context. Fire ignition factors are compared to spatial and temporal variations of fire occurrence in the region, then are compared to results obtained in other areas of the world, with a special focus on North America (US and Canada) where a significant number of studies has been carried out on this topic. The causes of forest fires are varied and their distribution differs among countries, but may also differ spatially and temporally within the same country. In Europe, and especially in the Mediterranean basin, fires are mostly human-caused mainly due arson. The distance to transport networks and the distance to urban or recreation areas are among the most frequently used human factors in modelling exercises and the Wildland-Urban Interface is increasingly taken into account in the modelling of fire occurrence. Depending on the socio-economic context of the region concerned, factors such as the unemployment rate or variables linked to agricultural activity can explain the ignition of intentional and unintentional fires. Regarding environmental factors, those related to weather, fuel and topography are the most significant drivers of ignition of forest fires, especially in Mediterranean-type regions. For both human and lightning-caused fires, there is a geographical gradient of fire ignition, mainly due to variations in climate and fuel composition but also to population density for instance. The timing of fires depends on their causes. In populated areas, the timing of human-caused fires is closely linked to human activities and peaks in the afternoon whereas, in remote areas, the timing of lightning-caused fires is more linked to weather conditions and the season, with most such fires occurring in summer.","author":[{"dropping-particle":"","family":"Ganteaume","given":"Anne","non-dropping-particle":"","parse-names":false,"suffix":""},{"dropping-particle":"","family":"Camia","given":"Andrea","non-dropping-particle":"","parse-names":false,"suffix":""},{"dropping-particle":"","family":"Jappiot","given":"Marielle","non-dropping-particle":"","parse-names":false,"suffix":""},{"dropping-particle":"","family":"San-Miguel-Ayanz","given":"Jesus","non-dropping-particle":"","parse-names":false,"suffix":""},{"dropping-particle":"","family":"Long-Fournel","given":"Marlène","non-dropping-particle":"","parse-names":false,"suffix":""},{"dropping-particle":"","family":"Lampin","given":"Corinne","non-dropping-particle":"","parse-names":false,"suffix":""}],"container-title":"Environmental Management","id":"ITEM-2","issue":"3","issued":{"date-parts":[["2013","3","21"]]},"page":"651-662","publisher":"SPRINGER","publisher-place":"ONE NEW YORK PLAZA, SUITE 4600, NEW YORK, NY, UNITED STATES","title":"A Review of the Main Driving Factors of Forest Fire Ignition Over Europe","type":"article-journal","volume":"51"},"uris":["http://www.mendeley.com/documents/?uuid=e0d56085-65d2-483b-b8dc-e7c209f024da"]}],"mendeley":{"formattedCitation":"(Morton &lt;i&gt;et al.&lt;/i&gt;, 2003; Ganteaume &lt;i&gt;et al.&lt;/i&gt;, 2013)","plainTextFormattedCitation":"(Morton et al., 2003; Ganteaume et al., 2013)","previouslyFormattedCitation":"(Morton &lt;i&gt;et al.&lt;/i&gt;, 2003; Ganteaume &lt;i&gt;et al.&lt;/i&gt;, 2013)"},"properties":{"noteIndex":0},"schema":"https://github.com/citation-style-language/schema/raw/master/csl-citation.json"}</w:instrText>
+      </w:r>
+      <w:r>
+        <w:fldChar w:fldCharType="separate"/>
+      </w:r>
+      <w:r>
+        <w:rPr>
+          <w:noProof/>
+        </w:rPr>
+        <w:t xml:space="preserve">(Morton </w:t>
+      </w:r>
+      <w:r>
+        <w:rPr>
+          <w:i/>
+          <w:noProof/>
+        </w:rPr>
+        <w:t>et al.</w:t>
+      </w:r>
+      <w:r>
+        <w:rPr>
+          <w:noProof/>
+        </w:rPr>
+        <w:t xml:space="preserve">, 2003; Ganteaume </w:t>
+      </w:r>
+      <w:r>
+        <w:rPr>
+          <w:i/>
+          <w:noProof/>
+        </w:rPr>
+        <w:t>et al.</w:t>
+      </w:r>
+      <w:r>
+        <w:rPr>
+          <w:noProof/>
+        </w:rPr>
+        <w:t>, 2013)</w:t>
+      </w:r>
+      <w:r>
+        <w:fldChar w:fldCharType="end"/>
+      </w:r>
+      <w:r>
+        <w:t xml:space="preserve"> and </w:t>
+      </w:r>
+      <w:r>
+        <w:t xml:space="preserve">greatly </w:t>
+      </w:r>
+      <w:r>
+        <w:t xml:space="preserve">impact the health </w:t>
+      </w:r>
+      <w:r>
+        <w:t xml:space="preserve">of the respiratory system for a </w:t>
+      </w:r>
+      <w:r>
+        <w:t>short and long period of time</w:t>
+      </w:r>
+      <w:r>
+        <w:t xml:space="preserve"> </w:t>
+      </w:r>
+      <w:r>
+        <w:fldChar w:fldCharType="begin" w:fldLock="1"/>
+      </w:r>
+      <w:r>
+        <w:instrText>ADDIN CSL_CITATION {"citationItems":[{"id":"ITEM-1","itemData":{"DOI":"10.1289/ehp.1409277","ISSN":"0091-6765","abstract":"Background: Wildfire activity is predicted to increase in many parts of the world due to changes in temperature and precipitation patterns from global climate change. Wildfire smoke contains numerous hazardous air pollutants and many studies have documented population health effects from this exposure. Objectives: We aimed to assess the evidence of health effects from exposure to wildfire smoke and to identify susceptible populations. Methods: We reviewed the scientific literature for studies of wildfire smoke exposure on mortality and on respiratory, cardiovascular, mental, and perinatal health. Within those reviewed papers deemed to have minimal risk of bias, we assessed the coherence and consistency of findings. Discussion: Consistent evidence documents associations between wildfire smoke exposure and general respiratory health effects, specifically exacerbations of asthma and chronic obstructive pulmonary disease. Growing evidence suggests associations with increased risk of respiratory infections and all-cause mortality. Evidence for cardiovascular effects is mixed, but a few recent studies have reported associations for specific cardiovascular end points. Insufficient research exists to identify specific population subgroups that are more susceptible to wildfire smoke exposure. Conclusions: Consistent evidence from a large number of studies indicates that wildfire smoke exposure is associated with respiratory morbidity with growing evidence supporting an association with all-cause mortality. More research is needed to clarify which causes of mortality may be associated with wildfire smoke, whether cardiovascular outcomes are associated with wildfire smoke, and if certain populations are more susceptible.","author":[{"dropping-particle":"","family":"Reid","given":"Colleen E","non-dropping-particle":"","parse-names":false,"suffix":""},{"dropping-particle":"","family":"Brauer","given":"Michael","non-dropping-particle":"","parse-names":false,"suffix":""},{"dropping-particle":"","family":"Johnston","given":"Fay H","non-dropping-particle":"","parse-names":false,"suffix":""},{"dropping-particle":"","family":"Jerrett","given":"Michael","non-dropping-particle":"","parse-names":false,"suffix":""},{"dropping-particle":"","family":"Balmes","given":"John R","non-dropping-particle":"","parse-names":false,"suffix":""},{"dropping-particle":"","family":"Elliott","given":"Catherine T","non-dropping-particle":"","parse-names":false,"suffix":""}],"container-title":"Environmental Health Perspectives","id":"ITEM-1","issue":"9","issued":{"date-parts":[["2016","9"]]},"page":"1334-1343","publisher":"US DEPT HEALTH HUMAN SCIENCES PUBLIC HEALTH SCIENCE","publisher-place":"NATL INST HEALTH, NATL INST ENVIRONMENTAL HEALTH SCIENCES, PO BOX 12233, RES TRIANGLE PK, NC 27709-2233 USA","title":"Critical Review of Health Impacts of Wildfire Smoke Exposure","type":"article-journal","volume":"124"},"uris":["http://www.mendeley.com/documents/?uuid=079d43ec-1495-4429-8b7c-79191f9df036"]},{"id":"ITEM-2","itemData":{"DOI":"10.1016/j.scitotenv.2017.12.086","ISSN":"00489697","abstract":"The natural cycle of landscape fire maintains the ecological health of the land, yet adverse health effects associated with exposure to emissions from wildfire produce public health and clinical challenges. Systematic reviews conclude that a positive association exists between exposure to wildfire smoke or wildfire particulate matter (PM2.5) and all-cause mortality and respiratory morbidity. Respiratory morbidity includes asthma, chronic obstructive pulmonary disease (COPD), bronchitis and pneumonia. The epidemiological data linking wildfire smoke exposure to cardiovascular mortality and morbidity is mixed, and inconclusive. More studies are needed to define the risk for common and costly clinical cardiovascular outcomes. Susceptible populations include people with respiratory and possibly cardiovascular diseases, middle-aged and older adults, children, pregnant women and the fetus. The increasing frequency of large wildland fires, the expansion of the wildland-urban interface, the area between unoccupied land and human development; and an increasing and aging US. population are increasing the number of people at-risk from wildfire smoke, thus highlighting the necessity for broadening stakeholder cooperation to address the health effects of wildfire. While much is known, many questions remain and require further population-based, clinical and occupational health research. Health effects measured over much wider geographical areas and for longer periods time will better define the risk for adverse health outcomes, identify the sensitive populations and assess the influence of social factors on the relationship between exposure and health outcomes. Improving exposure models and access to large clinical databases foreshadow improved risk analysis facilitating more effective risk management. Fuel and smoke management remains an important component for protecting population health. Improved smoke forecasting and translation of environmental health science into communication of actionable information for use by public health officials, healthcare professionals and the public is needed to motivate behaviors that lower exposure and protect public health, particularly among those at high risk. Published by Elsevier B.V.","author":[{"dropping-particle":"","family":"Cascio","given":"Wayne E","non-dropping-particle":"","parse-names":false,"suffix":""}],"container-title":"Science of The Total Environment","id":"ITEM-2","issued":{"date-parts":[["2018","5"]]},"page":"586-595","publisher":"ELSEVIER SCIENCE BV","publisher-place":"PO BOX 211, 1000 AE AMSTERDAM, NETHERLANDS","title":"Wildland fire smoke and human health","type":"article-journal","volume":"624"},"uris":["http://www.mendeley.com/documents/?uuid=4a058765-b22a-4a12-9b96-262863b80840"]}],"mendeley":{"formattedCitation":"(Reid &lt;i&gt;et al.&lt;/i&gt;, 2016; Cascio, 2018)","plainTextFormattedCitation":"(Reid et al., 2016; Cascio, 2018)","previouslyFormattedCitation":"(Reid &lt;i&gt;et al.&lt;/i&gt;, 2016; Cascio, 2018)"},"properties":{"noteIndex":0},"schema":"https://github.com/citation-style-language/schema/raw/master/csl-citation.json"}</w:instrText>
+      </w:r>
+      <w:r>
+        <w:fldChar w:fldCharType="separate"/>
+      </w:r>
+      <w:r>
+        <w:rPr>
+          <w:noProof/>
+        </w:rPr>
+        <w:t xml:space="preserve">(Reid </w:t>
+      </w:r>
+      <w:r>
+        <w:rPr>
+          <w:i/>
+          <w:noProof/>
+        </w:rPr>
+        <w:t>et al.</w:t>
+      </w:r>
+      <w:r>
+        <w:rPr>
+          <w:noProof/>
+        </w:rPr>
+        <w:t>, 2016; Cascio, 2018)</w:t>
+      </w:r>
+      <w:r>
+        <w:fldChar w:fldCharType="end"/>
+      </w:r>
+      <w:r>
+        <w:t>.</w:t>
+      </w:r>
+      <w:r>
+        <w:t xml:space="preserve"> </w:t>
+      </w:r>
+      <w:r>
+        <w:t xml:space="preserve"> </w:t>
+      </w:r>
+    </w:p>
+    <w:p>
       <w:pPr>
         <w:rPr>
           <w:b/>
@@ -312,42 +352,60 @@
           <w:b/>
           <w:bCs/>
         </w:rPr>
-        <w:t>VUUR IN EUROPA</w:t>
+        <w:t>OORZAKEN VAN VUUR BESPREKEN</w:t>
       </w:r>
     </w:p>
     <w:p>
-      <w:r>
-        <w:t xml:space="preserve">70% of the fires </w:t>
-      </w:r>
-      <w:r>
-        <w:t xml:space="preserve">and 85% of the burned surface area </w:t>
-      </w:r>
-      <w:r>
-        <w:t xml:space="preserve">in Europe </w:t>
-      </w:r>
-      <w:r>
-        <w:t xml:space="preserve">are </w:t>
-      </w:r>
-      <w:r>
-        <w:t>in the Mediterranean Regio</w:t>
-      </w:r>
-      <w:r>
-        <w:t>n</w:t>
-      </w:r>
-      <w:r>
-        <w:t>, therefore</w:t>
-      </w:r>
-      <w:r>
-        <w:t xml:space="preserve"> has and is</w:t>
-      </w:r>
-      <w:r>
-        <w:t xml:space="preserve"> extensively researched </w:t>
+      <w:pPr>
+        <w:rPr>
+          <w:b/>
+          <w:bCs/>
+        </w:rPr>
+      </w:pPr>
+      <w:r>
+        <w:t>Throughout the last</w:t>
+      </w:r>
+      <w:r>
+        <w:t xml:space="preserve"> century a rise of temperature </w:t>
+      </w:r>
+      <w:r>
+        <w:t xml:space="preserve">on a global scale </w:t>
+      </w:r>
+      <w:r>
+        <w:t>has been observed (with the mean temperature between 1986 to 2005 as a base temperature). This rise in temperature has been related to greenhouse gasses that are emitted by</w:t>
+      </w:r>
+      <w:r>
+        <w:t xml:space="preserve"> human activity</w:t>
+      </w:r>
+      <w:r>
+        <w:t>.</w:t>
+      </w:r>
+      <w:r>
+        <w:t xml:space="preserve"> The effect</w:t>
+      </w:r>
+      <w:r>
+        <w:t>s of th</w:t>
+      </w:r>
+      <w:r>
+        <w:t>is</w:t>
+      </w:r>
+      <w:r>
+        <w:t xml:space="preserve"> </w:t>
+      </w:r>
+      <w:r>
+        <w:t>phenomenon</w:t>
+      </w:r>
+      <w:r>
+        <w:t xml:space="preserve"> </w:t>
+      </w:r>
+      <w:r>
+        <w:t xml:space="preserve">has on the atmospheric and biochemical cycles </w:t>
       </w:r>
       <w:r>
         <w:fldChar w:fldCharType="begin" w:fldLock="1"/>
       </w:r>
       <w:r>
-        <w:instrText>ADDIN CSL_CITATION {"citationItems":[{"id":"ITEM-1","itemData":{"DOI":"https://doi.org/10.1016/j.foreco.2012.03.003","ISSN":"0378-1127","abstract":"Fire occurrence, which results from the presence of an ignition source and the conditions for a fire to spread, is an essential component of fire risk assessment. In this paper, we present and compare the results of the application of two different methods to identify the main structural factors that explain the likelihood of fire occurrence at European scale. Data on the number of fires for the countries of the European Mediterranean region during the main fire season (June–September) were obtained from the European Fire Database of the European Forest Fire Information System. Fire density (number of fires/km2) was estimated based on interpolation techniques and was used as the dependent variable in the model. As predictors, different physical, socio-economic and demographic variables were selected based on their potential influence in fire occurrence and on their availability at the European level. Two different methods were applied for the analysis: traditional Multiple Linear Regression and Random Forest, the latter being a non-parametric alternative based on an ensemble of classification and regression trees. The predictive ability of the two models, the variables selected by each method and their level of importance were compared and the potential implications to forest management and fire prevention were discussed. The Random Forest model showed a higher predictive ability than Multiple Linear Regression. Furthermore, the analysis of the residuals also indicated a better performance of the Random Forest model, showing that this method has potentiality to be applied in the assessment of fire-related phenomena at a broad scale. Some of the variables selected are common to both models; precipitation and soil moisture seem to influence fire occurrence to a large extent. Unemployment rate, livestock density and density of local roads were also found significant by both methods. Maps of the likelihood of fire occurrence were obtained from each method at 10km resolution, based on the selected variables. Both models show that the spatial distribution of fire occurrence likelihood is highly variable in this region: highest fire likelihood is prevalent in the northwest region of the Iberian Peninsula and southern Italy, whereas it is low in northern France, northeast Italy and north of Greece. In the most fire-prone areas, preventive measures could be implemented, associated to the factors identified by both models.","author":[{"dropping-particle":"","family":"Oliveira","given":"Sandra","non-dropping-particle":"","parse-names":false,"suffix":""},{"dropping-particle":"","family":"Oehler","given":"Friderike","non-dropping-particle":"","parse-names":false,"suffix":""},{"dropping-particle":"","family":"San-Miguel-Ayanz","given":"Jesús","non-dropping-particle":"","parse-names":false,"suffix":""},{"dropping-particle":"","family":"Camia","given":"Andrea","non-dropping-particle":"","parse-names":false,"suffix":""},{"dropping-particle":"","family":"Pereira","given":"José M C","non-dropping-particle":"","parse-names":false,"suffix":""}],"container-title":"Forest Ecology and Management","id":"ITEM-1","issued":{"date-parts":[["2012"]]},"page":"117-129","title":"Modeling spatial patterns of fire occurrence in Mediterranean Europe using Multiple Regression and Random Forest","type":"article-journal","volume":"275"},"uris":["http://www.mendeley.com/documents/?uuid=ff54fad5-2ad1-48e8-8a3f-0a7f2609de59"]},{"id":"ITEM-2","itemData":{"author":[{"dropping-particle":"","family":"San-Miguel-Ayanz","given":"J","non-dropping-particle":"","parse-names":false,"suffix":""},{"dropping-particle":"","family":"Camia","given":"A","non-dropping-particle":"","parse-names":false,"suffix":""}],"container-title":"Mapping the impacts of natural hazards and technological accidents in Europe: an overview of the last decade’.(Eds A Wehrli, J Herkendell, A Jol) EEA Technical Report N","id":"ITEM-2","issued":{"date-parts":[["2010"]]},"page":"47-53","title":"Forest fires","type":"article-journal","volume":"13"},"uris":["http://www.mendeley.com/documents/?uuid=fbbe89ea-83bf-4804-8631-ed0d7408a19a"]},{"id":"ITEM-3","itemData":{"DOI":"10.1007/s00267-012-9961-z","ISSN":"0364-152X","abstract":"Knowledge of the causes of forest fires, and of the main driving factors of ignition, is an indispensable step towards effective fire prevention policies. This study analyses the factors driving forest fire ignition in the Mediterranean region including the most common human and environmental factors used for modelling in the European context. Fire ignition factors are compared to spatial and temporal variations of fire occurrence in the region, then are compared to results obtained in other areas of the world, with a special focus on North America (US and Canada) where a significant number of studies has been carried out on this topic. The causes of forest fires are varied and their distribution differs among countries, but may also differ spatially and temporally within the same country. In Europe, and especially in the Mediterranean basin, fires are mostly human-caused mainly due arson. The distance to transport networks and the distance to urban or recreation areas are among the most frequently used human factors in modelling exercises and the Wildland-Urban Interface is increasingly taken into account in the modelling of fire occurrence. Depending on the socio-economic context of the region concerned, factors such as the unemployment rate or variables linked to agricultural activity can explain the ignition of intentional and unintentional fires. Regarding environmental factors, those related to weather, fuel and topography are the most significant drivers of ignition of forest fires, especially in Mediterranean-type regions. For both human and lightning-caused fires, there is a geographical gradient of fire ignition, mainly due to variations in climate and fuel composition but also to population density for instance. The timing of fires depends on their causes. In populated areas, the timing of human-caused fires is closely linked to human activities and peaks in the afternoon whereas, in remote areas, the timing of lightning-caused fires is more linked to weather conditions and the season, with most such fires occurring in summer.","author":[{"dropping-particle":"","family":"Ganteaume","given":"Anne","non-dropping-particle":"","parse-names":false,"suffix":""},{"dropping-particle":"","family":"Camia","given":"Andrea","non-dropping-particle":"","parse-names":false,"suffix":""},{"dropping-particle":"","family":"Jappiot","given":"Marielle","non-dropping-particle":"","parse-names":false,"suffix":""},{"dropping-particle":"","family":"San-Miguel-Ayanz","given":"Jesus","non-dropping-particle":"","parse-names":false,"suffix":""},{"dropping-particle":"","family":"Long-Fournel","given":"Marlène","non-dropping-particle":"","parse-names":false,"suffix":""},{"dropping-particle":"","family":"Lampin","given":"Corinne","non-dropping-particle":"","parse-names":false,"suffix":""}],"container-title":"Environmental Management","id":"ITEM-3","issue":"3","issued":{"date-parts":[["2013","3","21"]]},"page":"651-662","publisher":"SPRINGER","publisher-place":"ONE NEW YORK PLAZA, SUITE 4600, NEW YORK, NY, UNITED STATES","title":"A Review of the Main Driving Factors of Forest Fire Ignition Over Europe","type":"article-journal","volume":"51"},"uris":["http://www.mendeley.com/documents/?uuid=e0d56085-65d2-483b-b8dc-e7c209f024da"]}],"mendeley":{"formattedCitation":"(San-Miguel-Ayanz and Camia, 2010; Oliveira &lt;i&gt;et al.&lt;/i&gt;, 2012; Ganteaume &lt;i&gt;et al.&lt;/i&gt;, 2013)","plainTextFormattedCitation":"(San-Miguel-Ayanz and Camia, 2010; Oliveira et al., 2012; Ganteaume et al., 2013)","previouslyFormattedCitation":"(San-Miguel-Ayanz and Camia, 2010; Oliveira &lt;i&gt;et al.&lt;/i&gt;, 2012; Ganteaume &lt;i&gt;et al.&lt;/i&gt;, 2013)"},"properties":{"noteIndex":0},"schema":"https://github.com/citation-style-language/schema/raw/master/csl-citation.json"}</w:instrText>
+        <w:instrText>ADDIN CSL_CITATION {"citationItems":[{"id":"ITEM-1","itemData":{"author":[{"dropping-particle":"","family":"Hartmann","given":"D.L.","non-dropping-particle":"","parse-names":false,"suffix":""},{"dropping-particle":"","family":"Klein Tank","given":"A.M.G.","non-dropping-particle":"","parse-names":false,"suffix":""},{"dropping-particle":"","family":"Rusticucci","given":"M.","non-dropping-particle":"","parse-names":false,"suffix":""},{"dropping-particle":"","family":"Alexander","given":"L.V.","non-dropping-particle":"","parse-names":false,"suffix":""},{"dropping-particle":"","family":"Brönnimann","given":"S.","non-dropping-particle":"","parse-names":false,"suffix":""},{"dropping-particle":"","family":"Charabi","given":"Y.","non-dropping-particle":"","parse-names":false,"suffix":""},{"dropping-particle":"","family":"Dentener, F.J. Dlugokencky","given":"E.J.","non-dropping-particle":"","parse-names":false,"suffix":""},{"dropping-particle":"","family":"Easterling","given":"D.R.","non-dropping-particle":"","parse-names":false,"suffix":""},{"dropping-particle":"","family":"Kaplan","given":"A.","non-dropping-particle":"","parse-names":false,"suffix":""},{"dropping-particle":"","family":"Soden","given":"B.J.","non-dropping-particle":"","parse-names":false,"suffix":""},{"dropping-particle":"","family":"Thorne","given":"P.W.","non-dropping-particle":"","parse-names":false,"suffix":""},{"dropping-particle":"","family":"Wild","given":"M.","non-dropping-particle":"","parse-names":false,"suffix":""},{"dropping-particle":"","family":"Zhai","given":"P.M.","non-dropping-particle":"","parse-names":false,"suffix":""}],"container-title":": Climate Change 2013: The Physical Science Basis. Contribution of Working Group I to the Fifth Assessment Report of the Intergovernmental Panel on Climate Change","editor":[{"dropping-particle":"","family":"Stocker","given":"T.F.","non-dropping-particle":"","parse-names":false,"suffix":""},{"dropping-particle":"","family":"Qin","given":"D.","non-dropping-particle":"","parse-names":false,"suffix":""},{"dropping-particle":"","family":"Plattner","given":"G.-K.","non-dropping-particle":"","parse-names":false,"suffix":""},{"dropping-particle":"","family":"Tignor","given":"M.","non-dropping-particle":"","parse-names":false,"suffix":""},{"dropping-particle":"","family":"Allen","given":"S.K.","non-dropping-particle":"","parse-names":false,"suffix":""},{"dropping-particle":"","family":"Boschung","given":"J.","non-dropping-particle":"","parse-names":false,"suffix":""},{"dropping-particle":"","family":"Nauels","given":"A.","non-dropping-particle":"","parse-names":false,"suffix":""},{"dropping-particle":"","family":"Xia","given":"Y.","non-dropping-particle":"","parse-names":false,"suffix":""},{"dropping-particle":"","family":"Bex","given":"V.","non-dropping-particle":"","parse-names":false,"suffix":""},{"dropping-particle":"","family":"Midgley","given":"P.M.","non-dropping-particle":"","parse-names":false,"suffix":""}],"id":"ITEM-1","issued":{"date-parts":[["2013"]]},"page":"159-255","publisher":"Cambridge University Press","publisher-place":"Cambridge, United Kingdom and New York, NY, US","title":"Observations: Atmosphere and Surface","type":"chapter"},"uris":["http://www.mendeley.com/documents/?uuid=07827c90-3b6f-44fa-98be-f87182b50a8f"]}],"mendeley":{"formattedCitation":"(Hartmann &lt;i&gt;et al.&lt;/i&gt;, 2013)","plainTextFormattedCitation":"(Hartmann et al., 2013)","previouslyFormattedCitation":"(Hartmann &lt;i&gt;et al.&lt;/i&gt;, 2013)"},"properties":{"noteIndex":0},"schema":"https://github.com/citation-style-language/schema/raw/master/csl-citation.json"}</w:instrText>
       </w:r>
       <w:r>
         <w:fldChar w:fldCharType="separate"/>
@@ -356,7 +414,7 @@
         <w:rPr>
           <w:noProof/>
         </w:rPr>
-        <w:t xml:space="preserve">(San-Miguel-Ayanz and Camia, 2010; Oliveira </w:t>
+        <w:t xml:space="preserve">(Hartmann </w:t>
       </w:r>
       <w:r>
         <w:rPr>
@@ -369,7 +427,67 @@
         <w:rPr>
           <w:noProof/>
         </w:rPr>
-        <w:t xml:space="preserve">, 2012; Ganteaume </w:t>
+        <w:t>, 2013)</w:t>
+      </w:r>
+      <w:r>
+        <w:fldChar w:fldCharType="end"/>
+      </w:r>
+      <w:r>
+        <w:t>.</w:t>
+      </w:r>
+      <w:r>
+        <w:t xml:space="preserve"> </w:t>
+      </w:r>
+      <w:r>
+        <w:t xml:space="preserve">It is also </w:t>
+      </w:r>
+      <w:r>
+        <w:t xml:space="preserve">going to affect </w:t>
+      </w:r>
+      <w:r>
+        <w:t>various</w:t>
+      </w:r>
+      <w:r>
+        <w:t xml:space="preserve"> fire regimes around the world</w:t>
+      </w:r>
+      <w:r>
+        <w:t>.</w:t>
+      </w:r>
+      <w:r>
+        <w:t xml:space="preserve"> The effects of climate change will </w:t>
+      </w:r>
+      <w:r>
+        <w:t xml:space="preserve">impact </w:t>
+      </w:r>
+      <w:r>
+        <w:t>the burning seasons</w:t>
+      </w:r>
+      <w:r>
+        <w:t>. They</w:t>
+      </w:r>
+      <w:r>
+        <w:t xml:space="preserve"> are </w:t>
+      </w:r>
+      <w:r>
+        <w:t xml:space="preserve">going to be longer and the </w:t>
+      </w:r>
+      <w:r>
+        <w:t xml:space="preserve">frequency of is increasing over the 21th century </w:t>
+      </w:r>
+      <w:r>
+        <w:fldChar w:fldCharType="begin" w:fldLock="1"/>
+      </w:r>
+      <w:r>
+        <w:instrText>ADDIN CSL_CITATION {"citationItems":[{"id":"ITEM-1","itemData":{"DOI":"10.1071/WF08187","ISSN":"1049-8001","abstract":"Wildland fire is a global phenomenon, and a result of interactions between climate–weather, fuels and people. Our climate is changing rapidly primarily through the release of greenhouse gases that may have profound and possibly unexpected impacts on global fire activity. The present paper reviews the current understanding of what the future may bring with respect to wildland fire and discusses future options for research and management. To date, research suggests a general increase in area burned and fire occurrence but there is a lot of spatial variability, with some areas of no change or even decreases in area burned and occurrence. Fire seasons are lengthening for temperate and boreal regions and this trend should continue in a warmer world. Future trends of fire severity and intensity are difficult to determine owing to the complex and non-linear interactions between weather, vegetation and people. Improved fire data are required along with continued global studies that dynamically include weather, vegetation, people, and other disturbances. Lastly, we need more research on the role of policy, practices and human behaviour because most of the global fire activity is directly attributable to people.","author":[{"dropping-particle":"","family":"Flannigan","given":"Mike D","non-dropping-particle":"","parse-names":false,"suffix":""},{"dropping-particle":"","family":"Krawchuk","given":"Meg A","non-dropping-particle":"","parse-names":false,"suffix":""},{"dropping-particle":"","family":"Groot","given":"William J","non-dropping-particle":"de","parse-names":false,"suffix":""},{"dropping-particle":"","family":"Wotton","given":"B Mike","non-dropping-particle":"","parse-names":false,"suffix":""},{"dropping-particle":"","family":"Gowman","given":"Lynn M","non-dropping-particle":"","parse-names":false,"suffix":""}],"container-title":"International Journal of Wildland Fire","id":"ITEM-1","issue":"5","issued":{"date-parts":[["2009"]]},"page":"483","publisher":"CSIRO PUBLISHING","publisher-place":"UNIPARK, BLDG 1, LEVEL 1, 195 WELLINGTON RD, LOCKED BAG 10, CLAYTON, VIC 3168, AUSTRALIA","title":"Implications of changing climate for global wildland fire","type":"article-journal","volume":"18"},"uris":["http://www.mendeley.com/documents/?uuid=1020053f-e9fa-4e5c-b754-b43d04b7fbe0"]}],"mendeley":{"formattedCitation":"(Flannigan &lt;i&gt;et al.&lt;/i&gt;, 2009)","plainTextFormattedCitation":"(Flannigan et al., 2009)","previouslyFormattedCitation":"(Flannigan &lt;i&gt;et al.&lt;/i&gt;, 2009)"},"properties":{"noteIndex":0},"schema":"https://github.com/citation-style-language/schema/raw/master/csl-citation.json"}</w:instrText>
+      </w:r>
+      <w:r>
+        <w:fldChar w:fldCharType="separate"/>
+      </w:r>
+      <w:r>
+        <w:rPr>
+          <w:noProof/>
+        </w:rPr>
+        <w:t xml:space="preserve">(Flannigan </w:t>
       </w:r>
       <w:r>
         <w:rPr>
@@ -382,225 +500,96 @@
         <w:rPr>
           <w:noProof/>
         </w:rPr>
-        <w:t>, 2013)</w:t>
+        <w:t>, 2009)</w:t>
       </w:r>
       <w:r>
         <w:fldChar w:fldCharType="end"/>
       </w:r>
       <w:r>
+        <w:t>.</w:t>
+      </w:r>
+      <w:r>
+        <w:t xml:space="preserve"> </w:t>
+      </w:r>
+      <w:r>
+        <w:t xml:space="preserve">Furthermore, </w:t>
+      </w:r>
+      <w:r>
+        <w:t xml:space="preserve">potential of the fire is going to increase and even be amplified by the landcover as a response to the warmer and drier climate </w:t>
+      </w:r>
+      <w:r>
+        <w:fldChar w:fldCharType="begin" w:fldLock="1"/>
+      </w:r>
+      <w:r>
+        <w:instrText>ADDIN CSL_CITATION {"citationItems":[{"id":"ITEM-1","itemData":{"DOI":"https://doi.org/10.1016/j.foreco.2009.09.002","ISSN":"0378-1127","abstract":"The trend in global wildfire potential under the climate change due to the greenhouse effect is investigated. Fire potential is measured by the Keetch-Byram Drought Index (KBDI), which is calculated using the observed maximum temperature and precipitation and projected changes at the end of this century (2070–2100) by general circulation models (GCMs) for present and future climate conditions, respectively. It is shown that future wildfire potential increases significantly in the United States, South America, central Asia, southern Europe, southern Africa, and Australia. Fire potential moves up by one level in these regions, from currently low to future moderate potential or from moderate to high potential. Relative changes are the largest and smallest in southern Europe and Australia, respectively. The period with the KBDI greater than 400 (a simple definition for fire season in this study) becomes a few months longer. The increased fire potential is mainly caused by warming in the U.S., South America, and Australia and by the combination of warming and drying in the other regions. Sensitivity analysis shows that future fire potential depends on many factors such as climate model and emission scenario used for climate change projection. The results suggest dramatic increases in wildfire potential that will require increased future resources and management efforts for disaster prevention and recovery.","author":[{"dropping-particle":"","family":"Liu","given":"Yongqiang","non-dropping-particle":"","parse-names":false,"suffix":""},{"dropping-particle":"","family":"Stanturf","given":"John","non-dropping-particle":"","parse-names":false,"suffix":""},{"dropping-particle":"","family":"Goodrick","given":"Scott","non-dropping-particle":"","parse-names":false,"suffix":""}],"container-title":"Forest Ecology and Management","id":"ITEM-1","issue":"4","issued":{"date-parts":[["2010"]]},"page":"685-697","title":"Trends in global wildfire potential in a changing climate","type":"article-journal","volume":"259"},"uris":["http://www.mendeley.com/documents/?uuid=470e892c-d904-4205-88b2-9d85e0f3aaec"]}],"mendeley":{"formattedCitation":"(Liu, Stanturf and Goodrick, 2010)","plainTextFormattedCitation":"(Liu, Stanturf and Goodrick, 2010)","previouslyFormattedCitation":"(Liu, Stanturf and Goodrick, 2010)"},"properties":{"noteIndex":0},"schema":"https://github.com/citation-style-language/schema/raw/master/csl-citation.json"}</w:instrText>
+      </w:r>
+      <w:r>
+        <w:fldChar w:fldCharType="separate"/>
+      </w:r>
+      <w:r>
+        <w:rPr>
+          <w:noProof/>
+        </w:rPr>
+        <w:t>(Liu, Stanturf and Goodrick, 2010)</w:t>
+      </w:r>
+      <w:r>
+        <w:fldChar w:fldCharType="end"/>
+      </w:r>
+      <w:r>
         <w:t xml:space="preserve">. </w:t>
-      </w:r>
-      <w:r>
-        <w:t>Over the last century, th</w:t>
-      </w:r>
-      <w:r>
-        <w:t xml:space="preserve">e </w:t>
-      </w:r>
-      <w:r>
-        <w:t>mean global temperature has been rising</w:t>
-      </w:r>
-      <w:r>
-        <w:t xml:space="preserve">, whereby </w:t>
-      </w:r>
-      <w:r>
-        <w:t>climate zones</w:t>
-      </w:r>
-      <w:r>
-        <w:t xml:space="preserve"> are going to</w:t>
-      </w:r>
-      <w:r>
-        <w:t xml:space="preserve"> chang</w:t>
-      </w:r>
-      <w:r>
-        <w:t>e</w:t>
-      </w:r>
-      <w:r>
-        <w:t xml:space="preserve">, whereby the amount of precipitation, temperature and extreme weather effects are affected and going to affect vegetation, water availability and more </w:t>
-      </w:r>
-      <w:r>
-        <w:fldChar w:fldCharType="begin" w:fldLock="1"/>
-      </w:r>
-      <w:r>
-        <w:instrText>ADDIN CSL_CITATION {"citationItems":[{"id":"ITEM-1","itemData":{"DOI":"10.1038/sdata.2018.214","ISSN":"2052-4463","abstract":"We present new global maps of the Koppen-Geiger climate classification at an unprecedented 1-km resolution for the present-day (1980-2016) and for projected future conditions (2071-2100) under climate change. The present-day map is derived from an ensemble of four high-resolution, topographically-corrected climatic maps. The future map is derived from an ensemble of 32 climate model projections (scenario RCP8.5), by superimposing the projected climate change anomaly on the baseline high-resolution climatic maps. For both time periods we calculate confidence levels from the ensemble spread, providing valuable indications of the reliability of the classifications. The new maps exhibit a higher classification accuracy and substantially more detail than previous maps, particularly in regions with sharp spatial or elevation gradients. We anticipate the new maps will be useful for numerous applications, including species and vegetation distribution modeling. The new maps including the associated confidence maps are freely available via www.gloh2o.org/koppen.","author":[{"dropping-particle":"","family":"Beck","given":"Hylke E","non-dropping-particle":"","parse-names":false,"suffix":""},{"dropping-particle":"","family":"Zimmermann","given":"Niklaus E","non-dropping-particle":"","parse-names":false,"suffix":""},{"dropping-particle":"","family":"McVicar","given":"Tim R","non-dropping-particle":"","parse-names":false,"suffix":""},{"dropping-particle":"","family":"Vergopolan","given":"Noemi","non-dropping-particle":"","parse-names":false,"suffix":""},{"dropping-particle":"","family":"Berg","given":"Alexis","non-dropping-particle":"","parse-names":false,"suffix":""},{"dropping-particle":"","family":"Wood","given":"Eric F","non-dropping-particle":"","parse-names":false,"suffix":""}],"container-title":"Scientific Data","id":"ITEM-1","issue":"1","issued":{"date-parts":[["2018","12","30"]]},"page":"180214","publisher":"NATURE PUBLISHING GROUP","publisher-place":"MACMILLAN BUILDING, 4 CRINAN ST, LONDON N1 9XW, ENGLAND","title":"Present and future Köppen-Geiger climate classification maps at 1-km resolution","type":"article-journal","volume":"5"},"uris":["http://www.mendeley.com/documents/?uuid=433da89a-bfcf-422d-aba5-a99691904ee5"]}],"mendeley":{"formattedCitation":"(Beck &lt;i&gt;et al.&lt;/i&gt;, 2018)","plainTextFormattedCitation":"(Beck et al., 2018)","previouslyFormattedCitation":"(Beck &lt;i&gt;et al.&lt;/i&gt;, 2018)"},"properties":{"noteIndex":0},"schema":"https://github.com/citation-style-language/schema/raw/master/csl-citation.json"}</w:instrText>
-      </w:r>
-      <w:r>
-        <w:fldChar w:fldCharType="separate"/>
-      </w:r>
-      <w:r>
-        <w:rPr>
-          <w:noProof/>
-        </w:rPr>
-        <w:t xml:space="preserve">(Beck </w:t>
-      </w:r>
-      <w:r>
-        <w:rPr>
-          <w:i/>
-          <w:noProof/>
-        </w:rPr>
-        <w:t>et al.</w:t>
-      </w:r>
-      <w:r>
-        <w:rPr>
-          <w:noProof/>
-        </w:rPr>
-        <w:t>, 2018)</w:t>
-      </w:r>
-      <w:r>
-        <w:fldChar w:fldCharType="end"/>
-      </w:r>
-      <w:r>
-        <w:t xml:space="preserve">. </w:t>
-      </w:r>
-      <w:r>
-        <w:t>Wildfires</w:t>
-      </w:r>
-      <w:r>
-        <w:t xml:space="preserve"> are part of these </w:t>
-      </w:r>
-      <w:r>
-        <w:t>chang</w:t>
-      </w:r>
-      <w:r>
-        <w:t>ing the climate zones</w:t>
-      </w:r>
-      <w:r>
-        <w:t xml:space="preserve">. </w:t>
-      </w:r>
-      <w:r>
-        <w:t xml:space="preserve">The </w:t>
-      </w:r>
-      <w:r>
-        <w:t xml:space="preserve">burning seasons </w:t>
-      </w:r>
-      <w:r>
-        <w:t xml:space="preserve">are probably going to be </w:t>
-      </w:r>
-      <w:r>
-        <w:t>longer and</w:t>
-      </w:r>
-      <w:r>
-        <w:t xml:space="preserve"> the </w:t>
-      </w:r>
-      <w:r>
-        <w:t>amount of fires increas</w:t>
-      </w:r>
-      <w:r>
-        <w:t xml:space="preserve">ing </w:t>
-      </w:r>
-      <w:r>
-        <w:fldChar w:fldCharType="begin" w:fldLock="1"/>
-      </w:r>
-      <w:r>
-        <w:instrText>ADDIN CSL_CITATION {"citationItems":[{"id":"ITEM-1","itemData":{"DOI":"10.1071/WF08187","ISSN":"1049-8001","abstract":"Wildland fire is a global phenomenon, and a result of interactions between climate–weather, fuels and people. Our climate is changing rapidly primarily through the release of greenhouse gases that may have profound and possibly unexpected impacts on global fire activity. The present paper reviews the current understanding of what the future may bring with respect to wildland fire and discusses future options for research and management. To date, research suggests a general increase in area burned and fire occurrence but there is a lot of spatial variability, with some areas of no change or even decreases in area burned and occurrence. Fire seasons are lengthening for temperate and boreal regions and this trend should continue in a warmer world. Future trends of fire severity and intensity are difficult to determine owing to the complex and non-linear interactions between weather, vegetation and people. Improved fire data are required along with continued global studies that dynamically include weather, vegetation, people, and other disturbances. Lastly, we need more research on the role of policy, practices and human behaviour because most of the global fire activity is directly attributable to people.","author":[{"dropping-particle":"","family":"Flannigan","given":"Mike D","non-dropping-particle":"","parse-names":false,"suffix":""},{"dropping-particle":"","family":"Krawchuk","given":"Meg A","non-dropping-particle":"","parse-names":false,"suffix":""},{"dropping-particle":"","family":"Groot","given":"William J","non-dropping-particle":"de","parse-names":false,"suffix":""},{"dropping-particle":"","family":"Wotton","given":"B Mike","non-dropping-particle":"","parse-names":false,"suffix":""},{"dropping-particle":"","family":"Gowman","given":"Lynn M","non-dropping-particle":"","parse-names":false,"suffix":""}],"container-title":"International Journal of Wildland Fire","id":"ITEM-1","issue":"5","issued":{"date-parts":[["2009"]]},"page":"483","publisher":"CSIRO PUBLISHING","publisher-place":"UNIPARK, BLDG 1, LEVEL 1, 195 WELLINGTON RD, LOCKED BAG 10, CLAYTON, VIC 3168, AUSTRALIA","title":"Implications of changing climate for global wildland fire","type":"article-journal","volume":"18"},"uris":["http://www.mendeley.com/documents/?uuid=1020053f-e9fa-4e5c-b754-b43d04b7fbe0"]}],"mendeley":{"formattedCitation":"(Flannigan &lt;i&gt;et al.&lt;/i&gt;, 2009)","plainTextFormattedCitation":"(Flannigan et al., 2009)","previouslyFormattedCitation":"(Flannigan &lt;i&gt;et al.&lt;/i&gt;, 2009)"},"properties":{"noteIndex":0},"schema":"https://github.com/citation-style-language/schema/raw/master/csl-citation.json"}</w:instrText>
-      </w:r>
-      <w:r>
-        <w:fldChar w:fldCharType="separate"/>
-      </w:r>
-      <w:r>
-        <w:rPr>
-          <w:noProof/>
-        </w:rPr>
-        <w:t xml:space="preserve">(Flannigan </w:t>
-      </w:r>
-      <w:r>
-        <w:rPr>
-          <w:i/>
-          <w:noProof/>
-        </w:rPr>
-        <w:t>et al.</w:t>
-      </w:r>
-      <w:r>
-        <w:rPr>
-          <w:noProof/>
-        </w:rPr>
-        <w:t>, 2009)</w:t>
-      </w:r>
-      <w:r>
-        <w:fldChar w:fldCharType="end"/>
-      </w:r>
-      <w:r>
-        <w:t>.</w:t>
-      </w:r>
-      <w:r>
-        <w:t xml:space="preserve"> These</w:t>
-      </w:r>
-      <w:r>
-        <w:t xml:space="preserve"> climate changes </w:t>
-      </w:r>
-      <w:r>
-        <w:t>a</w:t>
-      </w:r>
-      <w:r>
-        <w:t xml:space="preserve">ffect </w:t>
-      </w:r>
-      <w:r>
-        <w:t>the fire regimes in Western Europe</w:t>
-      </w:r>
-      <w:r>
-        <w:t xml:space="preserve"> </w:t>
-      </w:r>
-      <w:r>
-        <w:fldChar w:fldCharType="begin" w:fldLock="1"/>
-      </w:r>
-      <w:r>
-        <w:instrText>ADDIN CSL_CITATION {"citationItems":[{"id":"ITEM-1","itemData":{"DOI":"https://doi.org/10.1016/j.gloenvcha.2012.11.009","ISSN":"0959-3780","abstract":"To better prioritise adaptation strategies to a changing climate that are currently being developed, there is a need for quantitative regional level assessments that are systematic and comparable across multiple weather hazards. This study presents an indicator-based impact assessment framework at NUTS-2 level for the European Union that quantifies potential regional changes in weather-related hazards: heat stress in relation to human health, river flood risk, and forest fire risk. This is done by comparing the current (baseline) situation with two future time periods, 2011–2040 and 2041–2070. The indicator values for the baseline period are validated against observed impact data. For each hazard, the method integrates outcomes of a set of coherent high-resolution regional climate models from the ENSEMBLES project based on the SRES A1B emission scenario, with current and projected non-climatic drivers of risk, such as land use and socio-economic change. An index of regional adaptive capacity has been developed and compared with overall hazard impact in order to identify the potentially most vulnerable regions in Europe. The results show strongest increases in impacts for heat stress, followed by forest fire risk, while for flood risk the sign and magnitude of change vary across regions. A major difference with previous studies is that heat stress risk could increase most in central Europe, which is due to the ageing population there. An overall assessment combining the three hazards shows a clear trend towards increasing impact from climaterelated natural hazards for most parts of Europe, but hotspot regions are found in eastern and southern Europe due to their low adaptive capacities. This spatially explicit assessment can serve as a basis for discussing climate adaptation mainstreaming, and priorities for regional development in the EU.","author":[{"dropping-particle":"","family":"Lung","given":"Tobias","non-dropping-particle":"","parse-names":false,"suffix":""},{"dropping-particle":"","family":"Lavalle","given":"Carlo","non-dropping-particle":"","parse-names":false,"suffix":""},{"dropping-particle":"","family":"Hiederer","given":"Roland","non-dropping-particle":"","parse-names":false,"suffix":""},{"dropping-particle":"","family":"Dosio","given":"Alessandro","non-dropping-particle":"","parse-names":false,"suffix":""},{"dropping-particle":"","family":"Bouwer","given":"Laurens M","non-dropping-particle":"","parse-names":false,"suffix":""}],"container-title":"Global Environmental Change","id":"ITEM-1","issue":"2","issued":{"date-parts":[["2013"]]},"page":"522-536","title":"A multi-hazard regional level impact assessment for Europe combining indicators of climatic and non-climatic change","type":"article-journal","volume":"23"},"uris":["http://www.mendeley.com/documents/?uuid=02c9fe1d-baf6-4240-acfe-4027d8d96ba3"]}],"mendeley":{"formattedCitation":"(Lung &lt;i&gt;et al.&lt;/i&gt;, 2013)","plainTextFormattedCitation":"(Lung et al., 2013)","previouslyFormattedCitation":"(Lung &lt;i&gt;et al.&lt;/i&gt;, 2013)"},"properties":{"noteIndex":0},"schema":"https://github.com/citation-style-language/schema/raw/master/csl-citation.json"}</w:instrText>
-      </w:r>
-      <w:r>
-        <w:fldChar w:fldCharType="separate"/>
-      </w:r>
-      <w:r>
-        <w:rPr>
-          <w:noProof/>
-        </w:rPr>
-        <w:t xml:space="preserve">(Lung </w:t>
-      </w:r>
-      <w:r>
-        <w:rPr>
-          <w:i/>
-          <w:noProof/>
-        </w:rPr>
-        <w:t>et al.</w:t>
-      </w:r>
-      <w:r>
-        <w:rPr>
-          <w:noProof/>
-        </w:rPr>
-        <w:t>, 2013)</w:t>
-      </w:r>
-      <w:r>
-        <w:fldChar w:fldCharType="end"/>
-      </w:r>
-      <w:r>
-        <w:t xml:space="preserve">. </w:t>
-      </w:r>
-      <w:r>
-        <w:t xml:space="preserve">However, there is not a lot information about </w:t>
-      </w:r>
-      <w:r>
-        <w:t>the fire</w:t>
-      </w:r>
-      <w:r>
-        <w:t xml:space="preserve"> regime</w:t>
-      </w:r>
-      <w:r>
-        <w:t xml:space="preserve"> in </w:t>
-      </w:r>
-      <w:r>
-        <w:t>Western Europe</w:t>
-      </w:r>
-      <w:r>
-        <w:t xml:space="preserve"> and especially in infrastructure dense and zoned countries such as the Netherlands. </w:t>
       </w:r>
     </w:p>
     <w:p>
       <w:r>
-        <w:t xml:space="preserve">However, the global trend in yearly burned area and size is declining, which is driven by the more capital-intensive agricultural land use on the lands, socioeconomic development, and the growing demand of regional and global agricultural products </w:t>
+        <w:t xml:space="preserve">Climate change effects </w:t>
+      </w:r>
+      <w:r>
+        <w:t xml:space="preserve">various fire regimes </w:t>
+      </w:r>
+      <w:r>
+        <w:t>all over the world, including Europe, Currently,</w:t>
+      </w:r>
+      <w:r>
+        <w:t xml:space="preserve"> around </w:t>
+      </w:r>
+      <w:r>
+        <w:t xml:space="preserve">70% of the fires </w:t>
+      </w:r>
+      <w:r>
+        <w:t xml:space="preserve">and 85% of the burned surface area </w:t>
+      </w:r>
+      <w:r>
+        <w:t xml:space="preserve">in </w:t>
+      </w:r>
+      <w:r>
+        <w:t xml:space="preserve">are </w:t>
+      </w:r>
+      <w:r>
+        <w:t>in the Mediterranean Regio</w:t>
+      </w:r>
+      <w:r>
+        <w:t>n</w:t>
+      </w:r>
+      <w:r>
+        <w:t xml:space="preserve"> in Europe</w:t>
+      </w:r>
+      <w:r>
+        <w:t xml:space="preserve">. Therefore, is the Mediterranean area </w:t>
+      </w:r>
+      <w:r>
+        <w:t xml:space="preserve">extensively researched </w:t>
+      </w:r>
+      <w:r>
+        <w:t>by various researchers</w:t>
+      </w:r>
+      <w:r>
+        <w:t xml:space="preserve"> </w:t>
       </w:r>
       <w:r>
         <w:fldChar w:fldCharType="begin" w:fldLock="1"/>
       </w:r>
       <w:r>
-        <w:instrText>ADDIN CSL_CITATION {"citationItems":[{"id":"ITEM-1","itemData":{"DOI":"10.1126/science.aal4108","ISBN":"0036-8075","ISSN":"0036-8075","abstract":"Fire is an essential Earth system process that alters ecosystem and atmospheric composition. Here we assessed long-term fire trends using multiple satellite data sets. We found that global burned area declined by 24.3 ± 8.8% over the past 18 years. The estimated decrease in burned area remained robust after adjusting for precipitation variability and was largest in savannas. Agricultural expansion and intensification were primary drivers of declining fire activity. Fewer and smaller fires reduced aerosol concentrations, modified vegetation structure, and increased the magnitude of the terrestrial carbon sink. Fire models were unable to reproduce the pattern and magnitude of observed declines, suggesting that they may overestimate fire emissions in future projections. Using economic and demographic variables, we developed a conceptual model for predicting fire in human-dominated landscapes.","author":[{"dropping-particle":"","family":"Andela","given":"N","non-dropping-particle":"","parse-names":false,"suffix":""},{"dropping-particle":"","family":"Morton","given":"D C","non-dropping-particle":"","parse-names":false,"suffix":""},{"dropping-particle":"","family":"Giglio","given":"L","non-dropping-particle":"","parse-names":false,"suffix":""},{"dropping-particle":"","family":"Chen","given":"Y","non-dropping-particle":"","parse-names":false,"suffix":""},{"dropping-particle":"","family":"Werf","given":"G. R.","non-dropping-particle":"van der","parse-names":false,"suffix":""},{"dropping-particle":"","family":"Kasibhatla","given":"P S","non-dropping-particle":"","parse-names":false,"suffix":""},{"dropping-particle":"","family":"DeFries","given":"R. S.","non-dropping-particle":"","parse-names":false,"suffix":""},{"dropping-particle":"","family":"Collatz","given":"G J","non-dropping-particle":"","parse-names":false,"suffix":""},{"dropping-particle":"","family":"Hantson","given":"S","non-dropping-particle":"","parse-names":false,"suffix":""},{"dropping-particle":"","family":"Kloster","given":"S","non-dropping-particle":"","parse-names":false,"suffix":""},{"dropping-particle":"","family":"Bachelet","given":"D","non-dropping-particle":"","parse-names":false,"suffix":""},{"dropping-particle":"","family":"Forrest","given":"M","non-dropping-particle":"","parse-names":false,"suffix":""},{"dropping-particle":"","family":"Lasslop","given":"G","non-dropping-particle":"","parse-names":false,"suffix":""},{"dropping-particle":"","family":"Li","given":"F","non-dropping-particle":"","parse-names":false,"suffix":""},{"dropping-particle":"","family":"Mangeon","given":"S","non-dropping-particle":"","parse-names":false,"suffix":""},{"dropping-particle":"","family":"Melton","given":"J R","non-dropping-particle":"","parse-names":false,"suffix":""},{"dropping-particle":"","family":"Yue","given":"C","non-dropping-particle":"","parse-names":false,"suffix":""},{"dropping-particle":"","family":"Randerson","given":"J T","non-dropping-particle":"","parse-names":false,"suffix":""}],"container-title":"Science","id":"ITEM-1","issue":"6345","issued":{"date-parts":[["2017","6","30"]]},"page":"1356-1362","title":"A human-driven decline in global burned area","type":"article-journal","volume":"356"},"uris":["http://www.mendeley.com/documents/?uuid=fd9072d4-df40-45a1-b7b9-7a2c057664a8"]}],"mendeley":{"formattedCitation":"(Andela &lt;i&gt;et al.&lt;/i&gt;, 2017)","plainTextFormattedCitation":"(Andela et al., 2017)","previouslyFormattedCitation":"(Andela &lt;i&gt;et al.&lt;/i&gt;, 2017)"},"properties":{"noteIndex":0},"schema":"https://github.com/citation-style-language/schema/raw/master/csl-citation.json"}</w:instrText>
+        <w:instrText>ADDIN CSL_CITATION {"citationItems":[{"id":"ITEM-1","itemData":{"DOI":"https://doi.org/10.1016/j.foreco.2012.03.003","ISSN":"0378-1127","abstract":"Fire occurrence, which results from the presence of an ignition source and the conditions for a fire to spread, is an essential component of fire risk assessment. In this paper, we present and compare the results of the application of two different methods to identify the main structural factors that explain the likelihood of fire occurrence at European scale. Data on the number of fires for the countries of the European Mediterranean region during the main fire season (June–September) were obtained from the European Fire Database of the European Forest Fire Information System. Fire density (number of fires/km2) was estimated based on interpolation techniques and was used as the dependent variable in the model. As predictors, different physical, socio-economic and demographic variables were selected based on their potential influence in fire occurrence and on their availability at the European level. Two different methods were applied for the analysis: traditional Multiple Linear Regression and Random Forest, the latter being a non-parametric alternative based on an ensemble of classification and regression trees. The predictive ability of the two models, the variables selected by each method and their level of importance were compared and the potential implications to forest management and fire prevention were discussed. The Random Forest model showed a higher predictive ability than Multiple Linear Regression. Furthermore, the analysis of the residuals also indicated a better performance of the Random Forest model, showing that this method has potentiality to be applied in the assessment of fire-related phenomena at a broad scale. Some of the variables selected are common to both models; precipitation and soil moisture seem to influence fire occurrence to a large extent. Unemployment rate, livestock density and density of local roads were also found significant by both methods. Maps of the likelihood of fire occurrence were obtained from each method at 10km resolution, based on the selected variables. Both models show that the spatial distribution of fire occurrence likelihood is highly variable in this region: highest fire likelihood is prevalent in the northwest region of the Iberian Peninsula and southern Italy, whereas it is low in northern France, northeast Italy and north of Greece. In the most fire-prone areas, preventive measures could be implemented, associated to the factors identified by both models.","author":[{"dropping-particle":"","family":"Oliveira","given":"Sandra","non-dropping-particle":"","parse-names":false,"suffix":""},{"dropping-particle":"","family":"Oehler","given":"Friderike","non-dropping-particle":"","parse-names":false,"suffix":""},{"dropping-particle":"","family":"San-Miguel-Ayanz","given":"Jesús","non-dropping-particle":"","parse-names":false,"suffix":""},{"dropping-particle":"","family":"Camia","given":"Andrea","non-dropping-particle":"","parse-names":false,"suffix":""},{"dropping-particle":"","family":"Pereira","given":"José M C","non-dropping-particle":"","parse-names":false,"suffix":""}],"container-title":"Forest Ecology and Management","id":"ITEM-1","issued":{"date-parts":[["2012"]]},"page":"117-129","title":"Modeling spatial patterns of fire occurrence in Mediterranean Europe using Multiple Regression and Random Forest","type":"article-journal","volume":"275"},"uris":["http://www.mendeley.com/documents/?uuid=ff54fad5-2ad1-48e8-8a3f-0a7f2609de59"]},{"id":"ITEM-2","itemData":{"author":[{"dropping-particle":"","family":"San-Miguel-Ayanz","given":"J","non-dropping-particle":"","parse-names":false,"suffix":""},{"dropping-particle":"","family":"Camia","given":"A","non-dropping-particle":"","parse-names":false,"suffix":""}],"container-title":"Mapping the impacts of natural hazards and technological accidents in Europe: an overview of the last decade’.(Eds A Wehrli, J Herkendell, A Jol) EEA Technical Report N","id":"ITEM-2","issued":{"date-parts":[["2010"]]},"page":"47-53","title":"Forest fires","type":"article-journal","volume":"13"},"uris":["http://www.mendeley.com/documents/?uuid=fbbe89ea-83bf-4804-8631-ed0d7408a19a"]},{"id":"ITEM-3","itemData":{"DOI":"10.1007/s00267-012-9961-z","ISSN":"0364-152X","abstract":"Knowledge of the causes of forest fires, and of the main driving factors of ignition, is an indispensable step towards effective fire prevention policies. This study analyses the factors driving forest fire ignition in the Mediterranean region including the most common human and environmental factors used for modelling in the European context. Fire ignition factors are compared to spatial and temporal variations of fire occurrence in the region, then are compared to results obtained in other areas of the world, with a special focus on North America (US and Canada) where a significant number of studies has been carried out on this topic. The causes of forest fires are varied and their distribution differs among countries, but may also differ spatially and temporally within the same country. In Europe, and especially in the Mediterranean basin, fires are mostly human-caused mainly due arson. The distance to transport networks and the distance to urban or recreation areas are among the most frequently used human factors in modelling exercises and the Wildland-Urban Interface is increasingly taken into account in the modelling of fire occurrence. Depending on the socio-economic context of the region concerned, factors such as the unemployment rate or variables linked to agricultural activity can explain the ignition of intentional and unintentional fires. Regarding environmental factors, those related to weather, fuel and topography are the most significant drivers of ignition of forest fires, especially in Mediterranean-type regions. For both human and lightning-caused fires, there is a geographical gradient of fire ignition, mainly due to variations in climate and fuel composition but also to population density for instance. The timing of fires depends on their causes. In populated areas, the timing of human-caused fires is closely linked to human activities and peaks in the afternoon whereas, in remote areas, the timing of lightning-caused fires is more linked to weather conditions and the season, with most such fires occurring in summer.","author":[{"dropping-particle":"","family":"Ganteaume","given":"Anne","non-dropping-particle":"","parse-names":false,"suffix":""},{"dropping-particle":"","family":"Camia","given":"Andrea","non-dropping-particle":"","parse-names":false,"suffix":""},{"dropping-particle":"","family":"Jappiot","given":"Marielle","non-dropping-particle":"","parse-names":false,"suffix":""},{"dropping-particle":"","family":"San-Miguel-Ayanz","given":"Jesus","non-dropping-particle":"","parse-names":false,"suffix":""},{"dropping-particle":"","family":"Long-Fournel","given":"Marlène","non-dropping-particle":"","parse-names":false,"suffix":""},{"dropping-particle":"","family":"Lampin","given":"Corinne","non-dropping-particle":"","parse-names":false,"suffix":""}],"container-title":"Environmental Management","id":"ITEM-3","issue":"3","issued":{"date-parts":[["2013","3","21"]]},"page":"651-662","publisher":"SPRINGER","publisher-place":"ONE NEW YORK PLAZA, SUITE 4600, NEW YORK, NY, UNITED STATES","title":"A Review of the Main Driving Factors of Forest Fire Ignition Over Europe","type":"article-journal","volume":"51"},"uris":["http://www.mendeley.com/documents/?uuid=e0d56085-65d2-483b-b8dc-e7c209f024da"]}],"mendeley":{"formattedCitation":"(San-Miguel-Ayanz and Camia, 2010; Oliveira &lt;i&gt;et al.&lt;/i&gt;, 2012; Ganteaume &lt;i&gt;et al.&lt;/i&gt;, 2013)","plainTextFormattedCitation":"(San-Miguel-Ayanz and Camia, 2010; Oliveira et al., 2012; Ganteaume et al., 2013)","previouslyFormattedCitation":"(San-Miguel-Ayanz and Camia, 2010; Oliveira &lt;i&gt;et al.&lt;/i&gt;, 2012; Ganteaume &lt;i&gt;et al.&lt;/i&gt;, 2013)"},"properties":{"noteIndex":0},"schema":"https://github.com/citation-style-language/schema/raw/master/csl-citation.json"}</w:instrText>
       </w:r>
       <w:r>
         <w:fldChar w:fldCharType="separate"/>
@@ -609,7 +598,7 @@
         <w:rPr>
           <w:noProof/>
         </w:rPr>
-        <w:t xml:space="preserve">(Andela </w:t>
+        <w:t xml:space="preserve">(San-Miguel-Ayanz and Camia, 2010; Oliveira </w:t>
       </w:r>
       <w:r>
         <w:rPr>
@@ -622,13 +611,150 @@
         <w:rPr>
           <w:noProof/>
         </w:rPr>
-        <w:t>, 2017)</w:t>
+        <w:t xml:space="preserve">, 2012; Ganteaume </w:t>
+      </w:r>
+      <w:r>
+        <w:rPr>
+          <w:i/>
+          <w:noProof/>
+        </w:rPr>
+        <w:t>et al.</w:t>
+      </w:r>
+      <w:r>
+        <w:rPr>
+          <w:noProof/>
+        </w:rPr>
+        <w:t>, 2013)</w:t>
       </w:r>
       <w:r>
         <w:fldChar w:fldCharType="end"/>
       </w:r>
       <w:r>
         <w:t>.</w:t>
+      </w:r>
+      <w:r>
+        <w:t xml:space="preserve"> </w:t>
+      </w:r>
+      <w:r>
+        <w:t xml:space="preserve">The effect of climate </w:t>
+      </w:r>
+      <w:r>
+        <w:t xml:space="preserve">change </w:t>
+      </w:r>
+      <w:r>
+        <w:t xml:space="preserve">is causing </w:t>
+      </w:r>
+      <w:r>
+        <w:t>that some regions are going to</w:t>
+      </w:r>
+      <w:r>
+        <w:t xml:space="preserve"> </w:t>
+      </w:r>
+      <w:r>
+        <w:t xml:space="preserve">experience a higher </w:t>
+      </w:r>
+      <w:r>
+        <w:t xml:space="preserve">frequency of wildfires and </w:t>
+      </w:r>
+      <w:r>
+        <w:t xml:space="preserve">an </w:t>
+      </w:r>
+      <w:r>
+        <w:t>increase intensity and size</w:t>
+      </w:r>
+      <w:r>
+        <w:t>, because the drier</w:t>
+      </w:r>
+      <w:r>
+        <w:t xml:space="preserve"> periods and the fire seasons are going to be longer</w:t>
+      </w:r>
+      <w:r>
+        <w:t xml:space="preserve"> </w:t>
+      </w:r>
+      <w:r>
+        <w:fldChar w:fldCharType="begin" w:fldLock="1"/>
+      </w:r>
+      <w:r>
+        <w:instrText>ADDIN CSL_CITATION {"citationItems":[{"id":"ITEM-1","itemData":{"DOI":"https://doi.org/10.1016/j.foreco.2012.10.050","ISSN":"0378-1127","abstract":"Extreme fire events, also referred to as “megafires,” are not uncommon events on a global scale; they tend to happen a steady frequency in different parts of the world, although, at a local or regional scale, they constitute unique and severe fire episodes. Even if there is not a complete agreement on the term, megafires often refers to those fire events that cause catastrophic damages in terms of human casualties, economic losses, or both. In this article we analyze some of the most damaging fire episodes in Europe in the last decades. Our analysis relates the events to existing conditions in terms of number of fires and burnt areas in the countries and regions where they occurred, showing that these large fire episodes do not follow the general trend of those variables and constitute outstanding critical events. Megafires are characterized on the basis of the meteorological and fire danger conditions prior to the event and those under which they develop. Impact is assessed in terms of total burnt area, estimates of economic losses, if available, and number of human casualties caused by the megafire event. We analyze fire-fighting means available for the extinction of each megafire, as reported in the annual reports of the European Commission, to determine if fire spread might have been related to lack of available means for initial control and extinction. All countries where the reported megafires took place are in fire prone areas where active fire campaigns take place every year. Our results determine that megafires are critical events that stand out with respect to the average conditions in the respective countries; in all cases, the impact of the fires set a record damage in the country or region where the megafire event took place. It is shown that, in the cases under study, megafires were driven by critical weather conditions that lead to a concentration of numerous large fires in time and space (fire clusters). It is shown that these megafire events occurred independently of the large expenditures in forest fire fighting means and increased preparedness in the countries where they took place. The simultaneity in fire ignitions and the rapid fire spread prevented efficient initial fire attacks. Therefore, megafires occur independently of the available fire means in the countries and are set under control only when the weather conditions improve and facilitate fire fighting. Our analysis supports a series of recommendations that are seek to promo…","author":[{"dropping-particle":"","family":"San-Miguel-Ayanz","given":"Jesús","non-dropping-particle":"","parse-names":false,"suffix":""},{"dropping-particle":"","family":"Moreno","given":"Jose Manuel","non-dropping-particle":"","parse-names":false,"suffix":""},{"dropping-particle":"","family":"Camia","given":"Andrea","non-dropping-particle":"","parse-names":false,"suffix":""}],"container-title":"Forest Ecology and Management","id":"ITEM-1","issued":{"date-parts":[["2013"]]},"page":"11-22","title":"Analysis of large fires in European Mediterranean landscapes: Lessons learned and perspectives","type":"article-journal","volume":"294"},"uris":["http://www.mendeley.com/documents/?uuid=52802472-eb84-4fcc-950d-a93b25e25988"]}],"mendeley":{"formattedCitation":"(San-Miguel-Ayanz, Moreno and Camia, 2013)","plainTextFormattedCitation":"(San-Miguel-Ayanz, Moreno and Camia, 2013)","previouslyFormattedCitation":"(San-Miguel-Ayanz, Moreno and Camia, 2013)"},"properties":{"noteIndex":0},"schema":"https://github.com/citation-style-language/schema/raw/master/csl-citation.json"}</w:instrText>
+      </w:r>
+      <w:r>
+        <w:fldChar w:fldCharType="separate"/>
+      </w:r>
+      <w:r>
+        <w:rPr>
+          <w:noProof/>
+        </w:rPr>
+        <w:t>(San-Miguel-Ayanz, Moreno and Camia, 2013)</w:t>
+      </w:r>
+      <w:r>
+        <w:fldChar w:fldCharType="end"/>
+      </w:r>
+      <w:r>
+        <w:t>.</w:t>
+      </w:r>
+      <w:r>
+        <w:t xml:space="preserve"> </w:t>
+      </w:r>
+      <w:r>
+        <w:fldChar w:fldCharType="begin" w:fldLock="1"/>
+      </w:r>
+      <w:r>
+        <w:instrText>ADDIN CSL_CITATION {"citationItems":[{"id":"ITEM-1","itemData":{"DOI":"https://doi.org/10.1016/j.gloenvcha.2012.11.009","ISSN":"0959-3780","abstract":"To better prioritise adaptation strategies to a changing climate that are currently being developed, there is a need for quantitative regional level assessments that are systematic and comparable across multiple weather hazards. This study presents an indicator-based impact assessment framework at NUTS-2 level for the European Union that quantifies potential regional changes in weather-related hazards: heat stress in relation to human health, river flood risk, and forest fire risk. This is done by comparing the current (baseline) situation with two future time periods, 2011–2040 and 2041–2070. The indicator values for the baseline period are validated against observed impact data. For each hazard, the method integrates outcomes of a set of coherent high-resolution regional climate models from the ENSEMBLES project based on the SRES A1B emission scenario, with current and projected non-climatic drivers of risk, such as land use and socio-economic change. An index of regional adaptive capacity has been developed and compared with overall hazard impact in order to identify the potentially most vulnerable regions in Europe. The results show strongest increases in impacts for heat stress, followed by forest fire risk, while for flood risk the sign and magnitude of change vary across regions. A major difference with previous studies is that heat stress risk could increase most in central Europe, which is due to the ageing population there. An overall assessment combining the three hazards shows a clear trend towards increasing impact from climaterelated natural hazards for most parts of Europe, but hotspot regions are found in eastern and southern Europe due to their low adaptive capacities. This spatially explicit assessment can serve as a basis for discussing climate adaptation mainstreaming, and priorities for regional development in the EU.","author":[{"dropping-particle":"","family":"Lung","given":"Tobias","non-dropping-particle":"","parse-names":false,"suffix":""},{"dropping-particle":"","family":"Lavalle","given":"Carlo","non-dropping-particle":"","parse-names":false,"suffix":""},{"dropping-particle":"","family":"Hiederer","given":"Roland","non-dropping-particle":"","parse-names":false,"suffix":""},{"dropping-particle":"","family":"Dosio","given":"Alessandro","non-dropping-particle":"","parse-names":false,"suffix":""},{"dropping-particle":"","family":"Bouwer","given":"Laurens M","non-dropping-particle":"","parse-names":false,"suffix":""}],"container-title":"Global Environmental Change","id":"ITEM-1","issue":"2","issued":{"date-parts":[["2013"]]},"page":"522-536","title":"A multi-hazard regional level impact assessment for Europe combining indicators of climatic and non-climatic change","type":"article-journal","volume":"23"},"uris":["http://www.mendeley.com/documents/?uuid=02c9fe1d-baf6-4240-acfe-4027d8d96ba3"]}],"mendeley":{"formattedCitation":"(Lung &lt;i&gt;et al.&lt;/i&gt;, 2013)","manualFormatting":"Lung et al. (2013)","plainTextFormattedCitation":"(Lung et al., 2013)","previouslyFormattedCitation":"(Lung &lt;i&gt;et al.&lt;/i&gt;, 2013)"},"properties":{"noteIndex":0},"schema":"https://github.com/citation-style-language/schema/raw/master/csl-citation.json"}</w:instrText>
+      </w:r>
+      <w:r>
+        <w:fldChar w:fldCharType="separate"/>
+      </w:r>
+      <w:r>
+        <w:rPr>
+          <w:noProof/>
+        </w:rPr>
+        <w:t xml:space="preserve">Lung </w:t>
+      </w:r>
+      <w:r>
+        <w:rPr>
+          <w:i/>
+          <w:noProof/>
+        </w:rPr>
+        <w:t>et al.</w:t>
+      </w:r>
+      <w:r>
+        <w:rPr>
+          <w:noProof/>
+        </w:rPr>
+        <w:t xml:space="preserve"> </w:t>
+      </w:r>
+      <w:r>
+        <w:rPr>
+          <w:noProof/>
+        </w:rPr>
+        <w:t>(</w:t>
+      </w:r>
+      <w:r>
+        <w:rPr>
+          <w:noProof/>
+        </w:rPr>
+        <w:t>2013)</w:t>
+      </w:r>
+      <w:r>
+        <w:fldChar w:fldCharType="end"/>
+      </w:r>
+      <w:r>
+        <w:t xml:space="preserve"> has displayed that the coming century the risk of forest fires </w:t>
+      </w:r>
+      <w:r>
+        <w:t xml:space="preserve">is going to be </w:t>
+      </w:r>
+      <w:r>
+        <w:t xml:space="preserve">higher in higher </w:t>
+      </w:r>
+      <w:r>
+        <w:t>centred</w:t>
+      </w:r>
+      <w:r>
+        <w:t xml:space="preserve"> </w:t>
+      </w:r>
+      <w:r>
+        <w:t xml:space="preserve">latitude regions. </w:t>
       </w:r>
     </w:p>
     <w:p>
@@ -655,40 +781,22 @@
     </w:p>
     <w:p>
       <w:r>
-        <w:t>The Netherlands</w:t>
-      </w:r>
-      <w:r>
-        <w:t xml:space="preserve"> is one of the countries that is going to be influenced by the increasing risk of forest fires</w:t>
-      </w:r>
-      <w:r>
-        <w:t xml:space="preserve"> if the predicted scenario of A1B </w:t>
-      </w:r>
-      <w:r>
-        <w:t xml:space="preserve">(climate scenario whereby the energy resources are mixed, but </w:t>
-      </w:r>
-      <w:r>
-        <w:t xml:space="preserve">if </w:t>
-      </w:r>
-      <w:r>
-        <w:t xml:space="preserve">technological development </w:t>
-      </w:r>
-      <w:r>
-        <w:t xml:space="preserve">in sustainable energy </w:t>
-      </w:r>
-      <w:r>
-        <w:t xml:space="preserve">is </w:t>
-      </w:r>
-      <w:r>
-        <w:t xml:space="preserve">going to be </w:t>
-      </w:r>
-      <w:r>
-        <w:t xml:space="preserve">fast </w:t>
+        <w:t>T</w:t>
+      </w:r>
+      <w:r>
+        <w:t>he western part of Europe with an Atlantic climate,</w:t>
+      </w:r>
+      <w:r>
+        <w:t xml:space="preserve"> </w:t>
+      </w:r>
+      <w:r>
+        <w:t xml:space="preserve"> has been more effected by the increasing frequency of storms </w:t>
       </w:r>
       <w:r>
         <w:fldChar w:fldCharType="begin" w:fldLock="1"/>
       </w:r>
       <w:r>
-        <w:instrText>ADDIN CSL_CITATION {"citationItems":[{"id":"ITEM-1","itemData":{"author":[{"dropping-particle":"","family":"Nakicenovic","given":"N","non-dropping-particle":"","parse-names":false,"suffix":""},{"dropping-particle":"","family":"Alcamo","given":"J","non-dropping-particle":"","parse-names":false,"suffix":""},{"dropping-particle":"","family":"Grubler","given":"A","non-dropping-particle":"","parse-names":false,"suffix":""},{"dropping-particle":"","family":"Riahi","given":"K","non-dropping-particle":"","parse-names":false,"suffix":""},{"dropping-particle":"","family":"Roehrl","given":"R A","non-dropping-particle":"","parse-names":false,"suffix":""},{"dropping-particle":"","family":"Rogner","given":"H.-H.","non-dropping-particle":"","parse-names":false,"suffix":""},{"dropping-particle":"","family":"Victor","given":"N","non-dropping-particle":"","parse-names":false,"suffix":""}],"id":"ITEM-1","issued":{"date-parts":[["2000"]]},"publisher":"Cambridge University Press","publisher-place":"Cambridge","title":"Special Report on Emissions Scenarios (SRES), A Special Report of Working Group III of the Intergovernmental Panel on Climate Change","type":"book"},"uris":["http://www.mendeley.com/documents/?uuid=740f10cd-fa53-4f84-9b75-877949b08376"]}],"mendeley":{"formattedCitation":"(Nakicenovic &lt;i&gt;et al.&lt;/i&gt;, 2000)","plainTextFormattedCitation":"(Nakicenovic et al., 2000)","previouslyFormattedCitation":"(Nakicenovic &lt;i&gt;et al.&lt;/i&gt;, 2000)"},"properties":{"noteIndex":0},"schema":"https://github.com/citation-style-language/schema/raw/master/csl-citation.json"}</w:instrText>
+        <w:instrText>ADDIN CSL_CITATION {"citationItems":[{"id":"ITEM-1","itemData":{"DOI":"10.1017/CBO9781107415386.003","ISBN":"9781107415386","abstract":"This chapter reviews the scientific evidence published since the IPCC Fourth Assessment Report (AR4) on observed and projected impacts of anthropogenic climate change in Europe and adaptation responses. The geographical scope of this chapter is the same as in AR4 with the inclusion of Turkey. Thus, the European region includes all countries from Iceland in the west to the Russian Federation (west of the Urals) and the Caspian Sea in the east, and from the northern shores of the Mediterranean and Black Seas and the Caucasus in the south to the Arctic Ocean in the north. Impacts above the Arctic Circle are addressed in Chapter 28 and impacts in the Baltic and Mediterranean Seas in Chapter 30. Impacts in Malta, Cyprus, and other island states in Europe are discussed in Chapter 29. The European region has been divided into five sub-regions (see Figure 23-1): Atlantic, Alpine, Southern, Northern, and Continental. The sub-regions are derived by aggregating the climate zones developed by Metzger et al. (2005) and therefore represent geographical and ecological zones rather than political boundaries. The scientific evidence has been evaluated to compare impacts across (rather than within) sub-regions, although this was not always possible depending on the scientific information available. 23.1.1. Scope and Route Map of Chapter, The chapter is structured around key policy areas. Sections 23.3 to 23.6 summarize the latest scientific evidence on sensitivity climate, observed impacts and attribution, projected impacts, and adaptation options, with respect to four main categories of impacts: • Production systems and physical infrastructure • Agriculture, fisheries, forestry, and bioenergy production • Health protection and social welfare • Protection of environmental quality and biological conservation The benefit of assessing evidence in a regional chapter is that impacts across sectors can be described, and interactions between impacts can be identified. Further, the cross-sectoral decision making required to address climate change can be reviewed. The chapter also includes sections that were not in AR4.","author":[{"dropping-particle":"","family":"Kovats","given":"R. Sari","non-dropping-particle":"","parse-names":false,"suffix":""},{"dropping-particle":"","family":"Valentini","given":"Riccardo","non-dropping-particle":"","parse-names":false,"suffix":""},{"dropping-particle":"","family":"Bouwer","given":"Laurens M.","non-dropping-particle":"","parse-names":false,"suffix":""},{"dropping-particle":"","family":"Georgopoulou","given":"Elena","non-dropping-particle":"","parse-names":false,"suffix":""},{"dropping-particle":"","family":"Jacob","given":"Daniela","non-dropping-particle":"","parse-names":false,"suffix":""},{"dropping-particle":"","family":"Martin","given":"Eric","non-dropping-particle":"","parse-names":false,"suffix":""},{"dropping-particle":"","family":"Rounsevell","given":"Mark","non-dropping-particle":"","parse-names":false,"suffix":""},{"dropping-particle":"","family":"Soussana","given":"Jean Francois","non-dropping-particle":"","parse-names":false,"suffix":""}],"container-title":"Climate Change 2014: Impacts, Adaptation and Vulnerability","editor":[{"dropping-particle":"","family":"Barros","given":"Vicente R.","non-dropping-particle":"","parse-names":false,"suffix":""},{"dropping-particle":"","family":"Field","given":"Christopher B.","non-dropping-particle":"","parse-names":false,"suffix":""},{"dropping-particle":"","family":"Dokken","given":"David Jon","non-dropping-particle":"","parse-names":false,"suffix":""},{"dropping-particle":"","family":"Mastrandrea","given":"Michael D.","non-dropping-particle":"","parse-names":false,"suffix":""},{"dropping-particle":"","family":"Mach","given":"Katharine J.","non-dropping-particle":"","parse-names":false,"suffix":""}],"id":"ITEM-1","issued":{"date-parts":[["2015"]]},"page":"1267-1326","publisher":"Cambridge University Press","publisher-place":"Cambridge","title":"Europe","type":"chapter"},"uris":["http://www.mendeley.com/documents/?uuid=c6648e41-ca61-443f-a49a-dbdcb88db3c0"]}],"mendeley":{"formattedCitation":"(Kovats &lt;i&gt;et al.&lt;/i&gt;, 2015)","plainTextFormattedCitation":"(Kovats et al., 2015)","previouslyFormattedCitation":"(Kovats &lt;i&gt;et al.&lt;/i&gt;, 2015)"},"properties":{"noteIndex":0},"schema":"https://github.com/citation-style-language/schema/raw/master/csl-citation.json"}</w:instrText>
       </w:r>
       <w:r>
         <w:fldChar w:fldCharType="separate"/>
@@ -697,7 +805,7 @@
         <w:rPr>
           <w:noProof/>
         </w:rPr>
-        <w:t xml:space="preserve">(Nakicenovic </w:t>
+        <w:t xml:space="preserve">(Kovats </w:t>
       </w:r>
       <w:r>
         <w:rPr>
@@ -710,28 +818,22 @@
         <w:rPr>
           <w:noProof/>
         </w:rPr>
-        <w:t>, 2000)</w:t>
+        <w:t>, 2015)</w:t>
       </w:r>
       <w:r>
         <w:fldChar w:fldCharType="end"/>
       </w:r>
       <w:r>
-        <w:t xml:space="preserve"> then this</w:t>
-      </w:r>
-      <w:r>
-        <w:t xml:space="preserve"> situation could possibly</w:t>
-      </w:r>
-      <w:r>
-        <w:t xml:space="preserve"> going to be true</w:t>
-      </w:r>
-      <w:r>
         <w:t xml:space="preserve"> </w:t>
       </w:r>
       <w:r>
+        <w:t xml:space="preserve">and pest species infecting forestry </w:t>
+      </w:r>
+      <w:r>
         <w:fldChar w:fldCharType="begin" w:fldLock="1"/>
       </w:r>
       <w:r>
-        <w:instrText>ADDIN CSL_CITATION {"citationItems":[{"id":"ITEM-1","itemData":{"DOI":"https://doi.org/10.1016/j.gloenvcha.2012.11.009","ISSN":"0959-3780","abstract":"To better prioritise adaptation strategies to a changing climate that are currently being developed, there is a need for quantitative regional level assessments that are systematic and comparable across multiple weather hazards. This study presents an indicator-based impact assessment framework at NUTS-2 level for the European Union that quantifies potential regional changes in weather-related hazards: heat stress in relation to human health, river flood risk, and forest fire risk. This is done by comparing the current (baseline) situation with two future time periods, 2011–2040 and 2041–2070. The indicator values for the baseline period are validated against observed impact data. For each hazard, the method integrates outcomes of a set of coherent high-resolution regional climate models from the ENSEMBLES project based on the SRES A1B emission scenario, with current and projected non-climatic drivers of risk, such as land use and socio-economic change. An index of regional adaptive capacity has been developed and compared with overall hazard impact in order to identify the potentially most vulnerable regions in Europe. The results show strongest increases in impacts for heat stress, followed by forest fire risk, while for flood risk the sign and magnitude of change vary across regions. A major difference with previous studies is that heat stress risk could increase most in central Europe, which is due to the ageing population there. An overall assessment combining the three hazards shows a clear trend towards increasing impact from climaterelated natural hazards for most parts of Europe, but hotspot regions are found in eastern and southern Europe due to their low adaptive capacities. This spatially explicit assessment can serve as a basis for discussing climate adaptation mainstreaming, and priorities for regional development in the EU.","author":[{"dropping-particle":"","family":"Lung","given":"Tobias","non-dropping-particle":"","parse-names":false,"suffix":""},{"dropping-particle":"","family":"Lavalle","given":"Carlo","non-dropping-particle":"","parse-names":false,"suffix":""},{"dropping-particle":"","family":"Hiederer","given":"Roland","non-dropping-particle":"","parse-names":false,"suffix":""},{"dropping-particle":"","family":"Dosio","given":"Alessandro","non-dropping-particle":"","parse-names":false,"suffix":""},{"dropping-particle":"","family":"Bouwer","given":"Laurens M","non-dropping-particle":"","parse-names":false,"suffix":""}],"container-title":"Global Environmental Change","id":"ITEM-1","issue":"2","issued":{"date-parts":[["2013"]]},"page":"522-536","title":"A multi-hazard regional level impact assessment for Europe combining indicators of climatic and non-climatic change","type":"article-journal","volume":"23"},"uris":["http://www.mendeley.com/documents/?uuid=02c9fe1d-baf6-4240-acfe-4027d8d96ba3"]}],"mendeley":{"formattedCitation":"(Lung &lt;i&gt;et al.&lt;/i&gt;, 2013)","plainTextFormattedCitation":"(Lung et al., 2013)","previouslyFormattedCitation":"(Lung &lt;i&gt;et al.&lt;/i&gt;, 2013)"},"properties":{"noteIndex":0},"schema":"https://github.com/citation-style-language/schema/raw/master/csl-citation.json"}</w:instrText>
+        <w:instrText>ADDIN CSL_CITATION {"citationItems":[{"id":"ITEM-1","itemData":{"DOI":"https://doi.org/10.1016/j.foreco.2009.09.023","ISSN":"0378-1127","abstract":"This study compiles and summarizes the existing knowledge about observed and projected impacts of climate change on forests in Europe. Forests will have to adapt not only to changes in mean climate variables but also to increased variability with greater risk of extreme weather events, such as prolonged drought, storms and floods. Sensitivity, potential impacts, adaptive capacity, and vulnerability to climate change are reviewed for European forests. The most important potential impacts of climate change on forest goods and services are summarized for the Boreal, Temperate Oceanic, Temperate Continental, Mediterranean, and mountainous regions. Especially in northern and western Europe the increasing atmospheric CO2 content and warmer temperatures are expected to result in positive effects on forest growth and wood production, at least in the short–medium term. On the other hand, increasing drought and disturbance risks will cause adverse effects. These negative impacts are very likely to outweigh positive trends in southern and eastern Europe. From west to east, the drought risk increases. In the Mediterranean regions productivity is expected to decline due to strongly increased droughts and fire risks. Adaptive capacity consists of the inherent adaptive capacity of trees and forest ecosystems and of socio-economic factors determining the capability to implement planned adaptation. The adaptive capacity in the forest sector is relatively large in the Boreal and the Temperate Oceanic regions, more constrained by socio-economic factors in the Temperate Continental, and most limited in the Mediterranean region where large forest areas are only extensively managed or unmanaged. Potential impacts and risks are best studied and understood with respect to wood production. It is clear that all other goods and services provided by European forests will also be impacted by climate change, but much less knowledge is available to quantify these impacts. Understanding of adaptive capacity and regional vulnerability to climate change in European forests is not well developed and requires more focussed research efforts. An interdisciplinary research agenda integrated with monitoring networks and projection models is needed to provide information at all levels of decision making, from policy development to the management unit.","author":[{"dropping-particle":"","family":"Lindner","given":"Marcus","non-dropping-particle":"","parse-names":false,"suffix":""},{"dropping-particle":"","family":"Maroschek","given":"Michael","non-dropping-particle":"","parse-names":false,"suffix":""},{"dropping-particle":"","family":"Netherer","given":"Sigrid","non-dropping-particle":"","parse-names":false,"suffix":""},{"dropping-particle":"","family":"Kremer","given":"Antoine","non-dropping-particle":"","parse-names":false,"suffix":""},{"dropping-particle":"","family":"Barbati","given":"Anna","non-dropping-particle":"","parse-names":false,"suffix":""},{"dropping-particle":"","family":"Garcia-Gonzalo","given":"Jordi","non-dropping-particle":"","parse-names":false,"suffix":""},{"dropping-particle":"","family":"Seidl","given":"Rupert","non-dropping-particle":"","parse-names":false,"suffix":""},{"dropping-particle":"","family":"Delzon","given":"Sylvain","non-dropping-particle":"","parse-names":false,"suffix":""},{"dropping-particle":"","family":"Corona","given":"Piermaria","non-dropping-particle":"","parse-names":false,"suffix":""},{"dropping-particle":"","family":"Kolström","given":"Marja","non-dropping-particle":"","parse-names":false,"suffix":""},{"dropping-particle":"","family":"Lexer","given":"Manfred J","non-dropping-particle":"","parse-names":false,"suffix":""},{"dropping-particle":"","family":"Marchetti","given":"Marco","non-dropping-particle":"","parse-names":false,"suffix":""}],"container-title":"Forest Ecology and Management","id":"ITEM-1","issue":"4","issued":{"date-parts":[["2010"]]},"page":"698-709","title":"Climate change impacts, adaptive capacity, and vulnerability of European forest ecosystems","type":"article-journal","volume":"259"},"uris":["http://www.mendeley.com/documents/?uuid=05478164-8735-425c-bfa0-fdd404c8c024"]}],"mendeley":{"formattedCitation":"(Lindner &lt;i&gt;et al.&lt;/i&gt;, 2010)","plainTextFormattedCitation":"(Lindner et al., 2010)","previouslyFormattedCitation":"(Lindner &lt;i&gt;et al.&lt;/i&gt;, 2010)"},"properties":{"noteIndex":0},"schema":"https://github.com/citation-style-language/schema/raw/master/csl-citation.json"}</w:instrText>
       </w:r>
       <w:r>
         <w:fldChar w:fldCharType="separate"/>
@@ -740,7 +842,7 @@
         <w:rPr>
           <w:noProof/>
         </w:rPr>
-        <w:t xml:space="preserve">(Lung </w:t>
+        <w:t xml:space="preserve">(Lindner </w:t>
       </w:r>
       <w:r>
         <w:rPr>
@@ -753,16 +855,177 @@
         <w:rPr>
           <w:noProof/>
         </w:rPr>
-        <w:t>, 2013)</w:t>
+        <w:t>, 2010)</w:t>
       </w:r>
       <w:r>
         <w:fldChar w:fldCharType="end"/>
       </w:r>
       <w:r>
-        <w:t xml:space="preserve"> or if this development slow worse.</w:t>
+        <w:t>,</w:t>
+      </w:r>
+      <w:r>
+        <w:t xml:space="preserve"> but the increasing risk of wild fires a</w:t>
+      </w:r>
+      <w:r>
+        <w:t>n</w:t>
+      </w:r>
+      <w:r>
+        <w:t xml:space="preserve">d changing climate zones are </w:t>
+      </w:r>
+      <w:r>
+        <w:t xml:space="preserve">effecting. </w:t>
       </w:r>
     </w:p>
     <w:p>
+      <w:r>
+        <w:t>The Netherlands</w:t>
+      </w:r>
+      <w:r>
+        <w:t xml:space="preserve"> is one of the countries that is going to be influenced by the increasing risk of forest fires</w:t>
+      </w:r>
+      <w:r>
+        <w:t xml:space="preserve"> if the predicted scenario of A1B </w:t>
+      </w:r>
+      <w:r>
+        <w:t xml:space="preserve">(climate scenario whereby the energy resources are mixed, but </w:t>
+      </w:r>
+      <w:r>
+        <w:t xml:space="preserve">if </w:t>
+      </w:r>
+      <w:r>
+        <w:t xml:space="preserve">technological development </w:t>
+      </w:r>
+      <w:r>
+        <w:t xml:space="preserve">in sustainable energy </w:t>
+      </w:r>
+      <w:r>
+        <w:t xml:space="preserve">is </w:t>
+      </w:r>
+      <w:r>
+        <w:t xml:space="preserve">going to be </w:t>
+      </w:r>
+      <w:r>
+        <w:t xml:space="preserve">fast </w:t>
+      </w:r>
+      <w:r>
+        <w:fldChar w:fldCharType="begin" w:fldLock="1"/>
+      </w:r>
+      <w:r>
+        <w:instrText>ADDIN CSL_CITATION {"citationItems":[{"id":"ITEM-1","itemData":{"author":[{"dropping-particle":"","family":"Nakicenovic","given":"N","non-dropping-particle":"","parse-names":false,"suffix":""},{"dropping-particle":"","family":"Alcamo","given":"J","non-dropping-particle":"","parse-names":false,"suffix":""},{"dropping-particle":"","family":"Grubler","given":"A","non-dropping-particle":"","parse-names":false,"suffix":""},{"dropping-particle":"","family":"Riahi","given":"K","non-dropping-particle":"","parse-names":false,"suffix":""},{"dropping-particle":"","family":"Roehrl","given":"R A","non-dropping-particle":"","parse-names":false,"suffix":""},{"dropping-particle":"","family":"Rogner","given":"H.-H.","non-dropping-particle":"","parse-names":false,"suffix":""},{"dropping-particle":"","family":"Victor","given":"N","non-dropping-particle":"","parse-names":false,"suffix":""}],"id":"ITEM-1","issued":{"date-parts":[["2000"]]},"publisher":"Cambridge University Press","publisher-place":"Cambridge","title":"Special Report on Emissions Scenarios (SRES), A Special Report of Working Group III of the Intergovernmental Panel on Climate Change","type":"book"},"uris":["http://www.mendeley.com/documents/?uuid=740f10cd-fa53-4f84-9b75-877949b08376"]}],"mendeley":{"formattedCitation":"(Nakicenovic &lt;i&gt;et al.&lt;/i&gt;, 2000)","plainTextFormattedCitation":"(Nakicenovic et al., 2000)","previouslyFormattedCitation":"(Nakicenovic &lt;i&gt;et al.&lt;/i&gt;, 2000)"},"properties":{"noteIndex":0},"schema":"https://github.com/citation-style-language/schema/raw/master/csl-citation.json"}</w:instrText>
+      </w:r>
+      <w:r>
+        <w:fldChar w:fldCharType="separate"/>
+      </w:r>
+      <w:r>
+        <w:rPr>
+          <w:noProof/>
+        </w:rPr>
+        <w:t xml:space="preserve">(Nakicenovic </w:t>
+      </w:r>
+      <w:r>
+        <w:rPr>
+          <w:i/>
+          <w:noProof/>
+        </w:rPr>
+        <w:t>et al.</w:t>
+      </w:r>
+      <w:r>
+        <w:rPr>
+          <w:noProof/>
+        </w:rPr>
+        <w:t>, 2000)</w:t>
+      </w:r>
+      <w:r>
+        <w:fldChar w:fldCharType="end"/>
+      </w:r>
+      <w:r>
+        <w:t xml:space="preserve"> then this</w:t>
+      </w:r>
+      <w:r>
+        <w:t xml:space="preserve"> situation could possibly</w:t>
+      </w:r>
+      <w:r>
+        <w:t xml:space="preserve"> going to be true</w:t>
+      </w:r>
+      <w:r>
+        <w:t xml:space="preserve"> </w:t>
+      </w:r>
+      <w:r>
+        <w:fldChar w:fldCharType="begin" w:fldLock="1"/>
+      </w:r>
+      <w:r>
+        <w:instrText>ADDIN CSL_CITATION {"citationItems":[{"id":"ITEM-1","itemData":{"DOI":"https://doi.org/10.1016/j.gloenvcha.2012.11.009","ISSN":"0959-3780","abstract":"To better prioritise adaptation strategies to a changing climate that are currently being developed, there is a need for quantitative regional level assessments that are systematic and comparable across multiple weather hazards. This study presents an indicator-based impact assessment framework at NUTS-2 level for the European Union that quantifies potential regional changes in weather-related hazards: heat stress in relation to human health, river flood risk, and forest fire risk. This is done by comparing the current (baseline) situation with two future time periods, 2011–2040 and 2041–2070. The indicator values for the baseline period are validated against observed impact data. For each hazard, the method integrates outcomes of a set of coherent high-resolution regional climate models from the ENSEMBLES project based on the SRES A1B emission scenario, with current and projected non-climatic drivers of risk, such as land use and socio-economic change. An index of regional adaptive capacity has been developed and compared with overall hazard impact in order to identify the potentially most vulnerable regions in Europe. The results show strongest increases in impacts for heat stress, followed by forest fire risk, while for flood risk the sign and magnitude of change vary across regions. A major difference with previous studies is that heat stress risk could increase most in central Europe, which is due to the ageing population there. An overall assessment combining the three hazards shows a clear trend towards increasing impact from climaterelated natural hazards for most parts of Europe, but hotspot regions are found in eastern and southern Europe due to their low adaptive capacities. This spatially explicit assessment can serve as a basis for discussing climate adaptation mainstreaming, and priorities for regional development in the EU.","author":[{"dropping-particle":"","family":"Lung","given":"Tobias","non-dropping-particle":"","parse-names":false,"suffix":""},{"dropping-particle":"","family":"Lavalle","given":"Carlo","non-dropping-particle":"","parse-names":false,"suffix":""},{"dropping-particle":"","family":"Hiederer","given":"Roland","non-dropping-particle":"","parse-names":false,"suffix":""},{"dropping-particle":"","family":"Dosio","given":"Alessandro","non-dropping-particle":"","parse-names":false,"suffix":""},{"dropping-particle":"","family":"Bouwer","given":"Laurens M","non-dropping-particle":"","parse-names":false,"suffix":""}],"container-title":"Global Environmental Change","id":"ITEM-1","issue":"2","issued":{"date-parts":[["2013"]]},"page":"522-536","title":"A multi-hazard regional level impact assessment for Europe combining indicators of climatic and non-climatic change","type":"article-journal","volume":"23"},"uris":["http://www.mendeley.com/documents/?uuid=02c9fe1d-baf6-4240-acfe-4027d8d96ba3"]}],"mendeley":{"formattedCitation":"(Lung &lt;i&gt;et al.&lt;/i&gt;, 2013)","plainTextFormattedCitation":"(Lung et al., 2013)","previouslyFormattedCitation":"(Lung &lt;i&gt;et al.&lt;/i&gt;, 2013)"},"properties":{"noteIndex":0},"schema":"https://github.com/citation-style-language/schema/raw/master/csl-citation.json"}</w:instrText>
+      </w:r>
+      <w:r>
+        <w:fldChar w:fldCharType="separate"/>
+      </w:r>
+      <w:r>
+        <w:rPr>
+          <w:noProof/>
+        </w:rPr>
+        <w:t xml:space="preserve">(Lung </w:t>
+      </w:r>
+      <w:r>
+        <w:rPr>
+          <w:i/>
+          <w:noProof/>
+        </w:rPr>
+        <w:t>et al.</w:t>
+      </w:r>
+      <w:r>
+        <w:rPr>
+          <w:noProof/>
+        </w:rPr>
+        <w:t>, 2013)</w:t>
+      </w:r>
+      <w:r>
+        <w:fldChar w:fldCharType="end"/>
+      </w:r>
+      <w:r>
+        <w:t xml:space="preserve"> or if this development slow worse.</w:t>
+      </w:r>
+      <w:r>
+        <w:t xml:space="preserve"> Furthermore, this country has a rich history in spatial planning and</w:t>
+      </w:r>
+      <w:r>
+        <w:t xml:space="preserve"> in general water management. </w:t>
+      </w:r>
+      <w:r>
+        <w:lastRenderedPageBreak/>
+        <w:t>This lead in the 20</w:t>
+      </w:r>
+      <w:r>
+        <w:rPr>
+          <w:vertAlign w:val="superscript"/>
+        </w:rPr>
+        <w:t>th</w:t>
+      </w:r>
+      <w:r>
+        <w:t xml:space="preserve"> century to greatly improving the Dutch waterworks to protect cities and the diverse spatial policies. These developments resulted in a highly fragmented landscape </w:t>
+      </w:r>
+      <w:r>
+        <w:fldChar w:fldCharType="begin" w:fldLock="1"/>
+      </w:r>
+      <w:r>
+        <w:instrText>ADDIN CSL_CITATION {"citationItems":[{"id":"ITEM-1","itemData":{"DOI":"10.1515/admin-2016-0023","ISSN":"2449-9471","abstract":"The Dutch planning system has been widely feted as a coordinated, ‘plan-led’ and evidence-informed system that has been successfully implemented, resulting in sensitive land management, an absence of urban sprawl and the protection of ‘green areas’. However, at least since the 1970s, the reality has been somewhat different. This paper reviews Dutch planning history over the past fifty years to highlight in particular the challenge of implementation. The paper also reviews the current challenges facing Dutch planners and provides some international reflection from Dutch experiences for Irish planners.","author":[{"dropping-particle":"","family":"Janssen-Jansen","given":"Leonie","non-dropping-particle":"","parse-names":false,"suffix":""}],"container-title":"Administration","id":"ITEM-1","issue":"3-4","issued":{"date-parts":[["2016","12","1"]]},"page":"23-43","title":"Taking national planning seriously: A challenged planning agenda in the Netherlands","type":"article-journal","volume":"64"},"uris":["http://www.mendeley.com/documents/?uuid=54ee3ef9-82cc-4c98-b1ec-47a66b03d294"]},{"id":"ITEM-2","itemData":{"DOI":"10.1007/978-3-319-75073-6_3","ISBN":"978-3-319-75073-6","abstract":"Dutch landscapes are rather unique as they all have been more or less heavily influenced and modified by humans, one of these (polder landscape) would not even exist without people. Here, we distinguish seven different landscapes in the Dutch delta. Laterally and chronologically these are often interrelated in rather complex patterns. Original and undisturbed landscapes are determined by their geological origin, their lithological composition and their vegetation. They range from limestones covered by loess in the southeast to periglacial cover sands and ice pushed ridges in the east and centre of the country. The Dutch delta is subsiding in the west and north and their associated landscapes consist of Holocene marine sand and clays. River sands and clays are found in a broad zone in the centre of the country. Polder landscapes occur in the west, north and in the centre of the Netherlands, whereas coastal dunes can be found all along the present coastal zone.","author":[{"dropping-particle":"","family":"Mulder","given":"Eduardo F J","non-dropping-particle":"De","parse-names":false,"suffix":""}],"container-title":"The Netherlands and the Dutch: A Physical and Human Geography","id":"ITEM-2","issued":{"date-parts":[["2019"]]},"page":"35-58","publisher":"Springer International Publishing","publisher-place":"Cham","title":"Landscapes","type":"chapter"},"uris":["http://www.mendeley.com/documents/?uuid=f6723f20-e4e9-4d4e-8df9-6207f605cffa"]}],"mendeley":{"formattedCitation":"(Janssen-Jansen, 2016; De Mulder, 2019)","plainTextFormattedCitation":"(Janssen-Jansen, 2016; De Mulder, 2019)","previouslyFormattedCitation":"(Janssen-Jansen, 2016; De Mulder, 2019)"},"properties":{"noteIndex":0},"schema":"https://github.com/citation-style-language/schema/raw/master/csl-citation.json"}</w:instrText>
+      </w:r>
+      <w:r>
+        <w:fldChar w:fldCharType="separate"/>
+      </w:r>
+      <w:r>
+        <w:rPr>
+          <w:noProof/>
+        </w:rPr>
+        <w:t>(Janssen-Jansen, 2016; De Mulder, 2019)</w:t>
+      </w:r>
+      <w:r>
+        <w:fldChar w:fldCharType="end"/>
+      </w:r>
+      <w:r>
+        <w:t xml:space="preserve">. </w:t>
+      </w:r>
+    </w:p>
+    <w:p>
       <w:pPr>
         <w:rPr>
           <w:b/>
@@ -770,22 +1033,258 @@
         </w:rPr>
       </w:pPr>
       <w:r>
+        <w:t xml:space="preserve">In the 2000’s was also a European policy named the Bird and Habitats </w:t>
+      </w:r>
+      <w:r>
+        <w:t>directives;</w:t>
+      </w:r>
+      <w:r>
+        <w:t xml:space="preserve"> where</w:t>
+      </w:r>
+      <w:r>
+        <w:t xml:space="preserve">by </w:t>
+      </w:r>
+      <w:r>
+        <w:t>several</w:t>
+      </w:r>
+      <w:r>
+        <w:t xml:space="preserve"> </w:t>
+      </w:r>
+      <w:r>
+        <w:t>designated landscape</w:t>
+      </w:r>
+      <w:r>
+        <w:t>s</w:t>
+      </w:r>
+      <w:r>
+        <w:t xml:space="preserve"> are </w:t>
+      </w:r>
+      <w:r>
+        <w:t xml:space="preserve">indicated with the intention </w:t>
+      </w:r>
+      <w:r>
+        <w:t xml:space="preserve">to preserve </w:t>
+      </w:r>
+      <w:r>
+        <w:t xml:space="preserve">the European </w:t>
+      </w:r>
+      <w:r>
+        <w:t>biodiversity</w:t>
+      </w:r>
+      <w:r>
+        <w:t xml:space="preserve">. In the Netherlands, was this mostly done by local and regional local instruments </w:t>
+      </w:r>
+      <w:r>
+        <w:fldChar w:fldCharType="begin" w:fldLock="1"/>
+      </w:r>
+      <w:r>
+        <w:instrText>ADDIN CSL_CITATION {"citationItems":[{"id":"ITEM-1","itemData":{"DOI":"10.1016/j.landusepol.2012.07.009","ISSN":"0264-8377","abstract":"We investigate the impact of performances of failure in nature\nconservation by means of a detailed reconstruction of the implementation\nof European Union conservation directives in the Netherlands. We\ndistinguish performance and performativity, whereby the latter is the\nreality-effect of discourses affecting policy, and partly the result of\ndeliberate performance. It is argued that the implementation history in\nthe Netherlands reveals that even long-standing traditions of\ndeliberation and spatial planning can be disrupted as an unintended\nconsequence of international policy implementation. What was intended as\na tool to promote long-term planning for nature conservation can in\neffect undermine both nature conservation and long-term planning. Only a\nhigh degree of reflexivity in the planning system can diminish the\nchances of misconceiving the spaces for negotiation and deliberation\nthat are left open by the EU directives. Otherwise, a combination of\nunexpected events and unreflected routine responses will in all\nlikelihood produce results highly diverging from the initial ambitions.\n(C) 2012 Elsevier Ltd. All rights reserved.","author":[{"dropping-particle":"","family":"Beunen","given":"Raoul","non-dropping-particle":"","parse-names":false,"suffix":""},{"dropping-particle":"","family":"Assche","given":"Kristof","non-dropping-particle":"Van","parse-names":false,"suffix":""},{"dropping-particle":"","family":"Duineveld","given":"Martijn","non-dropping-particle":"","parse-names":false,"suffix":""}],"container-title":"LAND USE POLICY","id":"ITEM-1","issue":"SI","issued":{"date-parts":[["2013"]]},"page":"280-288","publisher":"ELSEVIER SCI LTD","publisher-place":"THE BOULEVARD, LANGFORD LANE, KIDLINGTON, OXFORD OX5 1GB, OXON, ENGLAND","title":"Performing failure in conservation policy: The implementation of European Union directives in the Netherlands","type":"article-journal","volume":"31"},"uris":["http://www.mendeley.com/documents/?uuid=c340a205-17f9-42be-aaa7-659e425c758d"]}],"mendeley":{"formattedCitation":"(Beunen, Van Assche and Duineveld, 2013)","plainTextFormattedCitation":"(Beunen, Van Assche and Duineveld, 2013)","previouslyFormattedCitation":"(Beunen, Van Assche and Duineveld, 2013)"},"properties":{"noteIndex":0},"schema":"https://github.com/citation-style-language/schema/raw/master/csl-citation.json"}</w:instrText>
+      </w:r>
+      <w:r>
+        <w:fldChar w:fldCharType="separate"/>
+      </w:r>
+      <w:r>
+        <w:rPr>
+          <w:noProof/>
+        </w:rPr>
+        <w:t>(Beunen, Van Assche and Duineveld, 2013)</w:t>
+      </w:r>
+      <w:r>
+        <w:fldChar w:fldCharType="end"/>
+      </w:r>
+      <w:r>
+        <w:t xml:space="preserve">. This policy also contributed in the short to the Dutch landscape. </w:t>
+      </w:r>
+      <w:r>
+        <w:t xml:space="preserve">These natural areas are also interesting to observe wildfires, because these fires have </w:t>
+      </w:r>
+      <w:r>
+        <w:t>access to</w:t>
+      </w:r>
+      <w:r>
+        <w:t xml:space="preserve"> </w:t>
+      </w:r>
+      <w:r>
+        <w:t>limited natural resources</w:t>
+      </w:r>
+      <w:r>
+        <w:t xml:space="preserve"> to </w:t>
+      </w:r>
+      <w:r>
+        <w:t xml:space="preserve">develop. </w:t>
+      </w:r>
+      <w:r>
         <w:rPr>
           <w:b/>
           <w:bCs/>
         </w:rPr>
-        <w:t>MISSCHIEN NOG OVER DE URBANISATIE EN RUIMTE OVER NEDERLAND BESPREKEN</w:t>
+        <w:t>MISSCHIEN NOG REDENEN VERZINNEN WAAROM DIT HANDIG IS</w:t>
       </w:r>
     </w:p>
     <w:p>
-      <w:pPr>
+      <w:r>
+        <w:t>Another unique trait of the Netherlands</w:t>
+      </w:r>
+      <w:r>
+        <w:t xml:space="preserve"> is that it has the highest </w:t>
+      </w:r>
+      <w:r>
+        <w:t xml:space="preserve">population density per square kilometre in Europe </w:t>
+      </w:r>
+      <w:r>
+        <w:t xml:space="preserve">with 513 people / </w:t>
+      </w:r>
+      <w:r>
+        <w:t>km</w:t>
+      </w:r>
+      <w:r>
+        <w:rPr>
+          <w:vertAlign w:val="superscript"/>
+        </w:rPr>
+        <w:t xml:space="preserve">2 </w:t>
+      </w:r>
+      <w:r>
+        <w:rPr>
+          <w:vertAlign w:val="superscript"/>
+        </w:rPr>
+        <w:noBreakHyphen/>
+      </w:r>
+      <w:r>
+        <w:fldChar w:fldCharType="begin" w:fldLock="1"/>
+      </w:r>
+      <w:r>
+        <w:instrText>ADDIN CSL_CITATION {"citationItems":[{"id":"ITEM-1","itemData":{"ISBN":"978-90-357-2056-5","abstract":"In this second edition of Transport and mobility, Statistics Netherlands again presents facts and trends about traffic and transport in the Netherlands. The focus is on various aspects of the mobility of individuals and goods transport: traffic and transport flows, infrastructure, means of transport, energy use, environmental effects, traffic accidents and the economic significance of transport. The first nine chapters provide an up-to-date overview of the broad terrain of traffic and transport. Next, several articles elaborate on specific aspects. We are grateful for the contributions by authors from outside Statistics Netherlands. Wendy Weijermars and Niels Bos of SWOV deal with the aftermath of traffic accidents in their article Injuries and burden of injury of serious road injuries. Gerben Geilenkirchen of PBL contributed to the article on nitrogen oxide emissions by diesel cars. During the production process of this publication we benefitted from the feedback on the first edition, which experts provided at our request. This feedback allows us to focus even better on topical subjects in this new edition. The data used in the figures of this publication are published on StatLine, the electronic database of Statistics Netherlands.","author":[{"dropping-particle":"","family":"CBS","given":"","non-dropping-particle":"","parse-names":false,"suffix":""}],"container-title":"Statistics Netherlands","id":"ITEM-1","issued":{"date-parts":[["2016"]]},"number-of-pages":"202","title":"Transport and mobility 2016","type":"book"},"uris":["http://www.mendeley.com/documents/?uuid=77fd9178-c199-4389-8269-835478f6223d"]}],"mendeley":{"formattedCitation":"(CBS, 2016)","plainTextFormattedCitation":"(CBS, 2016)","previouslyFormattedCitation":"(CBS, 2016)"},"properties":{"noteIndex":0},"schema":"https://github.com/citation-style-language/schema/raw/master/csl-citation.json"}</w:instrText>
+      </w:r>
+      <w:r>
+        <w:fldChar w:fldCharType="separate"/>
+      </w:r>
+      <w:r>
+        <w:rPr>
+          <w:noProof/>
+        </w:rPr>
+        <w:t>(CBS, 2016)</w:t>
+      </w:r>
+      <w:r>
+        <w:fldChar w:fldCharType="end"/>
+      </w:r>
+      <w:r>
+        <w:t xml:space="preserve"> and really high dense highway infrastructure </w:t>
+      </w:r>
+      <w:r>
         <w:rPr>
           <w:b/>
           <w:bCs/>
         </w:rPr>
-      </w:pPr>
-      <w:r>
-        <w:lastRenderedPageBreak/>
+        <w:t>BRON ZOEKEN</w:t>
+      </w:r>
+      <w:r>
+        <w:t xml:space="preserve">. These traits could also influence the fire regimes in the Netherlands, because most forest fires are indirectly caused by human agents </w:t>
+      </w:r>
+      <w:r>
+        <w:fldChar w:fldCharType="begin" w:fldLock="1"/>
+      </w:r>
+      <w:r>
+        <w:instrText>ADDIN CSL_CITATION {"citationItems":[{"id":"ITEM-1","itemData":{"DOI":"10.1007/s00267-012-9961-z","ISSN":"0364-152X","abstract":"Knowledge of the causes of forest fires, and of the main driving factors of ignition, is an indispensable step towards effective fire prevention policies. This study analyses the factors driving forest fire ignition in the Mediterranean region including the most common human and environmental factors used for modelling in the European context. Fire ignition factors are compared to spatial and temporal variations of fire occurrence in the region, then are compared to results obtained in other areas of the world, with a special focus on North America (US and Canada) where a significant number of studies has been carried out on this topic. The causes of forest fires are varied and their distribution differs among countries, but may also differ spatially and temporally within the same country. In Europe, and especially in the Mediterranean basin, fires are mostly human-caused mainly due arson. The distance to transport networks and the distance to urban or recreation areas are among the most frequently used human factors in modelling exercises and the Wildland-Urban Interface is increasingly taken into account in the modelling of fire occurrence. Depending on the socio-economic context of the region concerned, factors such as the unemployment rate or variables linked to agricultural activity can explain the ignition of intentional and unintentional fires. Regarding environmental factors, those related to weather, fuel and topography are the most significant drivers of ignition of forest fires, especially in Mediterranean-type regions. For both human and lightning-caused fires, there is a geographical gradient of fire ignition, mainly due to variations in climate and fuel composition but also to population density for instance. The timing of fires depends on their causes. In populated areas, the timing of human-caused fires is closely linked to human activities and peaks in the afternoon whereas, in remote areas, the timing of lightning-caused fires is more linked to weather conditions and the season, with most such fires occurring in summer.","author":[{"dropping-particle":"","family":"Ganteaume","given":"Anne","non-dropping-particle":"","parse-names":false,"suffix":""},{"dropping-particle":"","family":"Camia","given":"Andrea","non-dropping-particle":"","parse-names":false,"suffix":""},{"dropping-particle":"","family":"Jappiot","given":"Marielle","non-dropping-particle":"","parse-names":false,"suffix":""},{"dropping-particle":"","family":"San-Miguel-Ayanz","given":"Jesus","non-dropping-particle":"","parse-names":false,"suffix":""},{"dropping-particle":"","family":"Long-Fournel","given":"Marlène","non-dropping-particle":"","parse-names":false,"suffix":""},{"dropping-particle":"","family":"Lampin","given":"Corinne","non-dropping-particle":"","parse-names":false,"suffix":""}],"container-title":"Environmental Management","id":"ITEM-1","issue":"3","issued":{"date-parts":[["2013","3","21"]]},"page":"651-662","publisher":"SPRINGER","publisher-place":"ONE NEW YORK PLAZA, SUITE 4600, NEW YORK, NY, UNITED STATES","title":"A Review of the Main Driving Factors of Forest Fire Ignition Over Europe","type":"article-journal","volume":"51"},"uris":["http://www.mendeley.com/documents/?uuid=e0d56085-65d2-483b-b8dc-e7c209f024da"]}],"mendeley":{"formattedCitation":"(Ganteaume &lt;i&gt;et al.&lt;/i&gt;, 2013)","plainTextFormattedCitation":"(Ganteaume et al., 2013)","previouslyFormattedCitation":"(Ganteaume &lt;i&gt;et al.&lt;/i&gt;, 2013)"},"properties":{"noteIndex":0},"schema":"https://github.com/citation-style-language/schema/raw/master/csl-citation.json"}</w:instrText>
+      </w:r>
+      <w:r>
+        <w:fldChar w:fldCharType="separate"/>
+      </w:r>
+      <w:r>
+        <w:rPr>
+          <w:noProof/>
+        </w:rPr>
+        <w:t xml:space="preserve">(Ganteaume </w:t>
+      </w:r>
+      <w:r>
+        <w:rPr>
+          <w:i/>
+          <w:noProof/>
+        </w:rPr>
+        <w:t>et al.</w:t>
+      </w:r>
+      <w:r>
+        <w:rPr>
+          <w:noProof/>
+        </w:rPr>
+        <w:t>, 2013)</w:t>
+      </w:r>
+      <w:r>
+        <w:fldChar w:fldCharType="end"/>
+      </w:r>
+      <w:r>
+        <w:t xml:space="preserve"> and a lower distance to </w:t>
+      </w:r>
+      <w:r>
+        <w:t>infrastructure</w:t>
+      </w:r>
+      <w:r>
+        <w:t xml:space="preserve"> has been related to increasing chance of fire </w:t>
+      </w:r>
+      <w:r>
+        <w:fldChar w:fldCharType="begin" w:fldLock="1"/>
+      </w:r>
+      <w:r>
+        <w:instrText>ADDIN CSL_CITATION {"citationItems":[{"id":"ITEM-1","itemData":{"DOI":"https://doi.org/10.1016/j.foreco.2012.03.003","ISSN":"0378-1127","abstract":"Fire occurrence, which results from the presence of an ignition source and the conditions for a fire to spread, is an essential component of fire risk assessment. In this paper, we present and compare the results of the application of two different methods to identify the main structural factors that explain the likelihood of fire occurrence at European scale. Data on the number of fires for the countries of the European Mediterranean region during the main fire season (June–September) were obtained from the European Fire Database of the European Forest Fire Information System. Fire density (number of fires/km2) was estimated based on interpolation techniques and was used as the dependent variable in the model. As predictors, different physical, socio-economic and demographic variables were selected based on their potential influence in fire occurrence and on their availability at the European level. Two different methods were applied for the analysis: traditional Multiple Linear Regression and Random Forest, the latter being a non-parametric alternative based on an ensemble of classification and regression trees. The predictive ability of the two models, the variables selected by each method and their level of importance were compared and the potential implications to forest management and fire prevention were discussed. The Random Forest model showed a higher predictive ability than Multiple Linear Regression. Furthermore, the analysis of the residuals also indicated a better performance of the Random Forest model, showing that this method has potentiality to be applied in the assessment of fire-related phenomena at a broad scale. Some of the variables selected are common to both models; precipitation and soil moisture seem to influence fire occurrence to a large extent. Unemployment rate, livestock density and density of local roads were also found significant by both methods. Maps of the likelihood of fire occurrence were obtained from each method at 10km resolution, based on the selected variables. Both models show that the spatial distribution of fire occurrence likelihood is highly variable in this region: highest fire likelihood is prevalent in the northwest region of the Iberian Peninsula and southern Italy, whereas it is low in northern France, northeast Italy and north of Greece. In the most fire-prone areas, preventive measures could be implemented, associated to the factors identified by both models.","author":[{"dropping-particle":"","family":"Oliveira","given":"Sandra","non-dropping-particle":"","parse-names":false,"suffix":""},{"dropping-particle":"","family":"Oehler","given":"Friderike","non-dropping-particle":"","parse-names":false,"suffix":""},{"dropping-particle":"","family":"San-Miguel-Ayanz","given":"Jesús","non-dropping-particle":"","parse-names":false,"suffix":""},{"dropping-particle":"","family":"Camia","given":"Andrea","non-dropping-particle":"","parse-names":false,"suffix":""},{"dropping-particle":"","family":"Pereira","given":"José M C","non-dropping-particle":"","parse-names":false,"suffix":""}],"container-title":"Forest Ecology and Management","id":"ITEM-1","issued":{"date-parts":[["2012"]]},"page":"117-129","title":"Modeling spatial patterns of fire occurrence in Mediterranean Europe using Multiple Regression and Random Forest","type":"article-journal","volume":"275"},"uris":["http://www.mendeley.com/documents/?uuid=ff54fad5-2ad1-48e8-8a3f-0a7f2609de59"]}],"mendeley":{"formattedCitation":"(Oliveira &lt;i&gt;et al.&lt;/i&gt;, 2012)","plainTextFormattedCitation":"(Oliveira et al., 2012)","previouslyFormattedCitation":"(Oliveira &lt;i&gt;et al.&lt;/i&gt;, 2012)"},"properties":{"noteIndex":0},"schema":"https://github.com/citation-style-language/schema/raw/master/csl-citation.json"}</w:instrText>
+      </w:r>
+      <w:r>
+        <w:fldChar w:fldCharType="separate"/>
+      </w:r>
+      <w:r>
+        <w:rPr>
+          <w:noProof/>
+        </w:rPr>
+        <w:t xml:space="preserve">(Oliveira </w:t>
+      </w:r>
+      <w:r>
+        <w:rPr>
+          <w:i/>
+          <w:noProof/>
+        </w:rPr>
+        <w:t>et al.</w:t>
+      </w:r>
+      <w:r>
+        <w:rPr>
+          <w:noProof/>
+        </w:rPr>
+        <w:t>, 2012)</w:t>
+      </w:r>
+      <w:r>
+        <w:fldChar w:fldCharType="end"/>
+      </w:r>
+      <w:r>
+        <w:t>. With these relations in mind, it is interesting how the fire regime has developed in for the last couple years with the current increased temperature and increasing chance of wildfires.</w:t>
+      </w:r>
+    </w:p>
+    <w:p>
+      <w:pPr>
+        <w:rPr>
+          <w:b/>
+          <w:bCs/>
+        </w:rPr>
+      </w:pPr>
+      <w:r>
+        <w:rPr>
+          <w:b/>
+          <w:bCs/>
+        </w:rPr>
+        <w:t>LANDCOVER RELATEREN AAN KANS OP VUUR</w:t>
+      </w:r>
+      <w:r>
+        <w:rPr>
+          <w:b/>
+          <w:bCs/>
+        </w:rPr>
+        <w:t xml:space="preserve"> MISSCHIEN AL EERDER</w:t>
+      </w:r>
+    </w:p>
+    <w:p>
+      <w:pPr>
+        <w:rPr>
+          <w:b/>
+          <w:bCs/>
+        </w:rPr>
+      </w:pPr>
+      <w:r>
         <w:t>The paper is first going to summarize the datasets and the provide how these datasets are used in the analysis. The results sections are going to give an interpretation of the datasets and the validation of these results. At least, there is going to be a discussion if these results give valid information about the temporal spatial patterns in the Netherlands (</w:t>
       </w:r>
       <w:r>
@@ -854,7 +1353,7 @@
           <w:noProof/>
           <w:szCs w:val="24"/>
         </w:rPr>
-        <w:t xml:space="preserve">Andela, N. </w:t>
+        <w:t xml:space="preserve">Beunen, R., Van Assche, K. and Duineveld, M. (2013) ‘Performing failure in conservation policy: The implementation of European Union directives in the Netherlands’, </w:t>
       </w:r>
       <w:r>
         <w:rPr>
@@ -864,33 +1363,15 @@
           <w:noProof/>
           <w:szCs w:val="24"/>
         </w:rPr>
-        <w:t>et al.</w:t>
-      </w:r>
-      <w:r>
-        <w:rPr>
-          <w:rFonts w:ascii="Calibri" w:hAnsi="Calibri" w:cs="Calibri"/>
-          <w:noProof/>
-          <w:szCs w:val="24"/>
-        </w:rPr>
-        <w:t xml:space="preserve"> (2017) ‘A human-driven decline in global burned area’, </w:t>
-      </w:r>
-      <w:r>
-        <w:rPr>
-          <w:rFonts w:ascii="Calibri" w:hAnsi="Calibri" w:cs="Calibri"/>
-          <w:i/>
-          <w:iCs/>
-          <w:noProof/>
-          <w:szCs w:val="24"/>
-        </w:rPr>
-        <w:t>Science</w:t>
-      </w:r>
-      <w:r>
-        <w:rPr>
-          <w:rFonts w:ascii="Calibri" w:hAnsi="Calibri" w:cs="Calibri"/>
-          <w:noProof/>
-          <w:szCs w:val="24"/>
-        </w:rPr>
-        <w:t>, 356(6345), pp. 1356–1362. doi: 10.1126/science.aal4108.</w:t>
+        <w:t>LAND USE POLICY</w:t>
+      </w:r>
+      <w:r>
+        <w:rPr>
+          <w:rFonts w:ascii="Calibri" w:hAnsi="Calibri" w:cs="Calibri"/>
+          <w:noProof/>
+          <w:szCs w:val="24"/>
+        </w:rPr>
+        <w:t>. THE BOULEVARD, LANGFORD LANE, KIDLINGTON, OXFORD OX5 1GB, OXON, ENGLAND: ELSEVIER SCI LTD, 31(SI), pp. 280–288. doi: 10.1016/j.landusepol.2012.07.009.</w:t>
       </w:r>
     </w:p>
     <w:p>
@@ -912,7 +1393,7 @@
           <w:noProof/>
           <w:szCs w:val="24"/>
         </w:rPr>
-        <w:t xml:space="preserve">Beck, H. E. </w:t>
+        <w:t xml:space="preserve">Bowman, D. M. J. S. </w:t>
       </w:r>
       <w:r>
         <w:rPr>
@@ -930,7 +1411,7 @@
           <w:noProof/>
           <w:szCs w:val="24"/>
         </w:rPr>
-        <w:t xml:space="preserve"> (2018) ‘Present and future Köppen-Geiger climate classification maps at 1-km resolution’, </w:t>
+        <w:t xml:space="preserve"> (2011) ‘The human dimension of fire regimes on Earth’, </w:t>
       </w:r>
       <w:r>
         <w:rPr>
@@ -940,15 +1421,15 @@
           <w:noProof/>
           <w:szCs w:val="24"/>
         </w:rPr>
-        <w:t>Scientific Data</w:t>
-      </w:r>
-      <w:r>
-        <w:rPr>
-          <w:rFonts w:ascii="Calibri" w:hAnsi="Calibri" w:cs="Calibri"/>
-          <w:noProof/>
-          <w:szCs w:val="24"/>
-        </w:rPr>
-        <w:t>. MACMILLAN BUILDING, 4 CRINAN ST, LONDON N1 9XW, ENGLAND: NATURE PUBLISHING GROUP, 5(1), p. 180214. doi: 10.1038/sdata.2018.214.</w:t>
+        <w:t>Journal of Biogeography</w:t>
+      </w:r>
+      <w:r>
+        <w:rPr>
+          <w:rFonts w:ascii="Calibri" w:hAnsi="Calibri" w:cs="Calibri"/>
+          <w:noProof/>
+          <w:szCs w:val="24"/>
+        </w:rPr>
+        <w:t>. 111 RIVER ST, HOBOKEN 07030-5774, NJ USA: WILEY, 38(12), pp. 2223–2236. doi: 10.1111/j.1365-2699.2011.02595.x.</w:t>
       </w:r>
     </w:p>
     <w:p>
@@ -970,7 +1451,7 @@
           <w:noProof/>
           <w:szCs w:val="24"/>
         </w:rPr>
-        <w:t xml:space="preserve">Bowman, D. M. J. S. </w:t>
+        <w:t xml:space="preserve">Cascio, W. E. (2018) ‘Wildland fire smoke and human health’, </w:t>
       </w:r>
       <w:r>
         <w:rPr>
@@ -980,33 +1461,15 @@
           <w:noProof/>
           <w:szCs w:val="24"/>
         </w:rPr>
-        <w:t>et al.</w:t>
-      </w:r>
-      <w:r>
-        <w:rPr>
-          <w:rFonts w:ascii="Calibri" w:hAnsi="Calibri" w:cs="Calibri"/>
-          <w:noProof/>
-          <w:szCs w:val="24"/>
-        </w:rPr>
-        <w:t xml:space="preserve"> (2011) ‘The human dimension of fire regimes on Earth’, </w:t>
-      </w:r>
-      <w:r>
-        <w:rPr>
-          <w:rFonts w:ascii="Calibri" w:hAnsi="Calibri" w:cs="Calibri"/>
-          <w:i/>
-          <w:iCs/>
-          <w:noProof/>
-          <w:szCs w:val="24"/>
-        </w:rPr>
-        <w:t>Journal of Biogeography</w:t>
-      </w:r>
-      <w:r>
-        <w:rPr>
-          <w:rFonts w:ascii="Calibri" w:hAnsi="Calibri" w:cs="Calibri"/>
-          <w:noProof/>
-          <w:szCs w:val="24"/>
-        </w:rPr>
-        <w:t>. 111 RIVER ST, HOBOKEN 07030-5774, NJ USA: WILEY, 38(12), pp. 2223–2236. doi: 10.1111/j.1365-2699.2011.02595.x.</w:t>
+        <w:t>Science of The Total Environment</w:t>
+      </w:r>
+      <w:r>
+        <w:rPr>
+          <w:rFonts w:ascii="Calibri" w:hAnsi="Calibri" w:cs="Calibri"/>
+          <w:noProof/>
+          <w:szCs w:val="24"/>
+        </w:rPr>
+        <w:t>. PO BOX 211, 1000 AE AMSTERDAM, NETHERLANDS: ELSEVIER SCIENCE BV, 624, pp. 586–595. doi: 10.1016/j.scitotenv.2017.12.086.</w:t>
       </w:r>
     </w:p>
     <w:p>
@@ -1028,7 +1491,7 @@
           <w:noProof/>
           <w:szCs w:val="24"/>
         </w:rPr>
-        <w:t xml:space="preserve">Cascio, W. E. (2018) ‘Wildland fire smoke and human health’, </w:t>
+        <w:t xml:space="preserve">CBS (2016) </w:t>
       </w:r>
       <w:r>
         <w:rPr>
@@ -1038,15 +1501,33 @@
           <w:noProof/>
           <w:szCs w:val="24"/>
         </w:rPr>
-        <w:t>Science of The Total Environment</w:t>
-      </w:r>
-      <w:r>
-        <w:rPr>
-          <w:rFonts w:ascii="Calibri" w:hAnsi="Calibri" w:cs="Calibri"/>
-          <w:noProof/>
-          <w:szCs w:val="24"/>
-        </w:rPr>
-        <w:t>. PO BOX 211, 1000 AE AMSTERDAM, NETHERLANDS: ELSEVIER SCIENCE BV, 624, pp. 586–595. doi: 10.1016/j.scitotenv.2017.12.086.</w:t>
+        <w:t>Transport and mobility 2016</w:t>
+      </w:r>
+      <w:r>
+        <w:rPr>
+          <w:rFonts w:ascii="Calibri" w:hAnsi="Calibri" w:cs="Calibri"/>
+          <w:noProof/>
+          <w:szCs w:val="24"/>
+        </w:rPr>
+        <w:t xml:space="preserve">, </w:t>
+      </w:r>
+      <w:r>
+        <w:rPr>
+          <w:rFonts w:ascii="Calibri" w:hAnsi="Calibri" w:cs="Calibri"/>
+          <w:i/>
+          <w:iCs/>
+          <w:noProof/>
+          <w:szCs w:val="24"/>
+        </w:rPr>
+        <w:t>Statistics Netherlands</w:t>
+      </w:r>
+      <w:r>
+        <w:rPr>
+          <w:rFonts w:ascii="Calibri" w:hAnsi="Calibri" w:cs="Calibri"/>
+          <w:noProof/>
+          <w:szCs w:val="24"/>
+        </w:rPr>
+        <w:t>. Available at: https://www.cbs.nl/-/media/_pdf/2016/38/2016-transport-and-mobility.pdf.</w:t>
       </w:r>
     </w:p>
     <w:p>
@@ -1184,7 +1665,7 @@
           <w:noProof/>
           <w:szCs w:val="24"/>
         </w:rPr>
-        <w:t xml:space="preserve">Giglio, L., Schroeder, W. and Justice, C. O. (2016) ‘The collection 6 MODIS active fire detection algorithm and fire products’, </w:t>
+        <w:t xml:space="preserve">Hartmann, D. L. </w:t>
       </w:r>
       <w:r>
         <w:rPr>
@@ -1194,15 +1675,33 @@
           <w:noProof/>
           <w:szCs w:val="24"/>
         </w:rPr>
-        <w:t>Remote Sensing of Environment</w:t>
-      </w:r>
-      <w:r>
-        <w:rPr>
-          <w:rFonts w:ascii="Calibri" w:hAnsi="Calibri" w:cs="Calibri"/>
-          <w:noProof/>
-          <w:szCs w:val="24"/>
-        </w:rPr>
-        <w:t>. STE 800, 230 PARK AVE, NEW YORK, NY 10169 USA: ELSEVIER SCIENCE INC, 178, pp. 31–41. doi: 10.1016/j.rse.2016.02.054.</w:t>
+        <w:t>et al.</w:t>
+      </w:r>
+      <w:r>
+        <w:rPr>
+          <w:rFonts w:ascii="Calibri" w:hAnsi="Calibri" w:cs="Calibri"/>
+          <w:noProof/>
+          <w:szCs w:val="24"/>
+        </w:rPr>
+        <w:t xml:space="preserve"> (2013) ‘Observations: Atmosphere and Surface’, in Stocker, T. F. et al. (eds) : </w:t>
+      </w:r>
+      <w:r>
+        <w:rPr>
+          <w:rFonts w:ascii="Calibri" w:hAnsi="Calibri" w:cs="Calibri"/>
+          <w:i/>
+          <w:iCs/>
+          <w:noProof/>
+          <w:szCs w:val="24"/>
+        </w:rPr>
+        <w:t>Climate Change 2013: The Physical Science Basis. Contribution of Working Group I to the Fifth Assessment Report of the Intergovernmental Panel on Climate Change</w:t>
+      </w:r>
+      <w:r>
+        <w:rPr>
+          <w:rFonts w:ascii="Calibri" w:hAnsi="Calibri" w:cs="Calibri"/>
+          <w:noProof/>
+          <w:szCs w:val="24"/>
+        </w:rPr>
+        <w:t>. Cambridge, United Kingdom and New York, NY, US: Cambridge University Press, pp. 159–255.</w:t>
       </w:r>
     </w:p>
     <w:p>
@@ -1224,7 +1723,7 @@
           <w:noProof/>
           <w:szCs w:val="24"/>
         </w:rPr>
-        <w:t xml:space="preserve">Lung, T. </w:t>
+        <w:t xml:space="preserve">Janssen-Jansen, L. (2016) ‘Taking national planning seriously: A challenged planning agenda in the Netherlands’, </w:t>
       </w:r>
       <w:r>
         <w:rPr>
@@ -1234,33 +1733,15 @@
           <w:noProof/>
           <w:szCs w:val="24"/>
         </w:rPr>
-        <w:t>et al.</w:t>
-      </w:r>
-      <w:r>
-        <w:rPr>
-          <w:rFonts w:ascii="Calibri" w:hAnsi="Calibri" w:cs="Calibri"/>
-          <w:noProof/>
-          <w:szCs w:val="24"/>
-        </w:rPr>
-        <w:t xml:space="preserve"> (2013) ‘A multi-hazard regional level impact assessment for Europe combining indicators of climatic and non-climatic change’, </w:t>
-      </w:r>
-      <w:r>
-        <w:rPr>
-          <w:rFonts w:ascii="Calibri" w:hAnsi="Calibri" w:cs="Calibri"/>
-          <w:i/>
-          <w:iCs/>
-          <w:noProof/>
-          <w:szCs w:val="24"/>
-        </w:rPr>
-        <w:t>Global Environmental Change</w:t>
-      </w:r>
-      <w:r>
-        <w:rPr>
-          <w:rFonts w:ascii="Calibri" w:hAnsi="Calibri" w:cs="Calibri"/>
-          <w:noProof/>
-          <w:szCs w:val="24"/>
-        </w:rPr>
-        <w:t>, 23(2), pp. 522–536. doi: https://doi.org/10.1016/j.gloenvcha.2012.11.009.</w:t>
+        <w:t>Administration</w:t>
+      </w:r>
+      <w:r>
+        <w:rPr>
+          <w:rFonts w:ascii="Calibri" w:hAnsi="Calibri" w:cs="Calibri"/>
+          <w:noProof/>
+          <w:szCs w:val="24"/>
+        </w:rPr>
+        <w:t>, 64(3–4), pp. 23–43. doi: 10.1515/admin-2016-0023.</w:t>
       </w:r>
     </w:p>
     <w:p>
@@ -1282,7 +1763,7 @@
           <w:noProof/>
           <w:szCs w:val="24"/>
         </w:rPr>
-        <w:t xml:space="preserve">Morton, D. C. </w:t>
+        <w:t xml:space="preserve">Komarek, E. V (1964) ‘The natural history of lightning’, </w:t>
       </w:r>
       <w:r>
         <w:rPr>
@@ -1292,15 +1773,15 @@
           <w:noProof/>
           <w:szCs w:val="24"/>
         </w:rPr>
-        <w:t>et al.</w:t>
-      </w:r>
-      <w:r>
-        <w:rPr>
-          <w:rFonts w:ascii="Calibri" w:hAnsi="Calibri" w:cs="Calibri"/>
-          <w:noProof/>
-          <w:szCs w:val="24"/>
-        </w:rPr>
-        <w:t xml:space="preserve"> (2003) ‘Assessing the Environmental , Social , and Economic Impacts of Wildfire Assessing the Environmental , Social , and Economic Impacts of Wildfire’, p. 59.</w:t>
+        <w:t>Proceedings of the Tall Timbers Fire Ecology Conference</w:t>
+      </w:r>
+      <w:r>
+        <w:rPr>
+          <w:rFonts w:ascii="Calibri" w:hAnsi="Calibri" w:cs="Calibri"/>
+          <w:noProof/>
+          <w:szCs w:val="24"/>
+        </w:rPr>
+        <w:t>, 3, pp. 139–183. Available at: http://talltimbers.org/wp-content/uploads/2014/03/Komarek1964_op.pdf.</w:t>
       </w:r>
     </w:p>
     <w:p>
@@ -1322,7 +1803,7 @@
           <w:noProof/>
           <w:szCs w:val="24"/>
         </w:rPr>
-        <w:t xml:space="preserve">Nakicenovic, N. </w:t>
+        <w:t xml:space="preserve">Kovats, R. S. </w:t>
       </w:r>
       <w:r>
         <w:rPr>
@@ -1340,7 +1821,7 @@
           <w:noProof/>
           <w:szCs w:val="24"/>
         </w:rPr>
-        <w:t xml:space="preserve"> (2000) </w:t>
+        <w:t xml:space="preserve"> (2015) ‘Europe’, in Barros, V. R. et al. (eds) </w:t>
       </w:r>
       <w:r>
         <w:rPr>
@@ -1350,15 +1831,15 @@
           <w:noProof/>
           <w:szCs w:val="24"/>
         </w:rPr>
-        <w:t>Special Report on Emissions Scenarios (SRES), A Special Report of Working Group III of the Intergovernmental Panel on Climate Change</w:t>
-      </w:r>
-      <w:r>
-        <w:rPr>
-          <w:rFonts w:ascii="Calibri" w:hAnsi="Calibri" w:cs="Calibri"/>
-          <w:noProof/>
-          <w:szCs w:val="24"/>
-        </w:rPr>
-        <w:t>. Cambridge: Cambridge University Press. Available at: http://pure.iiasa.ac.at/id/eprint/6101/.</w:t>
+        <w:t>Climate Change 2014: Impacts, Adaptation and Vulnerability</w:t>
+      </w:r>
+      <w:r>
+        <w:rPr>
+          <w:rFonts w:ascii="Calibri" w:hAnsi="Calibri" w:cs="Calibri"/>
+          <w:noProof/>
+          <w:szCs w:val="24"/>
+        </w:rPr>
+        <w:t>. Cambridge: Cambridge University Press, pp. 1267–1326. doi: 10.1017/CBO9781107415386.003.</w:t>
       </w:r>
     </w:p>
     <w:p>
@@ -1380,7 +1861,7 @@
           <w:noProof/>
           <w:szCs w:val="24"/>
         </w:rPr>
-        <w:t xml:space="preserve">Oliveira, S. </w:t>
+        <w:t xml:space="preserve">Lindner, M. </w:t>
       </w:r>
       <w:r>
         <w:rPr>
@@ -1398,7 +1879,7 @@
           <w:noProof/>
           <w:szCs w:val="24"/>
         </w:rPr>
-        <w:t xml:space="preserve"> (2012) ‘Modeling spatial patterns of fire occurrence in Mediterranean Europe using Multiple Regression and Random Forest’, </w:t>
+        <w:t xml:space="preserve"> (2010) ‘Climate change impacts, adaptive capacity, and vulnerability of European forest ecosystems’, </w:t>
       </w:r>
       <w:r>
         <w:rPr>
@@ -1416,7 +1897,7 @@
           <w:noProof/>
           <w:szCs w:val="24"/>
         </w:rPr>
-        <w:t>, 275, pp. 117–129. doi: https://doi.org/10.1016/j.foreco.2012.03.003.</w:t>
+        <w:t>, 259(4), pp. 698–709. doi: https://doi.org/10.1016/j.foreco.2009.09.023.</w:t>
       </w:r>
     </w:p>
     <w:p>
@@ -1438,7 +1919,7 @@
           <w:noProof/>
           <w:szCs w:val="24"/>
         </w:rPr>
-        <w:t xml:space="preserve">Reid, C. E. </w:t>
+        <w:t xml:space="preserve">Liu, Y., Stanturf, J. and Goodrick, S. (2010) ‘Trends in global wildfire potential in a changing climate’, </w:t>
       </w:r>
       <w:r>
         <w:rPr>
@@ -1448,33 +1929,15 @@
           <w:noProof/>
           <w:szCs w:val="24"/>
         </w:rPr>
-        <w:t>et al.</w:t>
-      </w:r>
-      <w:r>
-        <w:rPr>
-          <w:rFonts w:ascii="Calibri" w:hAnsi="Calibri" w:cs="Calibri"/>
-          <w:noProof/>
-          <w:szCs w:val="24"/>
-        </w:rPr>
-        <w:t xml:space="preserve"> (2016) ‘Critical Review of Health Impacts of Wildfire Smoke Exposure’, </w:t>
-      </w:r>
-      <w:r>
-        <w:rPr>
-          <w:rFonts w:ascii="Calibri" w:hAnsi="Calibri" w:cs="Calibri"/>
-          <w:i/>
-          <w:iCs/>
-          <w:noProof/>
-          <w:szCs w:val="24"/>
-        </w:rPr>
-        <w:t>Environmental Health Perspectives</w:t>
-      </w:r>
-      <w:r>
-        <w:rPr>
-          <w:rFonts w:ascii="Calibri" w:hAnsi="Calibri" w:cs="Calibri"/>
-          <w:noProof/>
-          <w:szCs w:val="24"/>
-        </w:rPr>
-        <w:t>. NATL INST HEALTH, NATL INST ENVIRONMENTAL HEALTH SCIENCES, PO BOX 12233, RES TRIANGLE PK, NC 27709-2233 USA: US DEPT HEALTH HUMAN SCIENCES PUBLIC HEALTH SCIENCE, 124(9), pp. 1334–1343. doi: 10.1289/ehp.1409277.</w:t>
+        <w:t>Forest Ecology and Management</w:t>
+      </w:r>
+      <w:r>
+        <w:rPr>
+          <w:rFonts w:ascii="Calibri" w:hAnsi="Calibri" w:cs="Calibri"/>
+          <w:noProof/>
+          <w:szCs w:val="24"/>
+        </w:rPr>
+        <w:t>, 259(4), pp. 685–697. doi: https://doi.org/10.1016/j.foreco.2009.09.002.</w:t>
       </w:r>
     </w:p>
     <w:p>
@@ -1496,7 +1959,7 @@
           <w:noProof/>
           <w:szCs w:val="24"/>
         </w:rPr>
-        <w:t xml:space="preserve">San-Miguel-Ayanz, J. and Camia, A. (2010) ‘Forest fires’, </w:t>
+        <w:t xml:space="preserve">Lung, T. </w:t>
       </w:r>
       <w:r>
         <w:rPr>
@@ -1506,15 +1969,33 @@
           <w:noProof/>
           <w:szCs w:val="24"/>
         </w:rPr>
-        <w:t>Mapping the impacts of natural hazards and technological accidents in Europe: an overview of the last decade’.(Eds A Wehrli, J Herkendell, A Jol) EEA Technical Report N</w:t>
-      </w:r>
-      <w:r>
-        <w:rPr>
-          <w:rFonts w:ascii="Calibri" w:hAnsi="Calibri" w:cs="Calibri"/>
-          <w:noProof/>
-          <w:szCs w:val="24"/>
-        </w:rPr>
-        <w:t>, 13, pp. 47–53.</w:t>
+        <w:t>et al.</w:t>
+      </w:r>
+      <w:r>
+        <w:rPr>
+          <w:rFonts w:ascii="Calibri" w:hAnsi="Calibri" w:cs="Calibri"/>
+          <w:noProof/>
+          <w:szCs w:val="24"/>
+        </w:rPr>
+        <w:t xml:space="preserve"> (2013) ‘A multi-hazard regional level impact assessment for Europe combining indicators of climatic and non-climatic change’, </w:t>
+      </w:r>
+      <w:r>
+        <w:rPr>
+          <w:rFonts w:ascii="Calibri" w:hAnsi="Calibri" w:cs="Calibri"/>
+          <w:i/>
+          <w:iCs/>
+          <w:noProof/>
+          <w:szCs w:val="24"/>
+        </w:rPr>
+        <w:t>Global Environmental Change</w:t>
+      </w:r>
+      <w:r>
+        <w:rPr>
+          <w:rFonts w:ascii="Calibri" w:hAnsi="Calibri" w:cs="Calibri"/>
+          <w:noProof/>
+          <w:szCs w:val="24"/>
+        </w:rPr>
+        <w:t>, 23(2), pp. 522–536. doi: https://doi.org/10.1016/j.gloenvcha.2012.11.009.</w:t>
       </w:r>
     </w:p>
     <w:p>
@@ -1536,7 +2017,7 @@
           <w:noProof/>
           <w:szCs w:val="24"/>
         </w:rPr>
-        <w:t xml:space="preserve">San-Miguel-Ayanz, J., Moreno, J. M. and Camia, A. (2013) ‘Analysis of large fires in European Mediterranean landscapes: Lessons learned and perspectives’, </w:t>
+        <w:t xml:space="preserve">Morton, D. C. </w:t>
       </w:r>
       <w:r>
         <w:rPr>
@@ -1546,15 +2027,15 @@
           <w:noProof/>
           <w:szCs w:val="24"/>
         </w:rPr>
-        <w:t>Forest Ecology and Management</w:t>
-      </w:r>
-      <w:r>
-        <w:rPr>
-          <w:rFonts w:ascii="Calibri" w:hAnsi="Calibri" w:cs="Calibri"/>
-          <w:noProof/>
-          <w:szCs w:val="24"/>
-        </w:rPr>
-        <w:t>, 294, pp. 11–22. doi: https://doi.org/10.1016/j.foreco.2012.10.050.</w:t>
+        <w:t>et al.</w:t>
+      </w:r>
+      <w:r>
+        <w:rPr>
+          <w:rFonts w:ascii="Calibri" w:hAnsi="Calibri" w:cs="Calibri"/>
+          <w:noProof/>
+          <w:szCs w:val="24"/>
+        </w:rPr>
+        <w:t xml:space="preserve"> (2003) ‘Assessing the Environmental , Social , and Economic Impacts of Wildfire’, p. 59. Available at: https://interwork.sdsu.edu/fire/resources/documents/AssessingWildfireImpacts.pdf.</w:t>
       </w:r>
     </w:p>
     <w:p>
@@ -1576,7 +2057,7 @@
           <w:noProof/>
           <w:szCs w:val="24"/>
         </w:rPr>
-        <w:t xml:space="preserve">Schroeder, W. </w:t>
+        <w:t xml:space="preserve">De Mulder, E. F. J. (2019) ‘Landscapes’, in </w:t>
       </w:r>
       <w:r>
         <w:rPr>
@@ -1586,15 +2067,7 @@
           <w:noProof/>
           <w:szCs w:val="24"/>
         </w:rPr>
-        <w:t>et al.</w:t>
-      </w:r>
-      <w:r>
-        <w:rPr>
-          <w:rFonts w:ascii="Calibri" w:hAnsi="Calibri" w:cs="Calibri"/>
-          <w:noProof/>
-          <w:szCs w:val="24"/>
-        </w:rPr>
-        <w:t xml:space="preserve"> (2014) ‘The New VIIRS 375m active fire detection data product: Algorithm description and initial assessment’, </w:t>
+        <w:t xml:space="preserve">The Netherlands and the Dutch: A Physical and Human </w:t>
       </w:r>
       <w:r>
         <w:rPr>
@@ -1604,24 +2077,270 @@
           <w:noProof/>
           <w:szCs w:val="24"/>
         </w:rPr>
-        <w:t>Remote Sensing of Environment</w:t>
-      </w:r>
-      <w:r>
-        <w:rPr>
-          <w:rFonts w:ascii="Calibri" w:hAnsi="Calibri" w:cs="Calibri"/>
-          <w:noProof/>
-          <w:szCs w:val="24"/>
-        </w:rPr>
-        <w:t xml:space="preserve">. 360 PARK AVE SOUTH, NEW </w:t>
-      </w:r>
-      <w:r>
-        <w:rPr>
-          <w:rFonts w:ascii="Calibri" w:hAnsi="Calibri" w:cs="Calibri"/>
-          <w:noProof/>
-          <w:szCs w:val="24"/>
-        </w:rPr>
         <w:lastRenderedPageBreak/>
-        <w:t>YORK, NY 10010-1710 USA: ELSEVIER SCIENCE INC, 143, pp. 85–96. doi: 10.1016/j.rse.2013.12.008.</w:t>
+        <w:t>Geography</w:t>
+      </w:r>
+      <w:r>
+        <w:rPr>
+          <w:rFonts w:ascii="Calibri" w:hAnsi="Calibri" w:cs="Calibri"/>
+          <w:noProof/>
+          <w:szCs w:val="24"/>
+        </w:rPr>
+        <w:t>. Cham: Springer International Publishing, pp. 35–58. doi: 10.1007/978-3-319-75073-6_3.</w:t>
+      </w:r>
+    </w:p>
+    <w:p>
+      <w:pPr>
+        <w:widowControl w:val="0"/>
+        <w:autoSpaceDE w:val="0"/>
+        <w:autoSpaceDN w:val="0"/>
+        <w:adjustRightInd w:val="0"/>
+        <w:spacing w:line="240" w:lineRule="auto"/>
+        <w:rPr>
+          <w:rFonts w:ascii="Calibri" w:hAnsi="Calibri" w:cs="Calibri"/>
+          <w:noProof/>
+          <w:szCs w:val="24"/>
+        </w:rPr>
+      </w:pPr>
+      <w:r>
+        <w:rPr>
+          <w:rFonts w:ascii="Calibri" w:hAnsi="Calibri" w:cs="Calibri"/>
+          <w:noProof/>
+          <w:szCs w:val="24"/>
+        </w:rPr>
+        <w:t xml:space="preserve">Nakicenovic, N. </w:t>
+      </w:r>
+      <w:r>
+        <w:rPr>
+          <w:rFonts w:ascii="Calibri" w:hAnsi="Calibri" w:cs="Calibri"/>
+          <w:i/>
+          <w:iCs/>
+          <w:noProof/>
+          <w:szCs w:val="24"/>
+        </w:rPr>
+        <w:t>et al.</w:t>
+      </w:r>
+      <w:r>
+        <w:rPr>
+          <w:rFonts w:ascii="Calibri" w:hAnsi="Calibri" w:cs="Calibri"/>
+          <w:noProof/>
+          <w:szCs w:val="24"/>
+        </w:rPr>
+        <w:t xml:space="preserve"> (2000) </w:t>
+      </w:r>
+      <w:r>
+        <w:rPr>
+          <w:rFonts w:ascii="Calibri" w:hAnsi="Calibri" w:cs="Calibri"/>
+          <w:i/>
+          <w:iCs/>
+          <w:noProof/>
+          <w:szCs w:val="24"/>
+        </w:rPr>
+        <w:t>Special Report on Emissions Scenarios (SRES), A Special Report of Working Group III of the Intergovernmental Panel on Climate Change</w:t>
+      </w:r>
+      <w:r>
+        <w:rPr>
+          <w:rFonts w:ascii="Calibri" w:hAnsi="Calibri" w:cs="Calibri"/>
+          <w:noProof/>
+          <w:szCs w:val="24"/>
+        </w:rPr>
+        <w:t>. Cambridge: Cambridge University Press. Available at: http://pure.iiasa.ac.at/id/eprint/6101/.</w:t>
+      </w:r>
+    </w:p>
+    <w:p>
+      <w:pPr>
+        <w:widowControl w:val="0"/>
+        <w:autoSpaceDE w:val="0"/>
+        <w:autoSpaceDN w:val="0"/>
+        <w:adjustRightInd w:val="0"/>
+        <w:spacing w:line="240" w:lineRule="auto"/>
+        <w:rPr>
+          <w:rFonts w:ascii="Calibri" w:hAnsi="Calibri" w:cs="Calibri"/>
+          <w:noProof/>
+          <w:szCs w:val="24"/>
+        </w:rPr>
+      </w:pPr>
+      <w:r>
+        <w:rPr>
+          <w:rFonts w:ascii="Calibri" w:hAnsi="Calibri" w:cs="Calibri"/>
+          <w:noProof/>
+          <w:szCs w:val="24"/>
+        </w:rPr>
+        <w:t xml:space="preserve">Oliveira, S. </w:t>
+      </w:r>
+      <w:r>
+        <w:rPr>
+          <w:rFonts w:ascii="Calibri" w:hAnsi="Calibri" w:cs="Calibri"/>
+          <w:i/>
+          <w:iCs/>
+          <w:noProof/>
+          <w:szCs w:val="24"/>
+        </w:rPr>
+        <w:t>et al.</w:t>
+      </w:r>
+      <w:r>
+        <w:rPr>
+          <w:rFonts w:ascii="Calibri" w:hAnsi="Calibri" w:cs="Calibri"/>
+          <w:noProof/>
+          <w:szCs w:val="24"/>
+        </w:rPr>
+        <w:t xml:space="preserve"> (2012) ‘Modeling spatial patterns of fire occurrence in Mediterranean Europe using Multiple Regression and Random Forest’, </w:t>
+      </w:r>
+      <w:r>
+        <w:rPr>
+          <w:rFonts w:ascii="Calibri" w:hAnsi="Calibri" w:cs="Calibri"/>
+          <w:i/>
+          <w:iCs/>
+          <w:noProof/>
+          <w:szCs w:val="24"/>
+        </w:rPr>
+        <w:t>Forest Ecology and Management</w:t>
+      </w:r>
+      <w:r>
+        <w:rPr>
+          <w:rFonts w:ascii="Calibri" w:hAnsi="Calibri" w:cs="Calibri"/>
+          <w:noProof/>
+          <w:szCs w:val="24"/>
+        </w:rPr>
+        <w:t>, 275, pp. 117–129. doi: https://doi.org/10.1016/j.foreco.2012.03.003.</w:t>
+      </w:r>
+    </w:p>
+    <w:p>
+      <w:pPr>
+        <w:widowControl w:val="0"/>
+        <w:autoSpaceDE w:val="0"/>
+        <w:autoSpaceDN w:val="0"/>
+        <w:adjustRightInd w:val="0"/>
+        <w:spacing w:line="240" w:lineRule="auto"/>
+        <w:rPr>
+          <w:rFonts w:ascii="Calibri" w:hAnsi="Calibri" w:cs="Calibri"/>
+          <w:noProof/>
+          <w:szCs w:val="24"/>
+        </w:rPr>
+      </w:pPr>
+      <w:r>
+        <w:rPr>
+          <w:rFonts w:ascii="Calibri" w:hAnsi="Calibri" w:cs="Calibri"/>
+          <w:noProof/>
+          <w:szCs w:val="24"/>
+        </w:rPr>
+        <w:t xml:space="preserve">Reid, C. E. </w:t>
+      </w:r>
+      <w:r>
+        <w:rPr>
+          <w:rFonts w:ascii="Calibri" w:hAnsi="Calibri" w:cs="Calibri"/>
+          <w:i/>
+          <w:iCs/>
+          <w:noProof/>
+          <w:szCs w:val="24"/>
+        </w:rPr>
+        <w:t>et al.</w:t>
+      </w:r>
+      <w:r>
+        <w:rPr>
+          <w:rFonts w:ascii="Calibri" w:hAnsi="Calibri" w:cs="Calibri"/>
+          <w:noProof/>
+          <w:szCs w:val="24"/>
+        </w:rPr>
+        <w:t xml:space="preserve"> (2016) ‘Critical Review of Health Impacts of Wildfire Smoke Exposure’, </w:t>
+      </w:r>
+      <w:r>
+        <w:rPr>
+          <w:rFonts w:ascii="Calibri" w:hAnsi="Calibri" w:cs="Calibri"/>
+          <w:i/>
+          <w:iCs/>
+          <w:noProof/>
+          <w:szCs w:val="24"/>
+        </w:rPr>
+        <w:t>Environmental Health Perspectives</w:t>
+      </w:r>
+      <w:r>
+        <w:rPr>
+          <w:rFonts w:ascii="Calibri" w:hAnsi="Calibri" w:cs="Calibri"/>
+          <w:noProof/>
+          <w:szCs w:val="24"/>
+        </w:rPr>
+        <w:t>. NATL INST HEALTH, NATL INST ENVIRONMENTAL HEALTH SCIENCES, PO BOX 12233, RES TRIANGLE PK, NC 27709-2233 USA: US DEPT HEALTH HUMAN SCIENCES PUBLIC HEALTH SCIENCE, 124(9), pp. 1334–1343. doi: 10.1289/ehp.1409277.</w:t>
+      </w:r>
+    </w:p>
+    <w:p>
+      <w:pPr>
+        <w:widowControl w:val="0"/>
+        <w:autoSpaceDE w:val="0"/>
+        <w:autoSpaceDN w:val="0"/>
+        <w:adjustRightInd w:val="0"/>
+        <w:spacing w:line="240" w:lineRule="auto"/>
+        <w:rPr>
+          <w:rFonts w:ascii="Calibri" w:hAnsi="Calibri" w:cs="Calibri"/>
+          <w:noProof/>
+          <w:szCs w:val="24"/>
+        </w:rPr>
+      </w:pPr>
+      <w:r>
+        <w:rPr>
+          <w:rFonts w:ascii="Calibri" w:hAnsi="Calibri" w:cs="Calibri"/>
+          <w:noProof/>
+          <w:szCs w:val="24"/>
+        </w:rPr>
+        <w:t xml:space="preserve">San-Miguel-Ayanz, J. and Camia, A. (2010) ‘Forest fires’, </w:t>
+      </w:r>
+      <w:r>
+        <w:rPr>
+          <w:rFonts w:ascii="Calibri" w:hAnsi="Calibri" w:cs="Calibri"/>
+          <w:i/>
+          <w:iCs/>
+          <w:noProof/>
+          <w:szCs w:val="24"/>
+        </w:rPr>
+        <w:t>Mapping the impacts of natural hazards and technological accidents in Europe: an overview of the last decade’.(Eds A Wehrli, J Herkendell, A Jol) EEA Technical Report N</w:t>
+      </w:r>
+      <w:r>
+        <w:rPr>
+          <w:rFonts w:ascii="Calibri" w:hAnsi="Calibri" w:cs="Calibri"/>
+          <w:noProof/>
+          <w:szCs w:val="24"/>
+        </w:rPr>
+        <w:t>, 13, pp. 47–53.</w:t>
+      </w:r>
+    </w:p>
+    <w:p>
+      <w:pPr>
+        <w:widowControl w:val="0"/>
+        <w:autoSpaceDE w:val="0"/>
+        <w:autoSpaceDN w:val="0"/>
+        <w:adjustRightInd w:val="0"/>
+        <w:spacing w:line="240" w:lineRule="auto"/>
+        <w:rPr>
+          <w:rFonts w:ascii="Calibri" w:hAnsi="Calibri" w:cs="Calibri"/>
+          <w:noProof/>
+          <w:szCs w:val="24"/>
+        </w:rPr>
+      </w:pPr>
+      <w:r>
+        <w:rPr>
+          <w:rFonts w:ascii="Calibri" w:hAnsi="Calibri" w:cs="Calibri"/>
+          <w:noProof/>
+          <w:szCs w:val="24"/>
+        </w:rPr>
+        <w:t xml:space="preserve">San-Miguel-Ayanz, J., Moreno, J. M. and Camia, A. (2013) ‘Analysis of large fires in European Mediterranean landscapes: Lessons learned and perspectives’, </w:t>
+      </w:r>
+      <w:r>
+        <w:rPr>
+          <w:rFonts w:ascii="Calibri" w:hAnsi="Calibri" w:cs="Calibri"/>
+          <w:i/>
+          <w:iCs/>
+          <w:noProof/>
+          <w:szCs w:val="24"/>
+        </w:rPr>
+        <w:t>Forest Ecology and Management</w:t>
+      </w:r>
+      <w:r>
+        <w:rPr>
+          <w:rFonts w:ascii="Calibri" w:hAnsi="Calibri" w:cs="Calibri"/>
+          <w:noProof/>
+          <w:szCs w:val="24"/>
+        </w:rPr>
+        <w:t>, 294, pp. 11–22. doi: https://doi.org/10.1016/j.foreco.2012.10.050.</w:t>
       </w:r>
     </w:p>
     <w:p>
@@ -1686,6 +2405,56 @@
     </w:sectPr>
   </w:body>
 </w:document>
+</file>
+
+<file path=word/endnotes.xml><?xml version="1.0" encoding="utf-8"?>
+<w:endnotes xmlns:wpc="http://schemas.microsoft.com/office/word/2010/wordprocessingCanvas" xmlns:cx="http://schemas.microsoft.com/office/drawing/2014/chartex" xmlns:cx1="http://schemas.microsoft.com/office/drawing/2015/9/8/chartex" xmlns:cx2="http://schemas.microsoft.com/office/drawing/2015/10/21/chartex" xmlns:cx3="http://schemas.microsoft.com/office/drawing/2016/5/9/chartex" xmlns:cx4="http://schemas.microsoft.com/office/drawing/2016/5/10/chartex" xmlns:cx5="http://schemas.microsoft.com/office/drawing/2016/5/11/chartex" xmlns:cx6="http://schemas.microsoft.com/office/drawing/2016/5/12/chartex" xmlns:cx7="http://schemas.microsoft.com/office/drawing/2016/5/13/chartex" xmlns:cx8="http://schemas.microsoft.com/office/drawing/2016/5/14/chartex" xmlns:mc="http://schemas.openxmlformats.org/markup-compatibility/2006" xmlns:aink="http://schemas.microsoft.com/office/drawing/2016/ink" xmlns:am3d="http://schemas.microsoft.com/office/drawing/2017/model3d" xmlns:o="urn:schemas-microsoft-com:office:office" xmlns:r="http://schemas.openxmlformats.org/officeDocument/2006/relationships" xmlns:m="http://schemas.openxmlformats.org/officeDocument/2006/math" xmlns:v="urn:schemas-microsoft-com:vml" xmlns:wp14="http://schemas.microsoft.com/office/word/2010/wordprocessingDrawing" xmlns:wp="http://schemas.openxmlformats.org/drawingml/2006/wordprocessingDrawing" xmlns:w10="urn:schemas-microsoft-com:office:word" xmlns:w="http://schemas.openxmlformats.org/wordprocessingml/2006/main" xmlns:w14="http://schemas.microsoft.com/office/word/2010/wordml" xmlns:w15="http://schemas.microsoft.com/office/word/2012/wordml" xmlns:w16cex="http://schemas.microsoft.com/office/word/2018/wordml/cex" xmlns:w16cid="http://schemas.microsoft.com/office/word/2016/wordml/cid" xmlns:w16="http://schemas.microsoft.com/office/word/2018/wordml" xmlns:w16se="http://schemas.microsoft.com/office/word/2015/wordml/symex" xmlns:wpg="http://schemas.microsoft.com/office/word/2010/wordprocessingGroup" xmlns:wpi="http://schemas.microsoft.com/office/word/2010/wordprocessingInk" xmlns:wne="http://schemas.microsoft.com/office/word/2006/wordml" xmlns:wps="http://schemas.microsoft.com/office/word/2010/wordprocessingShape" mc:Ignorable="w14 w15 w16se w16cid w16 w16cex wp14">
+  <w:endnote w:type="separator" w:id="-1">
+    <w:p>
+      <w:pPr>
+        <w:spacing w:after="0" w:line="240" w:lineRule="auto"/>
+      </w:pPr>
+      <w:r>
+        <w:separator/>
+      </w:r>
+    </w:p>
+  </w:endnote>
+  <w:endnote w:type="continuationSeparator" w:id="0">
+    <w:p>
+      <w:pPr>
+        <w:spacing w:after="0" w:line="240" w:lineRule="auto"/>
+      </w:pPr>
+      <w:r>
+        <w:continuationSeparator/>
+      </w:r>
+    </w:p>
+  </w:endnote>
+</w:endnotes>
+</file>
+
+<file path=word/footnotes.xml><?xml version="1.0" encoding="utf-8"?>
+<w:footnotes xmlns:wpc="http://schemas.microsoft.com/office/word/2010/wordprocessingCanvas" xmlns:cx="http://schemas.microsoft.com/office/drawing/2014/chartex" xmlns:cx1="http://schemas.microsoft.com/office/drawing/2015/9/8/chartex" xmlns:cx2="http://schemas.microsoft.com/office/drawing/2015/10/21/chartex" xmlns:cx3="http://schemas.microsoft.com/office/drawing/2016/5/9/chartex" xmlns:cx4="http://schemas.microsoft.com/office/drawing/2016/5/10/chartex" xmlns:cx5="http://schemas.microsoft.com/office/drawing/2016/5/11/chartex" xmlns:cx6="http://schemas.microsoft.com/office/drawing/2016/5/12/chartex" xmlns:cx7="http://schemas.microsoft.com/office/drawing/2016/5/13/chartex" xmlns:cx8="http://schemas.microsoft.com/office/drawing/2016/5/14/chartex" xmlns:mc="http://schemas.openxmlformats.org/markup-compatibility/2006" xmlns:aink="http://schemas.microsoft.com/office/drawing/2016/ink" xmlns:am3d="http://schemas.microsoft.com/office/drawing/2017/model3d" xmlns:o="urn:schemas-microsoft-com:office:office" xmlns:r="http://schemas.openxmlformats.org/officeDocument/2006/relationships" xmlns:m="http://schemas.openxmlformats.org/officeDocument/2006/math" xmlns:v="urn:schemas-microsoft-com:vml" xmlns:wp14="http://schemas.microsoft.com/office/word/2010/wordprocessingDrawing" xmlns:wp="http://schemas.openxmlformats.org/drawingml/2006/wordprocessingDrawing" xmlns:w10="urn:schemas-microsoft-com:office:word" xmlns:w="http://schemas.openxmlformats.org/wordprocessingml/2006/main" xmlns:w14="http://schemas.microsoft.com/office/word/2010/wordml" xmlns:w15="http://schemas.microsoft.com/office/word/2012/wordml" xmlns:w16cex="http://schemas.microsoft.com/office/word/2018/wordml/cex" xmlns:w16cid="http://schemas.microsoft.com/office/word/2016/wordml/cid" xmlns:w16="http://schemas.microsoft.com/office/word/2018/wordml" xmlns:w16se="http://schemas.microsoft.com/office/word/2015/wordml/symex" xmlns:wpg="http://schemas.microsoft.com/office/word/2010/wordprocessingGroup" xmlns:wpi="http://schemas.microsoft.com/office/word/2010/wordprocessingInk" xmlns:wne="http://schemas.microsoft.com/office/word/2006/wordml" xmlns:wps="http://schemas.microsoft.com/office/word/2010/wordprocessingShape" mc:Ignorable="w14 w15 w16se w16cid w16 w16cex wp14">
+  <w:footnote w:type="separator" w:id="-1">
+    <w:p>
+      <w:pPr>
+        <w:spacing w:after="0" w:line="240" w:lineRule="auto"/>
+      </w:pPr>
+      <w:r>
+        <w:separator/>
+      </w:r>
+    </w:p>
+  </w:footnote>
+  <w:footnote w:type="continuationSeparator" w:id="0">
+    <w:p>
+      <w:pPr>
+        <w:spacing w:after="0" w:line="240" w:lineRule="auto"/>
+      </w:pPr>
+      <w:r>
+        <w:continuationSeparator/>
+      </w:r>
+    </w:p>
+  </w:footnote>
+</w:footnotes>
 </file>
 
 <file path=word/numbering.xml><?xml version="1.0" encoding="utf-8"?>
@@ -3818,6 +4587,45 @@
       <w:spacing w:after="0" w:line="240" w:lineRule="auto"/>
     </w:pPr>
   </w:style>
+  <w:style w:type="paragraph" w:styleId="FootnoteText">
+    <w:name w:val="footnote text"/>
+    <w:basedOn w:val="Normal"/>
+    <w:link w:val="FootnoteTextChar"/>
+    <w:uiPriority w:val="99"/>
+    <w:semiHidden/>
+    <w:unhideWhenUsed/>
+    <w:rsid w:val="0071191B"/>
+    <w:pPr>
+      <w:spacing w:after="0" w:line="240" w:lineRule="auto"/>
+    </w:pPr>
+    <w:rPr>
+      <w:sz w:val="20"/>
+      <w:szCs w:val="20"/>
+    </w:rPr>
+  </w:style>
+  <w:style w:type="character" w:customStyle="1" w:styleId="FootnoteTextChar">
+    <w:name w:val="Footnote Text Char"/>
+    <w:basedOn w:val="DefaultParagraphFont"/>
+    <w:link w:val="FootnoteText"/>
+    <w:uiPriority w:val="99"/>
+    <w:semiHidden/>
+    <w:rsid w:val="0071191B"/>
+    <w:rPr>
+      <w:sz w:val="20"/>
+      <w:szCs w:val="20"/>
+    </w:rPr>
+  </w:style>
+  <w:style w:type="character" w:styleId="FootnoteReference">
+    <w:name w:val="footnote reference"/>
+    <w:basedOn w:val="DefaultParagraphFont"/>
+    <w:uiPriority w:val="99"/>
+    <w:semiHidden/>
+    <w:unhideWhenUsed/>
+    <w:rsid w:val="0071191B"/>
+    <w:rPr>
+      <w:vertAlign w:val="superscript"/>
+    </w:rPr>
+  </w:style>
 </w:styles>
 </file>
 

</xml_diff>

<commit_message>
Chamges Introduction and Method
</commit_message>
<xml_diff>
--- a/Thesis/InleidingResearchProject.docx
+++ b/Thesis/InleidingResearchProject.docx
@@ -12,168 +12,1359 @@
     </w:p>
     <w:p/>
     <w:p>
-      <w:pPr>
+      <w:r>
+        <w:t>Wildf</w:t>
+      </w:r>
+      <w:r>
+        <w:t>ire ha</w:t>
+      </w:r>
+      <w:r>
+        <w:t>ve</w:t>
+      </w:r>
+      <w:r>
+        <w:t xml:space="preserve"> been </w:t>
+      </w:r>
+      <w:r>
+        <w:t xml:space="preserve">an </w:t>
+      </w:r>
+      <w:r>
+        <w:t xml:space="preserve">important part for </w:t>
+      </w:r>
+      <w:r>
+        <w:t xml:space="preserve">various </w:t>
+      </w:r>
+      <w:r>
+        <w:t>ecosystems around the world</w:t>
+      </w:r>
+      <w:r>
+        <w:t>, such as savannahs and boreal forest</w:t>
+      </w:r>
+      <w:r>
+        <w:t>s</w:t>
+      </w:r>
+      <w:r>
+        <w:t xml:space="preserve">. They </w:t>
+      </w:r>
+      <w:r>
+        <w:t>have taken</w:t>
+      </w:r>
+      <w:r>
+        <w:t xml:space="preserve"> a vital </w:t>
+      </w:r>
+      <w:r>
+        <w:t xml:space="preserve">role </w:t>
+      </w:r>
+      <w:r>
+        <w:t>in these ecosys</w:t>
+      </w:r>
+      <w:r>
+        <w:t>t</w:t>
+      </w:r>
+      <w:r>
+        <w:t xml:space="preserve">ems in term of </w:t>
+      </w:r>
+      <w:r>
+        <w:t xml:space="preserve">development and </w:t>
+      </w:r>
+      <w:r>
+        <w:t>sustain</w:t>
+      </w:r>
+      <w:r>
+        <w:t>ability</w:t>
+      </w:r>
+      <w:r>
+        <w:t xml:space="preserve">. </w:t>
+      </w:r>
+      <w:r>
+        <w:t xml:space="preserve">Most of the natural </w:t>
+      </w:r>
+      <w:r>
+        <w:t>ignition of n</w:t>
+      </w:r>
+      <w:r>
+        <w:t>atural</w:t>
+      </w:r>
+      <w:r>
+        <w:t xml:space="preserve"> fires </w:t>
+      </w:r>
+      <w:r>
+        <w:t xml:space="preserve">has been </w:t>
+      </w:r>
+      <w:r>
+        <w:t xml:space="preserve">caused by </w:t>
+      </w:r>
+      <w:r>
+        <w:t xml:space="preserve">lighting </w:t>
+      </w:r>
+      <w:r>
+        <w:fldChar w:fldCharType="begin" w:fldLock="1"/>
+      </w:r>
+      <w:r>
+        <w:instrText>ADDIN CSL_CITATION {"citationItems":[{"id":"ITEM-1","itemData":{"author":[{"dropping-particle":"V","family":"Komarek","given":"E","non-dropping-particle":"","parse-names":false,"suffix":""}],"container-title":"Proceedings of the Tall Timbers Fire Ecology Conference","id":"ITEM-1","issued":{"date-parts":[["1964"]]},"page":"139-183","title":"The natural history of lightning","type":"article-journal","volume":"3"},"uris":["http://www.mendeley.com/documents/?uuid=4b7bba03-ac9a-4f9e-8f5e-fe3106cb6d41"]}],"mendeley":{"formattedCitation":"(Komarek, 1964)","plainTextFormattedCitation":"(Komarek, 1964)","previouslyFormattedCitation":"(Komarek, 1964)"},"properties":{"noteIndex":0},"schema":"https://github.com/citation-style-language/schema/raw/master/csl-citation.json"}</w:instrText>
+      </w:r>
+      <w:r>
+        <w:fldChar w:fldCharType="separate"/>
+      </w:r>
+      <w:r>
+        <w:rPr>
+          <w:noProof/>
+        </w:rPr>
+        <w:t>(Komarek, 1964)</w:t>
+      </w:r>
+      <w:r>
+        <w:fldChar w:fldCharType="end"/>
+      </w:r>
+      <w:r>
+        <w:t>, but f</w:t>
+      </w:r>
+      <w:r>
+        <w:t xml:space="preserve">or the last millennium, </w:t>
+      </w:r>
+      <w:r>
+        <w:t>fires have</w:t>
+      </w:r>
+      <w:r>
+        <w:t xml:space="preserve"> been </w:t>
+      </w:r>
+      <w:r>
+        <w:t xml:space="preserve">increasingly </w:t>
+      </w:r>
+      <w:r>
+        <w:t xml:space="preserve">used </w:t>
+      </w:r>
+      <w:r>
+        <w:t xml:space="preserve">and ignited </w:t>
+      </w:r>
+      <w:r>
+        <w:t xml:space="preserve">by humans. </w:t>
+      </w:r>
+      <w:r>
+        <w:t xml:space="preserve">It </w:t>
+      </w:r>
+      <w:r>
+        <w:t>has be</w:t>
+      </w:r>
+      <w:r>
+        <w:t xml:space="preserve">en </w:t>
+      </w:r>
+      <w:r>
+        <w:t xml:space="preserve">used for various tasks such as to modify their surrounding areas </w:t>
+      </w:r>
+      <w:r>
+        <w:t xml:space="preserve">to prepare for agricultural activity </w:t>
+      </w:r>
+      <w:r>
+        <w:t>or domestic purposes</w:t>
+      </w:r>
+      <w:r>
+        <w:t xml:space="preserve"> or for war strategies</w:t>
+      </w:r>
+      <w:r>
+        <w:t>. For the last 300 years,</w:t>
+      </w:r>
+      <w:r>
+        <w:t xml:space="preserve"> fire regimes</w:t>
+      </w:r>
+      <w:r>
+        <w:t xml:space="preserve"> ha</w:t>
+      </w:r>
+      <w:r>
+        <w:t>ve been</w:t>
+      </w:r>
+      <w:r>
+        <w:t xml:space="preserve"> drastically </w:t>
+      </w:r>
+      <w:r>
+        <w:t xml:space="preserve">influenced or even caused by human activity </w:t>
+      </w:r>
+      <w:r>
+        <w:t xml:space="preserve">with goals as a </w:t>
+      </w:r>
+      <w:r>
+        <w:t xml:space="preserve">great expansion of </w:t>
+      </w:r>
+      <w:r>
+        <w:t xml:space="preserve">farmland </w:t>
+      </w:r>
+      <w:r>
+        <w:t>and the accumulation of fuel in fire sensitive climates</w:t>
+      </w:r>
+      <w:r>
+        <w:t xml:space="preserve"> because of fire management</w:t>
+      </w:r>
+      <w:r>
+        <w:t>.</w:t>
+      </w:r>
+      <w:r>
+        <w:t xml:space="preserve"> This resulted with other various environmental changes that </w:t>
+      </w:r>
+      <w:r>
+        <w:t>55% of the ice free surface has been modified for</w:t>
+      </w:r>
+      <w:r>
+        <w:t xml:space="preserve"> humankind</w:t>
+      </w:r>
+      <w:r>
+        <w:t xml:space="preserve"> </w:t>
+      </w:r>
+      <w:r>
+        <w:fldChar w:fldCharType="begin" w:fldLock="1"/>
+      </w:r>
+      <w:r>
+        <w:instrText>ADDIN CSL_CITATION {"citationItems":[{"id":"ITEM-1","itemData":{"DOI":"10.1111/j.1365-2699.2011.02595.x","ISSN":"03050270","abstract":"Humans and their ancestors are unique in being a fire-making species, but natural (i.e. independent of humans) fires have an ancient, geological history on Earth. Natural fires have influenced biological evolution and global biogeochemical cycles, making fire integral to the functioning of some biomes. Globally, debate rages about the impact on ecosystems of prehistoric human-set fires, with views ranging from catastrophic to negligible. Understanding of the diversity of human fire regimes on Earth in the past, present and future remains rudimentary. It remains uncertain how humans have caused a departure from natural background levels that vary with climate change. Available evidence shows that modern humans can increase or decrease background levels of natural fire activity by clearing forests, promoting grazing, dispersing plants, altering ignition patterns and actively suppressing fires, thereby causing substantial ecosystem changes and loss of biodiversity. Some of these contemporary fire regimes cause substantial economic disruptions owing to the destruction of infrastructure, degradation of ecosystem services, loss of life, and smoke-related health effects. These episodic disasters help frame negative public attitudes towards landscape fires, despite the need for burning to sustain some ecosystems. Greenhouse gas-induced warming and changes in the hydrological cycle may increase the occurrence of large, severe fires, with potentially significant feedbacks to the Earth system. Improved understanding of human fire regimes demands: (1) better data on past and current human influences on fire regimes to enable global comparative analyses, (2) a greater understanding of different cultural traditions of landscape burning and their positive and negative social, economic and ecological effects, and (3) more realistic representations of anthropogenic fire in global vegetation and climate change models. We provide an historical framework to promote understanding of the development and diversification of fire regimes, covering the pre-human period, human domestication of fire, and the subsequent transition from subsistence agriculture to industrial economies. All of these phases still occur on Earth, providing opportunities for comparative research.","author":[{"dropping-particle":"","family":"Bowman","given":"David M J S","non-dropping-particle":"","parse-names":false,"suffix":""},{"dropping-particle":"","family":"Balch","given":"Jennifer","non-dropping-particle":"","parse-names":false,"suffix":""},{"dropping-particle":"","family":"Artaxo","given":"Paulo","non-dropping-particle":"","parse-names":false,"suffix":""},{"dropping-particle":"","family":"Bond","given":"William J","non-dropping-particle":"","parse-names":false,"suffix":""},{"dropping-particle":"","family":"Cochrane","given":"Mark A","non-dropping-particle":"","parse-names":false,"suffix":""},{"dropping-particle":"","family":"D’Antonio","given":"Carla M.","non-dropping-particle":"","parse-names":false,"suffix":""},{"dropping-particle":"","family":"DeFries","given":"Ruth","non-dropping-particle":"","parse-names":false,"suffix":""},{"dropping-particle":"","family":"Johnston","given":"Fay H","non-dropping-particle":"","parse-names":false,"suffix":""},{"dropping-particle":"","family":"Keeley","given":"Jon E","non-dropping-particle":"","parse-names":false,"suffix":""},{"dropping-particle":"","family":"Krawchuk","given":"Meg A","non-dropping-particle":"","parse-names":false,"suffix":""},{"dropping-particle":"","family":"Kull","given":"Christian A","non-dropping-particle":"","parse-names":false,"suffix":""},{"dropping-particle":"","family":"Mack","given":"Michelle","non-dropping-particle":"","parse-names":false,"suffix":""},{"dropping-particle":"","family":"Moritz","given":"Max A","non-dropping-particle":"","parse-names":false,"suffix":""},{"dropping-particle":"","family":"Pyne","given":"Stephen","non-dropping-particle":"","parse-names":false,"suffix":""},{"dropping-particle":"","family":"Roos","given":"Christopher I","non-dropping-particle":"","parse-names":false,"suffix":""},{"dropping-particle":"","family":"Scott","given":"Andrew C","non-dropping-particle":"","parse-names":false,"suffix":""},{"dropping-particle":"","family":"Sodhi","given":"Navjot S","non-dropping-particle":"","parse-names":false,"suffix":""},{"dropping-particle":"","family":"Swetnam","given":"Thomas W","non-dropping-particle":"","parse-names":false,"suffix":""}],"container-title":"Journal of Biogeography","id":"ITEM-1","issue":"12","issued":{"date-parts":[["2011","12"]]},"page":"2223-2236","publisher":"WILEY","publisher-place":"111 RIVER ST, HOBOKEN 07030-5774, NJ USA","title":"The human dimension of fire regimes on Earth","type":"article-journal","volume":"38"},"uris":["http://www.mendeley.com/documents/?uuid=102618d1-da4f-4ebf-bd9e-5202bc8da06b","http://www.mendeley.com/documents/?uuid=c148db6e-a5bc-497b-a8e8-63b65ec0aa97"]}],"mendeley":{"formattedCitation":"(Bowman &lt;i&gt;et al.&lt;/i&gt;, 2011)","plainTextFormattedCitation":"(Bowman et al., 2011)","previouslyFormattedCitation":"(Bowman &lt;i&gt;et al.&lt;/i&gt;, 2011)"},"properties":{"noteIndex":0},"schema":"https://github.com/citation-style-language/schema/raw/master/csl-citation.json"}</w:instrText>
+      </w:r>
+      <w:r>
+        <w:fldChar w:fldCharType="separate"/>
+      </w:r>
+      <w:r>
+        <w:rPr>
+          <w:noProof/>
+        </w:rPr>
+        <w:t xml:space="preserve">(Bowman </w:t>
+      </w:r>
+      <w:r>
+        <w:rPr>
+          <w:i/>
+          <w:noProof/>
+        </w:rPr>
+        <w:t>et al.</w:t>
+      </w:r>
+      <w:r>
+        <w:rPr>
+          <w:noProof/>
+        </w:rPr>
+        <w:t>, 2011)</w:t>
+      </w:r>
+      <w:r>
+        <w:fldChar w:fldCharType="end"/>
+      </w:r>
+      <w:r>
+        <w:t>.</w:t>
+      </w:r>
+      <w:r>
+        <w:t xml:space="preserve"> </w:t>
+      </w:r>
+      <w:r>
+        <w:t xml:space="preserve">This </w:t>
+      </w:r>
+      <w:r>
+        <w:t>lead to a decline in the amount of global burned area over the last 18 years</w:t>
+      </w:r>
+      <w:r>
+        <w:t>, because the protection of high value property and vast amount of agricultural land</w:t>
+      </w:r>
+      <w:r>
+        <w:t xml:space="preserve"> </w:t>
+      </w:r>
+      <w:r>
+        <w:fldChar w:fldCharType="begin" w:fldLock="1"/>
+      </w:r>
+      <w:r>
+        <w:instrText>ADDIN CSL_CITATION {"citationItems":[{"id":"ITEM-1","itemData":{"DOI":"10.1126/science.aal4108","ISBN":"0036-8075","ISSN":"0036-8075","abstract":"Fire is an essential Earth system process that alters ecosystem and atmospheric composition. Here we assessed long-term fire trends using multiple satellite data sets. We found that global burned area declined by 24.3 ± 8.8% over the past 18 years. The estimated decrease in burned area remained robust after adjusting for precipitation variability and was largest in savannas. Agricultural expansion and intensification were primary drivers of declining fire activity. Fewer and smaller fires reduced aerosol concentrations, modified vegetation structure, and increased the magnitude of the terrestrial carbon sink. Fire models were unable to reproduce the pattern and magnitude of observed declines, suggesting that they may overestimate fire emissions in future projections. Using economic and demographic variables, we developed a conceptual model for predicting fire in human-dominated landscapes.","author":[{"dropping-particle":"","family":"Andela","given":"N","non-dropping-particle":"","parse-names":false,"suffix":""},{"dropping-particle":"","family":"Morton","given":"D C","non-dropping-particle":"","parse-names":false,"suffix":""},{"dropping-particle":"","family":"Giglio","given":"L","non-dropping-particle":"","parse-names":false,"suffix":""},{"dropping-particle":"","family":"Chen","given":"Y","non-dropping-particle":"","parse-names":false,"suffix":""},{"dropping-particle":"","family":"Werf","given":"G. R.","non-dropping-particle":"van der","parse-names":false,"suffix":""},{"dropping-particle":"","family":"Kasibhatla","given":"P S","non-dropping-particle":"","parse-names":false,"suffix":""},{"dropping-particle":"","family":"DeFries","given":"R. S.","non-dropping-particle":"","parse-names":false,"suffix":""},{"dropping-particle":"","family":"Collatz","given":"G J","non-dropping-particle":"","parse-names":false,"suffix":""},{"dropping-particle":"","family":"Hantson","given":"S","non-dropping-particle":"","parse-names":false,"suffix":""},{"dropping-particle":"","family":"Kloster","given":"S","non-dropping-particle":"","parse-names":false,"suffix":""},{"dropping-particle":"","family":"Bachelet","given":"D","non-dropping-particle":"","parse-names":false,"suffix":""},{"dropping-particle":"","family":"Forrest","given":"M","non-dropping-particle":"","parse-names":false,"suffix":""},{"dropping-particle":"","family":"Lasslop","given":"G","non-dropping-particle":"","parse-names":false,"suffix":""},{"dropping-particle":"","family":"Li","given":"F","non-dropping-particle":"","parse-names":false,"suffix":""},{"dropping-particle":"","family":"Mangeon","given":"S","non-dropping-particle":"","parse-names":false,"suffix":""},{"dropping-particle":"","family":"Melton","given":"J R","non-dropping-particle":"","parse-names":false,"suffix":""},{"dropping-particle":"","family":"Yue","given":"C","non-dropping-particle":"","parse-names":false,"suffix":""},{"dropping-particle":"","family":"Randerson","given":"J T","non-dropping-particle":"","parse-names":false,"suffix":""}],"container-title":"Science","id":"ITEM-1","issue":"6345","issued":{"date-parts":[["2017","6","30"]]},"page":"1356-1362","title":"A human-driven decline in global burned area","type":"article-journal","volume":"356"},"uris":["http://www.mendeley.com/documents/?uuid=fd9072d4-df40-45a1-b7b9-7a2c057664a8"]}],"mendeley":{"formattedCitation":"(Andela &lt;i&gt;et al.&lt;/i&gt;, 2017)","plainTextFormattedCitation":"(Andela et al., 2017)","previouslyFormattedCitation":"(Andela &lt;i&gt;et al.&lt;/i&gt;, 2017)"},"properties":{"noteIndex":0},"schema":"https://github.com/citation-style-language/schema/raw/master/csl-citation.json"}</w:instrText>
+      </w:r>
+      <w:r>
+        <w:fldChar w:fldCharType="separate"/>
+      </w:r>
+      <w:r>
+        <w:rPr>
+          <w:noProof/>
+        </w:rPr>
+        <w:t xml:space="preserve">(Andela </w:t>
+      </w:r>
+      <w:r>
+        <w:rPr>
+          <w:i/>
+          <w:noProof/>
+        </w:rPr>
+        <w:t>et al.</w:t>
+      </w:r>
+      <w:r>
+        <w:rPr>
+          <w:noProof/>
+        </w:rPr>
+        <w:t>, 2017)</w:t>
+      </w:r>
+      <w:r>
+        <w:fldChar w:fldCharType="end"/>
+      </w:r>
+      <w:r>
+        <w:t>.</w:t>
+      </w:r>
+      <w:r>
+        <w:t xml:space="preserve"> </w:t>
+      </w:r>
+    </w:p>
+    <w:p>
+      <w:r>
+        <w:t>Besides the useful purposes of fires</w:t>
+      </w:r>
+      <w:r>
+        <w:t xml:space="preserve"> for humankind</w:t>
+      </w:r>
+      <w:r>
+        <w:t xml:space="preserve">, it also </w:t>
+      </w:r>
+      <w:r>
+        <w:t>ha</w:t>
+      </w:r>
+      <w:r>
+        <w:t>s</w:t>
+      </w:r>
+      <w:r>
+        <w:t xml:space="preserve"> a </w:t>
+      </w:r>
+      <w:r>
+        <w:t xml:space="preserve">great </w:t>
+      </w:r>
+      <w:r>
+        <w:t xml:space="preserve">negative </w:t>
+      </w:r>
+      <w:r>
+        <w:t>impact</w:t>
+      </w:r>
+      <w:r>
+        <w:t xml:space="preserve">, for example </w:t>
+      </w:r>
+      <w:r>
+        <w:t>the environment</w:t>
+      </w:r>
+      <w:r>
+        <w:t xml:space="preserve">, </w:t>
+      </w:r>
+      <w:r>
+        <w:t>the</w:t>
+      </w:r>
+      <w:r>
+        <w:t xml:space="preserve"> socio-economic situation of the </w:t>
+      </w:r>
+      <w:r>
+        <w:t>local population</w:t>
+      </w:r>
+      <w:r>
+        <w:t xml:space="preserve">, </w:t>
+      </w:r>
+      <w:r>
+        <w:fldChar w:fldCharType="begin" w:fldLock="1"/>
+      </w:r>
+      <w:r>
+        <w:instrText>ADDIN CSL_CITATION {"citationItems":[{"id":"ITEM-1","itemData":{"abstract":"Wildfires create a myriad of environmental, social, and economic impacts. Knowledge of both short and long-term impacts of wildfire is essential for effective risk assessment, policy formulation, and wildfire management. The goal of this report is to assess the availability of information on a range of wildfire impacts from federal, state, and local sources and to characterize the nature of these impacts when they occur. We have found that data are summarized at the national and state levels for only a few categories (number of fires, acres burned, structures burned, and suppression cost), providing policy makers with an incomplete picture of the total impacts from wildfires. For individual large wildfires, our research has shown that information is available for a broad range of environmental, social, and economic impacts, well beyond what is summarized at the national or state levels. These indirect and continuing wildfire impacts can be substantial, particularly for large wildfires at the wildland/urban interface. Therefore, we suggest that more thorough data collection on the broad array of wildfire impacts, summarized at state and national levels, would provide policy makers with a more comprehensive understanding of wildfire impacts and ultimately serve to enhance current state and national risk assessment methods and wildfire management. In this report, we summarize the availability and nature of wildfire impact information from eight federal agencies involved in fire management, three states, and ten individual fires from the last three wildfire seasons (Figure 1). Research on data availability was conducted via a thorough review of information posted on the internet and detailed phone interviews with key personnel at federal, state, tribal, and local agencies. We focused on thirteen categories of environmental, social, and economic wildfire impacts (Table 1). Below, we highlight the findings from our research on wildfire impact data at federal, state, and case study levels","author":[{"dropping-particle":"","family":"Morton","given":"Douglas C","non-dropping-particle":"","parse-names":false,"suffix":""},{"dropping-particle":"","family":"Roessing","given":"Megan E","non-dropping-particle":"","parse-names":false,"suffix":""},{"dropping-particle":"","family":"Camp","given":"Ann E","non-dropping-particle":"","parse-names":false,"suffix":""},{"dropping-particle":"","family":"Tyrrell","given":"Mary L","non-dropping-particle":"","parse-names":false,"suffix":""}],"id":"ITEM-1","issued":{"date-parts":[["2003"]]},"page":"59","title":"Assessing the Environmental , Social , and Economic Impacts of Wildfire","type":"article-journal"},"uris":["http://www.mendeley.com/documents/?uuid=36af6ba5-b38a-4ea2-9af0-aa90f871b64c"]},{"id":"ITEM-2","itemData":{"DOI":"10.1007/s00267-012-9961-z","ISSN":"0364-152X","abstract":"Knowledge of the causes of forest fires, and of the main driving factors of ignition, is an indispensable step towards effective fire prevention policies. This study analyses the factors driving forest fire ignition in the Mediterranean region including the most common human and environmental factors used for modelling in the European context. Fire ignition factors are compared to spatial and temporal variations of fire occurrence in the region, then are compared to results obtained in other areas of the world, with a special focus on North America (US and Canada) where a significant number of studies has been carried out on this topic. The causes of forest fires are varied and their distribution differs among countries, but may also differ spatially and temporally within the same country. In Europe, and especially in the Mediterranean basin, fires are mostly human-caused mainly due arson. The distance to transport networks and the distance to urban or recreation areas are among the most frequently used human factors in modelling exercises and the Wildland-Urban Interface is increasingly taken into account in the modelling of fire occurrence. Depending on the socio-economic context of the region concerned, factors such as the unemployment rate or variables linked to agricultural activity can explain the ignition of intentional and unintentional fires. Regarding environmental factors, those related to weather, fuel and topography are the most significant drivers of ignition of forest fires, especially in Mediterranean-type regions. For both human and lightning-caused fires, there is a geographical gradient of fire ignition, mainly due to variations in climate and fuel composition but also to population density for instance. The timing of fires depends on their causes. In populated areas, the timing of human-caused fires is closely linked to human activities and peaks in the afternoon whereas, in remote areas, the timing of lightning-caused fires is more linked to weather conditions and the season, with most such fires occurring in summer.","author":[{"dropping-particle":"","family":"Ganteaume","given":"Anne","non-dropping-particle":"","parse-names":false,"suffix":""},{"dropping-particle":"","family":"Camia","given":"Andrea","non-dropping-particle":"","parse-names":false,"suffix":""},{"dropping-particle":"","family":"Jappiot","given":"Marielle","non-dropping-particle":"","parse-names":false,"suffix":""},{"dropping-particle":"","family":"San-Miguel-Ayanz","given":"Jesus","non-dropping-particle":"","parse-names":false,"suffix":""},{"dropping-particle":"","family":"Long-Fournel","given":"Marlène","non-dropping-particle":"","parse-names":false,"suffix":""},{"dropping-particle":"","family":"Lampin","given":"Corinne","non-dropping-particle":"","parse-names":false,"suffix":""}],"container-title":"Environmental Management","id":"ITEM-2","issue":"3","issued":{"date-parts":[["2013","3","21"]]},"page":"651-662","publisher":"SPRINGER","publisher-place":"ONE NEW YORK PLAZA, SUITE 4600, NEW YORK, NY, UNITED STATES","title":"A Review of the Main Driving Factors of Forest Fire Ignition Over Europe","type":"article-journal","volume":"51"},"uris":["http://www.mendeley.com/documents/?uuid=e0d56085-65d2-483b-b8dc-e7c209f024da"]}],"mendeley":{"formattedCitation":"(Morton &lt;i&gt;et al.&lt;/i&gt;, 2003; Ganteaume &lt;i&gt;et al.&lt;/i&gt;, 2013)","plainTextFormattedCitation":"(Morton et al., 2003; Ganteaume et al., 2013)","previouslyFormattedCitation":"(Morton &lt;i&gt;et al.&lt;/i&gt;, 2003; Ganteaume &lt;i&gt;et al.&lt;/i&gt;, 2013)"},"properties":{"noteIndex":0},"schema":"https://github.com/citation-style-language/schema/raw/master/csl-citation.json"}</w:instrText>
+      </w:r>
+      <w:r>
+        <w:fldChar w:fldCharType="separate"/>
+      </w:r>
+      <w:r>
+        <w:rPr>
+          <w:noProof/>
+        </w:rPr>
+        <w:t xml:space="preserve">(Morton </w:t>
+      </w:r>
+      <w:r>
+        <w:rPr>
+          <w:i/>
+          <w:noProof/>
+        </w:rPr>
+        <w:t>et al.</w:t>
+      </w:r>
+      <w:r>
+        <w:rPr>
+          <w:noProof/>
+        </w:rPr>
+        <w:t xml:space="preserve">, 2003; Ganteaume </w:t>
+      </w:r>
+      <w:r>
+        <w:rPr>
+          <w:i/>
+          <w:noProof/>
+        </w:rPr>
+        <w:t>et al.</w:t>
+      </w:r>
+      <w:r>
+        <w:rPr>
+          <w:noProof/>
+        </w:rPr>
+        <w:t>, 2013)</w:t>
+      </w:r>
+      <w:r>
+        <w:fldChar w:fldCharType="end"/>
+      </w:r>
+      <w:r>
+        <w:t xml:space="preserve"> and </w:t>
+      </w:r>
+      <w:r>
+        <w:t xml:space="preserve">the effect on </w:t>
+      </w:r>
+      <w:r>
+        <w:t xml:space="preserve">respiratory system for a </w:t>
+      </w:r>
+      <w:r>
+        <w:t>short and long period of time</w:t>
+      </w:r>
+      <w:r>
+        <w:t xml:space="preserve"> </w:t>
+      </w:r>
+      <w:r>
+        <w:fldChar w:fldCharType="begin" w:fldLock="1"/>
+      </w:r>
+      <w:r>
+        <w:instrText>ADDIN CSL_CITATION {"citationItems":[{"id":"ITEM-1","itemData":{"DOI":"10.1289/ehp.1409277","ISSN":"0091-6765","abstract":"Background: Wildfire activity is predicted to increase in many parts of the world due to changes in temperature and precipitation patterns from global climate change. Wildfire smoke contains numerous hazardous air pollutants and many studies have documented population health effects from this exposure. Objectives: We aimed to assess the evidence of health effects from exposure to wildfire smoke and to identify susceptible populations. Methods: We reviewed the scientific literature for studies of wildfire smoke exposure on mortality and on respiratory, cardiovascular, mental, and perinatal health. Within those reviewed papers deemed to have minimal risk of bias, we assessed the coherence and consistency of findings. Discussion: Consistent evidence documents associations between wildfire smoke exposure and general respiratory health effects, specifically exacerbations of asthma and chronic obstructive pulmonary disease. Growing evidence suggests associations with increased risk of respiratory infections and all-cause mortality. Evidence for cardiovascular effects is mixed, but a few recent studies have reported associations for specific cardiovascular end points. Insufficient research exists to identify specific population subgroups that are more susceptible to wildfire smoke exposure. Conclusions: Consistent evidence from a large number of studies indicates that wildfire smoke exposure is associated with respiratory morbidity with growing evidence supporting an association with all-cause mortality. More research is needed to clarify which causes of mortality may be associated with wildfire smoke, whether cardiovascular outcomes are associated with wildfire smoke, and if certain populations are more susceptible.","author":[{"dropping-particle":"","family":"Reid","given":"Colleen E","non-dropping-particle":"","parse-names":false,"suffix":""},{"dropping-particle":"","family":"Brauer","given":"Michael","non-dropping-particle":"","parse-names":false,"suffix":""},{"dropping-particle":"","family":"Johnston","given":"Fay H","non-dropping-particle":"","parse-names":false,"suffix":""},{"dropping-particle":"","family":"Jerrett","given":"Michael","non-dropping-particle":"","parse-names":false,"suffix":""},{"dropping-particle":"","family":"Balmes","given":"John R","non-dropping-particle":"","parse-names":false,"suffix":""},{"dropping-particle":"","family":"Elliott","given":"Catherine T","non-dropping-particle":"","parse-names":false,"suffix":""}],"container-title":"Environmental Health Perspectives","id":"ITEM-1","issue":"9","issued":{"date-parts":[["2016","9"]]},"page":"1334-1343","publisher":"US DEPT HEALTH HUMAN SCIENCES PUBLIC HEALTH SCIENCE","publisher-place":"NATL INST HEALTH, NATL INST ENVIRONMENTAL HEALTH SCIENCES, PO BOX 12233, RES TRIANGLE PK, NC 27709-2233 USA","title":"Critical Review of Health Impacts of Wildfire Smoke Exposure","type":"article-journal","volume":"124"},"uris":["http://www.mendeley.com/documents/?uuid=079d43ec-1495-4429-8b7c-79191f9df036"]},{"id":"ITEM-2","itemData":{"DOI":"10.1016/j.scitotenv.2017.12.086","ISSN":"00489697","abstract":"The natural cycle of landscape fire maintains the ecological health of the land, yet adverse health effects associated with exposure to emissions from wildfire produce public health and clinical challenges. Systematic reviews conclude that a positive association exists between exposure to wildfire smoke or wildfire particulate matter (PM2.5) and all-cause mortality and respiratory morbidity. Respiratory morbidity includes asthma, chronic obstructive pulmonary disease (COPD), bronchitis and pneumonia. The epidemiological data linking wildfire smoke exposure to cardiovascular mortality and morbidity is mixed, and inconclusive. More studies are needed to define the risk for common and costly clinical cardiovascular outcomes. Susceptible populations include people with respiratory and possibly cardiovascular diseases, middle-aged and older adults, children, pregnant women and the fetus. The increasing frequency of large wildland fires, the expansion of the wildland-urban interface, the area between unoccupied land and human development; and an increasing and aging US. population are increasing the number of people at-risk from wildfire smoke, thus highlighting the necessity for broadening stakeholder cooperation to address the health effects of wildfire. While much is known, many questions remain and require further population-based, clinical and occupational health research. Health effects measured over much wider geographical areas and for longer periods time will better define the risk for adverse health outcomes, identify the sensitive populations and assess the influence of social factors on the relationship between exposure and health outcomes. Improving exposure models and access to large clinical databases foreshadow improved risk analysis facilitating more effective risk management. Fuel and smoke management remains an important component for protecting population health. Improved smoke forecasting and translation of environmental health science into communication of actionable information for use by public health officials, healthcare professionals and the public is needed to motivate behaviors that lower exposure and protect public health, particularly among those at high risk. Published by Elsevier B.V.","author":[{"dropping-particle":"","family":"Cascio","given":"Wayne E","non-dropping-particle":"","parse-names":false,"suffix":""}],"container-title":"Science of The Total Environment","id":"ITEM-2","issued":{"date-parts":[["2018","5"]]},"page":"586-595","publisher":"ELSEVIER SCIENCE BV","publisher-place":"PO BOX 211, 1000 AE AMSTERDAM, NETHERLANDS","title":"Wildland fire smoke and human health","type":"article-journal","volume":"624"},"uris":["http://www.mendeley.com/documents/?uuid=4a058765-b22a-4a12-9b96-262863b80840"]}],"mendeley":{"formattedCitation":"(Reid &lt;i&gt;et al.&lt;/i&gt;, 2016; Cascio, 2018)","plainTextFormattedCitation":"(Reid et al., 2016; Cascio, 2018)","previouslyFormattedCitation":"(Reid &lt;i&gt;et al.&lt;/i&gt;, 2016; Cascio, 2018)"},"properties":{"noteIndex":0},"schema":"https://github.com/citation-style-language/schema/raw/master/csl-citation.json"}</w:instrText>
+      </w:r>
+      <w:r>
+        <w:fldChar w:fldCharType="separate"/>
+      </w:r>
+      <w:r>
+        <w:rPr>
+          <w:noProof/>
+        </w:rPr>
+        <w:t xml:space="preserve">(Reid </w:t>
+      </w:r>
+      <w:r>
+        <w:rPr>
+          <w:i/>
+          <w:noProof/>
+        </w:rPr>
+        <w:t>et al.</w:t>
+      </w:r>
+      <w:r>
+        <w:rPr>
+          <w:noProof/>
+        </w:rPr>
+        <w:t>, 2016; Cascio, 2018)</w:t>
+      </w:r>
+      <w:r>
+        <w:fldChar w:fldCharType="end"/>
+      </w:r>
+      <w:r>
+        <w:t>.</w:t>
+      </w:r>
+      <w:r>
+        <w:t xml:space="preserve"> </w:t>
+      </w:r>
+      <w:r>
+        <w:t xml:space="preserve">It destabilized </w:t>
+      </w:r>
+      <w:r>
+        <w:t>the local political situation</w:t>
+      </w:r>
+      <w:r>
+        <w:t>, sometimes resulting in rioting</w:t>
+      </w:r>
+      <w:r>
+        <w:t xml:space="preserve">, </w:t>
+      </w:r>
+      <w:r>
+        <w:t>habitat</w:t>
+      </w:r>
+      <w:r>
+        <w:t xml:space="preserve"> </w:t>
+      </w:r>
+      <w:r>
+        <w:t>loss for various species in the region and the severe damage on structures and properties in the region</w:t>
+      </w:r>
+      <w:r>
+        <w:t xml:space="preserve"> </w:t>
+      </w:r>
+      <w:r>
+        <w:fldChar w:fldCharType="begin" w:fldLock="1"/>
+      </w:r>
+      <w:r>
+        <w:instrText>ADDIN CSL_CITATION {"citationItems":[{"id":"ITEM-1","itemData":{"abstract":"Wildfires create a myriad of environmental, social, and economic impacts. Knowledge of both short and long-term impacts of wildfire is essential for effective risk assessment, policy formulation, and wildfire management. The goal of this report is to assess the availability of information on a range of wildfire impacts from federal, state, and local sources and to characterize the nature of these impacts when they occur. We have found that data are summarized at the national and state levels for only a few categories (number of fires, acres burned, structures burned, and suppression cost), providing policy makers with an incomplete picture of the total impacts from wildfires. For individual large wildfires, our research has shown that information is available for a broad range of environmental, social, and economic impacts, well beyond what is summarized at the national or state levels. These indirect and continuing wildfire impacts can be substantial, particularly for large wildfires at the wildland/urban interface. Therefore, we suggest that more thorough data collection on the broad array of wildfire impacts, summarized at state and national levels, would provide policy makers with a more comprehensive understanding of wildfire impacts and ultimately serve to enhance current state and national risk assessment methods and wildfire management. In this report, we summarize the availability and nature of wildfire impact information from eight federal agencies involved in fire management, three states, and ten individual fires from the last three wildfire seasons (Figure 1). Research on data availability was conducted via a thorough review of information posted on the internet and detailed phone interviews with key personnel at federal, state, tribal, and local agencies. We focused on thirteen categories of environmental, social, and economic wildfire impacts (Table 1). Below, we highlight the findings from our research on wildfire impact data at federal, state, and case study levels","author":[{"dropping-particle":"","family":"Morton","given":"Douglas C","non-dropping-particle":"","parse-names":false,"suffix":""},{"dropping-particle":"","family":"Roessing","given":"Megan E","non-dropping-particle":"","parse-names":false,"suffix":""},{"dropping-particle":"","family":"Camp","given":"Ann E","non-dropping-particle":"","parse-names":false,"suffix":""},{"dropping-particle":"","family":"Tyrrell","given":"Mary L","non-dropping-particle":"","parse-names":false,"suffix":""}],"id":"ITEM-1","issued":{"date-parts":[["2003"]]},"page":"59","title":"Assessing the Environmental , Social , and Economic Impacts of Wildfire","type":"article-journal"},"uris":["http://www.mendeley.com/documents/?uuid=36af6ba5-b38a-4ea2-9af0-aa90f871b64c"]},{"id":"ITEM-2","itemData":{"DOI":"https://doi.org/10.1016/j.foreco.2012.10.050","ISSN":"0378-1127","abstract":"Extreme fire events, also referred to as “megafires,” are not uncommon events on a global scale; they tend to happen a steady frequency in different parts of the world, although, at a local or regional scale, they constitute unique and severe fire episodes. Even if there is not a complete agreement on the term, megafires often refers to those fire events that cause catastrophic damages in terms of human casualties, economic losses, or both. In this article we analyze some of the most damaging fire episodes in Europe in the last decades. Our analysis relates the events to existing conditions in terms of number of fires and burnt areas in the countries and regions where they occurred, showing that these large fire episodes do not follow the general trend of those variables and constitute outstanding critical events. Megafires are characterized on the basis of the meteorological and fire danger conditions prior to the event and those under which they develop. Impact is assessed in terms of total burnt area, estimates of economic losses, if available, and number of human casualties caused by the megafire event. We analyze fire-fighting means available for the extinction of each megafire, as reported in the annual reports of the European Commission, to determine if fire spread might have been related to lack of available means for initial control and extinction. All countries where the reported megafires took place are in fire prone areas where active fire campaigns take place every year. Our results determine that megafires are critical events that stand out with respect to the average conditions in the respective countries; in all cases, the impact of the fires set a record damage in the country or region where the megafire event took place. It is shown that, in the cases under study, megafires were driven by critical weather conditions that lead to a concentration of numerous large fires in time and space (fire clusters). It is shown that these megafire events occurred independently of the large expenditures in forest fire fighting means and increased preparedness in the countries where they took place. The simultaneity in fire ignitions and the rapid fire spread prevented efficient initial fire attacks. Therefore, megafires occur independently of the available fire means in the countries and are set under control only when the weather conditions improve and facilitate fire fighting. Our analysis supports a series of recommendations that are seek to promo…","author":[{"dropping-particle":"","family":"San-Miguel-Ayanz","given":"Jesús","non-dropping-particle":"","parse-names":false,"suffix":""},{"dropping-particle":"","family":"Moreno","given":"Jose Manuel","non-dropping-particle":"","parse-names":false,"suffix":""},{"dropping-particle":"","family":"Camia","given":"Andrea","non-dropping-particle":"","parse-names":false,"suffix":""}],"container-title":"Forest Ecology and Management","id":"ITEM-2","issued":{"date-parts":[["2013"]]},"page":"11-22","title":"Analysis of large fires in European Mediterranean landscapes: Lessons learned and perspectives","type":"article-journal","volume":"294"},"uris":["http://www.mendeley.com/documents/?uuid=52802472-eb84-4fcc-950d-a93b25e25988"]}],"mendeley":{"formattedCitation":"(Morton &lt;i&gt;et al.&lt;/i&gt;, 2003; San-Miguel-Ayanz, Moreno and Camia, 2013)","plainTextFormattedCitation":"(Morton et al., 2003; San-Miguel-Ayanz, Moreno and Camia, 2013)","previouslyFormattedCitation":"(Morton &lt;i&gt;et al.&lt;/i&gt;, 2003; San-Miguel-Ayanz, Moreno and Camia, 2013)"},"properties":{"noteIndex":0},"schema":"https://github.com/citation-style-language/schema/raw/master/csl-citation.json"}</w:instrText>
+      </w:r>
+      <w:r>
+        <w:fldChar w:fldCharType="separate"/>
+      </w:r>
+      <w:r>
+        <w:rPr>
+          <w:noProof/>
+        </w:rPr>
+        <w:t xml:space="preserve">(Morton </w:t>
+      </w:r>
+      <w:r>
+        <w:rPr>
+          <w:i/>
+          <w:noProof/>
+        </w:rPr>
+        <w:t>et al.</w:t>
+      </w:r>
+      <w:r>
+        <w:rPr>
+          <w:noProof/>
+        </w:rPr>
+        <w:t>, 2003; San-Miguel-Ayanz, Moreno and Camia, 2013)</w:t>
+      </w:r>
+      <w:r>
+        <w:fldChar w:fldCharType="end"/>
+      </w:r>
+      <w:r>
+        <w:t>.</w:t>
+      </w:r>
+    </w:p>
+    <w:p>
+      <w:r>
+        <w:t>For o</w:t>
+      </w:r>
+      <w:r>
+        <w:t>ver the last century, climatological effects</w:t>
+      </w:r>
+      <w:r>
+        <w:t xml:space="preserve"> are</w:t>
+      </w:r>
+      <w:r>
+        <w:t xml:space="preserve"> </w:t>
+      </w:r>
+      <w:r>
+        <w:t>influen</w:t>
+      </w:r>
+      <w:r>
+        <w:t>cing the risk of the fires</w:t>
+      </w:r>
+      <w:r>
+        <w:t xml:space="preserve"> and </w:t>
+      </w:r>
+      <w:r>
+        <w:t xml:space="preserve">are part of the </w:t>
+      </w:r>
+      <w:r>
+        <w:t xml:space="preserve">cause </w:t>
+      </w:r>
+      <w:r>
+        <w:t xml:space="preserve">in </w:t>
+      </w:r>
+      <w:r>
+        <w:t>changes</w:t>
+      </w:r>
+      <w:r>
+        <w:t xml:space="preserve"> in the fire seasons and locations of these fire regimes</w:t>
+      </w:r>
+      <w:r>
+        <w:t>.</w:t>
+      </w:r>
+      <w:r>
+        <w:t xml:space="preserve"> </w:t>
+      </w:r>
+      <w:r>
+        <w:t>T</w:t>
+      </w:r>
+      <w:r>
+        <w:t xml:space="preserve">he </w:t>
+      </w:r>
+      <w:r>
+        <w:t>rise</w:t>
+      </w:r>
+      <w:r>
+        <w:t xml:space="preserve"> </w:t>
+      </w:r>
+      <w:r>
+        <w:t xml:space="preserve">of the mean </w:t>
+      </w:r>
+      <w:r>
+        <w:t xml:space="preserve">temperature </w:t>
+      </w:r>
+      <w:r>
+        <w:t xml:space="preserve">on a global scale </w:t>
+      </w:r>
+      <w:r>
+        <w:t>has been observed</w:t>
+      </w:r>
+      <w:r>
+        <w:t xml:space="preserve"> and its effects has been noted</w:t>
+      </w:r>
+      <w:r>
+        <w:t>. Th</w:t>
+      </w:r>
+      <w:r>
+        <w:t xml:space="preserve">is </w:t>
+      </w:r>
+      <w:r>
+        <w:t xml:space="preserve">increase in temperature </w:t>
+      </w:r>
+      <w:r>
+        <w:t xml:space="preserve">is </w:t>
+      </w:r>
+      <w:r>
+        <w:t xml:space="preserve">caused by </w:t>
+      </w:r>
+      <w:r>
+        <w:t xml:space="preserve">several </w:t>
+      </w:r>
+      <w:r>
+        <w:t>greenhouse gases</w:t>
+      </w:r>
+      <w:r>
+        <w:t>, such as methane and carbon dioxide,</w:t>
+      </w:r>
+      <w:r>
+        <w:t xml:space="preserve"> that are emitted </w:t>
+      </w:r>
+      <w:r>
+        <w:t xml:space="preserve">by </w:t>
+      </w:r>
+      <w:r>
+        <w:t>human activity</w:t>
+      </w:r>
+      <w:r>
+        <w:t>.</w:t>
+      </w:r>
+      <w:r>
+        <w:t xml:space="preserve"> </w:t>
+      </w:r>
+      <w:r>
+        <w:t>T</w:t>
+      </w:r>
+      <w:r>
+        <w:t xml:space="preserve">he </w:t>
+      </w:r>
+      <w:r>
+        <w:t xml:space="preserve">effect of the warming is observed in various </w:t>
+      </w:r>
+      <w:r>
+        <w:t xml:space="preserve">atmospheric and biochemical cycles </w:t>
+      </w:r>
+      <w:r>
+        <w:fldChar w:fldCharType="begin" w:fldLock="1"/>
+      </w:r>
+      <w:r>
+        <w:instrText>ADDIN CSL_CITATION {"citationItems":[{"id":"ITEM-1","itemData":{"author":[{"dropping-particle":"","family":"Hartmann","given":"D.L.","non-dropping-particle":"","parse-names":false,"suffix":""},{"dropping-particle":"","family":"Klein Tank","given":"A.M.G.","non-dropping-particle":"","parse-names":false,"suffix":""},{"dropping-particle":"","family":"Rusticucci","given":"M.","non-dropping-particle":"","parse-names":false,"suffix":""},{"dropping-particle":"","family":"Alexander","given":"L.V.","non-dropping-particle":"","parse-names":false,"suffix":""},{"dropping-particle":"","family":"Brönnimann","given":"S.","non-dropping-particle":"","parse-names":false,"suffix":""},{"dropping-particle":"","family":"Charabi","given":"Y.","non-dropping-particle":"","parse-names":false,"suffix":""},{"dropping-particle":"","family":"Dentener, F.J. Dlugokencky","given":"E.J.","non-dropping-particle":"","parse-names":false,"suffix":""},{"dropping-particle":"","family":"Easterling","given":"D.R.","non-dropping-particle":"","parse-names":false,"suffix":""},{"dropping-particle":"","family":"Kaplan","given":"A.","non-dropping-particle":"","parse-names":false,"suffix":""},{"dropping-particle":"","family":"Soden","given":"B.J.","non-dropping-particle":"","parse-names":false,"suffix":""},{"dropping-particle":"","family":"Thorne","given":"P.W.","non-dropping-particle":"","parse-names":false,"suffix":""},{"dropping-particle":"","family":"Wild","given":"M.","non-dropping-particle":"","parse-names":false,"suffix":""},{"dropping-particle":"","family":"Zhai","given":"P.M.","non-dropping-particle":"","parse-names":false,"suffix":""}],"container-title":": Climate Change 2013: The Physical Science Basis. Contribution of Working Group I to the Fifth Assessment Report of the Intergovernmental Panel on Climate Change","editor":[{"dropping-particle":"","family":"Stocker","given":"T.F.","non-dropping-particle":"","parse-names":false,"suffix":""},{"dropping-particle":"","family":"Qin","given":"D.","non-dropping-particle":"","parse-names":false,"suffix":""},{"dropping-particle":"","family":"Plattner","given":"G.-K.","non-dropping-particle":"","parse-names":false,"suffix":""},{"dropping-particle":"","family":"Tignor","given":"M.","non-dropping-particle":"","parse-names":false,"suffix":""},{"dropping-particle":"","family":"Allen","given":"S.K.","non-dropping-particle":"","parse-names":false,"suffix":""},{"dropping-particle":"","family":"Boschung","given":"J.","non-dropping-particle":"","parse-names":false,"suffix":""},{"dropping-particle":"","family":"Nauels","given":"A.","non-dropping-particle":"","parse-names":false,"suffix":""},{"dropping-particle":"","family":"Xia","given":"Y.","non-dropping-particle":"","parse-names":false,"suffix":""},{"dropping-particle":"","family":"Bex","given":"V.","non-dropping-particle":"","parse-names":false,"suffix":""},{"dropping-particle":"","family":"Midgley","given":"P.M.","non-dropping-particle":"","parse-names":false,"suffix":""}],"id":"ITEM-1","issued":{"date-parts":[["2013"]]},"page":"159-255","publisher":"Cambridge University Press","publisher-place":"Cambridge, United Kingdom and New York, NY, US","title":"Observations: Atmosphere and Surface","type":"chapter"},"uris":["http://www.mendeley.com/documents/?uuid=07827c90-3b6f-44fa-98be-f87182b50a8f"]}],"mendeley":{"formattedCitation":"(Hartmann &lt;i&gt;et al.&lt;/i&gt;, 2013)","plainTextFormattedCitation":"(Hartmann et al., 2013)","previouslyFormattedCitation":"(Hartmann &lt;i&gt;et al.&lt;/i&gt;, 2013)"},"properties":{"noteIndex":0},"schema":"https://github.com/citation-style-language/schema/raw/master/csl-citation.json"}</w:instrText>
+      </w:r>
+      <w:r>
+        <w:fldChar w:fldCharType="separate"/>
+      </w:r>
+      <w:r>
+        <w:rPr>
+          <w:noProof/>
+        </w:rPr>
+        <w:t xml:space="preserve">(Hartmann </w:t>
+      </w:r>
+      <w:r>
+        <w:rPr>
+          <w:i/>
+          <w:noProof/>
+        </w:rPr>
+        <w:t>et al.</w:t>
+      </w:r>
+      <w:r>
+        <w:rPr>
+          <w:noProof/>
+        </w:rPr>
+        <w:t>, 2013)</w:t>
+      </w:r>
+      <w:r>
+        <w:fldChar w:fldCharType="end"/>
+      </w:r>
+      <w:r>
+        <w:t>.</w:t>
+      </w:r>
+      <w:r>
+        <w:t xml:space="preserve"> The rise of temperature</w:t>
+      </w:r>
+      <w:r>
+        <w:t xml:space="preserve"> has </w:t>
+      </w:r>
+      <w:r>
+        <w:t xml:space="preserve">impacted </w:t>
+      </w:r>
+      <w:r>
+        <w:t>the burning</w:t>
+      </w:r>
+      <w:r>
+        <w:t xml:space="preserve"> </w:t>
+      </w:r>
+      <w:r>
+        <w:t>seasons</w:t>
+      </w:r>
+      <w:r>
+        <w:t xml:space="preserve"> of various fire regimes around the world and c</w:t>
+      </w:r>
+      <w:r>
+        <w:t>ould possibly</w:t>
+      </w:r>
+      <w:r>
+        <w:t xml:space="preserve"> introduce new fire </w:t>
+      </w:r>
+      <w:r>
+        <w:t>regimes</w:t>
+      </w:r>
+      <w:r>
+        <w:t xml:space="preserve"> previously </w:t>
+      </w:r>
+      <w:r>
+        <w:t xml:space="preserve">known </w:t>
+      </w:r>
+      <w:r>
+        <w:t>low risk fire areas</w:t>
+      </w:r>
+      <w:r>
+        <w:t xml:space="preserve">. </w:t>
+      </w:r>
+      <w:r>
+        <w:t xml:space="preserve">The predictions of these effects </w:t>
+      </w:r>
+      <w:r>
+        <w:t xml:space="preserve">are that the fire seasons are going </w:t>
+      </w:r>
+      <w:r>
+        <w:t>to be longer</w:t>
+      </w:r>
+      <w:r>
+        <w:t xml:space="preserve">, </w:t>
+      </w:r>
+      <w:r>
+        <w:t xml:space="preserve">the </w:t>
+      </w:r>
+      <w:r>
+        <w:t xml:space="preserve">frequency of </w:t>
+      </w:r>
+      <w:r>
+        <w:t xml:space="preserve">fires </w:t>
+      </w:r>
+      <w:r>
+        <w:t xml:space="preserve">is increasing over the 21th century </w:t>
+      </w:r>
+      <w:r>
+        <w:fldChar w:fldCharType="begin" w:fldLock="1"/>
+      </w:r>
+      <w:r>
+        <w:instrText>ADDIN CSL_CITATION {"citationItems":[{"id":"ITEM-1","itemData":{"DOI":"10.1071/WF08187","ISSN":"1049-8001","abstract":"Wildland fire is a global phenomenon, and a result of interactions between climate–weather, fuels and people. Our climate is changing rapidly primarily through the release of greenhouse gases that may have profound and possibly unexpected impacts on global fire activity. The present paper reviews the current understanding of what the future may bring with respect to wildland fire and discusses future options for research and management. To date, research suggests a general increase in area burned and fire occurrence but there is a lot of spatial variability, with some areas of no change or even decreases in area burned and occurrence. Fire seasons are lengthening for temperate and boreal regions and this trend should continue in a warmer world. Future trends of fire severity and intensity are difficult to determine owing to the complex and non-linear interactions between weather, vegetation and people. Improved fire data are required along with continued global studies that dynamically include weather, vegetation, people, and other disturbances. Lastly, we need more research on the role of policy, practices and human behaviour because most of the global fire activity is directly attributable to people.","author":[{"dropping-particle":"","family":"Flannigan","given":"Mike D","non-dropping-particle":"","parse-names":false,"suffix":""},{"dropping-particle":"","family":"Krawchuk","given":"Meg A","non-dropping-particle":"","parse-names":false,"suffix":""},{"dropping-particle":"","family":"Groot","given":"William J","non-dropping-particle":"de","parse-names":false,"suffix":""},{"dropping-particle":"","family":"Wotton","given":"B Mike","non-dropping-particle":"","parse-names":false,"suffix":""},{"dropping-particle":"","family":"Gowman","given":"Lynn M","non-dropping-particle":"","parse-names":false,"suffix":""}],"container-title":"International Journal of Wildland Fire","id":"ITEM-1","issue":"5","issued":{"date-parts":[["2009"]]},"page":"483","publisher":"CSIRO PUBLISHING","publisher-place":"UNIPARK, BLDG 1, LEVEL 1, 195 WELLINGTON RD, LOCKED BAG 10, CLAYTON, VIC 3168, AUSTRALIA","title":"Implications of changing climate for global wildland fire","type":"article-journal","volume":"18"},"uris":["http://www.mendeley.com/documents/?uuid=1020053f-e9fa-4e5c-b754-b43d04b7fbe0"]}],"mendeley":{"formattedCitation":"(Flannigan &lt;i&gt;et al.&lt;/i&gt;, 2009)","plainTextFormattedCitation":"(Flannigan et al., 2009)","previouslyFormattedCitation":"(Flannigan &lt;i&gt;et al.&lt;/i&gt;, 2009)"},"properties":{"noteIndex":0},"schema":"https://github.com/citation-style-language/schema/raw/master/csl-citation.json"}</w:instrText>
+      </w:r>
+      <w:r>
+        <w:fldChar w:fldCharType="separate"/>
+      </w:r>
+      <w:r>
+        <w:rPr>
+          <w:noProof/>
+        </w:rPr>
+        <w:t xml:space="preserve">(Flannigan </w:t>
+      </w:r>
+      <w:r>
+        <w:rPr>
+          <w:i/>
+          <w:noProof/>
+        </w:rPr>
+        <w:t>et al.</w:t>
+      </w:r>
+      <w:r>
+        <w:rPr>
+          <w:noProof/>
+        </w:rPr>
+        <w:t>, 2009)</w:t>
+      </w:r>
+      <w:r>
+        <w:fldChar w:fldCharType="end"/>
+      </w:r>
+      <w:r>
+        <w:t xml:space="preserve"> and</w:t>
+      </w:r>
+      <w:r>
+        <w:t xml:space="preserve"> the risk </w:t>
+      </w:r>
+      <w:r>
+        <w:t xml:space="preserve">of the fire is going to </w:t>
+      </w:r>
+      <w:r>
+        <w:t>be higher</w:t>
+      </w:r>
+      <w:r>
+        <w:t xml:space="preserve">. </w:t>
+      </w:r>
+      <w:r>
+        <w:t xml:space="preserve">This could be </w:t>
+      </w:r>
+      <w:r>
+        <w:t xml:space="preserve">amplified by the </w:t>
+      </w:r>
+      <w:r>
+        <w:t xml:space="preserve">changes in the local </w:t>
+      </w:r>
+      <w:r>
+        <w:t xml:space="preserve">landcover as a response to the warmer and drier climate </w:t>
+      </w:r>
+      <w:r>
+        <w:fldChar w:fldCharType="begin" w:fldLock="1"/>
+      </w:r>
+      <w:r>
+        <w:instrText>ADDIN CSL_CITATION {"citationItems":[{"id":"ITEM-1","itemData":{"DOI":"https://doi.org/10.1016/j.foreco.2009.09.002","ISSN":"0378-1127","abstract":"The trend in global wildfire potential under the climate change due to the greenhouse effect is investigated. Fire potential is measured by the Keetch-Byram Drought Index (KBDI), which is calculated using the observed maximum temperature and precipitation and projected changes at the end of this century (2070–2100) by general circulation models (GCMs) for present and future climate conditions, respectively. It is shown that future wildfire potential increases significantly in the United States, South America, central Asia, southern Europe, southern Africa, and Australia. Fire potential moves up by one level in these regions, from currently low to future moderate potential or from moderate to high potential. Relative changes are the largest and smallest in southern Europe and Australia, respectively. The period with the KBDI greater than 400 (a simple definition for fire season in this study) becomes a few months longer. The increased fire potential is mainly caused by warming in the U.S., South America, and Australia and by the combination of warming and drying in the other regions. Sensitivity analysis shows that future fire potential depends on many factors such as climate model and emission scenario used for climate change projection. The results suggest dramatic increases in wildfire potential that will require increased future resources and management efforts for disaster prevention and recovery.","author":[{"dropping-particle":"","family":"Liu","given":"Yongqiang","non-dropping-particle":"","parse-names":false,"suffix":""},{"dropping-particle":"","family":"Stanturf","given":"John","non-dropping-particle":"","parse-names":false,"suffix":""},{"dropping-particle":"","family":"Goodrick","given":"Scott","non-dropping-particle":"","parse-names":false,"suffix":""}],"container-title":"Forest Ecology and Management","id":"ITEM-1","issue":"4","issued":{"date-parts":[["2010"]]},"page":"685-697","title":"Trends in global wildfire potential in a changing climate","type":"article-journal","volume":"259"},"uris":["http://www.mendeley.com/documents/?uuid=470e892c-d904-4205-88b2-9d85e0f3aaec"]}],"mendeley":{"formattedCitation":"(Liu, Stanturf and Goodrick, 2010)","plainTextFormattedCitation":"(Liu, Stanturf and Goodrick, 2010)","previouslyFormattedCitation":"(Liu, Stanturf and Goodrick, 2010)"},"properties":{"noteIndex":0},"schema":"https://github.com/citation-style-language/schema/raw/master/csl-citation.json"}</w:instrText>
+      </w:r>
+      <w:r>
+        <w:fldChar w:fldCharType="separate"/>
+      </w:r>
+      <w:r>
+        <w:rPr>
+          <w:noProof/>
+        </w:rPr>
+        <w:t>(Liu, Stanturf and Goodrick, 2010)</w:t>
+      </w:r>
+      <w:r>
+        <w:fldChar w:fldCharType="end"/>
+      </w:r>
+      <w:r>
+        <w:t xml:space="preserve">. </w:t>
+      </w:r>
+    </w:p>
+    <w:p>
+      <w:r>
+        <w:t>These effects of also going to influence the Europe</w:t>
+      </w:r>
+      <w:r>
+        <w:t xml:space="preserve">an region. </w:t>
+      </w:r>
+      <w:r>
+        <w:t>Currently,</w:t>
+      </w:r>
+      <w:r>
+        <w:t xml:space="preserve"> around </w:t>
+      </w:r>
+      <w:r>
+        <w:t xml:space="preserve">70% of the fires </w:t>
+      </w:r>
+      <w:r>
+        <w:t xml:space="preserve">and 85% of the burned surface area </w:t>
+      </w:r>
+      <w:r>
+        <w:t xml:space="preserve">in </w:t>
+      </w:r>
+      <w:r>
+        <w:t xml:space="preserve">are </w:t>
+      </w:r>
+      <w:r>
+        <w:t>in the Mediterranean Regio</w:t>
+      </w:r>
+      <w:r>
+        <w:t>n</w:t>
+      </w:r>
+      <w:r>
+        <w:t xml:space="preserve"> in Europe</w:t>
+      </w:r>
+      <w:r>
+        <w:t xml:space="preserve">. Therefore, </w:t>
+      </w:r>
+      <w:r>
+        <w:t xml:space="preserve">wildfires and the consequences in the Mediterranean area has been </w:t>
+      </w:r>
+      <w:r>
+        <w:t xml:space="preserve">extensively researched </w:t>
+      </w:r>
+      <w:r>
+        <w:t>by various researchers</w:t>
+      </w:r>
+      <w:r>
+        <w:t xml:space="preserve"> such as</w:t>
+      </w:r>
+      <w:r>
+        <w:t xml:space="preserve"> </w:t>
+      </w:r>
+      <w:r>
+        <w:fldChar w:fldCharType="begin" w:fldLock="1"/>
+      </w:r>
+      <w:r>
+        <w:instrText>ADDIN CSL_CITATION {"citationItems":[{"id":"ITEM-1","itemData":{"DOI":"https://doi.org/10.1016/j.foreco.2012.03.003","ISSN":"0378-1127","abstract":"Fire occurrence, which results from the presence of an ignition source and the conditions for a fire to spread, is an essential component of fire risk assessment. In this paper, we present and compare the results of the application of two different methods to identify the main structural factors that explain the likelihood of fire occurrence at European scale. Data on the number of fires for the countries of the European Mediterranean region during the main fire season (June–September) were obtained from the European Fire Database of the European Forest Fire Information System. Fire density (number of fires/km2) was estimated based on interpolation techniques and was used as the dependent variable in the model. As predictors, different physical, socio-economic and demographic variables were selected based on their potential influence in fire occurrence and on their availability at the European level. Two different methods were applied for the analysis: traditional Multiple Linear Regression and Random Forest, the latter being a non-parametric alternative based on an ensemble of classification and regression trees. The predictive ability of the two models, the variables selected by each method and their level of importance were compared and the potential implications to forest management and fire prevention were discussed. The Random Forest model showed a higher predictive ability than Multiple Linear Regression. Furthermore, the analysis of the residuals also indicated a better performance of the Random Forest model, showing that this method has potentiality to be applied in the assessment of fire-related phenomena at a broad scale. Some of the variables selected are common to both models; precipitation and soil moisture seem to influence fire occurrence to a large extent. Unemployment rate, livestock density and density of local roads were also found significant by both methods. Maps of the likelihood of fire occurrence were obtained from each method at 10km resolution, based on the selected variables. Both models show that the spatial distribution of fire occurrence likelihood is highly variable in this region: highest fire likelihood is prevalent in the northwest region of the Iberian Peninsula and southern Italy, whereas it is low in northern France, northeast Italy and north of Greece. In the most fire-prone areas, preventive measures could be implemented, associated to the factors identified by both models.","author":[{"dropping-particle":"","family":"Oliveira","given":"Sandra","non-dropping-particle":"","parse-names":false,"suffix":""},{"dropping-particle":"","family":"Oehler","given":"Friderike","non-dropping-particle":"","parse-names":false,"suffix":""},{"dropping-particle":"","family":"San-Miguel-Ayanz","given":"Jesús","non-dropping-particle":"","parse-names":false,"suffix":""},{"dropping-particle":"","family":"Camia","given":"Andrea","non-dropping-particle":"","parse-names":false,"suffix":""},{"dropping-particle":"","family":"Pereira","given":"José M C","non-dropping-particle":"","parse-names":false,"suffix":""}],"container-title":"Forest Ecology and Management","id":"ITEM-1","issued":{"date-parts":[["2012"]]},"page":"117-129","title":"Modeling spatial patterns of fire occurrence in Mediterranean Europe using Multiple Regression and Random Forest","type":"article-journal","volume":"275"},"uris":["http://www.mendeley.com/documents/?uuid=ff54fad5-2ad1-48e8-8a3f-0a7f2609de59"]},{"id":"ITEM-2","itemData":{"author":[{"dropping-particle":"","family":"San-Miguel-Ayanz","given":"J","non-dropping-particle":"","parse-names":false,"suffix":""},{"dropping-particle":"","family":"Camia","given":"A","non-dropping-particle":"","parse-names":false,"suffix":""}],"container-title":"Mapping the impacts of natural hazards and technological accidents in Europe: an overview of the last decade’.(Eds A Wehrli, J Herkendell, A Jol) EEA Technical Report N","id":"ITEM-2","issued":{"date-parts":[["2010"]]},"page":"47-53","title":"Forest fires","type":"article-journal","volume":"13"},"uris":["http://www.mendeley.com/documents/?uuid=fbbe89ea-83bf-4804-8631-ed0d7408a19a"]},{"id":"ITEM-3","itemData":{"DOI":"10.1007/s00267-012-9961-z","ISSN":"0364-152X","abstract":"Knowledge of the causes of forest fires, and of the main driving factors of ignition, is an indispensable step towards effective fire prevention policies. This study analyses the factors driving forest fire ignition in the Mediterranean region including the most common human and environmental factors used for modelling in the European context. Fire ignition factors are compared to spatial and temporal variations of fire occurrence in the region, then are compared to results obtained in other areas of the world, with a special focus on North America (US and Canada) where a significant number of studies has been carried out on this topic. The causes of forest fires are varied and their distribution differs among countries, but may also differ spatially and temporally within the same country. In Europe, and especially in the Mediterranean basin, fires are mostly human-caused mainly due arson. The distance to transport networks and the distance to urban or recreation areas are among the most frequently used human factors in modelling exercises and the Wildland-Urban Interface is increasingly taken into account in the modelling of fire occurrence. Depending on the socio-economic context of the region concerned, factors such as the unemployment rate or variables linked to agricultural activity can explain the ignition of intentional and unintentional fires. Regarding environmental factors, those related to weather, fuel and topography are the most significant drivers of ignition of forest fires, especially in Mediterranean-type regions. For both human and lightning-caused fires, there is a geographical gradient of fire ignition, mainly due to variations in climate and fuel composition but also to population density for instance. The timing of fires depends on their causes. In populated areas, the timing of human-caused fires is closely linked to human activities and peaks in the afternoon whereas, in remote areas, the timing of lightning-caused fires is more linked to weather conditions and the season, with most such fires occurring in summer.","author":[{"dropping-particle":"","family":"Ganteaume","given":"Anne","non-dropping-particle":"","parse-names":false,"suffix":""},{"dropping-particle":"","family":"Camia","given":"Andrea","non-dropping-particle":"","parse-names":false,"suffix":""},{"dropping-particle":"","family":"Jappiot","given":"Marielle","non-dropping-particle":"","parse-names":false,"suffix":""},{"dropping-particle":"","family":"San-Miguel-Ayanz","given":"Jesus","non-dropping-particle":"","parse-names":false,"suffix":""},{"dropping-particle":"","family":"Long-Fournel","given":"Marlène","non-dropping-particle":"","parse-names":false,"suffix":""},{"dropping-particle":"","family":"Lampin","given":"Corinne","non-dropping-particle":"","parse-names":false,"suffix":""}],"container-title":"Environmental Management","id":"ITEM-3","issue":"3","issued":{"date-parts":[["2013","3","21"]]},"page":"651-662","publisher":"SPRINGER","publisher-place":"ONE NEW YORK PLAZA, SUITE 4600, NEW YORK, NY, UNITED STATES","title":"A Review of the Main Driving Factors of Forest Fire Ignition Over Europe","type":"article-journal","volume":"51"},"uris":["http://www.mendeley.com/documents/?uuid=e0d56085-65d2-483b-b8dc-e7c209f024da"]}],"mendeley":{"formattedCitation":"(San-Miguel-Ayanz and Camia, 2010; Oliveira &lt;i&gt;et al.&lt;/i&gt;, 2012; Ganteaume &lt;i&gt;et al.&lt;/i&gt;, 2013)","manualFormatting":"San-Miguel-Ayanz and Camia (2010), Oliveira et al. (2012) and Ganteaume et al.(2013)","plainTextFormattedCitation":"(San-Miguel-Ayanz and Camia, 2010; Oliveira et al., 2012; Ganteaume et al., 2013)","previouslyFormattedCitation":"(San-Miguel-Ayanz and Camia, 2010; Oliveira &lt;i&gt;et al.&lt;/i&gt;, 2012; Ganteaume &lt;i&gt;et al.&lt;/i&gt;, 2013)"},"properties":{"noteIndex":0},"schema":"https://github.com/citation-style-language/schema/raw/master/csl-citation.json"}</w:instrText>
+      </w:r>
+      <w:r>
+        <w:fldChar w:fldCharType="separate"/>
+      </w:r>
+      <w:r>
+        <w:rPr>
+          <w:noProof/>
+        </w:rPr>
+        <w:t xml:space="preserve">San-Miguel-Ayanz and Camia </w:t>
+      </w:r>
+      <w:r>
+        <w:rPr>
+          <w:noProof/>
+        </w:rPr>
+        <w:t>(</w:t>
+      </w:r>
+      <w:r>
+        <w:rPr>
+          <w:noProof/>
+        </w:rPr>
+        <w:t>2010</w:t>
+      </w:r>
+      <w:r>
+        <w:rPr>
+          <w:noProof/>
+        </w:rPr>
+        <w:t>),</w:t>
+      </w:r>
+      <w:r>
+        <w:rPr>
+          <w:noProof/>
+        </w:rPr>
+        <w:t xml:space="preserve"> Oliveira </w:t>
+      </w:r>
+      <w:r>
+        <w:rPr>
+          <w:i/>
+          <w:noProof/>
+        </w:rPr>
+        <w:t>et al.</w:t>
+      </w:r>
+      <w:r>
+        <w:rPr>
+          <w:noProof/>
+        </w:rPr>
+        <w:t xml:space="preserve"> </w:t>
+      </w:r>
+      <w:r>
+        <w:rPr>
+          <w:noProof/>
+        </w:rPr>
+        <w:t>(</w:t>
+      </w:r>
+      <w:r>
+        <w:rPr>
+          <w:noProof/>
+        </w:rPr>
+        <w:t>2012</w:t>
+      </w:r>
+      <w:r>
+        <w:rPr>
+          <w:noProof/>
+        </w:rPr>
+        <w:t>)</w:t>
+      </w:r>
+      <w:r>
+        <w:rPr>
+          <w:noProof/>
+        </w:rPr>
+        <w:t xml:space="preserve"> </w:t>
+      </w:r>
+      <w:r>
+        <w:rPr>
+          <w:noProof/>
+        </w:rPr>
+        <w:t xml:space="preserve">and </w:t>
+      </w:r>
+      <w:r>
+        <w:rPr>
+          <w:noProof/>
+        </w:rPr>
+        <w:t xml:space="preserve">Ganteaume </w:t>
+      </w:r>
+      <w:r>
+        <w:rPr>
+          <w:i/>
+          <w:noProof/>
+        </w:rPr>
+        <w:t>et al.</w:t>
+      </w:r>
+      <w:r>
+        <w:rPr>
+          <w:i/>
+          <w:noProof/>
+        </w:rPr>
+        <w:t>(</w:t>
+      </w:r>
+      <w:r>
+        <w:rPr>
+          <w:noProof/>
+        </w:rPr>
+        <w:t>2013)</w:t>
+      </w:r>
+      <w:r>
+        <w:fldChar w:fldCharType="end"/>
+      </w:r>
+      <w:r>
+        <w:t>.</w:t>
+      </w:r>
+      <w:r>
+        <w:t xml:space="preserve"> </w:t>
+      </w:r>
+      <w:r>
+        <w:t xml:space="preserve">However, the changes in climate does not only </w:t>
+      </w:r>
+      <w:r>
+        <w:t>effect</w:t>
+      </w:r>
+      <w:r>
+        <w:t xml:space="preserve"> Southern Europe</w:t>
+      </w:r>
+      <w:r>
+        <w:t>, but also increase the risk of fire in currently wetter climates in Europe</w:t>
+      </w:r>
+      <w:r>
+        <w:t>.</w:t>
+      </w:r>
+      <w:r>
+        <w:t xml:space="preserve"> </w:t>
+      </w:r>
+      <w:r>
+        <w:t xml:space="preserve">Therefore, it is important to get more insight about </w:t>
+      </w:r>
+      <w:r>
+        <w:t xml:space="preserve">how these wildfires </w:t>
+      </w:r>
+      <w:r>
+        <w:t>are burning</w:t>
+      </w:r>
+      <w:r>
+        <w:t>, how these fire regimes have developed over the last decade</w:t>
+      </w:r>
+      <w:r>
+        <w:t xml:space="preserve"> and on which vegetation</w:t>
+      </w:r>
+      <w:r>
+        <w:t xml:space="preserve"> </w:t>
+      </w:r>
+      <w:r>
+        <w:t xml:space="preserve">type </w:t>
+      </w:r>
+      <w:r>
+        <w:t xml:space="preserve">these fires mostly </w:t>
+      </w:r>
+      <w:r>
+        <w:t>have burned</w:t>
+      </w:r>
+      <w:r>
+        <w:t xml:space="preserve"> in an European country where fire is</w:t>
+      </w:r>
+      <w:r>
+        <w:t xml:space="preserve"> </w:t>
+      </w:r>
+      <w:r>
+        <w:t>predominantly present.</w:t>
+      </w:r>
+    </w:p>
+    <w:p>
+      <w:r>
+        <w:br w:type="page"/>
+      </w:r>
+    </w:p>
+    <w:p>
+      <w:r>
+        <w:lastRenderedPageBreak/>
+        <w:t xml:space="preserve">The chosen </w:t>
+      </w:r>
+      <w:r>
+        <w:t xml:space="preserve">country </w:t>
+      </w:r>
+      <w:r>
+        <w:t>to research is t</w:t>
+      </w:r>
+      <w:r>
+        <w:t>he Netherlands</w:t>
+      </w:r>
+      <w:r>
+        <w:t>. This</w:t>
+      </w:r>
+      <w:r>
+        <w:t xml:space="preserve"> is one of the countries </w:t>
+      </w:r>
+      <w:r>
+        <w:t>which</w:t>
+      </w:r>
+      <w:r>
+        <w:t xml:space="preserve"> has a</w:t>
+      </w:r>
+      <w:r>
+        <w:t>n increasing</w:t>
+      </w:r>
+      <w:r>
+        <w:t xml:space="preserve"> </w:t>
+      </w:r>
+      <w:r>
+        <w:t>risk of forest fires</w:t>
+      </w:r>
+      <w:r>
+        <w:t xml:space="preserve"> if </w:t>
+      </w:r>
+      <w:r>
+        <w:t>the ris</w:t>
+      </w:r>
+      <w:r>
+        <w:t xml:space="preserve">e in </w:t>
+      </w:r>
+      <w:r>
+        <w:t xml:space="preserve">temperature is going to continue </w:t>
+      </w:r>
+      <w:r>
+        <w:t xml:space="preserve">for the following decade </w:t>
+      </w:r>
+      <w:r>
+        <w:fldChar w:fldCharType="begin" w:fldLock="1"/>
+      </w:r>
+      <w:r>
+        <w:instrText>ADDIN CSL_CITATION {"citationItems":[{"id":"ITEM-1","itemData":{"DOI":"https://doi.org/10.1016/j.gloenvcha.2012.11.009","ISSN":"0959-3780","abstract":"To better prioritise adaptation strategies to a changing climate that are currently being developed, there is a need for quantitative regional level assessments that are systematic and comparable across multiple weather hazards. This study presents an indicator-based impact assessment framework at NUTS-2 level for the European Union that quantifies potential regional changes in weather-related hazards: heat stress in relation to human health, river flood risk, and forest fire risk. This is done by comparing the current (baseline) situation with two future time periods, 2011–2040 and 2041–2070. The indicator values for the baseline period are validated against observed impact data. For each hazard, the method integrates outcomes of a set of coherent high-resolution regional climate models from the ENSEMBLES project based on the SRES A1B emission scenario, with current and projected non-climatic drivers of risk, such as land use and socio-economic change. An index of regional adaptive capacity has been developed and compared with overall hazard impact in order to identify the potentially most vulnerable regions in Europe. The results show strongest increases in impacts for heat stress, followed by forest fire risk, while for flood risk the sign and magnitude of change vary across regions. A major difference with previous studies is that heat stress risk could increase most in central Europe, which is due to the ageing population there. An overall assessment combining the three hazards shows a clear trend towards increasing impact from climaterelated natural hazards for most parts of Europe, but hotspot regions are found in eastern and southern Europe due to their low adaptive capacities. This spatially explicit assessment can serve as a basis for discussing climate adaptation mainstreaming, and priorities for regional development in the EU.","author":[{"dropping-particle":"","family":"Lung","given":"Tobias","non-dropping-particle":"","parse-names":false,"suffix":""},{"dropping-particle":"","family":"Lavalle","given":"Carlo","non-dropping-particle":"","parse-names":false,"suffix":""},{"dropping-particle":"","family":"Hiederer","given":"Roland","non-dropping-particle":"","parse-names":false,"suffix":""},{"dropping-particle":"","family":"Dosio","given":"Alessandro","non-dropping-particle":"","parse-names":false,"suffix":""},{"dropping-particle":"","family":"Bouwer","given":"Laurens M","non-dropping-particle":"","parse-names":false,"suffix":""}],"container-title":"Global Environmental Change","id":"ITEM-1","issue":"2","issued":{"date-parts":[["2013"]]},"page":"522-536","title":"A multi-hazard regional level impact assessment for Europe combining indicators of climatic and non-climatic change","type":"article-journal","volume":"23"},"uris":["http://www.mendeley.com/documents/?uuid=02c9fe1d-baf6-4240-acfe-4027d8d96ba3"]}],"mendeley":{"formattedCitation":"(Lung &lt;i&gt;et al.&lt;/i&gt;, 2013)","plainTextFormattedCitation":"(Lung et al., 2013)","previouslyFormattedCitation":"(Lung &lt;i&gt;et al.&lt;/i&gt;, 2013)"},"properties":{"noteIndex":0},"schema":"https://github.com/citation-style-language/schema/raw/master/csl-citation.json"}</w:instrText>
+      </w:r>
+      <w:r>
+        <w:fldChar w:fldCharType="separate"/>
+      </w:r>
+      <w:r>
+        <w:rPr>
+          <w:noProof/>
+        </w:rPr>
+        <w:t xml:space="preserve">(Lung </w:t>
+      </w:r>
+      <w:r>
+        <w:rPr>
+          <w:i/>
+          <w:noProof/>
+        </w:rPr>
+        <w:t>et al.</w:t>
+      </w:r>
+      <w:r>
+        <w:rPr>
+          <w:noProof/>
+        </w:rPr>
+        <w:t>, 2013)</w:t>
+      </w:r>
+      <w:r>
+        <w:fldChar w:fldCharType="end"/>
+      </w:r>
+      <w:r>
+        <w:t>.</w:t>
+      </w:r>
+      <w:r>
+        <w:t xml:space="preserve"> </w:t>
+      </w:r>
+      <w:r>
+        <w:t xml:space="preserve">It </w:t>
+      </w:r>
+      <w:r>
+        <w:t xml:space="preserve">has several unique </w:t>
+      </w:r>
+      <w:r>
+        <w:t xml:space="preserve">characteristics </w:t>
+      </w:r>
+      <w:r>
+        <w:t xml:space="preserve">that could greatly impact </w:t>
+      </w:r>
+      <w:r>
+        <w:t xml:space="preserve">how </w:t>
+      </w:r>
+      <w:r>
+        <w:t xml:space="preserve">wildfires </w:t>
+      </w:r>
+      <w:r>
+        <w:t xml:space="preserve">start </w:t>
+      </w:r>
+      <w:r>
+        <w:t xml:space="preserve">and give </w:t>
+      </w:r>
+      <w:r>
+        <w:t xml:space="preserve">insight into </w:t>
+      </w:r>
+      <w:r>
+        <w:t xml:space="preserve">how policy and population </w:t>
+      </w:r>
+      <w:r>
+        <w:t xml:space="preserve">are </w:t>
+      </w:r>
+      <w:r>
+        <w:t xml:space="preserve">influence </w:t>
+      </w:r>
+      <w:r>
+        <w:t xml:space="preserve">future </w:t>
+      </w:r>
+      <w:r>
+        <w:t xml:space="preserve">wildfires. The spatial policy </w:t>
+      </w:r>
+      <w:r>
+        <w:t xml:space="preserve">of this country </w:t>
+      </w:r>
+      <w:r>
+        <w:t>has a rich history in spatial planning and</w:t>
+      </w:r>
+      <w:r>
+        <w:t xml:space="preserve"> in general water management. This lead in the 20</w:t>
+      </w:r>
+      <w:r>
+        <w:rPr>
+          <w:vertAlign w:val="superscript"/>
+        </w:rPr>
+        <w:t>th</w:t>
+      </w:r>
+      <w:r>
+        <w:t xml:space="preserve"> century to greatly improving the Dutch waterworks to protect cities and the</w:t>
+      </w:r>
+      <w:r>
+        <w:t xml:space="preserve"> various</w:t>
+      </w:r>
+      <w:r>
+        <w:t xml:space="preserve"> spatial policies</w:t>
+      </w:r>
+      <w:r>
+        <w:t xml:space="preserve"> to stimulate economic growth</w:t>
+      </w:r>
+      <w:r>
+        <w:t>. These developments resulted in a highly fragmented landscape</w:t>
+      </w:r>
+      <w:r>
+        <w:t xml:space="preserve"> and high dense highway infrastructure </w:t>
+      </w:r>
+      <w:r>
         <w:rPr>
           <w:b/>
           <w:bCs/>
         </w:rPr>
-      </w:pPr>
+        <w:fldChar w:fldCharType="begin" w:fldLock="1"/>
+      </w:r>
       <w:r>
         <w:rPr>
           <w:b/>
           <w:bCs/>
         </w:rPr>
-        <w:t>VUUR ALS OP ZICH ZELF STAAN IETS</w:t>
+        <w:instrText>ADDIN CSL_CITATION {"citationItems":[{"id":"ITEM-1","itemData":{"ISBN":"978-90-357-2056-5","abstract":"In this second edition of Transport and mobility, Statistics Netherlands again presents facts and trends about traffic and transport in the Netherlands. The focus is on various aspects of the mobility of individuals and goods transport: traffic and transport flows, infrastructure, means of transport, energy use, environmental effects, traffic accidents and the economic significance of transport. The first nine chapters provide an up-to-date overview of the broad terrain of traffic and transport. Next, several articles elaborate on specific aspects. We are grateful for the contributions by authors from outside Statistics Netherlands. Wendy Weijermars and Niels Bos of SWOV deal with the aftermath of traffic accidents in their article Injuries and burden of injury of serious road injuries. Gerben Geilenkirchen of PBL contributed to the article on nitrogen oxide emissions by diesel cars. During the production process of this publication we benefitted from the feedback on the first edition, which experts provided at our request. This feedback allows us to focus even better on topical subjects in this new edition. The data used in the figures of this publication are published on StatLine, the electronic database of Statistics Netherlands.","author":[{"dropping-particle":"","family":"CBS","given":"","non-dropping-particle":"","parse-names":false,"suffix":""}],"container-title":"Statistics Netherlands","id":"ITEM-1","issued":{"date-parts":[["2016"]]},"number-of-pages":"202","title":"Transport and mobility 2016","type":"book"},"uris":["http://www.mendeley.com/documents/?uuid=77fd9178-c199-4389-8269-835478f6223d"]}],"mendeley":{"formattedCitation":"(CBS, 2016)","plainTextFormattedCitation":"(CBS, 2016)","previouslyFormattedCitation":"(CBS, 2016)"},"properties":{"noteIndex":0},"schema":"https://github.com/citation-style-language/schema/raw/master/csl-citation.json"}</w:instrText>
+      </w:r>
+      <w:r>
+        <w:rPr>
+          <w:b/>
+          <w:bCs/>
+        </w:rPr>
+        <w:fldChar w:fldCharType="separate"/>
+      </w:r>
+      <w:r>
+        <w:rPr>
+          <w:bCs/>
+          <w:noProof/>
+        </w:rPr>
+        <w:t>(CBS, 2016)</w:t>
+      </w:r>
+      <w:r>
+        <w:rPr>
+          <w:b/>
+          <w:bCs/>
+        </w:rPr>
+        <w:fldChar w:fldCharType="end"/>
+      </w:r>
+      <w:r>
+        <w:rPr>
+          <w:b/>
+          <w:bCs/>
+        </w:rPr>
+        <w:t xml:space="preserve"> </w:t>
+      </w:r>
+      <w:r>
+        <w:fldChar w:fldCharType="begin" w:fldLock="1"/>
+      </w:r>
+      <w:r>
+        <w:instrText>ADDIN CSL_CITATION {"citationItems":[{"id":"ITEM-1","itemData":{"DOI":"10.1515/admin-2016-0023","ISSN":"2449-9471","abstract":"The Dutch planning system has been widely feted as a coordinated, ‘plan-led’ and evidence-informed system that has been successfully implemented, resulting in sensitive land management, an absence of urban sprawl and the protection of ‘green areas’. However, at least since the 1970s, the reality has been somewhat different. This paper reviews Dutch planning history over the past fifty years to highlight in particular the challenge of implementation. The paper also reviews the current challenges facing Dutch planners and provides some international reflection from Dutch experiences for Irish planners.","author":[{"dropping-particle":"","family":"Janssen-Jansen","given":"Leonie","non-dropping-particle":"","parse-names":false,"suffix":""}],"container-title":"Administration","id":"ITEM-1","issue":"3-4","issued":{"date-parts":[["2016","12","1"]]},"page":"23-43","title":"Taking national planning seriously: A challenged planning agenda in the Netherlands","type":"article-journal","volume":"64"},"uris":["http://www.mendeley.com/documents/?uuid=54ee3ef9-82cc-4c98-b1ec-47a66b03d294"]},{"id":"ITEM-2","itemData":{"DOI":"10.1007/978-3-319-75073-6_3","ISBN":"978-3-319-75073-6","abstract":"Dutch landscapes are rather unique as they all have been more or less heavily influenced and modified by humans, one of these (polder landscape) would not even exist without people. Here, we distinguish seven different landscapes in the Dutch delta. Laterally and chronologically these are often interrelated in rather complex patterns. Original and undisturbed landscapes are determined by their geological origin, their lithological composition and their vegetation. They range from limestones covered by loess in the southeast to periglacial cover sands and ice pushed ridges in the east and centre of the country. The Dutch delta is subsiding in the west and north and their associated landscapes consist of Holocene marine sand and clays. River sands and clays are found in a broad zone in the centre of the country. Polder landscapes occur in the west, north and in the centre of the Netherlands, whereas coastal dunes can be found all along the present coastal zone.","author":[{"dropping-particle":"","family":"Mulder","given":"Eduardo F J","non-dropping-particle":"De","parse-names":false,"suffix":""}],"container-title":"The Netherlands and the Dutch: A Physical and Human Geography","id":"ITEM-2","issued":{"date-parts":[["2019"]]},"page":"35-58","publisher":"Springer International Publishing","publisher-place":"Cham","title":"Landscapes","type":"chapter"},"uris":["http://www.mendeley.com/documents/?uuid=f6723f20-e4e9-4d4e-8df9-6207f605cffa"]}],"mendeley":{"formattedCitation":"(Janssen-Jansen, 2016; De Mulder, 2019)","plainTextFormattedCitation":"(Janssen-Jansen, 2016; De Mulder, 2019)","previouslyFormattedCitation":"(Janssen-Jansen, 2016; De Mulder, 2019)"},"properties":{"noteIndex":0},"schema":"https://github.com/citation-style-language/schema/raw/master/csl-citation.json"}</w:instrText>
+      </w:r>
+      <w:r>
+        <w:fldChar w:fldCharType="separate"/>
+      </w:r>
+      <w:r>
+        <w:rPr>
+          <w:noProof/>
+        </w:rPr>
+        <w:t>(Janssen-Jansen, 2016; De Mulder, 2019)</w:t>
+      </w:r>
+      <w:r>
+        <w:fldChar w:fldCharType="end"/>
+      </w:r>
+      <w:r>
+        <w:t xml:space="preserve">. </w:t>
+      </w:r>
+      <w:r>
+        <w:t>A</w:t>
+      </w:r>
+      <w:r>
+        <w:t>nother</w:t>
+      </w:r>
+      <w:r>
+        <w:t xml:space="preserve"> characteristic of the Netherlands is that it has the highest population density per square kilometre in Europe with 513 people / </w:t>
+      </w:r>
+      <w:r>
+        <w:t>km</w:t>
+      </w:r>
+      <w:r>
+        <w:rPr>
+          <w:vertAlign w:val="superscript"/>
+        </w:rPr>
+        <w:t xml:space="preserve">2 </w:t>
+      </w:r>
+      <w:r>
+        <w:rPr>
+          <w:vertAlign w:val="superscript"/>
+        </w:rPr>
+        <w:noBreakHyphen/>
+      </w:r>
+      <w:r>
+        <w:fldChar w:fldCharType="begin" w:fldLock="1"/>
+      </w:r>
+      <w:r>
+        <w:instrText>ADDIN CSL_CITATION {"citationItems":[{"id":"ITEM-1","itemData":{"ISBN":"978-90-357-2056-5","abstract":"In this second edition of Transport and mobility, Statistics Netherlands again presents facts and trends about traffic and transport in the Netherlands. The focus is on various aspects of the mobility of individuals and goods transport: traffic and transport flows, infrastructure, means of transport, energy use, environmental effects, traffic accidents and the economic significance of transport. The first nine chapters provide an up-to-date overview of the broad terrain of traffic and transport. Next, several articles elaborate on specific aspects. We are grateful for the contributions by authors from outside Statistics Netherlands. Wendy Weijermars and Niels Bos of SWOV deal with the aftermath of traffic accidents in their article Injuries and burden of injury of serious road injuries. Gerben Geilenkirchen of PBL contributed to the article on nitrogen oxide emissions by diesel cars. During the production process of this publication we benefitted from the feedback on the first edition, which experts provided at our request. This feedback allows us to focus even better on topical subjects in this new edition. The data used in the figures of this publication are published on StatLine, the electronic database of Statistics Netherlands.","author":[{"dropping-particle":"","family":"CBS","given":"","non-dropping-particle":"","parse-names":false,"suffix":""}],"container-title":"Statistics Netherlands","id":"ITEM-1","issued":{"date-parts":[["2016"]]},"number-of-pages":"202","title":"Transport and mobility 2016","type":"book"},"uris":["http://www.mendeley.com/documents/?uuid=77fd9178-c199-4389-8269-835478f6223d"]}],"mendeley":{"formattedCitation":"(CBS, 2016)","plainTextFormattedCitation":"(CBS, 2016)","previouslyFormattedCitation":"(CBS, 2016)"},"properties":{"noteIndex":0},"schema":"https://github.com/citation-style-language/schema/raw/master/csl-citation.json"}</w:instrText>
+      </w:r>
+      <w:r>
+        <w:fldChar w:fldCharType="separate"/>
+      </w:r>
+      <w:r>
+        <w:rPr>
+          <w:noProof/>
+        </w:rPr>
+        <w:t>(CBS, 2016)</w:t>
+      </w:r>
+      <w:r>
+        <w:fldChar w:fldCharType="end"/>
+      </w:r>
+      <w:r>
+        <w:t xml:space="preserve">, which </w:t>
+      </w:r>
+      <w:r>
+        <w:t xml:space="preserve">illustrates </w:t>
+      </w:r>
+      <w:r>
+        <w:t xml:space="preserve">that </w:t>
+      </w:r>
+      <w:r>
+        <w:t xml:space="preserve">the population impacts the </w:t>
+      </w:r>
+      <w:r>
+        <w:t xml:space="preserve">designated natural areas. </w:t>
       </w:r>
     </w:p>
     <w:p>
-      <w:r>
-        <w:t xml:space="preserve">Fires has been important part for </w:t>
-      </w:r>
-      <w:r>
-        <w:t xml:space="preserve">various </w:t>
-      </w:r>
-      <w:r>
-        <w:t>ecosystems around the world</w:t>
-      </w:r>
-      <w:r>
-        <w:t xml:space="preserve"> and has </w:t>
-      </w:r>
-      <w:r>
-        <w:t xml:space="preserve">been </w:t>
-      </w:r>
-      <w:r>
-        <w:t>occurring</w:t>
-      </w:r>
-      <w:r>
-        <w:t xml:space="preserve"> </w:t>
-      </w:r>
-      <w:r>
-        <w:t>since the late Silurian</w:t>
-      </w:r>
-      <w:r>
-        <w:t xml:space="preserve"> </w:t>
-      </w:r>
-      <w:r>
-        <w:fldChar w:fldCharType="begin" w:fldLock="1"/>
-      </w:r>
-      <w:r>
-        <w:instrText>ADDIN CSL_CITATION {"citationItems":[{"id":"ITEM-1","itemData":{"DOI":"https://doi.org/10.1016/j.palaeo.2009.12.012","ISSN":"0031-0182","abstract":"Charcoal, predominantly the product of wildfires, is abundant in many sedimentary rocks deposited in a wide range of environments, from terrestrial to marine. It also occurs in some volcanic rocks. This paper outlines aspects of charcoal formation (both natural and experimental) and briefly considers the taphonomic processes leading to a final assemblage. This is done using examples from recent fires and through experimentation. The ways in which charcoal assemblages are recognized in the field and extraction in the laboratory are also considered. Methods of charcoal identification are presented. The range of charcoalified plant organs that can be found is discussed and a wide range of study methods outlined (including light microscopy, dark field light microscopy, reflectance microscopy, scanning electron microscopy and synchrotron radiation X-ray tomographic microscopy). Emphasis in this paper is on the study of macro- and meso-charcoal (above180µm). Finally there is a consideration of the broad use of charcoal from plant evolution studies, fire history studies, vegetation studies, anatomical studies, climate and atmospheric studies and the wider importance of charcoal for the Earth and Biological Sciences. Charcoal is information rich but yet is an under-utilized resource.","author":[{"dropping-particle":"","family":"Scott","given":"Andrew C","non-dropping-particle":"","parse-names":false,"suffix":""}],"container-title":"Palaeogeography, Palaeoclimatology, Palaeoecology","id":"ITEM-1","issue":"1","issued":{"date-parts":[["2010"]]},"page":"11-39","title":"Charcoal recognition, taphonomy and uses in palaeoenvironmental analysis","type":"article-journal","volume":"291"},"uris":["http://www.mendeley.com/documents/?uuid=b1fd6ddd-a803-417d-9c18-f9dbbd2f6021"]}],"mendeley":{"formattedCitation":"(Scott, 2010)","plainTextFormattedCitation":"(Scott, 2010)","previouslyFormattedCitation":"(Scott, 2010)"},"properties":{"noteIndex":0},"schema":"https://github.com/citation-style-language/schema/raw/master/csl-citation.json"}</w:instrText>
-      </w:r>
-      <w:r>
-        <w:fldChar w:fldCharType="separate"/>
-      </w:r>
-      <w:r>
-        <w:rPr>
-          <w:noProof/>
-        </w:rPr>
-        <w:t>(Scott, 2010)</w:t>
-      </w:r>
-      <w:r>
-        <w:fldChar w:fldCharType="end"/>
-      </w:r>
-      <w:r>
-        <w:t xml:space="preserve"> and have taken</w:t>
-      </w:r>
-      <w:r>
-        <w:t xml:space="preserve"> a vital part into the ecological systems</w:t>
-      </w:r>
-      <w:r>
-        <w:t xml:space="preserve">. </w:t>
-      </w:r>
-      <w:r>
-        <w:t>The ignition of n</w:t>
-      </w:r>
-      <w:r>
-        <w:t>atural</w:t>
-      </w:r>
-      <w:r>
-        <w:t xml:space="preserve"> fires </w:t>
-      </w:r>
-      <w:r>
-        <w:t xml:space="preserve">has been </w:t>
-      </w:r>
-      <w:r>
-        <w:t xml:space="preserve">caused by </w:t>
-      </w:r>
-      <w:r>
-        <w:t xml:space="preserve">lighting </w:t>
-      </w:r>
-      <w:r>
-        <w:fldChar w:fldCharType="begin" w:fldLock="1"/>
-      </w:r>
-      <w:r>
-        <w:instrText>ADDIN CSL_CITATION {"citationItems":[{"id":"ITEM-1","itemData":{"author":[{"dropping-particle":"V","family":"Komarek","given":"E","non-dropping-particle":"","parse-names":false,"suffix":""}],"container-title":"Proceedings of the Tall Timbers Fire Ecology Conference","id":"ITEM-1","issued":{"date-parts":[["1964"]]},"page":"139-183","title":"The natural history of lightning","type":"article-journal","volume":"3"},"uris":["http://www.mendeley.com/documents/?uuid=4b7bba03-ac9a-4f9e-8f5e-fe3106cb6d41"]}],"mendeley":{"formattedCitation":"(Komarek, 1964)","plainTextFormattedCitation":"(Komarek, 1964)"},"properties":{"noteIndex":0},"schema":"https://github.com/citation-style-language/schema/raw/master/csl-citation.json"}</w:instrText>
-      </w:r>
-      <w:r>
-        <w:fldChar w:fldCharType="separate"/>
-      </w:r>
-      <w:r>
-        <w:rPr>
-          <w:noProof/>
-        </w:rPr>
-        <w:t>(Komarek, 1964)</w:t>
-      </w:r>
-      <w:r>
-        <w:fldChar w:fldCharType="end"/>
-      </w:r>
-      <w:r>
-        <w:t>.</w:t>
-      </w:r>
-      <w:r>
-        <w:t xml:space="preserve"> Sine the upcoming of humans, the ignition has been caused by human activity (</w:t>
-      </w:r>
-      <w:r>
+      <w:pPr>
         <w:rPr>
           <w:b/>
           <w:bCs/>
         </w:rPr>
-        <w:t>SOURCE</w:t>
-      </w:r>
-      <w:r>
-        <w:t>)</w:t>
-      </w:r>
-      <w:r>
-        <w:t>.</w:t>
+      </w:pPr>
+      <w:r>
+        <w:t xml:space="preserve">In the 2000’s was also a European policy named the Bird and Habitats </w:t>
+      </w:r>
+      <w:r>
+        <w:t>directives;</w:t>
+      </w:r>
+      <w:r>
+        <w:t xml:space="preserve"> where</w:t>
+      </w:r>
+      <w:r>
+        <w:t xml:space="preserve">by </w:t>
+      </w:r>
+      <w:r>
+        <w:t>several</w:t>
       </w:r>
       <w:r>
         <w:t xml:space="preserve"> </w:t>
       </w:r>
       <w:r>
-        <w:t xml:space="preserve">Fire </w:t>
-      </w:r>
-      <w:r>
-        <w:t>has be</w:t>
-      </w:r>
-      <w:r>
-        <w:t xml:space="preserve">en </w:t>
-      </w:r>
-      <w:r>
-        <w:t xml:space="preserve">used for various tasks such as to modify their surrounding areas </w:t>
-      </w:r>
-      <w:r>
-        <w:t xml:space="preserve">to prepare for agricultural activity </w:t>
-      </w:r>
-      <w:r>
-        <w:t>or domestic purposes</w:t>
-      </w:r>
-      <w:r>
-        <w:t xml:space="preserve">. For the last 300 years, humankind has drastically influenced the fire regimes with </w:t>
-      </w:r>
-      <w:r>
-        <w:t xml:space="preserve">the great expansion of </w:t>
-      </w:r>
-      <w:r>
-        <w:t xml:space="preserve">farmland </w:t>
-      </w:r>
-      <w:r>
-        <w:t xml:space="preserve">and the accumulation of fuel in fire sensitive climates </w:t>
+        <w:t>designated landscape</w:t>
+      </w:r>
+      <w:r>
+        <w:t>s</w:t>
+      </w:r>
+      <w:r>
+        <w:t xml:space="preserve"> are </w:t>
+      </w:r>
+      <w:r>
+        <w:t xml:space="preserve">indicated with the intention </w:t>
+      </w:r>
+      <w:r>
+        <w:t xml:space="preserve">to preserve </w:t>
+      </w:r>
+      <w:r>
+        <w:t xml:space="preserve">the European </w:t>
+      </w:r>
+      <w:r>
+        <w:t>biodiversity</w:t>
+      </w:r>
+      <w:r>
+        <w:t xml:space="preserve">. In the Netherlands, was this mostly done by local and regional local instruments </w:t>
       </w:r>
       <w:r>
         <w:fldChar w:fldCharType="begin" w:fldLock="1"/>
       </w:r>
       <w:r>
-        <w:instrText>ADDIN CSL_CITATION {"citationItems":[{"id":"ITEM-1","itemData":{"DOI":"10.1111/j.1365-2699.2011.02595.x","ISSN":"03050270","abstract":"Humans and their ancestors are unique in being a fire-making species, but natural (i.e. independent of humans) fires have an ancient, geological history on Earth. Natural fires have influenced biological evolution and global biogeochemical cycles, making fire integral to the functioning of some biomes. Globally, debate rages about the impact on ecosystems of prehistoric human-set fires, with views ranging from catastrophic to negligible. Understanding of the diversity of human fire regimes on Earth in the past, present and future remains rudimentary. It remains uncertain how humans have caused a departure from natural background levels that vary with climate change. Available evidence shows that modern humans can increase or decrease background levels of natural fire activity by clearing forests, promoting grazing, dispersing plants, altering ignition patterns and actively suppressing fires, thereby causing substantial ecosystem changes and loss of biodiversity. Some of these contemporary fire regimes cause substantial economic disruptions owing to the destruction of infrastructure, degradation of ecosystem services, loss of life, and smoke-related health effects. These episodic disasters help frame negative public attitudes towards landscape fires, despite the need for burning to sustain some ecosystems. Greenhouse gas-induced warming and changes in the hydrological cycle may increase the occurrence of large, severe fires, with potentially significant feedbacks to the Earth system. Improved understanding of human fire regimes demands: (1) better data on past and current human influences on fire regimes to enable global comparative analyses, (2) a greater understanding of different cultural traditions of landscape burning and their positive and negative social, economic and ecological effects, and (3) more realistic representations of anthropogenic fire in global vegetation and climate change models. We provide an historical framework to promote understanding of the development and diversification of fire regimes, covering the pre-human period, human domestication of fire, and the subsequent transition from subsistence agriculture to industrial economies. All of these phases still occur on Earth, providing opportunities for comparative research.","author":[{"dropping-particle":"","family":"Bowman","given":"David M J S","non-dropping-particle":"","parse-names":false,"suffix":""},{"dropping-particle":"","family":"Balch","given":"Jennifer","non-dropping-particle":"","parse-names":false,"suffix":""},{"dropping-particle":"","family":"Artaxo","given":"Paulo","non-dropping-particle":"","parse-names":false,"suffix":""},{"dropping-particle":"","family":"Bond","given":"William J","non-dropping-particle":"","parse-names":false,"suffix":""},{"dropping-particle":"","family":"Cochrane","given":"Mark A","non-dropping-particle":"","parse-names":false,"suffix":""},{"dropping-particle":"","family":"D’Antonio","given":"Carla M.","non-dropping-particle":"","parse-names":false,"suffix":""},{"dropping-particle":"","family":"DeFries","given":"Ruth","non-dropping-particle":"","parse-names":false,"suffix":""},{"dropping-particle":"","family":"Johnston","given":"Fay H","non-dropping-particle":"","parse-names":false,"suffix":""},{"dropping-particle":"","family":"Keeley","given":"Jon E","non-dropping-particle":"","parse-names":false,"suffix":""},{"dropping-particle":"","family":"Krawchuk","given":"Meg A","non-dropping-particle":"","parse-names":false,"suffix":""},{"dropping-particle":"","family":"Kull","given":"Christian A","non-dropping-particle":"","parse-names":false,"suffix":""},{"dropping-particle":"","family":"Mack","given":"Michelle","non-dropping-particle":"","parse-names":false,"suffix":""},{"dropping-particle":"","family":"Moritz","given":"Max A","non-dropping-particle":"","parse-names":false,"suffix":""},{"dropping-particle":"","family":"Pyne","given":"Stephen","non-dropping-particle":"","parse-names":false,"suffix":""},{"dropping-particle":"","family":"Roos","given":"Christopher I","non-dropping-particle":"","parse-names":false,"suffix":""},{"dropping-particle":"","family":"Scott","given":"Andrew C","non-dropping-particle":"","parse-names":false,"suffix":""},{"dropping-particle":"","family":"Sodhi","given":"Navjot S","non-dropping-particle":"","parse-names":false,"suffix":""},{"dropping-particle":"","family":"Swetnam","given":"Thomas W","non-dropping-particle":"","parse-names":false,"suffix":""}],"container-title":"Journal of Biogeography","id":"ITEM-1","issue":"12","issued":{"date-parts":[["2011","12"]]},"page":"2223-2236","publisher":"WILEY","publisher-place":"111 RIVER ST, HOBOKEN 07030-5774, NJ USA","title":"The human dimension of fire regimes on Earth","type":"article-journal","volume":"38"},"uris":["http://www.mendeley.com/documents/?uuid=102618d1-da4f-4ebf-bd9e-5202bc8da06b","http://www.mendeley.com/documents/?uuid=c148db6e-a5bc-497b-a8e8-63b65ec0aa97"]}],"mendeley":{"formattedCitation":"(Bowman &lt;i&gt;et al.&lt;/i&gt;, 2011)","plainTextFormattedCitation":"(Bowman et al., 2011)","previouslyFormattedCitation":"(Bowman &lt;i&gt;et al.&lt;/i&gt;, 2011)"},"properties":{"noteIndex":0},"schema":"https://github.com/citation-style-language/schema/raw/master/csl-citation.json"}</w:instrText>
+        <w:instrText>ADDIN CSL_CITATION {"citationItems":[{"id":"ITEM-1","itemData":{"DOI":"10.1016/j.landusepol.2012.07.009","ISSN":"0264-8377","abstract":"We investigate the impact of performances of failure in nature\nconservation by means of a detailed reconstruction of the implementation\nof European Union conservation directives in the Netherlands. We\ndistinguish performance and performativity, whereby the latter is the\nreality-effect of discourses affecting policy, and partly the result of\ndeliberate performance. It is argued that the implementation history in\nthe Netherlands reveals that even long-standing traditions of\ndeliberation and spatial planning can be disrupted as an unintended\nconsequence of international policy implementation. What was intended as\na tool to promote long-term planning for nature conservation can in\neffect undermine both nature conservation and long-term planning. Only a\nhigh degree of reflexivity in the planning system can diminish the\nchances of misconceiving the spaces for negotiation and deliberation\nthat are left open by the EU directives. Otherwise, a combination of\nunexpected events and unreflected routine responses will in all\nlikelihood produce results highly diverging from the initial ambitions.\n(C) 2012 Elsevier Ltd. All rights reserved.","author":[{"dropping-particle":"","family":"Beunen","given":"Raoul","non-dropping-particle":"","parse-names":false,"suffix":""},{"dropping-particle":"","family":"Assche","given":"Kristof","non-dropping-particle":"Van","parse-names":false,"suffix":""},{"dropping-particle":"","family":"Duineveld","given":"Martijn","non-dropping-particle":"","parse-names":false,"suffix":""}],"container-title":"LAND USE POLICY","id":"ITEM-1","issue":"SI","issued":{"date-parts":[["2013"]]},"page":"280-288","publisher":"ELSEVIER SCI LTD","publisher-place":"THE BOULEVARD, LANGFORD LANE, KIDLINGTON, OXFORD OX5 1GB, OXON, ENGLAND","title":"Performing failure in conservation policy: The implementation of European Union directives in the Netherlands","type":"article-journal","volume":"31"},"uris":["http://www.mendeley.com/documents/?uuid=c340a205-17f9-42be-aaa7-659e425c758d"]}],"mendeley":{"formattedCitation":"(Beunen, Van Assche and Duineveld, 2013)","plainTextFormattedCitation":"(Beunen, Van Assche and Duineveld, 2013)","previouslyFormattedCitation":"(Beunen, Van Assche and Duineveld, 2013)"},"properties":{"noteIndex":0},"schema":"https://github.com/citation-style-language/schema/raw/master/csl-citation.json"}</w:instrText>
       </w:r>
       <w:r>
         <w:fldChar w:fldCharType="separate"/>
@@ -182,66 +1373,223 @@
         <w:rPr>
           <w:noProof/>
         </w:rPr>
-        <w:t xml:space="preserve">(Bowman </w:t>
-      </w:r>
-      <w:r>
-        <w:rPr>
-          <w:i/>
-          <w:noProof/>
-        </w:rPr>
-        <w:t>et al.</w:t>
-      </w:r>
-      <w:r>
-        <w:rPr>
-          <w:noProof/>
-        </w:rPr>
-        <w:t>, 2011)</w:t>
+        <w:t>(Beunen, Van Assche and Duineveld, 2013)</w:t>
       </w:r>
       <w:r>
         <w:fldChar w:fldCharType="end"/>
       </w:r>
       <w:r>
-        <w:t>.</w:t>
-      </w:r>
-      <w:r>
-        <w:t xml:space="preserve"> The expansion of farmland caused</w:t>
-      </w:r>
-      <w:r>
-        <w:t xml:space="preserve"> a decrease of fires all around the world. </w:t>
+        <w:t xml:space="preserve">. This policy also contributed to the </w:t>
+      </w:r>
+      <w:r>
+        <w:t xml:space="preserve">development of the current </w:t>
+      </w:r>
+      <w:r>
+        <w:t xml:space="preserve">Dutch landscape. </w:t>
+      </w:r>
+      <w:r>
+        <w:t xml:space="preserve">These natural areas are also interesting to observe wildfires, because these fires have </w:t>
+      </w:r>
+      <w:r>
+        <w:t>access to</w:t>
       </w:r>
       <w:r>
         <w:t xml:space="preserve"> </w:t>
+      </w:r>
+      <w:r>
+        <w:t xml:space="preserve">limited </w:t>
+      </w:r>
+      <w:r>
+        <w:t xml:space="preserve">fuel and </w:t>
+      </w:r>
+      <w:r>
+        <w:t>natural resources</w:t>
+      </w:r>
+      <w:r>
+        <w:t xml:space="preserve"> to</w:t>
+      </w:r>
+      <w:r>
+        <w:t xml:space="preserve"> burn</w:t>
+      </w:r>
+      <w:r>
+        <w:t xml:space="preserve">. </w:t>
       </w:r>
     </w:p>
     <w:p>
       <w:r>
-        <w:t>MISSCHIEN OVER NATUURBRANDEN</w:t>
+        <w:t xml:space="preserve">These </w:t>
+      </w:r>
+      <w:r>
+        <w:t xml:space="preserve">characteristics can </w:t>
+      </w:r>
+      <w:r>
+        <w:t>be</w:t>
+      </w:r>
+      <w:r>
+        <w:t xml:space="preserve"> </w:t>
+      </w:r>
+      <w:r>
+        <w:t xml:space="preserve">highly effecting </w:t>
+      </w:r>
+      <w:r>
+        <w:t xml:space="preserve">the current and future </w:t>
+      </w:r>
+      <w:r>
+        <w:t xml:space="preserve">fire regimes </w:t>
+      </w:r>
+      <w:r>
+        <w:t xml:space="preserve">of </w:t>
+      </w:r>
+      <w:r>
+        <w:t>th</w:t>
+      </w:r>
+      <w:r>
+        <w:t>e</w:t>
+      </w:r>
+      <w:r>
+        <w:t xml:space="preserve"> Netherlands, because most forest fires are indirectly caused by human agents </w:t>
+      </w:r>
+      <w:r>
+        <w:fldChar w:fldCharType="begin" w:fldLock="1"/>
+      </w:r>
+      <w:r>
+        <w:instrText>ADDIN CSL_CITATION {"citationItems":[{"id":"ITEM-1","itemData":{"DOI":"10.1007/s00267-012-9961-z","ISSN":"0364-152X","abstract":"Knowledge of the causes of forest fires, and of the main driving factors of ignition, is an indispensable step towards effective fire prevention policies. This study analyses the factors driving forest fire ignition in the Mediterranean region including the most common human and environmental factors used for modelling in the European context. Fire ignition factors are compared to spatial and temporal variations of fire occurrence in the region, then are compared to results obtained in other areas of the world, with a special focus on North America (US and Canada) where a significant number of studies has been carried out on this topic. The causes of forest fires are varied and their distribution differs among countries, but may also differ spatially and temporally within the same country. In Europe, and especially in the Mediterranean basin, fires are mostly human-caused mainly due arson. The distance to transport networks and the distance to urban or recreation areas are among the most frequently used human factors in modelling exercises and the Wildland-Urban Interface is increasingly taken into account in the modelling of fire occurrence. Depending on the socio-economic context of the region concerned, factors such as the unemployment rate or variables linked to agricultural activity can explain the ignition of intentional and unintentional fires. Regarding environmental factors, those related to weather, fuel and topography are the most significant drivers of ignition of forest fires, especially in Mediterranean-type regions. For both human and lightning-caused fires, there is a geographical gradient of fire ignition, mainly due to variations in climate and fuel composition but also to population density for instance. The timing of fires depends on their causes. In populated areas, the timing of human-caused fires is closely linked to human activities and peaks in the afternoon whereas, in remote areas, the timing of lightning-caused fires is more linked to weather conditions and the season, with most such fires occurring in summer.","author":[{"dropping-particle":"","family":"Ganteaume","given":"Anne","non-dropping-particle":"","parse-names":false,"suffix":""},{"dropping-particle":"","family":"Camia","given":"Andrea","non-dropping-particle":"","parse-names":false,"suffix":""},{"dropping-particle":"","family":"Jappiot","given":"Marielle","non-dropping-particle":"","parse-names":false,"suffix":""},{"dropping-particle":"","family":"San-Miguel-Ayanz","given":"Jesus","non-dropping-particle":"","parse-names":false,"suffix":""},{"dropping-particle":"","family":"Long-Fournel","given":"Marlène","non-dropping-particle":"","parse-names":false,"suffix":""},{"dropping-particle":"","family":"Lampin","given":"Corinne","non-dropping-particle":"","parse-names":false,"suffix":""}],"container-title":"Environmental Management","id":"ITEM-1","issue":"3","issued":{"date-parts":[["2013","3","21"]]},"page":"651-662","publisher":"SPRINGER","publisher-place":"ONE NEW YORK PLAZA, SUITE 4600, NEW YORK, NY, UNITED STATES","title":"A Review of the Main Driving Factors of Forest Fire Ignition Over Europe","type":"article-journal","volume":"51"},"uris":["http://www.mendeley.com/documents/?uuid=e0d56085-65d2-483b-b8dc-e7c209f024da"]}],"mendeley":{"formattedCitation":"(Ganteaume &lt;i&gt;et al.&lt;/i&gt;, 2013)","plainTextFormattedCitation":"(Ganteaume et al., 2013)","previouslyFormattedCitation":"(Ganteaume &lt;i&gt;et al.&lt;/i&gt;, 2013)"},"properties":{"noteIndex":0},"schema":"https://github.com/citation-style-language/schema/raw/master/csl-citation.json"}</w:instrText>
+      </w:r>
+      <w:r>
+        <w:fldChar w:fldCharType="separate"/>
+      </w:r>
+      <w:r>
+        <w:rPr>
+          <w:noProof/>
+        </w:rPr>
+        <w:t xml:space="preserve">(Ganteaume </w:t>
+      </w:r>
+      <w:r>
+        <w:rPr>
+          <w:i/>
+          <w:noProof/>
+        </w:rPr>
+        <w:t>et al.</w:t>
+      </w:r>
+      <w:r>
+        <w:rPr>
+          <w:noProof/>
+        </w:rPr>
+        <w:t>, 2013)</w:t>
+      </w:r>
+      <w:r>
+        <w:fldChar w:fldCharType="end"/>
+      </w:r>
+      <w:r>
+        <w:t xml:space="preserve">, which are related to the </w:t>
+      </w:r>
+      <w:r>
+        <w:t xml:space="preserve">distance to </w:t>
+      </w:r>
+      <w:r>
+        <w:t xml:space="preserve">human </w:t>
+      </w:r>
+      <w:r>
+        <w:t>infrastructure</w:t>
+      </w:r>
+      <w:r>
+        <w:t xml:space="preserve">. Therefore, the chance </w:t>
+      </w:r>
+      <w:r>
+        <w:t>of fire</w:t>
+      </w:r>
+      <w:r>
+        <w:t xml:space="preserve"> is higher, when the natural is closer to human infrastructure</w:t>
+      </w:r>
+      <w:r>
+        <w:t xml:space="preserve"> </w:t>
+      </w:r>
+      <w:r>
+        <w:fldChar w:fldCharType="begin" w:fldLock="1"/>
+      </w:r>
+      <w:r>
+        <w:instrText>ADDIN CSL_CITATION {"citationItems":[{"id":"ITEM-1","itemData":{"DOI":"https://doi.org/10.1016/j.foreco.2012.03.003","ISSN":"0378-1127","abstract":"Fire occurrence, which results from the presence of an ignition source and the conditions for a fire to spread, is an essential component of fire risk assessment. In this paper, we present and compare the results of the application of two different methods to identify the main structural factors that explain the likelihood of fire occurrence at European scale. Data on the number of fires for the countries of the European Mediterranean region during the main fire season (June–September) were obtained from the European Fire Database of the European Forest Fire Information System. Fire density (number of fires/km2) was estimated based on interpolation techniques and was used as the dependent variable in the model. As predictors, different physical, socio-economic and demographic variables were selected based on their potential influence in fire occurrence and on their availability at the European level. Two different methods were applied for the analysis: traditional Multiple Linear Regression and Random Forest, the latter being a non-parametric alternative based on an ensemble of classification and regression trees. The predictive ability of the two models, the variables selected by each method and their level of importance were compared and the potential implications to forest management and fire prevention were discussed. The Random Forest model showed a higher predictive ability than Multiple Linear Regression. Furthermore, the analysis of the residuals also indicated a better performance of the Random Forest model, showing that this method has potentiality to be applied in the assessment of fire-related phenomena at a broad scale. Some of the variables selected are common to both models; precipitation and soil moisture seem to influence fire occurrence to a large extent. Unemployment rate, livestock density and density of local roads were also found significant by both methods. Maps of the likelihood of fire occurrence were obtained from each method at 10km resolution, based on the selected variables. Both models show that the spatial distribution of fire occurrence likelihood is highly variable in this region: highest fire likelihood is prevalent in the northwest region of the Iberian Peninsula and southern Italy, whereas it is low in northern France, northeast Italy and north of Greece. In the most fire-prone areas, preventive measures could be implemented, associated to the factors identified by both models.","author":[{"dropping-particle":"","family":"Oliveira","given":"Sandra","non-dropping-particle":"","parse-names":false,"suffix":""},{"dropping-particle":"","family":"Oehler","given":"Friderike","non-dropping-particle":"","parse-names":false,"suffix":""},{"dropping-particle":"","family":"San-Miguel-Ayanz","given":"Jesús","non-dropping-particle":"","parse-names":false,"suffix":""},{"dropping-particle":"","family":"Camia","given":"Andrea","non-dropping-particle":"","parse-names":false,"suffix":""},{"dropping-particle":"","family":"Pereira","given":"José M C","non-dropping-particle":"","parse-names":false,"suffix":""}],"container-title":"Forest Ecology and Management","id":"ITEM-1","issued":{"date-parts":[["2012"]]},"page":"117-129","title":"Modeling spatial patterns of fire occurrence in Mediterranean Europe using Multiple Regression and Random Forest","type":"article-journal","volume":"275"},"uris":["http://www.mendeley.com/documents/?uuid=ff54fad5-2ad1-48e8-8a3f-0a7f2609de59"]}],"mendeley":{"formattedCitation":"(Oliveira &lt;i&gt;et al.&lt;/i&gt;, 2012)","plainTextFormattedCitation":"(Oliveira et al., 2012)","previouslyFormattedCitation":"(Oliveira &lt;i&gt;et al.&lt;/i&gt;, 2012)"},"properties":{"noteIndex":0},"schema":"https://github.com/citation-style-language/schema/raw/master/csl-citation.json"}</w:instrText>
+      </w:r>
+      <w:r>
+        <w:fldChar w:fldCharType="separate"/>
+      </w:r>
+      <w:r>
+        <w:rPr>
+          <w:noProof/>
+        </w:rPr>
+        <w:t xml:space="preserve">(Oliveira </w:t>
+      </w:r>
+      <w:r>
+        <w:rPr>
+          <w:i/>
+          <w:noProof/>
+        </w:rPr>
+        <w:t>et al.</w:t>
+      </w:r>
+      <w:r>
+        <w:rPr>
+          <w:noProof/>
+        </w:rPr>
+        <w:t>, 2012)</w:t>
+      </w:r>
+      <w:r>
+        <w:fldChar w:fldCharType="end"/>
+      </w:r>
+      <w:r>
+        <w:t xml:space="preserve">. </w:t>
+      </w:r>
+      <w:r>
+        <w:t xml:space="preserve">Furthermore, these natural areas are in designated areas, which also could be related how spatial policy has </w:t>
+      </w:r>
+      <w:r>
+        <w:t>affected</w:t>
+      </w:r>
+      <w:r>
+        <w:t xml:space="preserve"> the trend in fire regimes.</w:t>
       </w:r>
     </w:p>
     <w:p>
       <w:r>
-        <w:t>W</w:t>
-      </w:r>
-      <w:r>
-        <w:t xml:space="preserve">ildfires have a </w:t>
-      </w:r>
-      <w:r>
-        <w:t xml:space="preserve">great </w:t>
-      </w:r>
-      <w:r>
-        <w:t xml:space="preserve">impact on its surroundings </w:t>
-      </w:r>
-      <w:r>
-        <w:t xml:space="preserve">for </w:t>
-      </w:r>
-      <w:r>
-        <w:t xml:space="preserve">the short and long term </w:t>
+        <w:t>The i</w:t>
+      </w:r>
+      <w:r>
+        <w:t>nformation about these fire regimes</w:t>
+      </w:r>
+      <w:r>
+        <w:t xml:space="preserve"> can be useful for spatial policy, human health, and biodiversity. With knowledge about the burning location fires, governmental institutes could anticipate these fire</w:t>
+      </w:r>
+      <w:r>
+        <w:t>s</w:t>
+      </w:r>
+      <w:r>
+        <w:t xml:space="preserve">, so </w:t>
+      </w:r>
+      <w:r>
+        <w:t xml:space="preserve">the </w:t>
+      </w:r>
+      <w:r>
+        <w:t>loss</w:t>
+      </w:r>
+      <w:r>
+        <w:t xml:space="preserve"> in </w:t>
+      </w:r>
+      <w:r>
+        <w:t>economic</w:t>
+      </w:r>
+      <w:r>
+        <w:t xml:space="preserve"> damage, ecological damage </w:t>
+      </w:r>
+      <w:r>
+        <w:t>and effected human health is reduced</w:t>
+      </w:r>
+      <w:r>
+        <w:t xml:space="preserve"> </w:t>
       </w:r>
       <w:r>
         <w:fldChar w:fldCharType="begin" w:fldLock="1"/>
       </w:r>
       <w:r>
-        <w:instrText>ADDIN CSL_CITATION {"citationItems":[{"id":"ITEM-1","itemData":{"abstract":"Wildfires create a myriad of environmental, social, and economic impacts. Knowledge of both short and long-term impacts of wildfire is essential for effective risk assessment, policy formulation, and wildfire management. The goal of this report is to assess the availability of information on a range of wildfire impacts from federal, state, and local sources and to characterize the nature of these impacts when they occur. We have found that data are summarized at the national and state levels for only a few categories (number of fires, acres burned, structures burned, and suppression cost), providing policy makers with an incomplete picture of the total impacts from wildfires. For individual large wildfires, our research has shown that information is available for a broad range of environmental, social, and economic impacts, well beyond what is summarized at the national or state levels. These indirect and continuing wildfire impacts can be substantial, particularly for large wildfires at the wildland/urban interface. Therefore, we suggest that more thorough data collection on the broad array of wildfire impacts, summarized at state and national levels, would provide policy makers with a more comprehensive understanding of wildfire impacts and ultimately serve to enhance current state and national risk assessment methods and wildfire management. In this report, we summarize the availability and nature of wildfire impact information from eight federal agencies involved in fire management, three states, and ten individual fires from the last three wildfire seasons (Figure 1). Research on data availability was conducted via a thorough review of information posted on the internet and detailed phone interviews with key personnel at federal, state, tribal, and local agencies. We focused on thirteen categories of environmental, social, and economic wildfire impacts (Table 1). Below, we highlight the findings from our research on wildfire impact data at federal, state, and case study levels","author":[{"dropping-particle":"","family":"Morton","given":"Douglas C","non-dropping-particle":"","parse-names":false,"suffix":""},{"dropping-particle":"","family":"Roessing","given":"Megan E","non-dropping-particle":"","parse-names":false,"suffix":""},{"dropping-particle":"","family":"Camp","given":"Ann E","non-dropping-particle":"","parse-names":false,"suffix":""},{"dropping-particle":"","family":"Tyrrell","given":"Mary L","non-dropping-particle":"","parse-names":false,"suffix":""}],"id":"ITEM-1","issued":{"date-parts":[["2003"]]},"page":"59","title":"Assessing the Environmental , Social , and Economic Impacts of Wildfire","type":"article-journal"},"uris":["http://www.mendeley.com/documents/?uuid=36af6ba5-b38a-4ea2-9af0-aa90f871b64c"]},{"id":"ITEM-2","itemData":{"DOI":"10.1007/s00267-012-9961-z","ISSN":"0364-152X","abstract":"Knowledge of the causes of forest fires, and of the main driving factors of ignition, is an indispensable step towards effective fire prevention policies. This study analyses the factors driving forest fire ignition in the Mediterranean region including the most common human and environmental factors used for modelling in the European context. Fire ignition factors are compared to spatial and temporal variations of fire occurrence in the region, then are compared to results obtained in other areas of the world, with a special focus on North America (US and Canada) where a significant number of studies has been carried out on this topic. The causes of forest fires are varied and their distribution differs among countries, but may also differ spatially and temporally within the same country. In Europe, and especially in the Mediterranean basin, fires are mostly human-caused mainly due arson. The distance to transport networks and the distance to urban or recreation areas are among the most frequently used human factors in modelling exercises and the Wildland-Urban Interface is increasingly taken into account in the modelling of fire occurrence. Depending on the socio-economic context of the region concerned, factors such as the unemployment rate or variables linked to agricultural activity can explain the ignition of intentional and unintentional fires. Regarding environmental factors, those related to weather, fuel and topography are the most significant drivers of ignition of forest fires, especially in Mediterranean-type regions. For both human and lightning-caused fires, there is a geographical gradient of fire ignition, mainly due to variations in climate and fuel composition but also to population density for instance. The timing of fires depends on their causes. In populated areas, the timing of human-caused fires is closely linked to human activities and peaks in the afternoon whereas, in remote areas, the timing of lightning-caused fires is more linked to weather conditions and the season, with most such fires occurring in summer.","author":[{"dropping-particle":"","family":"Ganteaume","given":"Anne","non-dropping-particle":"","parse-names":false,"suffix":""},{"dropping-particle":"","family":"Camia","given":"Andrea","non-dropping-particle":"","parse-names":false,"suffix":""},{"dropping-particle":"","family":"Jappiot","given":"Marielle","non-dropping-particle":"","parse-names":false,"suffix":""},{"dropping-particle":"","family":"San-Miguel-Ayanz","given":"Jesus","non-dropping-particle":"","parse-names":false,"suffix":""},{"dropping-particle":"","family":"Long-Fournel","given":"Marlène","non-dropping-particle":"","parse-names":false,"suffix":""},{"dropping-particle":"","family":"Lampin","given":"Corinne","non-dropping-particle":"","parse-names":false,"suffix":""}],"container-title":"Environmental Management","id":"ITEM-2","issue":"3","issued":{"date-parts":[["2013","3","21"]]},"page":"651-662","publisher":"SPRINGER","publisher-place":"ONE NEW YORK PLAZA, SUITE 4600, NEW YORK, NY, UNITED STATES","title":"A Review of the Main Driving Factors of Forest Fire Ignition Over Europe","type":"article-journal","volume":"51"},"uris":["http://www.mendeley.com/documents/?uuid=e0d56085-65d2-483b-b8dc-e7c209f024da"]}],"mendeley":{"formattedCitation":"(Morton &lt;i&gt;et al.&lt;/i&gt;, 2003; Ganteaume &lt;i&gt;et al.&lt;/i&gt;, 2013)","plainTextFormattedCitation":"(Morton et al., 2003; Ganteaume et al., 2013)","previouslyFormattedCitation":"(Morton &lt;i&gt;et al.&lt;/i&gt;, 2003; Ganteaume &lt;i&gt;et al.&lt;/i&gt;, 2013)"},"properties":{"noteIndex":0},"schema":"https://github.com/citation-style-language/schema/raw/master/csl-citation.json"}</w:instrText>
+        <w:instrText>ADDIN CSL_CITATION {"citationItems":[{"id":"ITEM-1","itemData":{"abstract":"Wildfires create a myriad of environmental, social, and economic impacts. Knowledge of both short and long-term impacts of wildfire is essential for effective risk assessment, policy formulation, and wildfire management. The goal of this report is to assess the availability of information on a range of wildfire impacts from federal, state, and local sources and to characterize the nature of these impacts when they occur. We have found that data are summarized at the national and state levels for only a few categories (number of fires, acres burned, structures burned, and suppression cost), providing policy makers with an incomplete picture of the total impacts from wildfires. For individual large wildfires, our research has shown that information is available for a broad range of environmental, social, and economic impacts, well beyond what is summarized at the national or state levels. These indirect and continuing wildfire impacts can be substantial, particularly for large wildfires at the wildland/urban interface. Therefore, we suggest that more thorough data collection on the broad array of wildfire impacts, summarized at state and national levels, would provide policy makers with a more comprehensive understanding of wildfire impacts and ultimately serve to enhance current state and national risk assessment methods and wildfire management. In this report, we summarize the availability and nature of wildfire impact information from eight federal agencies involved in fire management, three states, and ten individual fires from the last three wildfire seasons (Figure 1). Research on data availability was conducted via a thorough review of information posted on the internet and detailed phone interviews with key personnel at federal, state, tribal, and local agencies. We focused on thirteen categories of environmental, social, and economic wildfire impacts (Table 1). Below, we highlight the findings from our research on wildfire impact data at federal, state, and case study levels","author":[{"dropping-particle":"","family":"Morton","given":"Douglas C","non-dropping-particle":"","parse-names":false,"suffix":""},{"dropping-particle":"","family":"Roessing","given":"Megan E","non-dropping-particle":"","parse-names":false,"suffix":""},{"dropping-particle":"","family":"Camp","given":"Ann E","non-dropping-particle":"","parse-names":false,"suffix":""},{"dropping-particle":"","family":"Tyrrell","given":"Mary L","non-dropping-particle":"","parse-names":false,"suffix":""}],"id":"ITEM-1","issued":{"date-parts":[["2003"]]},"page":"59","title":"Assessing the Environmental , Social , and Economic Impacts of Wildfire","type":"article-journal"},"uris":["http://www.mendeley.com/documents/?uuid=36af6ba5-b38a-4ea2-9af0-aa90f871b64c"]},{"id":"ITEM-2","itemData":{"DOI":"https://doi.org/10.1016/j.foreco.2012.10.050","ISSN":"0378-1127","abstract":"Extreme fire events, also referred to as “megafires,” are not uncommon events on a global scale; they tend to happen a steady frequency in different parts of the world, although, at a local or regional scale, they constitute unique and severe fire episodes. Even if there is not a complete agreement on the term, megafires often refers to those fire events that cause catastrophic damages in terms of human casualties, economic losses, or both. In this article we analyze some of the most damaging fire episodes in Europe in the last decades. Our analysis relates the events to existing conditions in terms of number of fires and burnt areas in the countries and regions where they occurred, showing that these large fire episodes do not follow the general trend of those variables and constitute outstanding critical events. Megafires are characterized on the basis of the meteorological and fire danger conditions prior to the event and those under which they develop. Impact is assessed in terms of total burnt area, estimates of economic losses, if available, and number of human casualties caused by the megafire event. We analyze fire-fighting means available for the extinction of each megafire, as reported in the annual reports of the European Commission, to determine if fire spread might have been related to lack of available means for initial control and extinction. All countries where the reported megafires took place are in fire prone areas where active fire campaigns take place every year. Our results determine that megafires are critical events that stand out with respect to the average conditions in the respective countries; in all cases, the impact of the fires set a record damage in the country or region where the megafire event took place. It is shown that, in the cases under study, megafires were driven by critical weather conditions that lead to a concentration of numerous large fires in time and space (fire clusters). It is shown that these megafire events occurred independently of the large expenditures in forest fire fighting means and increased preparedness in the countries where they took place. The simultaneity in fire ignitions and the rapid fire spread prevented efficient initial fire attacks. Therefore, megafires occur independently of the available fire means in the countries and are set under control only when the weather conditions improve and facilitate fire fighting. Our analysis supports a series of recommendations that are seek to promo…","author":[{"dropping-particle":"","family":"San-Miguel-Ayanz","given":"Jesús","non-dropping-particle":"","parse-names":false,"suffix":""},{"dropping-particle":"","family":"Moreno","given":"Jose Manuel","non-dropping-particle":"","parse-names":false,"suffix":""},{"dropping-particle":"","family":"Camia","given":"Andrea","non-dropping-particle":"","parse-names":false,"suffix":""}],"container-title":"Forest Ecology and Management","id":"ITEM-2","issued":{"date-parts":[["2013"]]},"page":"11-22","title":"Analysis of large fires in European Mediterranean landscapes: Lessons learned and perspectives","type":"article-journal","volume":"294"},"uris":["http://www.mendeley.com/documents/?uuid=52802472-eb84-4fcc-950d-a93b25e25988"]}],"mendeley":{"formattedCitation":"(Morton &lt;i&gt;et al.&lt;/i&gt;, 2003; San-Miguel-Ayanz, Moreno and Camia, 2013)","plainTextFormattedCitation":"(Morton et al., 2003; San-Miguel-Ayanz, Moreno and Camia, 2013)","previouslyFormattedCitation":"(Morton &lt;i&gt;et al.&lt;/i&gt;, 2003; San-Miguel-Ayanz, Moreno and Camia, 2013)"},"properties":{"noteIndex":0},"schema":"https://github.com/citation-style-language/schema/raw/master/csl-citation.json"}</w:instrText>
       </w:r>
       <w:r>
         <w:fldChar w:fldCharType="separate"/>
@@ -263,7 +1611,43 @@
         <w:rPr>
           <w:noProof/>
         </w:rPr>
-        <w:t xml:space="preserve">, 2003; Ganteaume </w:t>
+        <w:t>, 2003; San-Miguel-Ayanz, Moreno and Camia, 2013)</w:t>
+      </w:r>
+      <w:r>
+        <w:fldChar w:fldCharType="end"/>
+      </w:r>
+      <w:r>
+        <w:t xml:space="preserve">. </w:t>
+      </w:r>
+      <w:r>
+        <w:t xml:space="preserve">Furthermore, </w:t>
+      </w:r>
+      <w:r>
+        <w:t xml:space="preserve">the study shall provide insight into </w:t>
+      </w:r>
+      <w:r>
+        <w:t xml:space="preserve">how </w:t>
+      </w:r>
+      <w:r>
+        <w:t xml:space="preserve">the current rise </w:t>
+      </w:r>
+      <w:r>
+        <w:t xml:space="preserve">in temperature </w:t>
+      </w:r>
+      <w:r>
+        <w:fldChar w:fldCharType="begin" w:fldLock="1"/>
+      </w:r>
+      <w:r>
+        <w:instrText>ADDIN CSL_CITATION {"citationItems":[{"id":"ITEM-1","itemData":{"author":[{"dropping-particle":"","family":"Hartmann","given":"D.L.","non-dropping-particle":"","parse-names":false,"suffix":""},{"dropping-particle":"","family":"Klein Tank","given":"A.M.G.","non-dropping-particle":"","parse-names":false,"suffix":""},{"dropping-particle":"","family":"Rusticucci","given":"M.","non-dropping-particle":"","parse-names":false,"suffix":""},{"dropping-particle":"","family":"Alexander","given":"L.V.","non-dropping-particle":"","parse-names":false,"suffix":""},{"dropping-particle":"","family":"Brönnimann","given":"S.","non-dropping-particle":"","parse-names":false,"suffix":""},{"dropping-particle":"","family":"Charabi","given":"Y.","non-dropping-particle":"","parse-names":false,"suffix":""},{"dropping-particle":"","family":"Dentener, F.J. Dlugokencky","given":"E.J.","non-dropping-particle":"","parse-names":false,"suffix":""},{"dropping-particle":"","family":"Easterling","given":"D.R.","non-dropping-particle":"","parse-names":false,"suffix":""},{"dropping-particle":"","family":"Kaplan","given":"A.","non-dropping-particle":"","parse-names":false,"suffix":""},{"dropping-particle":"","family":"Soden","given":"B.J.","non-dropping-particle":"","parse-names":false,"suffix":""},{"dropping-particle":"","family":"Thorne","given":"P.W.","non-dropping-particle":"","parse-names":false,"suffix":""},{"dropping-particle":"","family":"Wild","given":"M.","non-dropping-particle":"","parse-names":false,"suffix":""},{"dropping-particle":"","family":"Zhai","given":"P.M.","non-dropping-particle":"","parse-names":false,"suffix":""}],"container-title":": Climate Change 2013: The Physical Science Basis. Contribution of Working Group I to the Fifth Assessment Report of the Intergovernmental Panel on Climate Change","editor":[{"dropping-particle":"","family":"Stocker","given":"T.F.","non-dropping-particle":"","parse-names":false,"suffix":""},{"dropping-particle":"","family":"Qin","given":"D.","non-dropping-particle":"","parse-names":false,"suffix":""},{"dropping-particle":"","family":"Plattner","given":"G.-K.","non-dropping-particle":"","parse-names":false,"suffix":""},{"dropping-particle":"","family":"Tignor","given":"M.","non-dropping-particle":"","parse-names":false,"suffix":""},{"dropping-particle":"","family":"Allen","given":"S.K.","non-dropping-particle":"","parse-names":false,"suffix":""},{"dropping-particle":"","family":"Boschung","given":"J.","non-dropping-particle":"","parse-names":false,"suffix":""},{"dropping-particle":"","family":"Nauels","given":"A.","non-dropping-particle":"","parse-names":false,"suffix":""},{"dropping-particle":"","family":"Xia","given":"Y.","non-dropping-particle":"","parse-names":false,"suffix":""},{"dropping-particle":"","family":"Bex","given":"V.","non-dropping-particle":"","parse-names":false,"suffix":""},{"dropping-particle":"","family":"Midgley","given":"P.M.","non-dropping-particle":"","parse-names":false,"suffix":""}],"id":"ITEM-1","issued":{"date-parts":[["2013"]]},"page":"159-255","publisher":"Cambridge University Press","publisher-place":"Cambridge, United Kingdom and New York, NY, US","title":"Observations: Atmosphere and Surface","type":"chapter"},"uris":["http://www.mendeley.com/documents/?uuid=07827c90-3b6f-44fa-98be-f87182b50a8f"]}],"mendeley":{"formattedCitation":"(Hartmann &lt;i&gt;et al.&lt;/i&gt;, 2013)","plainTextFormattedCitation":"(Hartmann et al., 2013)"},"properties":{"noteIndex":0},"schema":"https://github.com/citation-style-language/schema/raw/master/csl-citation.json"}</w:instrText>
+      </w:r>
+      <w:r>
+        <w:fldChar w:fldCharType="separate"/>
+      </w:r>
+      <w:r>
+        <w:rPr>
+          <w:noProof/>
+        </w:rPr>
+        <w:t xml:space="preserve">(Hartmann </w:t>
       </w:r>
       <w:r>
         <w:rPr>
@@ -282,1017 +1666,54 @@
         <w:fldChar w:fldCharType="end"/>
       </w:r>
       <w:r>
-        <w:t xml:space="preserve"> and </w:t>
-      </w:r>
-      <w:r>
-        <w:t xml:space="preserve">greatly </w:t>
-      </w:r>
-      <w:r>
-        <w:t xml:space="preserve">impact the health </w:t>
-      </w:r>
-      <w:r>
-        <w:t xml:space="preserve">of the respiratory system for a </w:t>
-      </w:r>
-      <w:r>
-        <w:t>short and long period of time</w:t>
-      </w:r>
-      <w:r>
-        <w:t xml:space="preserve"> </w:t>
-      </w:r>
-      <w:r>
-        <w:fldChar w:fldCharType="begin" w:fldLock="1"/>
-      </w:r>
-      <w:r>
-        <w:instrText>ADDIN CSL_CITATION {"citationItems":[{"id":"ITEM-1","itemData":{"DOI":"10.1289/ehp.1409277","ISSN":"0091-6765","abstract":"Background: Wildfire activity is predicted to increase in many parts of the world due to changes in temperature and precipitation patterns from global climate change. Wildfire smoke contains numerous hazardous air pollutants and many studies have documented population health effects from this exposure. Objectives: We aimed to assess the evidence of health effects from exposure to wildfire smoke and to identify susceptible populations. Methods: We reviewed the scientific literature for studies of wildfire smoke exposure on mortality and on respiratory, cardiovascular, mental, and perinatal health. Within those reviewed papers deemed to have minimal risk of bias, we assessed the coherence and consistency of findings. Discussion: Consistent evidence documents associations between wildfire smoke exposure and general respiratory health effects, specifically exacerbations of asthma and chronic obstructive pulmonary disease. Growing evidence suggests associations with increased risk of respiratory infections and all-cause mortality. Evidence for cardiovascular effects is mixed, but a few recent studies have reported associations for specific cardiovascular end points. Insufficient research exists to identify specific population subgroups that are more susceptible to wildfire smoke exposure. Conclusions: Consistent evidence from a large number of studies indicates that wildfire smoke exposure is associated with respiratory morbidity with growing evidence supporting an association with all-cause mortality. More research is needed to clarify which causes of mortality may be associated with wildfire smoke, whether cardiovascular outcomes are associated with wildfire smoke, and if certain populations are more susceptible.","author":[{"dropping-particle":"","family":"Reid","given":"Colleen E","non-dropping-particle":"","parse-names":false,"suffix":""},{"dropping-particle":"","family":"Brauer","given":"Michael","non-dropping-particle":"","parse-names":false,"suffix":""},{"dropping-particle":"","family":"Johnston","given":"Fay H","non-dropping-particle":"","parse-names":false,"suffix":""},{"dropping-particle":"","family":"Jerrett","given":"Michael","non-dropping-particle":"","parse-names":false,"suffix":""},{"dropping-particle":"","family":"Balmes","given":"John R","non-dropping-particle":"","parse-names":false,"suffix":""},{"dropping-particle":"","family":"Elliott","given":"Catherine T","non-dropping-particle":"","parse-names":false,"suffix":""}],"container-title":"Environmental Health Perspectives","id":"ITEM-1","issue":"9","issued":{"date-parts":[["2016","9"]]},"page":"1334-1343","publisher":"US DEPT HEALTH HUMAN SCIENCES PUBLIC HEALTH SCIENCE","publisher-place":"NATL INST HEALTH, NATL INST ENVIRONMENTAL HEALTH SCIENCES, PO BOX 12233, RES TRIANGLE PK, NC 27709-2233 USA","title":"Critical Review of Health Impacts of Wildfire Smoke Exposure","type":"article-journal","volume":"124"},"uris":["http://www.mendeley.com/documents/?uuid=079d43ec-1495-4429-8b7c-79191f9df036"]},{"id":"ITEM-2","itemData":{"DOI":"10.1016/j.scitotenv.2017.12.086","ISSN":"00489697","abstract":"The natural cycle of landscape fire maintains the ecological health of the land, yet adverse health effects associated with exposure to emissions from wildfire produce public health and clinical challenges. Systematic reviews conclude that a positive association exists between exposure to wildfire smoke or wildfire particulate matter (PM2.5) and all-cause mortality and respiratory morbidity. Respiratory morbidity includes asthma, chronic obstructive pulmonary disease (COPD), bronchitis and pneumonia. The epidemiological data linking wildfire smoke exposure to cardiovascular mortality and morbidity is mixed, and inconclusive. More studies are needed to define the risk for common and costly clinical cardiovascular outcomes. Susceptible populations include people with respiratory and possibly cardiovascular diseases, middle-aged and older adults, children, pregnant women and the fetus. The increasing frequency of large wildland fires, the expansion of the wildland-urban interface, the area between unoccupied land and human development; and an increasing and aging US. population are increasing the number of people at-risk from wildfire smoke, thus highlighting the necessity for broadening stakeholder cooperation to address the health effects of wildfire. While much is known, many questions remain and require further population-based, clinical and occupational health research. Health effects measured over much wider geographical areas and for longer periods time will better define the risk for adverse health outcomes, identify the sensitive populations and assess the influence of social factors on the relationship between exposure and health outcomes. Improving exposure models and access to large clinical databases foreshadow improved risk analysis facilitating more effective risk management. Fuel and smoke management remains an important component for protecting population health. Improved smoke forecasting and translation of environmental health science into communication of actionable information for use by public health officials, healthcare professionals and the public is needed to motivate behaviors that lower exposure and protect public health, particularly among those at high risk. Published by Elsevier B.V.","author":[{"dropping-particle":"","family":"Cascio","given":"Wayne E","non-dropping-particle":"","parse-names":false,"suffix":""}],"container-title":"Science of The Total Environment","id":"ITEM-2","issued":{"date-parts":[["2018","5"]]},"page":"586-595","publisher":"ELSEVIER SCIENCE BV","publisher-place":"PO BOX 211, 1000 AE AMSTERDAM, NETHERLANDS","title":"Wildland fire smoke and human health","type":"article-journal","volume":"624"},"uris":["http://www.mendeley.com/documents/?uuid=4a058765-b22a-4a12-9b96-262863b80840"]}],"mendeley":{"formattedCitation":"(Reid &lt;i&gt;et al.&lt;/i&gt;, 2016; Cascio, 2018)","plainTextFormattedCitation":"(Reid et al., 2016; Cascio, 2018)","previouslyFormattedCitation":"(Reid &lt;i&gt;et al.&lt;/i&gt;, 2016; Cascio, 2018)"},"properties":{"noteIndex":0},"schema":"https://github.com/citation-style-language/schema/raw/master/csl-citation.json"}</w:instrText>
-      </w:r>
-      <w:r>
-        <w:fldChar w:fldCharType="separate"/>
-      </w:r>
-      <w:r>
-        <w:rPr>
-          <w:noProof/>
-        </w:rPr>
-        <w:t xml:space="preserve">(Reid </w:t>
-      </w:r>
-      <w:r>
-        <w:rPr>
-          <w:i/>
-          <w:noProof/>
-        </w:rPr>
-        <w:t>et al.</w:t>
-      </w:r>
-      <w:r>
-        <w:rPr>
-          <w:noProof/>
-        </w:rPr>
-        <w:t>, 2016; Cascio, 2018)</w:t>
-      </w:r>
-      <w:r>
-        <w:fldChar w:fldCharType="end"/>
-      </w:r>
-      <w:r>
-        <w:t>.</w:t>
-      </w:r>
-      <w:r>
-        <w:t xml:space="preserve"> </w:t>
-      </w:r>
-      <w:r>
-        <w:t xml:space="preserve"> </w:t>
+        <w:t xml:space="preserve"> has impacted fire regimes in </w:t>
+      </w:r>
+      <w:r>
+        <w:t xml:space="preserve">European </w:t>
+      </w:r>
+      <w:r>
+        <w:t xml:space="preserve">countries with a temperate climate. </w:t>
       </w:r>
     </w:p>
     <w:p>
-      <w:pPr>
-        <w:rPr>
-          <w:b/>
-          <w:bCs/>
-        </w:rPr>
-      </w:pPr>
-      <w:r>
-        <w:rPr>
-          <w:b/>
-          <w:bCs/>
-        </w:rPr>
-        <w:t>OORZAKEN VAN VUUR BESPREKEN</w:t>
-      </w:r>
-    </w:p>
-    <w:p>
-      <w:pPr>
-        <w:rPr>
-          <w:b/>
-          <w:bCs/>
-        </w:rPr>
-      </w:pPr>
-      <w:r>
-        <w:t>Throughout the last</w:t>
-      </w:r>
-      <w:r>
-        <w:t xml:space="preserve"> century a rise of temperature </w:t>
-      </w:r>
-      <w:r>
-        <w:t xml:space="preserve">on a global scale </w:t>
-      </w:r>
-      <w:r>
-        <w:t>has been observed (with the mean temperature between 1986 to 2005 as a base temperature). This rise in temperature has been related to greenhouse gasses that are emitted by</w:t>
-      </w:r>
-      <w:r>
-        <w:t xml:space="preserve"> human activity</w:t>
-      </w:r>
-      <w:r>
-        <w:t>.</w:t>
-      </w:r>
-      <w:r>
-        <w:t xml:space="preserve"> The effect</w:t>
-      </w:r>
-      <w:r>
-        <w:t>s of th</w:t>
-      </w:r>
-      <w:r>
-        <w:t>is</w:t>
-      </w:r>
-      <w:r>
-        <w:t xml:space="preserve"> </w:t>
-      </w:r>
-      <w:r>
-        <w:t>phenomenon</w:t>
-      </w:r>
-      <w:r>
-        <w:t xml:space="preserve"> </w:t>
-      </w:r>
-      <w:r>
-        <w:t xml:space="preserve">has on the atmospheric and biochemical cycles </w:t>
-      </w:r>
-      <w:r>
-        <w:fldChar w:fldCharType="begin" w:fldLock="1"/>
-      </w:r>
-      <w:r>
-        <w:instrText>ADDIN CSL_CITATION {"citationItems":[{"id":"ITEM-1","itemData":{"author":[{"dropping-particle":"","family":"Hartmann","given":"D.L.","non-dropping-particle":"","parse-names":false,"suffix":""},{"dropping-particle":"","family":"Klein Tank","given":"A.M.G.","non-dropping-particle":"","parse-names":false,"suffix":""},{"dropping-particle":"","family":"Rusticucci","given":"M.","non-dropping-particle":"","parse-names":false,"suffix":""},{"dropping-particle":"","family":"Alexander","given":"L.V.","non-dropping-particle":"","parse-names":false,"suffix":""},{"dropping-particle":"","family":"Brönnimann","given":"S.","non-dropping-particle":"","parse-names":false,"suffix":""},{"dropping-particle":"","family":"Charabi","given":"Y.","non-dropping-particle":"","parse-names":false,"suffix":""},{"dropping-particle":"","family":"Dentener, F.J. Dlugokencky","given":"E.J.","non-dropping-particle":"","parse-names":false,"suffix":""},{"dropping-particle":"","family":"Easterling","given":"D.R.","non-dropping-particle":"","parse-names":false,"suffix":""},{"dropping-particle":"","family":"Kaplan","given":"A.","non-dropping-particle":"","parse-names":false,"suffix":""},{"dropping-particle":"","family":"Soden","given":"B.J.","non-dropping-particle":"","parse-names":false,"suffix":""},{"dropping-particle":"","family":"Thorne","given":"P.W.","non-dropping-particle":"","parse-names":false,"suffix":""},{"dropping-particle":"","family":"Wild","given":"M.","non-dropping-particle":"","parse-names":false,"suffix":""},{"dropping-particle":"","family":"Zhai","given":"P.M.","non-dropping-particle":"","parse-names":false,"suffix":""}],"container-title":": Climate Change 2013: The Physical Science Basis. Contribution of Working Group I to the Fifth Assessment Report of the Intergovernmental Panel on Climate Change","editor":[{"dropping-particle":"","family":"Stocker","given":"T.F.","non-dropping-particle":"","parse-names":false,"suffix":""},{"dropping-particle":"","family":"Qin","given":"D.","non-dropping-particle":"","parse-names":false,"suffix":""},{"dropping-particle":"","family":"Plattner","given":"G.-K.","non-dropping-particle":"","parse-names":false,"suffix":""},{"dropping-particle":"","family":"Tignor","given":"M.","non-dropping-particle":"","parse-names":false,"suffix":""},{"dropping-particle":"","family":"Allen","given":"S.K.","non-dropping-particle":"","parse-names":false,"suffix":""},{"dropping-particle":"","family":"Boschung","given":"J.","non-dropping-particle":"","parse-names":false,"suffix":""},{"dropping-particle":"","family":"Nauels","given":"A.","non-dropping-particle":"","parse-names":false,"suffix":""},{"dropping-particle":"","family":"Xia","given":"Y.","non-dropping-particle":"","parse-names":false,"suffix":""},{"dropping-particle":"","family":"Bex","given":"V.","non-dropping-particle":"","parse-names":false,"suffix":""},{"dropping-particle":"","family":"Midgley","given":"P.M.","non-dropping-particle":"","parse-names":false,"suffix":""}],"id":"ITEM-1","issued":{"date-parts":[["2013"]]},"page":"159-255","publisher":"Cambridge University Press","publisher-place":"Cambridge, United Kingdom and New York, NY, US","title":"Observations: Atmosphere and Surface","type":"chapter"},"uris":["http://www.mendeley.com/documents/?uuid=07827c90-3b6f-44fa-98be-f87182b50a8f"]}],"mendeley":{"formattedCitation":"(Hartmann &lt;i&gt;et al.&lt;/i&gt;, 2013)","plainTextFormattedCitation":"(Hartmann et al., 2013)","previouslyFormattedCitation":"(Hartmann &lt;i&gt;et al.&lt;/i&gt;, 2013)"},"properties":{"noteIndex":0},"schema":"https://github.com/citation-style-language/schema/raw/master/csl-citation.json"}</w:instrText>
-      </w:r>
-      <w:r>
-        <w:fldChar w:fldCharType="separate"/>
-      </w:r>
-      <w:r>
-        <w:rPr>
-          <w:noProof/>
-        </w:rPr>
-        <w:t xml:space="preserve">(Hartmann </w:t>
-      </w:r>
-      <w:r>
-        <w:rPr>
-          <w:i/>
-          <w:noProof/>
-        </w:rPr>
-        <w:t>et al.</w:t>
-      </w:r>
-      <w:r>
-        <w:rPr>
-          <w:noProof/>
-        </w:rPr>
-        <w:t>, 2013)</w:t>
-      </w:r>
-      <w:r>
-        <w:fldChar w:fldCharType="end"/>
-      </w:r>
-      <w:r>
-        <w:t>.</w:t>
-      </w:r>
-      <w:r>
-        <w:t xml:space="preserve"> </w:t>
-      </w:r>
-      <w:r>
-        <w:t xml:space="preserve">It is also </w:t>
-      </w:r>
-      <w:r>
-        <w:t xml:space="preserve">going to affect </w:t>
-      </w:r>
-      <w:r>
-        <w:t>various</w:t>
-      </w:r>
-      <w:r>
-        <w:t xml:space="preserve"> fire regimes around the world</w:t>
-      </w:r>
-      <w:r>
-        <w:t>.</w:t>
-      </w:r>
-      <w:r>
-        <w:t xml:space="preserve"> The effects of climate change will </w:t>
-      </w:r>
-      <w:r>
-        <w:t xml:space="preserve">impact </w:t>
-      </w:r>
-      <w:r>
-        <w:t>the burning seasons</w:t>
-      </w:r>
-      <w:r>
-        <w:t>. They</w:t>
-      </w:r>
-      <w:r>
-        <w:t xml:space="preserve"> are </w:t>
-      </w:r>
-      <w:r>
-        <w:t xml:space="preserve">going to be longer and the </w:t>
-      </w:r>
-      <w:r>
-        <w:t xml:space="preserve">frequency of is increasing over the 21th century </w:t>
-      </w:r>
-      <w:r>
-        <w:fldChar w:fldCharType="begin" w:fldLock="1"/>
-      </w:r>
-      <w:r>
-        <w:instrText>ADDIN CSL_CITATION {"citationItems":[{"id":"ITEM-1","itemData":{"DOI":"10.1071/WF08187","ISSN":"1049-8001","abstract":"Wildland fire is a global phenomenon, and a result of interactions between climate–weather, fuels and people. Our climate is changing rapidly primarily through the release of greenhouse gases that may have profound and possibly unexpected impacts on global fire activity. The present paper reviews the current understanding of what the future may bring with respect to wildland fire and discusses future options for research and management. To date, research suggests a general increase in area burned and fire occurrence but there is a lot of spatial variability, with some areas of no change or even decreases in area burned and occurrence. Fire seasons are lengthening for temperate and boreal regions and this trend should continue in a warmer world. Future trends of fire severity and intensity are difficult to determine owing to the complex and non-linear interactions between weather, vegetation and people. Improved fire data are required along with continued global studies that dynamically include weather, vegetation, people, and other disturbances. Lastly, we need more research on the role of policy, practices and human behaviour because most of the global fire activity is directly attributable to people.","author":[{"dropping-particle":"","family":"Flannigan","given":"Mike D","non-dropping-particle":"","parse-names":false,"suffix":""},{"dropping-particle":"","family":"Krawchuk","given":"Meg A","non-dropping-particle":"","parse-names":false,"suffix":""},{"dropping-particle":"","family":"Groot","given":"William J","non-dropping-particle":"de","parse-names":false,"suffix":""},{"dropping-particle":"","family":"Wotton","given":"B Mike","non-dropping-particle":"","parse-names":false,"suffix":""},{"dropping-particle":"","family":"Gowman","given":"Lynn M","non-dropping-particle":"","parse-names":false,"suffix":""}],"container-title":"International Journal of Wildland Fire","id":"ITEM-1","issue":"5","issued":{"date-parts":[["2009"]]},"page":"483","publisher":"CSIRO PUBLISHING","publisher-place":"UNIPARK, BLDG 1, LEVEL 1, 195 WELLINGTON RD, LOCKED BAG 10, CLAYTON, VIC 3168, AUSTRALIA","title":"Implications of changing climate for global wildland fire","type":"article-journal","volume":"18"},"uris":["http://www.mendeley.com/documents/?uuid=1020053f-e9fa-4e5c-b754-b43d04b7fbe0"]}],"mendeley":{"formattedCitation":"(Flannigan &lt;i&gt;et al.&lt;/i&gt;, 2009)","plainTextFormattedCitation":"(Flannigan et al., 2009)","previouslyFormattedCitation":"(Flannigan &lt;i&gt;et al.&lt;/i&gt;, 2009)"},"properties":{"noteIndex":0},"schema":"https://github.com/citation-style-language/schema/raw/master/csl-citation.json"}</w:instrText>
-      </w:r>
-      <w:r>
-        <w:fldChar w:fldCharType="separate"/>
-      </w:r>
-      <w:r>
-        <w:rPr>
-          <w:noProof/>
-        </w:rPr>
-        <w:t xml:space="preserve">(Flannigan </w:t>
-      </w:r>
-      <w:r>
-        <w:rPr>
-          <w:i/>
-          <w:noProof/>
-        </w:rPr>
-        <w:t>et al.</w:t>
-      </w:r>
-      <w:r>
-        <w:rPr>
-          <w:noProof/>
-        </w:rPr>
-        <w:t>, 2009)</w:t>
-      </w:r>
-      <w:r>
-        <w:fldChar w:fldCharType="end"/>
-      </w:r>
-      <w:r>
-        <w:t>.</w:t>
-      </w:r>
-      <w:r>
-        <w:t xml:space="preserve"> </w:t>
-      </w:r>
-      <w:r>
-        <w:t xml:space="preserve">Furthermore, </w:t>
-      </w:r>
-      <w:r>
-        <w:t xml:space="preserve">potential of the fire is going to increase and even be amplified by the landcover as a response to the warmer and drier climate </w:t>
-      </w:r>
-      <w:r>
-        <w:fldChar w:fldCharType="begin" w:fldLock="1"/>
-      </w:r>
-      <w:r>
-        <w:instrText>ADDIN CSL_CITATION {"citationItems":[{"id":"ITEM-1","itemData":{"DOI":"https://doi.org/10.1016/j.foreco.2009.09.002","ISSN":"0378-1127","abstract":"The trend in global wildfire potential under the climate change due to the greenhouse effect is investigated. Fire potential is measured by the Keetch-Byram Drought Index (KBDI), which is calculated using the observed maximum temperature and precipitation and projected changes at the end of this century (2070–2100) by general circulation models (GCMs) for present and future climate conditions, respectively. It is shown that future wildfire potential increases significantly in the United States, South America, central Asia, southern Europe, southern Africa, and Australia. Fire potential moves up by one level in these regions, from currently low to future moderate potential or from moderate to high potential. Relative changes are the largest and smallest in southern Europe and Australia, respectively. The period with the KBDI greater than 400 (a simple definition for fire season in this study) becomes a few months longer. The increased fire potential is mainly caused by warming in the U.S., South America, and Australia and by the combination of warming and drying in the other regions. Sensitivity analysis shows that future fire potential depends on many factors such as climate model and emission scenario used for climate change projection. The results suggest dramatic increases in wildfire potential that will require increased future resources and management efforts for disaster prevention and recovery.","author":[{"dropping-particle":"","family":"Liu","given":"Yongqiang","non-dropping-particle":"","parse-names":false,"suffix":""},{"dropping-particle":"","family":"Stanturf","given":"John","non-dropping-particle":"","parse-names":false,"suffix":""},{"dropping-particle":"","family":"Goodrick","given":"Scott","non-dropping-particle":"","parse-names":false,"suffix":""}],"container-title":"Forest Ecology and Management","id":"ITEM-1","issue":"4","issued":{"date-parts":[["2010"]]},"page":"685-697","title":"Trends in global wildfire potential in a changing climate","type":"article-journal","volume":"259"},"uris":["http://www.mendeley.com/documents/?uuid=470e892c-d904-4205-88b2-9d85e0f3aaec"]}],"mendeley":{"formattedCitation":"(Liu, Stanturf and Goodrick, 2010)","plainTextFormattedCitation":"(Liu, Stanturf and Goodrick, 2010)","previouslyFormattedCitation":"(Liu, Stanturf and Goodrick, 2010)"},"properties":{"noteIndex":0},"schema":"https://github.com/citation-style-language/schema/raw/master/csl-citation.json"}</w:instrText>
-      </w:r>
-      <w:r>
-        <w:fldChar w:fldCharType="separate"/>
-      </w:r>
-      <w:r>
-        <w:rPr>
-          <w:noProof/>
-        </w:rPr>
-        <w:t>(Liu, Stanturf and Goodrick, 2010)</w:t>
-      </w:r>
-      <w:r>
-        <w:fldChar w:fldCharType="end"/>
+      <w:r>
+        <w:t xml:space="preserve">The study provides new insights about when fires are burning, where they are burning, on what kind of natural land cover </w:t>
+      </w:r>
+      <w:r>
+        <w:t xml:space="preserve">they </w:t>
+      </w:r>
+      <w:r>
+        <w:t xml:space="preserve">are burning and if </w:t>
+      </w:r>
+      <w:r>
+        <w:t xml:space="preserve">there are </w:t>
+      </w:r>
+      <w:r>
+        <w:t>reoccurring</w:t>
+      </w:r>
+      <w:r>
+        <w:t xml:space="preserve"> temporal </w:t>
+      </w:r>
+      <w:r>
+        <w:t xml:space="preserve">cycles observed </w:t>
+      </w:r>
+      <w:r>
+        <w:t>in the Netherlands</w:t>
+      </w:r>
+      <w:r>
+        <w:t xml:space="preserve">. Furthermore, it presents </w:t>
+      </w:r>
+      <w:r>
+        <w:t>a spatial aspect such as</w:t>
+      </w:r>
+      <w:r>
+        <w:t xml:space="preserve"> the Natura 2000 a</w:t>
+      </w:r>
+      <w:r>
+        <w:t>reas, to observe how these policy are influencing fire regimes</w:t>
       </w:r>
       <w:r>
         <w:t xml:space="preserve">. </w:t>
-      </w:r>
-    </w:p>
-    <w:p>
-      <w:r>
-        <w:t xml:space="preserve">Climate change effects </w:t>
-      </w:r>
-      <w:r>
-        <w:t xml:space="preserve">various fire regimes </w:t>
-      </w:r>
-      <w:r>
-        <w:t>all over the world, including Europe, Currently,</w:t>
-      </w:r>
-      <w:r>
-        <w:t xml:space="preserve"> around </w:t>
-      </w:r>
-      <w:r>
-        <w:t xml:space="preserve">70% of the fires </w:t>
-      </w:r>
-      <w:r>
-        <w:t xml:space="preserve">and 85% of the burned surface area </w:t>
-      </w:r>
-      <w:r>
-        <w:t xml:space="preserve">in </w:t>
-      </w:r>
-      <w:r>
-        <w:t xml:space="preserve">are </w:t>
-      </w:r>
-      <w:r>
-        <w:t>in the Mediterranean Regio</w:t>
-      </w:r>
-      <w:r>
-        <w:t>n</w:t>
-      </w:r>
-      <w:r>
-        <w:t xml:space="preserve"> in Europe</w:t>
-      </w:r>
-      <w:r>
-        <w:t xml:space="preserve">. Therefore, is the Mediterranean area </w:t>
-      </w:r>
-      <w:r>
-        <w:t xml:space="preserve">extensively researched </w:t>
-      </w:r>
-      <w:r>
-        <w:t>by various researchers</w:t>
-      </w:r>
-      <w:r>
-        <w:t xml:space="preserve"> </w:t>
-      </w:r>
-      <w:r>
-        <w:fldChar w:fldCharType="begin" w:fldLock="1"/>
-      </w:r>
-      <w:r>
-        <w:instrText>ADDIN CSL_CITATION {"citationItems":[{"id":"ITEM-1","itemData":{"DOI":"https://doi.org/10.1016/j.foreco.2012.03.003","ISSN":"0378-1127","abstract":"Fire occurrence, which results from the presence of an ignition source and the conditions for a fire to spread, is an essential component of fire risk assessment. In this paper, we present and compare the results of the application of two different methods to identify the main structural factors that explain the likelihood of fire occurrence at European scale. Data on the number of fires for the countries of the European Mediterranean region during the main fire season (June–September) were obtained from the European Fire Database of the European Forest Fire Information System. Fire density (number of fires/km2) was estimated based on interpolation techniques and was used as the dependent variable in the model. As predictors, different physical, socio-economic and demographic variables were selected based on their potential influence in fire occurrence and on their availability at the European level. Two different methods were applied for the analysis: traditional Multiple Linear Regression and Random Forest, the latter being a non-parametric alternative based on an ensemble of classification and regression trees. The predictive ability of the two models, the variables selected by each method and their level of importance were compared and the potential implications to forest management and fire prevention were discussed. The Random Forest model showed a higher predictive ability than Multiple Linear Regression. Furthermore, the analysis of the residuals also indicated a better performance of the Random Forest model, showing that this method has potentiality to be applied in the assessment of fire-related phenomena at a broad scale. Some of the variables selected are common to both models; precipitation and soil moisture seem to influence fire occurrence to a large extent. Unemployment rate, livestock density and density of local roads were also found significant by both methods. Maps of the likelihood of fire occurrence were obtained from each method at 10km resolution, based on the selected variables. Both models show that the spatial distribution of fire occurrence likelihood is highly variable in this region: highest fire likelihood is prevalent in the northwest region of the Iberian Peninsula and southern Italy, whereas it is low in northern France, northeast Italy and north of Greece. In the most fire-prone areas, preventive measures could be implemented, associated to the factors identified by both models.","author":[{"dropping-particle":"","family":"Oliveira","given":"Sandra","non-dropping-particle":"","parse-names":false,"suffix":""},{"dropping-particle":"","family":"Oehler","given":"Friderike","non-dropping-particle":"","parse-names":false,"suffix":""},{"dropping-particle":"","family":"San-Miguel-Ayanz","given":"Jesús","non-dropping-particle":"","parse-names":false,"suffix":""},{"dropping-particle":"","family":"Camia","given":"Andrea","non-dropping-particle":"","parse-names":false,"suffix":""},{"dropping-particle":"","family":"Pereira","given":"José M C","non-dropping-particle":"","parse-names":false,"suffix":""}],"container-title":"Forest Ecology and Management","id":"ITEM-1","issued":{"date-parts":[["2012"]]},"page":"117-129","title":"Modeling spatial patterns of fire occurrence in Mediterranean Europe using Multiple Regression and Random Forest","type":"article-journal","volume":"275"},"uris":["http://www.mendeley.com/documents/?uuid=ff54fad5-2ad1-48e8-8a3f-0a7f2609de59"]},{"id":"ITEM-2","itemData":{"author":[{"dropping-particle":"","family":"San-Miguel-Ayanz","given":"J","non-dropping-particle":"","parse-names":false,"suffix":""},{"dropping-particle":"","family":"Camia","given":"A","non-dropping-particle":"","parse-names":false,"suffix":""}],"container-title":"Mapping the impacts of natural hazards and technological accidents in Europe: an overview of the last decade’.(Eds A Wehrli, J Herkendell, A Jol) EEA Technical Report N","id":"ITEM-2","issued":{"date-parts":[["2010"]]},"page":"47-53","title":"Forest fires","type":"article-journal","volume":"13"},"uris":["http://www.mendeley.com/documents/?uuid=fbbe89ea-83bf-4804-8631-ed0d7408a19a"]},{"id":"ITEM-3","itemData":{"DOI":"10.1007/s00267-012-9961-z","ISSN":"0364-152X","abstract":"Knowledge of the causes of forest fires, and of the main driving factors of ignition, is an indispensable step towards effective fire prevention policies. This study analyses the factors driving forest fire ignition in the Mediterranean region including the most common human and environmental factors used for modelling in the European context. Fire ignition factors are compared to spatial and temporal variations of fire occurrence in the region, then are compared to results obtained in other areas of the world, with a special focus on North America (US and Canada) where a significant number of studies has been carried out on this topic. The causes of forest fires are varied and their distribution differs among countries, but may also differ spatially and temporally within the same country. In Europe, and especially in the Mediterranean basin, fires are mostly human-caused mainly due arson. The distance to transport networks and the distance to urban or recreation areas are among the most frequently used human factors in modelling exercises and the Wildland-Urban Interface is increasingly taken into account in the modelling of fire occurrence. Depending on the socio-economic context of the region concerned, factors such as the unemployment rate or variables linked to agricultural activity can explain the ignition of intentional and unintentional fires. Regarding environmental factors, those related to weather, fuel and topography are the most significant drivers of ignition of forest fires, especially in Mediterranean-type regions. For both human and lightning-caused fires, there is a geographical gradient of fire ignition, mainly due to variations in climate and fuel composition but also to population density for instance. The timing of fires depends on their causes. In populated areas, the timing of human-caused fires is closely linked to human activities and peaks in the afternoon whereas, in remote areas, the timing of lightning-caused fires is more linked to weather conditions and the season, with most such fires occurring in summer.","author":[{"dropping-particle":"","family":"Ganteaume","given":"Anne","non-dropping-particle":"","parse-names":false,"suffix":""},{"dropping-particle":"","family":"Camia","given":"Andrea","non-dropping-particle":"","parse-names":false,"suffix":""},{"dropping-particle":"","family":"Jappiot","given":"Marielle","non-dropping-particle":"","parse-names":false,"suffix":""},{"dropping-particle":"","family":"San-Miguel-Ayanz","given":"Jesus","non-dropping-particle":"","parse-names":false,"suffix":""},{"dropping-particle":"","family":"Long-Fournel","given":"Marlène","non-dropping-particle":"","parse-names":false,"suffix":""},{"dropping-particle":"","family":"Lampin","given":"Corinne","non-dropping-particle":"","parse-names":false,"suffix":""}],"container-title":"Environmental Management","id":"ITEM-3","issue":"3","issued":{"date-parts":[["2013","3","21"]]},"page":"651-662","publisher":"SPRINGER","publisher-place":"ONE NEW YORK PLAZA, SUITE 4600, NEW YORK, NY, UNITED STATES","title":"A Review of the Main Driving Factors of Forest Fire Ignition Over Europe","type":"article-journal","volume":"51"},"uris":["http://www.mendeley.com/documents/?uuid=e0d56085-65d2-483b-b8dc-e7c209f024da"]}],"mendeley":{"formattedCitation":"(San-Miguel-Ayanz and Camia, 2010; Oliveira &lt;i&gt;et al.&lt;/i&gt;, 2012; Ganteaume &lt;i&gt;et al.&lt;/i&gt;, 2013)","plainTextFormattedCitation":"(San-Miguel-Ayanz and Camia, 2010; Oliveira et al., 2012; Ganteaume et al., 2013)","previouslyFormattedCitation":"(San-Miguel-Ayanz and Camia, 2010; Oliveira &lt;i&gt;et al.&lt;/i&gt;, 2012; Ganteaume &lt;i&gt;et al.&lt;/i&gt;, 2013)"},"properties":{"noteIndex":0},"schema":"https://github.com/citation-style-language/schema/raw/master/csl-citation.json"}</w:instrText>
-      </w:r>
-      <w:r>
-        <w:fldChar w:fldCharType="separate"/>
-      </w:r>
-      <w:r>
-        <w:rPr>
-          <w:noProof/>
-        </w:rPr>
-        <w:t xml:space="preserve">(San-Miguel-Ayanz and Camia, 2010; Oliveira </w:t>
-      </w:r>
-      <w:r>
-        <w:rPr>
-          <w:i/>
-          <w:noProof/>
-        </w:rPr>
-        <w:t>et al.</w:t>
-      </w:r>
-      <w:r>
-        <w:rPr>
-          <w:noProof/>
-        </w:rPr>
-        <w:t xml:space="preserve">, 2012; Ganteaume </w:t>
-      </w:r>
-      <w:r>
-        <w:rPr>
-          <w:i/>
-          <w:noProof/>
-        </w:rPr>
-        <w:t>et al.</w:t>
-      </w:r>
-      <w:r>
-        <w:rPr>
-          <w:noProof/>
-        </w:rPr>
-        <w:t>, 2013)</w:t>
-      </w:r>
-      <w:r>
-        <w:fldChar w:fldCharType="end"/>
-      </w:r>
-      <w:r>
-        <w:t>.</w:t>
-      </w:r>
-      <w:r>
-        <w:t xml:space="preserve"> </w:t>
-      </w:r>
-      <w:r>
-        <w:t xml:space="preserve">The effect of climate </w:t>
-      </w:r>
-      <w:r>
-        <w:t xml:space="preserve">change </w:t>
-      </w:r>
-      <w:r>
-        <w:t xml:space="preserve">is causing </w:t>
-      </w:r>
-      <w:r>
-        <w:t>that some regions are going to</w:t>
-      </w:r>
-      <w:r>
-        <w:t xml:space="preserve"> </w:t>
-      </w:r>
-      <w:r>
-        <w:t xml:space="preserve">experience a higher </w:t>
-      </w:r>
-      <w:r>
-        <w:t xml:space="preserve">frequency of wildfires and </w:t>
-      </w:r>
-      <w:r>
-        <w:t xml:space="preserve">an </w:t>
-      </w:r>
-      <w:r>
-        <w:t>increase intensity and size</w:t>
-      </w:r>
-      <w:r>
-        <w:t>, because the drier</w:t>
-      </w:r>
-      <w:r>
-        <w:t xml:space="preserve"> periods and the fire seasons are going to be longer</w:t>
-      </w:r>
-      <w:r>
-        <w:t xml:space="preserve"> </w:t>
-      </w:r>
-      <w:r>
-        <w:fldChar w:fldCharType="begin" w:fldLock="1"/>
-      </w:r>
-      <w:r>
-        <w:instrText>ADDIN CSL_CITATION {"citationItems":[{"id":"ITEM-1","itemData":{"DOI":"https://doi.org/10.1016/j.foreco.2012.10.050","ISSN":"0378-1127","abstract":"Extreme fire events, also referred to as “megafires,” are not uncommon events on a global scale; they tend to happen a steady frequency in different parts of the world, although, at a local or regional scale, they constitute unique and severe fire episodes. Even if there is not a complete agreement on the term, megafires often refers to those fire events that cause catastrophic damages in terms of human casualties, economic losses, or both. In this article we analyze some of the most damaging fire episodes in Europe in the last decades. Our analysis relates the events to existing conditions in terms of number of fires and burnt areas in the countries and regions where they occurred, showing that these large fire episodes do not follow the general trend of those variables and constitute outstanding critical events. Megafires are characterized on the basis of the meteorological and fire danger conditions prior to the event and those under which they develop. Impact is assessed in terms of total burnt area, estimates of economic losses, if available, and number of human casualties caused by the megafire event. We analyze fire-fighting means available for the extinction of each megafire, as reported in the annual reports of the European Commission, to determine if fire spread might have been related to lack of available means for initial control and extinction. All countries where the reported megafires took place are in fire prone areas where active fire campaigns take place every year. Our results determine that megafires are critical events that stand out with respect to the average conditions in the respective countries; in all cases, the impact of the fires set a record damage in the country or region where the megafire event took place. It is shown that, in the cases under study, megafires were driven by critical weather conditions that lead to a concentration of numerous large fires in time and space (fire clusters). It is shown that these megafire events occurred independently of the large expenditures in forest fire fighting means and increased preparedness in the countries where they took place. The simultaneity in fire ignitions and the rapid fire spread prevented efficient initial fire attacks. Therefore, megafires occur independently of the available fire means in the countries and are set under control only when the weather conditions improve and facilitate fire fighting. Our analysis supports a series of recommendations that are seek to promo…","author":[{"dropping-particle":"","family":"San-Miguel-Ayanz","given":"Jesús","non-dropping-particle":"","parse-names":false,"suffix":""},{"dropping-particle":"","family":"Moreno","given":"Jose Manuel","non-dropping-particle":"","parse-names":false,"suffix":""},{"dropping-particle":"","family":"Camia","given":"Andrea","non-dropping-particle":"","parse-names":false,"suffix":""}],"container-title":"Forest Ecology and Management","id":"ITEM-1","issued":{"date-parts":[["2013"]]},"page":"11-22","title":"Analysis of large fires in European Mediterranean landscapes: Lessons learned and perspectives","type":"article-journal","volume":"294"},"uris":["http://www.mendeley.com/documents/?uuid=52802472-eb84-4fcc-950d-a93b25e25988"]}],"mendeley":{"formattedCitation":"(San-Miguel-Ayanz, Moreno and Camia, 2013)","plainTextFormattedCitation":"(San-Miguel-Ayanz, Moreno and Camia, 2013)","previouslyFormattedCitation":"(San-Miguel-Ayanz, Moreno and Camia, 2013)"},"properties":{"noteIndex":0},"schema":"https://github.com/citation-style-language/schema/raw/master/csl-citation.json"}</w:instrText>
-      </w:r>
-      <w:r>
-        <w:fldChar w:fldCharType="separate"/>
-      </w:r>
-      <w:r>
-        <w:rPr>
-          <w:noProof/>
-        </w:rPr>
-        <w:t>(San-Miguel-Ayanz, Moreno and Camia, 2013)</w:t>
-      </w:r>
-      <w:r>
-        <w:fldChar w:fldCharType="end"/>
-      </w:r>
-      <w:r>
-        <w:t>.</w:t>
-      </w:r>
-      <w:r>
-        <w:t xml:space="preserve"> </w:t>
-      </w:r>
-      <w:r>
-        <w:fldChar w:fldCharType="begin" w:fldLock="1"/>
-      </w:r>
-      <w:r>
-        <w:instrText>ADDIN CSL_CITATION {"citationItems":[{"id":"ITEM-1","itemData":{"DOI":"https://doi.org/10.1016/j.gloenvcha.2012.11.009","ISSN":"0959-3780","abstract":"To better prioritise adaptation strategies to a changing climate that are currently being developed, there is a need for quantitative regional level assessments that are systematic and comparable across multiple weather hazards. This study presents an indicator-based impact assessment framework at NUTS-2 level for the European Union that quantifies potential regional changes in weather-related hazards: heat stress in relation to human health, river flood risk, and forest fire risk. This is done by comparing the current (baseline) situation with two future time periods, 2011–2040 and 2041–2070. The indicator values for the baseline period are validated against observed impact data. For each hazard, the method integrates outcomes of a set of coherent high-resolution regional climate models from the ENSEMBLES project based on the SRES A1B emission scenario, with current and projected non-climatic drivers of risk, such as land use and socio-economic change. An index of regional adaptive capacity has been developed and compared with overall hazard impact in order to identify the potentially most vulnerable regions in Europe. The results show strongest increases in impacts for heat stress, followed by forest fire risk, while for flood risk the sign and magnitude of change vary across regions. A major difference with previous studies is that heat stress risk could increase most in central Europe, which is due to the ageing population there. An overall assessment combining the three hazards shows a clear trend towards increasing impact from climaterelated natural hazards for most parts of Europe, but hotspot regions are found in eastern and southern Europe due to their low adaptive capacities. This spatially explicit assessment can serve as a basis for discussing climate adaptation mainstreaming, and priorities for regional development in the EU.","author":[{"dropping-particle":"","family":"Lung","given":"Tobias","non-dropping-particle":"","parse-names":false,"suffix":""},{"dropping-particle":"","family":"Lavalle","given":"Carlo","non-dropping-particle":"","parse-names":false,"suffix":""},{"dropping-particle":"","family":"Hiederer","given":"Roland","non-dropping-particle":"","parse-names":false,"suffix":""},{"dropping-particle":"","family":"Dosio","given":"Alessandro","non-dropping-particle":"","parse-names":false,"suffix":""},{"dropping-particle":"","family":"Bouwer","given":"Laurens M","non-dropping-particle":"","parse-names":false,"suffix":""}],"container-title":"Global Environmental Change","id":"ITEM-1","issue":"2","issued":{"date-parts":[["2013"]]},"page":"522-536","title":"A multi-hazard regional level impact assessment for Europe combining indicators of climatic and non-climatic change","type":"article-journal","volume":"23"},"uris":["http://www.mendeley.com/documents/?uuid=02c9fe1d-baf6-4240-acfe-4027d8d96ba3"]}],"mendeley":{"formattedCitation":"(Lung &lt;i&gt;et al.&lt;/i&gt;, 2013)","manualFormatting":"Lung et al. (2013)","plainTextFormattedCitation":"(Lung et al., 2013)","previouslyFormattedCitation":"(Lung &lt;i&gt;et al.&lt;/i&gt;, 2013)"},"properties":{"noteIndex":0},"schema":"https://github.com/citation-style-language/schema/raw/master/csl-citation.json"}</w:instrText>
-      </w:r>
-      <w:r>
-        <w:fldChar w:fldCharType="separate"/>
-      </w:r>
-      <w:r>
-        <w:rPr>
-          <w:noProof/>
-        </w:rPr>
-        <w:t xml:space="preserve">Lung </w:t>
-      </w:r>
-      <w:r>
-        <w:rPr>
-          <w:i/>
-          <w:noProof/>
-        </w:rPr>
-        <w:t>et al.</w:t>
-      </w:r>
-      <w:r>
-        <w:rPr>
-          <w:noProof/>
-        </w:rPr>
-        <w:t xml:space="preserve"> </w:t>
-      </w:r>
-      <w:r>
-        <w:rPr>
-          <w:noProof/>
-        </w:rPr>
-        <w:t>(</w:t>
-      </w:r>
-      <w:r>
-        <w:rPr>
-          <w:noProof/>
-        </w:rPr>
-        <w:t>2013)</w:t>
-      </w:r>
-      <w:r>
-        <w:fldChar w:fldCharType="end"/>
-      </w:r>
-      <w:r>
-        <w:t xml:space="preserve"> has displayed that the coming century the risk of forest fires </w:t>
-      </w:r>
-      <w:r>
-        <w:t xml:space="preserve">is going to be </w:t>
-      </w:r>
-      <w:r>
-        <w:t xml:space="preserve">higher in higher </w:t>
-      </w:r>
-      <w:r>
-        <w:t>centred</w:t>
-      </w:r>
-      <w:r>
-        <w:t xml:space="preserve"> </w:t>
-      </w:r>
-      <w:r>
-        <w:t xml:space="preserve">latitude regions. </w:t>
-      </w:r>
-    </w:p>
-    <w:p>
-      <w:pPr>
-        <w:rPr>
-          <w:b/>
-          <w:bCs/>
-        </w:rPr>
-      </w:pPr>
-      <w:r>
-        <w:rPr>
-          <w:b/>
-          <w:bCs/>
-        </w:rPr>
-        <w:t xml:space="preserve">MEER INFORMATIE OVER HET VERANDERDE KLIMAAT IN </w:t>
-      </w:r>
-      <w:r>
-        <w:rPr>
-          <w:b/>
-          <w:bCs/>
-        </w:rPr>
-        <w:t xml:space="preserve">EUROPEAN ATLANTIC </w:t>
-      </w:r>
-    </w:p>
-    <w:p>
-      <w:r>
-        <w:t>T</w:t>
-      </w:r>
-      <w:r>
-        <w:t>he western part of Europe with an Atlantic climate,</w:t>
-      </w:r>
-      <w:r>
-        <w:t xml:space="preserve"> </w:t>
-      </w:r>
-      <w:r>
-        <w:t xml:space="preserve"> has been more effected by the increasing frequency of storms </w:t>
-      </w:r>
-      <w:r>
-        <w:fldChar w:fldCharType="begin" w:fldLock="1"/>
-      </w:r>
-      <w:r>
-        <w:instrText>ADDIN CSL_CITATION {"citationItems":[{"id":"ITEM-1","itemData":{"DOI":"10.1017/CBO9781107415386.003","ISBN":"9781107415386","abstract":"This chapter reviews the scientific evidence published since the IPCC Fourth Assessment Report (AR4) on observed and projected impacts of anthropogenic climate change in Europe and adaptation responses. The geographical scope of this chapter is the same as in AR4 with the inclusion of Turkey. Thus, the European region includes all countries from Iceland in the west to the Russian Federation (west of the Urals) and the Caspian Sea in the east, and from the northern shores of the Mediterranean and Black Seas and the Caucasus in the south to the Arctic Ocean in the north. Impacts above the Arctic Circle are addressed in Chapter 28 and impacts in the Baltic and Mediterranean Seas in Chapter 30. Impacts in Malta, Cyprus, and other island states in Europe are discussed in Chapter 29. The European region has been divided into five sub-regions (see Figure 23-1): Atlantic, Alpine, Southern, Northern, and Continental. The sub-regions are derived by aggregating the climate zones developed by Metzger et al. (2005) and therefore represent geographical and ecological zones rather than political boundaries. The scientific evidence has been evaluated to compare impacts across (rather than within) sub-regions, although this was not always possible depending on the scientific information available. 23.1.1. Scope and Route Map of Chapter, The chapter is structured around key policy areas. Sections 23.3 to 23.6 summarize the latest scientific evidence on sensitivity climate, observed impacts and attribution, projected impacts, and adaptation options, with respect to four main categories of impacts: • Production systems and physical infrastructure • Agriculture, fisheries, forestry, and bioenergy production • Health protection and social welfare • Protection of environmental quality and biological conservation The benefit of assessing evidence in a regional chapter is that impacts across sectors can be described, and interactions between impacts can be identified. Further, the cross-sectoral decision making required to address climate change can be reviewed. The chapter also includes sections that were not in AR4.","author":[{"dropping-particle":"","family":"Kovats","given":"R. Sari","non-dropping-particle":"","parse-names":false,"suffix":""},{"dropping-particle":"","family":"Valentini","given":"Riccardo","non-dropping-particle":"","parse-names":false,"suffix":""},{"dropping-particle":"","family":"Bouwer","given":"Laurens M.","non-dropping-particle":"","parse-names":false,"suffix":""},{"dropping-particle":"","family":"Georgopoulou","given":"Elena","non-dropping-particle":"","parse-names":false,"suffix":""},{"dropping-particle":"","family":"Jacob","given":"Daniela","non-dropping-particle":"","parse-names":false,"suffix":""},{"dropping-particle":"","family":"Martin","given":"Eric","non-dropping-particle":"","parse-names":false,"suffix":""},{"dropping-particle":"","family":"Rounsevell","given":"Mark","non-dropping-particle":"","parse-names":false,"suffix":""},{"dropping-particle":"","family":"Soussana","given":"Jean Francois","non-dropping-particle":"","parse-names":false,"suffix":""}],"container-title":"Climate Change 2014: Impacts, Adaptation and Vulnerability","editor":[{"dropping-particle":"","family":"Barros","given":"Vicente R.","non-dropping-particle":"","parse-names":false,"suffix":""},{"dropping-particle":"","family":"Field","given":"Christopher B.","non-dropping-particle":"","parse-names":false,"suffix":""},{"dropping-particle":"","family":"Dokken","given":"David Jon","non-dropping-particle":"","parse-names":false,"suffix":""},{"dropping-particle":"","family":"Mastrandrea","given":"Michael D.","non-dropping-particle":"","parse-names":false,"suffix":""},{"dropping-particle":"","family":"Mach","given":"Katharine J.","non-dropping-particle":"","parse-names":false,"suffix":""}],"id":"ITEM-1","issued":{"date-parts":[["2015"]]},"page":"1267-1326","publisher":"Cambridge University Press","publisher-place":"Cambridge","title":"Europe","type":"chapter"},"uris":["http://www.mendeley.com/documents/?uuid=c6648e41-ca61-443f-a49a-dbdcb88db3c0"]}],"mendeley":{"formattedCitation":"(Kovats &lt;i&gt;et al.&lt;/i&gt;, 2015)","plainTextFormattedCitation":"(Kovats et al., 2015)","previouslyFormattedCitation":"(Kovats &lt;i&gt;et al.&lt;/i&gt;, 2015)"},"properties":{"noteIndex":0},"schema":"https://github.com/citation-style-language/schema/raw/master/csl-citation.json"}</w:instrText>
-      </w:r>
-      <w:r>
-        <w:fldChar w:fldCharType="separate"/>
-      </w:r>
-      <w:r>
-        <w:rPr>
-          <w:noProof/>
-        </w:rPr>
-        <w:t xml:space="preserve">(Kovats </w:t>
-      </w:r>
-      <w:r>
-        <w:rPr>
-          <w:i/>
-          <w:noProof/>
-        </w:rPr>
-        <w:t>et al.</w:t>
-      </w:r>
-      <w:r>
-        <w:rPr>
-          <w:noProof/>
-        </w:rPr>
-        <w:t>, 2015)</w:t>
-      </w:r>
-      <w:r>
-        <w:fldChar w:fldCharType="end"/>
-      </w:r>
-      <w:r>
-        <w:t xml:space="preserve"> </w:t>
-      </w:r>
-      <w:r>
-        <w:t xml:space="preserve">and pest species infecting forestry </w:t>
-      </w:r>
-      <w:r>
-        <w:fldChar w:fldCharType="begin" w:fldLock="1"/>
-      </w:r>
-      <w:r>
-        <w:instrText>ADDIN CSL_CITATION {"citationItems":[{"id":"ITEM-1","itemData":{"DOI":"https://doi.org/10.1016/j.foreco.2009.09.023","ISSN":"0378-1127","abstract":"This study compiles and summarizes the existing knowledge about observed and projected impacts of climate change on forests in Europe. Forests will have to adapt not only to changes in mean climate variables but also to increased variability with greater risk of extreme weather events, such as prolonged drought, storms and floods. Sensitivity, potential impacts, adaptive capacity, and vulnerability to climate change are reviewed for European forests. The most important potential impacts of climate change on forest goods and services are summarized for the Boreal, Temperate Oceanic, Temperate Continental, Mediterranean, and mountainous regions. Especially in northern and western Europe the increasing atmospheric CO2 content and warmer temperatures are expected to result in positive effects on forest growth and wood production, at least in the short–medium term. On the other hand, increasing drought and disturbance risks will cause adverse effects. These negative impacts are very likely to outweigh positive trends in southern and eastern Europe. From west to east, the drought risk increases. In the Mediterranean regions productivity is expected to decline due to strongly increased droughts and fire risks. Adaptive capacity consists of the inherent adaptive capacity of trees and forest ecosystems and of socio-economic factors determining the capability to implement planned adaptation. The adaptive capacity in the forest sector is relatively large in the Boreal and the Temperate Oceanic regions, more constrained by socio-economic factors in the Temperate Continental, and most limited in the Mediterranean region where large forest areas are only extensively managed or unmanaged. Potential impacts and risks are best studied and understood with respect to wood production. It is clear that all other goods and services provided by European forests will also be impacted by climate change, but much less knowledge is available to quantify these impacts. Understanding of adaptive capacity and regional vulnerability to climate change in European forests is not well developed and requires more focussed research efforts. An interdisciplinary research agenda integrated with monitoring networks and projection models is needed to provide information at all levels of decision making, from policy development to the management unit.","author":[{"dropping-particle":"","family":"Lindner","given":"Marcus","non-dropping-particle":"","parse-names":false,"suffix":""},{"dropping-particle":"","family":"Maroschek","given":"Michael","non-dropping-particle":"","parse-names":false,"suffix":""},{"dropping-particle":"","family":"Netherer","given":"Sigrid","non-dropping-particle":"","parse-names":false,"suffix":""},{"dropping-particle":"","family":"Kremer","given":"Antoine","non-dropping-particle":"","parse-names":false,"suffix":""},{"dropping-particle":"","family":"Barbati","given":"Anna","non-dropping-particle":"","parse-names":false,"suffix":""},{"dropping-particle":"","family":"Garcia-Gonzalo","given":"Jordi","non-dropping-particle":"","parse-names":false,"suffix":""},{"dropping-particle":"","family":"Seidl","given":"Rupert","non-dropping-particle":"","parse-names":false,"suffix":""},{"dropping-particle":"","family":"Delzon","given":"Sylvain","non-dropping-particle":"","parse-names":false,"suffix":""},{"dropping-particle":"","family":"Corona","given":"Piermaria","non-dropping-particle":"","parse-names":false,"suffix":""},{"dropping-particle":"","family":"Kolström","given":"Marja","non-dropping-particle":"","parse-names":false,"suffix":""},{"dropping-particle":"","family":"Lexer","given":"Manfred J","non-dropping-particle":"","parse-names":false,"suffix":""},{"dropping-particle":"","family":"Marchetti","given":"Marco","non-dropping-particle":"","parse-names":false,"suffix":""}],"container-title":"Forest Ecology and Management","id":"ITEM-1","issue":"4","issued":{"date-parts":[["2010"]]},"page":"698-709","title":"Climate change impacts, adaptive capacity, and vulnerability of European forest ecosystems","type":"article-journal","volume":"259"},"uris":["http://www.mendeley.com/documents/?uuid=05478164-8735-425c-bfa0-fdd404c8c024"]}],"mendeley":{"formattedCitation":"(Lindner &lt;i&gt;et al.&lt;/i&gt;, 2010)","plainTextFormattedCitation":"(Lindner et al., 2010)","previouslyFormattedCitation":"(Lindner &lt;i&gt;et al.&lt;/i&gt;, 2010)"},"properties":{"noteIndex":0},"schema":"https://github.com/citation-style-language/schema/raw/master/csl-citation.json"}</w:instrText>
-      </w:r>
-      <w:r>
-        <w:fldChar w:fldCharType="separate"/>
-      </w:r>
-      <w:r>
-        <w:rPr>
-          <w:noProof/>
-        </w:rPr>
-        <w:t xml:space="preserve">(Lindner </w:t>
-      </w:r>
-      <w:r>
-        <w:rPr>
-          <w:i/>
-          <w:noProof/>
-        </w:rPr>
-        <w:t>et al.</w:t>
-      </w:r>
-      <w:r>
-        <w:rPr>
-          <w:noProof/>
-        </w:rPr>
-        <w:t>, 2010)</w:t>
-      </w:r>
-      <w:r>
-        <w:fldChar w:fldCharType="end"/>
-      </w:r>
-      <w:r>
-        <w:t>,</w:t>
-      </w:r>
-      <w:r>
-        <w:t xml:space="preserve"> but the increasing risk of wild fires a</w:t>
-      </w:r>
-      <w:r>
-        <w:t>n</w:t>
-      </w:r>
-      <w:r>
-        <w:t xml:space="preserve">d changing climate zones are </w:t>
-      </w:r>
-      <w:r>
-        <w:t xml:space="preserve">effecting. </w:t>
-      </w:r>
-    </w:p>
-    <w:p>
-      <w:r>
-        <w:t>The Netherlands</w:t>
-      </w:r>
-      <w:r>
-        <w:t xml:space="preserve"> is one of the countries that is going to be influenced by the increasing risk of forest fires</w:t>
-      </w:r>
-      <w:r>
-        <w:t xml:space="preserve"> if the predicted scenario of A1B </w:t>
-      </w:r>
-      <w:r>
-        <w:t xml:space="preserve">(climate scenario whereby the energy resources are mixed, but </w:t>
-      </w:r>
-      <w:r>
-        <w:t xml:space="preserve">if </w:t>
-      </w:r>
-      <w:r>
-        <w:t xml:space="preserve">technological development </w:t>
-      </w:r>
-      <w:r>
-        <w:t xml:space="preserve">in sustainable energy </w:t>
-      </w:r>
-      <w:r>
-        <w:t xml:space="preserve">is </w:t>
-      </w:r>
-      <w:r>
-        <w:t xml:space="preserve">going to be </w:t>
-      </w:r>
-      <w:r>
-        <w:t xml:space="preserve">fast </w:t>
-      </w:r>
-      <w:r>
-        <w:fldChar w:fldCharType="begin" w:fldLock="1"/>
-      </w:r>
-      <w:r>
-        <w:instrText>ADDIN CSL_CITATION {"citationItems":[{"id":"ITEM-1","itemData":{"author":[{"dropping-particle":"","family":"Nakicenovic","given":"N","non-dropping-particle":"","parse-names":false,"suffix":""},{"dropping-particle":"","family":"Alcamo","given":"J","non-dropping-particle":"","parse-names":false,"suffix":""},{"dropping-particle":"","family":"Grubler","given":"A","non-dropping-particle":"","parse-names":false,"suffix":""},{"dropping-particle":"","family":"Riahi","given":"K","non-dropping-particle":"","parse-names":false,"suffix":""},{"dropping-particle":"","family":"Roehrl","given":"R A","non-dropping-particle":"","parse-names":false,"suffix":""},{"dropping-particle":"","family":"Rogner","given":"H.-H.","non-dropping-particle":"","parse-names":false,"suffix":""},{"dropping-particle":"","family":"Victor","given":"N","non-dropping-particle":"","parse-names":false,"suffix":""}],"id":"ITEM-1","issued":{"date-parts":[["2000"]]},"publisher":"Cambridge University Press","publisher-place":"Cambridge","title":"Special Report on Emissions Scenarios (SRES), A Special Report of Working Group III of the Intergovernmental Panel on Climate Change","type":"book"},"uris":["http://www.mendeley.com/documents/?uuid=740f10cd-fa53-4f84-9b75-877949b08376"]}],"mendeley":{"formattedCitation":"(Nakicenovic &lt;i&gt;et al.&lt;/i&gt;, 2000)","plainTextFormattedCitation":"(Nakicenovic et al., 2000)","previouslyFormattedCitation":"(Nakicenovic &lt;i&gt;et al.&lt;/i&gt;, 2000)"},"properties":{"noteIndex":0},"schema":"https://github.com/citation-style-language/schema/raw/master/csl-citation.json"}</w:instrText>
-      </w:r>
-      <w:r>
-        <w:fldChar w:fldCharType="separate"/>
-      </w:r>
-      <w:r>
-        <w:rPr>
-          <w:noProof/>
-        </w:rPr>
-        <w:t xml:space="preserve">(Nakicenovic </w:t>
-      </w:r>
-      <w:r>
-        <w:rPr>
-          <w:i/>
-          <w:noProof/>
-        </w:rPr>
-        <w:t>et al.</w:t>
-      </w:r>
-      <w:r>
-        <w:rPr>
-          <w:noProof/>
-        </w:rPr>
-        <w:t>, 2000)</w:t>
-      </w:r>
-      <w:r>
-        <w:fldChar w:fldCharType="end"/>
-      </w:r>
-      <w:r>
-        <w:t xml:space="preserve"> then this</w:t>
-      </w:r>
-      <w:r>
-        <w:t xml:space="preserve"> situation could possibly</w:t>
-      </w:r>
-      <w:r>
-        <w:t xml:space="preserve"> going to be true</w:t>
-      </w:r>
-      <w:r>
-        <w:t xml:space="preserve"> </w:t>
-      </w:r>
-      <w:r>
-        <w:fldChar w:fldCharType="begin" w:fldLock="1"/>
-      </w:r>
-      <w:r>
-        <w:instrText>ADDIN CSL_CITATION {"citationItems":[{"id":"ITEM-1","itemData":{"DOI":"https://doi.org/10.1016/j.gloenvcha.2012.11.009","ISSN":"0959-3780","abstract":"To better prioritise adaptation strategies to a changing climate that are currently being developed, there is a need for quantitative regional level assessments that are systematic and comparable across multiple weather hazards. This study presents an indicator-based impact assessment framework at NUTS-2 level for the European Union that quantifies potential regional changes in weather-related hazards: heat stress in relation to human health, river flood risk, and forest fire risk. This is done by comparing the current (baseline) situation with two future time periods, 2011–2040 and 2041–2070. The indicator values for the baseline period are validated against observed impact data. For each hazard, the method integrates outcomes of a set of coherent high-resolution regional climate models from the ENSEMBLES project based on the SRES A1B emission scenario, with current and projected non-climatic drivers of risk, such as land use and socio-economic change. An index of regional adaptive capacity has been developed and compared with overall hazard impact in order to identify the potentially most vulnerable regions in Europe. The results show strongest increases in impacts for heat stress, followed by forest fire risk, while for flood risk the sign and magnitude of change vary across regions. A major difference with previous studies is that heat stress risk could increase most in central Europe, which is due to the ageing population there. An overall assessment combining the three hazards shows a clear trend towards increasing impact from climaterelated natural hazards for most parts of Europe, but hotspot regions are found in eastern and southern Europe due to their low adaptive capacities. This spatially explicit assessment can serve as a basis for discussing climate adaptation mainstreaming, and priorities for regional development in the EU.","author":[{"dropping-particle":"","family":"Lung","given":"Tobias","non-dropping-particle":"","parse-names":false,"suffix":""},{"dropping-particle":"","family":"Lavalle","given":"Carlo","non-dropping-particle":"","parse-names":false,"suffix":""},{"dropping-particle":"","family":"Hiederer","given":"Roland","non-dropping-particle":"","parse-names":false,"suffix":""},{"dropping-particle":"","family":"Dosio","given":"Alessandro","non-dropping-particle":"","parse-names":false,"suffix":""},{"dropping-particle":"","family":"Bouwer","given":"Laurens M","non-dropping-particle":"","parse-names":false,"suffix":""}],"container-title":"Global Environmental Change","id":"ITEM-1","issue":"2","issued":{"date-parts":[["2013"]]},"page":"522-536","title":"A multi-hazard regional level impact assessment for Europe combining indicators of climatic and non-climatic change","type":"article-journal","volume":"23"},"uris":["http://www.mendeley.com/documents/?uuid=02c9fe1d-baf6-4240-acfe-4027d8d96ba3"]}],"mendeley":{"formattedCitation":"(Lung &lt;i&gt;et al.&lt;/i&gt;, 2013)","plainTextFormattedCitation":"(Lung et al., 2013)","previouslyFormattedCitation":"(Lung &lt;i&gt;et al.&lt;/i&gt;, 2013)"},"properties":{"noteIndex":0},"schema":"https://github.com/citation-style-language/schema/raw/master/csl-citation.json"}</w:instrText>
-      </w:r>
-      <w:r>
-        <w:fldChar w:fldCharType="separate"/>
-      </w:r>
-      <w:r>
-        <w:rPr>
-          <w:noProof/>
-        </w:rPr>
-        <w:t xml:space="preserve">(Lung </w:t>
-      </w:r>
-      <w:r>
-        <w:rPr>
-          <w:i/>
-          <w:noProof/>
-        </w:rPr>
-        <w:t>et al.</w:t>
-      </w:r>
-      <w:r>
-        <w:rPr>
-          <w:noProof/>
-        </w:rPr>
-        <w:t>, 2013)</w:t>
-      </w:r>
-      <w:r>
-        <w:fldChar w:fldCharType="end"/>
-      </w:r>
-      <w:r>
-        <w:t xml:space="preserve"> or if this development slow worse.</w:t>
-      </w:r>
-      <w:r>
-        <w:t xml:space="preserve"> Furthermore, this country has a rich history in spatial planning and</w:t>
-      </w:r>
-      <w:r>
-        <w:t xml:space="preserve"> in general water management. </w:t>
-      </w:r>
-      <w:r>
-        <w:lastRenderedPageBreak/>
-        <w:t>This lead in the 20</w:t>
-      </w:r>
-      <w:r>
-        <w:rPr>
-          <w:vertAlign w:val="superscript"/>
-        </w:rPr>
-        <w:t>th</w:t>
-      </w:r>
-      <w:r>
-        <w:t xml:space="preserve"> century to greatly improving the Dutch waterworks to protect cities and the diverse spatial policies. These developments resulted in a highly fragmented landscape </w:t>
-      </w:r>
-      <w:r>
-        <w:fldChar w:fldCharType="begin" w:fldLock="1"/>
-      </w:r>
-      <w:r>
-        <w:instrText>ADDIN CSL_CITATION {"citationItems":[{"id":"ITEM-1","itemData":{"DOI":"10.1515/admin-2016-0023","ISSN":"2449-9471","abstract":"The Dutch planning system has been widely feted as a coordinated, ‘plan-led’ and evidence-informed system that has been successfully implemented, resulting in sensitive land management, an absence of urban sprawl and the protection of ‘green areas’. However, at least since the 1970s, the reality has been somewhat different. This paper reviews Dutch planning history over the past fifty years to highlight in particular the challenge of implementation. The paper also reviews the current challenges facing Dutch planners and provides some international reflection from Dutch experiences for Irish planners.","author":[{"dropping-particle":"","family":"Janssen-Jansen","given":"Leonie","non-dropping-particle":"","parse-names":false,"suffix":""}],"container-title":"Administration","id":"ITEM-1","issue":"3-4","issued":{"date-parts":[["2016","12","1"]]},"page":"23-43","title":"Taking national planning seriously: A challenged planning agenda in the Netherlands","type":"article-journal","volume":"64"},"uris":["http://www.mendeley.com/documents/?uuid=54ee3ef9-82cc-4c98-b1ec-47a66b03d294"]},{"id":"ITEM-2","itemData":{"DOI":"10.1007/978-3-319-75073-6_3","ISBN":"978-3-319-75073-6","abstract":"Dutch landscapes are rather unique as they all have been more or less heavily influenced and modified by humans, one of these (polder landscape) would not even exist without people. Here, we distinguish seven different landscapes in the Dutch delta. Laterally and chronologically these are often interrelated in rather complex patterns. Original and undisturbed landscapes are determined by their geological origin, their lithological composition and their vegetation. They range from limestones covered by loess in the southeast to periglacial cover sands and ice pushed ridges in the east and centre of the country. The Dutch delta is subsiding in the west and north and their associated landscapes consist of Holocene marine sand and clays. River sands and clays are found in a broad zone in the centre of the country. Polder landscapes occur in the west, north and in the centre of the Netherlands, whereas coastal dunes can be found all along the present coastal zone.","author":[{"dropping-particle":"","family":"Mulder","given":"Eduardo F J","non-dropping-particle":"De","parse-names":false,"suffix":""}],"container-title":"The Netherlands and the Dutch: A Physical and Human Geography","id":"ITEM-2","issued":{"date-parts":[["2019"]]},"page":"35-58","publisher":"Springer International Publishing","publisher-place":"Cham","title":"Landscapes","type":"chapter"},"uris":["http://www.mendeley.com/documents/?uuid=f6723f20-e4e9-4d4e-8df9-6207f605cffa"]}],"mendeley":{"formattedCitation":"(Janssen-Jansen, 2016; De Mulder, 2019)","plainTextFormattedCitation":"(Janssen-Jansen, 2016; De Mulder, 2019)","previouslyFormattedCitation":"(Janssen-Jansen, 2016; De Mulder, 2019)"},"properties":{"noteIndex":0},"schema":"https://github.com/citation-style-language/schema/raw/master/csl-citation.json"}</w:instrText>
-      </w:r>
-      <w:r>
-        <w:fldChar w:fldCharType="separate"/>
-      </w:r>
-      <w:r>
-        <w:rPr>
-          <w:noProof/>
-        </w:rPr>
-        <w:t>(Janssen-Jansen, 2016; De Mulder, 2019)</w:t>
-      </w:r>
-      <w:r>
-        <w:fldChar w:fldCharType="end"/>
-      </w:r>
-      <w:r>
-        <w:t xml:space="preserve">. </w:t>
-      </w:r>
-    </w:p>
-    <w:p>
-      <w:pPr>
-        <w:rPr>
-          <w:b/>
-          <w:bCs/>
-        </w:rPr>
-      </w:pPr>
-      <w:r>
-        <w:t xml:space="preserve">In the 2000’s was also a European policy named the Bird and Habitats </w:t>
-      </w:r>
-      <w:r>
-        <w:t>directives;</w:t>
-      </w:r>
-      <w:r>
-        <w:t xml:space="preserve"> where</w:t>
-      </w:r>
-      <w:r>
-        <w:t xml:space="preserve">by </w:t>
-      </w:r>
-      <w:r>
-        <w:t>several</w:t>
-      </w:r>
-      <w:r>
-        <w:t xml:space="preserve"> </w:t>
-      </w:r>
-      <w:r>
-        <w:t>designated landscape</w:t>
-      </w:r>
-      <w:r>
-        <w:t>s</w:t>
-      </w:r>
-      <w:r>
-        <w:t xml:space="preserve"> are </w:t>
-      </w:r>
-      <w:r>
-        <w:t xml:space="preserve">indicated with the intention </w:t>
-      </w:r>
-      <w:r>
-        <w:t xml:space="preserve">to preserve </w:t>
-      </w:r>
-      <w:r>
-        <w:t xml:space="preserve">the European </w:t>
-      </w:r>
-      <w:r>
-        <w:t>biodiversity</w:t>
-      </w:r>
-      <w:r>
-        <w:t xml:space="preserve">. In the Netherlands, was this mostly done by local and regional local instruments </w:t>
-      </w:r>
-      <w:r>
-        <w:fldChar w:fldCharType="begin" w:fldLock="1"/>
-      </w:r>
-      <w:r>
-        <w:instrText>ADDIN CSL_CITATION {"citationItems":[{"id":"ITEM-1","itemData":{"DOI":"10.1016/j.landusepol.2012.07.009","ISSN":"0264-8377","abstract":"We investigate the impact of performances of failure in nature\nconservation by means of a detailed reconstruction of the implementation\nof European Union conservation directives in the Netherlands. We\ndistinguish performance and performativity, whereby the latter is the\nreality-effect of discourses affecting policy, and partly the result of\ndeliberate performance. It is argued that the implementation history in\nthe Netherlands reveals that even long-standing traditions of\ndeliberation and spatial planning can be disrupted as an unintended\nconsequence of international policy implementation. What was intended as\na tool to promote long-term planning for nature conservation can in\neffect undermine both nature conservation and long-term planning. Only a\nhigh degree of reflexivity in the planning system can diminish the\nchances of misconceiving the spaces for negotiation and deliberation\nthat are left open by the EU directives. Otherwise, a combination of\nunexpected events and unreflected routine responses will in all\nlikelihood produce results highly diverging from the initial ambitions.\n(C) 2012 Elsevier Ltd. All rights reserved.","author":[{"dropping-particle":"","family":"Beunen","given":"Raoul","non-dropping-particle":"","parse-names":false,"suffix":""},{"dropping-particle":"","family":"Assche","given":"Kristof","non-dropping-particle":"Van","parse-names":false,"suffix":""},{"dropping-particle":"","family":"Duineveld","given":"Martijn","non-dropping-particle":"","parse-names":false,"suffix":""}],"container-title":"LAND USE POLICY","id":"ITEM-1","issue":"SI","issued":{"date-parts":[["2013"]]},"page":"280-288","publisher":"ELSEVIER SCI LTD","publisher-place":"THE BOULEVARD, LANGFORD LANE, KIDLINGTON, OXFORD OX5 1GB, OXON, ENGLAND","title":"Performing failure in conservation policy: The implementation of European Union directives in the Netherlands","type":"article-journal","volume":"31"},"uris":["http://www.mendeley.com/documents/?uuid=c340a205-17f9-42be-aaa7-659e425c758d"]}],"mendeley":{"formattedCitation":"(Beunen, Van Assche and Duineveld, 2013)","plainTextFormattedCitation":"(Beunen, Van Assche and Duineveld, 2013)","previouslyFormattedCitation":"(Beunen, Van Assche and Duineveld, 2013)"},"properties":{"noteIndex":0},"schema":"https://github.com/citation-style-language/schema/raw/master/csl-citation.json"}</w:instrText>
-      </w:r>
-      <w:r>
-        <w:fldChar w:fldCharType="separate"/>
-      </w:r>
-      <w:r>
-        <w:rPr>
-          <w:noProof/>
-        </w:rPr>
-        <w:t>(Beunen, Van Assche and Duineveld, 2013)</w:t>
-      </w:r>
-      <w:r>
-        <w:fldChar w:fldCharType="end"/>
-      </w:r>
-      <w:r>
-        <w:t xml:space="preserve">. This policy also contributed in the short to the Dutch landscape. </w:t>
-      </w:r>
-      <w:r>
-        <w:t xml:space="preserve">These natural areas are also interesting to observe wildfires, because these fires have </w:t>
-      </w:r>
-      <w:r>
-        <w:t>access to</w:t>
-      </w:r>
-      <w:r>
-        <w:t xml:space="preserve"> </w:t>
-      </w:r>
-      <w:r>
-        <w:t>limited natural resources</w:t>
-      </w:r>
-      <w:r>
-        <w:t xml:space="preserve"> to </w:t>
-      </w:r>
-      <w:r>
-        <w:t xml:space="preserve">develop. </w:t>
-      </w:r>
-      <w:r>
-        <w:rPr>
-          <w:b/>
-          <w:bCs/>
-        </w:rPr>
-        <w:t>MISSCHIEN NOG REDENEN VERZINNEN WAAROM DIT HANDIG IS</w:t>
-      </w:r>
-    </w:p>
-    <w:p>
-      <w:r>
-        <w:t>Another unique trait of the Netherlands</w:t>
-      </w:r>
-      <w:r>
-        <w:t xml:space="preserve"> is that it has the highest </w:t>
-      </w:r>
-      <w:r>
-        <w:t xml:space="preserve">population density per square kilometre in Europe </w:t>
-      </w:r>
-      <w:r>
-        <w:t xml:space="preserve">with 513 people / </w:t>
-      </w:r>
-      <w:r>
-        <w:t>km</w:t>
-      </w:r>
-      <w:r>
-        <w:rPr>
-          <w:vertAlign w:val="superscript"/>
-        </w:rPr>
-        <w:t xml:space="preserve">2 </w:t>
-      </w:r>
-      <w:r>
-        <w:rPr>
-          <w:vertAlign w:val="superscript"/>
-        </w:rPr>
-        <w:noBreakHyphen/>
-      </w:r>
-      <w:r>
-        <w:fldChar w:fldCharType="begin" w:fldLock="1"/>
-      </w:r>
-      <w:r>
-        <w:instrText>ADDIN CSL_CITATION {"citationItems":[{"id":"ITEM-1","itemData":{"ISBN":"978-90-357-2056-5","abstract":"In this second edition of Transport and mobility, Statistics Netherlands again presents facts and trends about traffic and transport in the Netherlands. The focus is on various aspects of the mobility of individuals and goods transport: traffic and transport flows, infrastructure, means of transport, energy use, environmental effects, traffic accidents and the economic significance of transport. The first nine chapters provide an up-to-date overview of the broad terrain of traffic and transport. Next, several articles elaborate on specific aspects. We are grateful for the contributions by authors from outside Statistics Netherlands. Wendy Weijermars and Niels Bos of SWOV deal with the aftermath of traffic accidents in their article Injuries and burden of injury of serious road injuries. Gerben Geilenkirchen of PBL contributed to the article on nitrogen oxide emissions by diesel cars. During the production process of this publication we benefitted from the feedback on the first edition, which experts provided at our request. This feedback allows us to focus even better on topical subjects in this new edition. The data used in the figures of this publication are published on StatLine, the electronic database of Statistics Netherlands.","author":[{"dropping-particle":"","family":"CBS","given":"","non-dropping-particle":"","parse-names":false,"suffix":""}],"container-title":"Statistics Netherlands","id":"ITEM-1","issued":{"date-parts":[["2016"]]},"number-of-pages":"202","title":"Transport and mobility 2016","type":"book"},"uris":["http://www.mendeley.com/documents/?uuid=77fd9178-c199-4389-8269-835478f6223d"]}],"mendeley":{"formattedCitation":"(CBS, 2016)","plainTextFormattedCitation":"(CBS, 2016)","previouslyFormattedCitation":"(CBS, 2016)"},"properties":{"noteIndex":0},"schema":"https://github.com/citation-style-language/schema/raw/master/csl-citation.json"}</w:instrText>
-      </w:r>
-      <w:r>
-        <w:fldChar w:fldCharType="separate"/>
-      </w:r>
-      <w:r>
-        <w:rPr>
-          <w:noProof/>
-        </w:rPr>
-        <w:t>(CBS, 2016)</w:t>
-      </w:r>
-      <w:r>
-        <w:fldChar w:fldCharType="end"/>
-      </w:r>
-      <w:r>
-        <w:t xml:space="preserve"> and really high dense highway infrastructure </w:t>
-      </w:r>
-      <w:r>
-        <w:rPr>
-          <w:b/>
-          <w:bCs/>
-        </w:rPr>
-        <w:t>BRON ZOEKEN</w:t>
-      </w:r>
-      <w:r>
-        <w:t xml:space="preserve">. These traits could also influence the fire regimes in the Netherlands, because most forest fires are indirectly caused by human agents </w:t>
-      </w:r>
-      <w:r>
-        <w:fldChar w:fldCharType="begin" w:fldLock="1"/>
-      </w:r>
-      <w:r>
-        <w:instrText>ADDIN CSL_CITATION {"citationItems":[{"id":"ITEM-1","itemData":{"DOI":"10.1007/s00267-012-9961-z","ISSN":"0364-152X","abstract":"Knowledge of the causes of forest fires, and of the main driving factors of ignition, is an indispensable step towards effective fire prevention policies. This study analyses the factors driving forest fire ignition in the Mediterranean region including the most common human and environmental factors used for modelling in the European context. Fire ignition factors are compared to spatial and temporal variations of fire occurrence in the region, then are compared to results obtained in other areas of the world, with a special focus on North America (US and Canada) where a significant number of studies has been carried out on this topic. The causes of forest fires are varied and their distribution differs among countries, but may also differ spatially and temporally within the same country. In Europe, and especially in the Mediterranean basin, fires are mostly human-caused mainly due arson. The distance to transport networks and the distance to urban or recreation areas are among the most frequently used human factors in modelling exercises and the Wildland-Urban Interface is increasingly taken into account in the modelling of fire occurrence. Depending on the socio-economic context of the region concerned, factors such as the unemployment rate or variables linked to agricultural activity can explain the ignition of intentional and unintentional fires. Regarding environmental factors, those related to weather, fuel and topography are the most significant drivers of ignition of forest fires, especially in Mediterranean-type regions. For both human and lightning-caused fires, there is a geographical gradient of fire ignition, mainly due to variations in climate and fuel composition but also to population density for instance. The timing of fires depends on their causes. In populated areas, the timing of human-caused fires is closely linked to human activities and peaks in the afternoon whereas, in remote areas, the timing of lightning-caused fires is more linked to weather conditions and the season, with most such fires occurring in summer.","author":[{"dropping-particle":"","family":"Ganteaume","given":"Anne","non-dropping-particle":"","parse-names":false,"suffix":""},{"dropping-particle":"","family":"Camia","given":"Andrea","non-dropping-particle":"","parse-names":false,"suffix":""},{"dropping-particle":"","family":"Jappiot","given":"Marielle","non-dropping-particle":"","parse-names":false,"suffix":""},{"dropping-particle":"","family":"San-Miguel-Ayanz","given":"Jesus","non-dropping-particle":"","parse-names":false,"suffix":""},{"dropping-particle":"","family":"Long-Fournel","given":"Marlène","non-dropping-particle":"","parse-names":false,"suffix":""},{"dropping-particle":"","family":"Lampin","given":"Corinne","non-dropping-particle":"","parse-names":false,"suffix":""}],"container-title":"Environmental Management","id":"ITEM-1","issue":"3","issued":{"date-parts":[["2013","3","21"]]},"page":"651-662","publisher":"SPRINGER","publisher-place":"ONE NEW YORK PLAZA, SUITE 4600, NEW YORK, NY, UNITED STATES","title":"A Review of the Main Driving Factors of Forest Fire Ignition Over Europe","type":"article-journal","volume":"51"},"uris":["http://www.mendeley.com/documents/?uuid=e0d56085-65d2-483b-b8dc-e7c209f024da"]}],"mendeley":{"formattedCitation":"(Ganteaume &lt;i&gt;et al.&lt;/i&gt;, 2013)","plainTextFormattedCitation":"(Ganteaume et al., 2013)","previouslyFormattedCitation":"(Ganteaume &lt;i&gt;et al.&lt;/i&gt;, 2013)"},"properties":{"noteIndex":0},"schema":"https://github.com/citation-style-language/schema/raw/master/csl-citation.json"}</w:instrText>
-      </w:r>
-      <w:r>
-        <w:fldChar w:fldCharType="separate"/>
-      </w:r>
-      <w:r>
-        <w:rPr>
-          <w:noProof/>
-        </w:rPr>
-        <w:t xml:space="preserve">(Ganteaume </w:t>
-      </w:r>
-      <w:r>
-        <w:rPr>
-          <w:i/>
-          <w:noProof/>
-        </w:rPr>
-        <w:t>et al.</w:t>
-      </w:r>
-      <w:r>
-        <w:rPr>
-          <w:noProof/>
-        </w:rPr>
-        <w:t>, 2013)</w:t>
-      </w:r>
-      <w:r>
-        <w:fldChar w:fldCharType="end"/>
-      </w:r>
-      <w:r>
-        <w:t xml:space="preserve"> and a lower distance to </w:t>
-      </w:r>
-      <w:r>
-        <w:t>infrastructure</w:t>
-      </w:r>
-      <w:r>
-        <w:t xml:space="preserve"> has been related to increasing chance of fire </w:t>
-      </w:r>
-      <w:r>
-        <w:fldChar w:fldCharType="begin" w:fldLock="1"/>
-      </w:r>
-      <w:r>
-        <w:instrText>ADDIN CSL_CITATION {"citationItems":[{"id":"ITEM-1","itemData":{"DOI":"https://doi.org/10.1016/j.foreco.2012.03.003","ISSN":"0378-1127","abstract":"Fire occurrence, which results from the presence of an ignition source and the conditions for a fire to spread, is an essential component of fire risk assessment. In this paper, we present and compare the results of the application of two different methods to identify the main structural factors that explain the likelihood of fire occurrence at European scale. Data on the number of fires for the countries of the European Mediterranean region during the main fire season (June–September) were obtained from the European Fire Database of the European Forest Fire Information System. Fire density (number of fires/km2) was estimated based on interpolation techniques and was used as the dependent variable in the model. As predictors, different physical, socio-economic and demographic variables were selected based on their potential influence in fire occurrence and on their availability at the European level. Two different methods were applied for the analysis: traditional Multiple Linear Regression and Random Forest, the latter being a non-parametric alternative based on an ensemble of classification and regression trees. The predictive ability of the two models, the variables selected by each method and their level of importance were compared and the potential implications to forest management and fire prevention were discussed. The Random Forest model showed a higher predictive ability than Multiple Linear Regression. Furthermore, the analysis of the residuals also indicated a better performance of the Random Forest model, showing that this method has potentiality to be applied in the assessment of fire-related phenomena at a broad scale. Some of the variables selected are common to both models; precipitation and soil moisture seem to influence fire occurrence to a large extent. Unemployment rate, livestock density and density of local roads were also found significant by both methods. Maps of the likelihood of fire occurrence were obtained from each method at 10km resolution, based on the selected variables. Both models show that the spatial distribution of fire occurrence likelihood is highly variable in this region: highest fire likelihood is prevalent in the northwest region of the Iberian Peninsula and southern Italy, whereas it is low in northern France, northeast Italy and north of Greece. In the most fire-prone areas, preventive measures could be implemented, associated to the factors identified by both models.","author":[{"dropping-particle":"","family":"Oliveira","given":"Sandra","non-dropping-particle":"","parse-names":false,"suffix":""},{"dropping-particle":"","family":"Oehler","given":"Friderike","non-dropping-particle":"","parse-names":false,"suffix":""},{"dropping-particle":"","family":"San-Miguel-Ayanz","given":"Jesús","non-dropping-particle":"","parse-names":false,"suffix":""},{"dropping-particle":"","family":"Camia","given":"Andrea","non-dropping-particle":"","parse-names":false,"suffix":""},{"dropping-particle":"","family":"Pereira","given":"José M C","non-dropping-particle":"","parse-names":false,"suffix":""}],"container-title":"Forest Ecology and Management","id":"ITEM-1","issued":{"date-parts":[["2012"]]},"page":"117-129","title":"Modeling spatial patterns of fire occurrence in Mediterranean Europe using Multiple Regression and Random Forest","type":"article-journal","volume":"275"},"uris":["http://www.mendeley.com/documents/?uuid=ff54fad5-2ad1-48e8-8a3f-0a7f2609de59"]}],"mendeley":{"formattedCitation":"(Oliveira &lt;i&gt;et al.&lt;/i&gt;, 2012)","plainTextFormattedCitation":"(Oliveira et al., 2012)","previouslyFormattedCitation":"(Oliveira &lt;i&gt;et al.&lt;/i&gt;, 2012)"},"properties":{"noteIndex":0},"schema":"https://github.com/citation-style-language/schema/raw/master/csl-citation.json"}</w:instrText>
-      </w:r>
-      <w:r>
-        <w:fldChar w:fldCharType="separate"/>
-      </w:r>
-      <w:r>
-        <w:rPr>
-          <w:noProof/>
-        </w:rPr>
-        <w:t xml:space="preserve">(Oliveira </w:t>
-      </w:r>
-      <w:r>
-        <w:rPr>
-          <w:i/>
-          <w:noProof/>
-        </w:rPr>
-        <w:t>et al.</w:t>
-      </w:r>
-      <w:r>
-        <w:rPr>
-          <w:noProof/>
-        </w:rPr>
-        <w:t>, 2012)</w:t>
-      </w:r>
-      <w:r>
-        <w:fldChar w:fldCharType="end"/>
-      </w:r>
-      <w:r>
-        <w:t>. With these relations in mind, it is interesting how the fire regime has developed in for the last couple years with the current increased temperature and increasing chance of wildfires.</w:t>
-      </w:r>
-    </w:p>
-    <w:p>
-      <w:pPr>
-        <w:rPr>
-          <w:b/>
-          <w:bCs/>
-        </w:rPr>
-      </w:pPr>
-      <w:r>
-        <w:rPr>
-          <w:b/>
-          <w:bCs/>
-        </w:rPr>
-        <w:t>LANDCOVER RELATEREN AAN KANS OP VUUR</w:t>
-      </w:r>
-      <w:r>
-        <w:rPr>
-          <w:b/>
-          <w:bCs/>
-        </w:rPr>
-        <w:t xml:space="preserve"> MISSCHIEN AL EERDER</w:t>
-      </w:r>
-    </w:p>
-    <w:p>
-      <w:pPr>
-        <w:rPr>
-          <w:b/>
-          <w:bCs/>
-        </w:rPr>
-      </w:pPr>
-      <w:r>
-        <w:t>The paper is first going to summarize the datasets and the provide how these datasets are used in the analysis. The results sections are going to give an interpretation of the datasets and the validation of these results. At least, there is going to be a discussion if these results give valid information about the temporal spatial patterns in the Netherlands (</w:t>
-      </w:r>
-      <w:r>
-        <w:rPr>
-          <w:b/>
-          <w:bCs/>
-        </w:rPr>
-        <w:t>MOET UITGEBREIDER EN SPECIFIEKER)</w:t>
       </w:r>
     </w:p>
     <w:p>
@@ -1310,6 +1731,14 @@
           <w:bCs/>
         </w:rPr>
         <w:br w:type="page"/>
+      </w:r>
+      <w:r>
+        <w:rPr>
+          <w:b/>
+          <w:bCs/>
+        </w:rPr>
+        <w:lastRenderedPageBreak/>
+        <w:t xml:space="preserve">   </w:t>
       </w:r>
     </w:p>
     <w:p>
@@ -1330,7 +1759,6 @@
           <w:b/>
           <w:bCs/>
         </w:rPr>
-        <w:lastRenderedPageBreak/>
         <w:fldChar w:fldCharType="begin" w:fldLock="1"/>
       </w:r>
       <w:r>
@@ -1353,7 +1781,7 @@
           <w:noProof/>
           <w:szCs w:val="24"/>
         </w:rPr>
-        <w:t xml:space="preserve">Beunen, R., Van Assche, K. and Duineveld, M. (2013) ‘Performing failure in conservation policy: The implementation of European Union directives in the Netherlands’, </w:t>
+        <w:t xml:space="preserve">Andela, N. </w:t>
       </w:r>
       <w:r>
         <w:rPr>
@@ -1363,15 +1791,33 @@
           <w:noProof/>
           <w:szCs w:val="24"/>
         </w:rPr>
-        <w:t>LAND USE POLICY</w:t>
-      </w:r>
-      <w:r>
-        <w:rPr>
-          <w:rFonts w:ascii="Calibri" w:hAnsi="Calibri" w:cs="Calibri"/>
-          <w:noProof/>
-          <w:szCs w:val="24"/>
-        </w:rPr>
-        <w:t>. THE BOULEVARD, LANGFORD LANE, KIDLINGTON, OXFORD OX5 1GB, OXON, ENGLAND: ELSEVIER SCI LTD, 31(SI), pp. 280–288. doi: 10.1016/j.landusepol.2012.07.009.</w:t>
+        <w:t>et al.</w:t>
+      </w:r>
+      <w:r>
+        <w:rPr>
+          <w:rFonts w:ascii="Calibri" w:hAnsi="Calibri" w:cs="Calibri"/>
+          <w:noProof/>
+          <w:szCs w:val="24"/>
+        </w:rPr>
+        <w:t xml:space="preserve"> (2017) ‘A human-driven decline in global burned area’, </w:t>
+      </w:r>
+      <w:r>
+        <w:rPr>
+          <w:rFonts w:ascii="Calibri" w:hAnsi="Calibri" w:cs="Calibri"/>
+          <w:i/>
+          <w:iCs/>
+          <w:noProof/>
+          <w:szCs w:val="24"/>
+        </w:rPr>
+        <w:t>Science</w:t>
+      </w:r>
+      <w:r>
+        <w:rPr>
+          <w:rFonts w:ascii="Calibri" w:hAnsi="Calibri" w:cs="Calibri"/>
+          <w:noProof/>
+          <w:szCs w:val="24"/>
+        </w:rPr>
+        <w:t>, 356(6345), pp. 1356–1362. doi: 10.1126/science.aal4108.</w:t>
       </w:r>
     </w:p>
     <w:p>
@@ -1393,7 +1839,7 @@
           <w:noProof/>
           <w:szCs w:val="24"/>
         </w:rPr>
-        <w:t xml:space="preserve">Bowman, D. M. J. S. </w:t>
+        <w:t xml:space="preserve">Beunen, R., Van Assche, K. and Duineveld, M. (2013) ‘Performing failure in conservation policy: The implementation of European Union directives in the Netherlands’, </w:t>
       </w:r>
       <w:r>
         <w:rPr>
@@ -1403,33 +1849,15 @@
           <w:noProof/>
           <w:szCs w:val="24"/>
         </w:rPr>
-        <w:t>et al.</w:t>
-      </w:r>
-      <w:r>
-        <w:rPr>
-          <w:rFonts w:ascii="Calibri" w:hAnsi="Calibri" w:cs="Calibri"/>
-          <w:noProof/>
-          <w:szCs w:val="24"/>
-        </w:rPr>
-        <w:t xml:space="preserve"> (2011) ‘The human dimension of fire regimes on Earth’, </w:t>
-      </w:r>
-      <w:r>
-        <w:rPr>
-          <w:rFonts w:ascii="Calibri" w:hAnsi="Calibri" w:cs="Calibri"/>
-          <w:i/>
-          <w:iCs/>
-          <w:noProof/>
-          <w:szCs w:val="24"/>
-        </w:rPr>
-        <w:t>Journal of Biogeography</w:t>
-      </w:r>
-      <w:r>
-        <w:rPr>
-          <w:rFonts w:ascii="Calibri" w:hAnsi="Calibri" w:cs="Calibri"/>
-          <w:noProof/>
-          <w:szCs w:val="24"/>
-        </w:rPr>
-        <w:t>. 111 RIVER ST, HOBOKEN 07030-5774, NJ USA: WILEY, 38(12), pp. 2223–2236. doi: 10.1111/j.1365-2699.2011.02595.x.</w:t>
+        <w:t>LAND USE POLICY</w:t>
+      </w:r>
+      <w:r>
+        <w:rPr>
+          <w:rFonts w:ascii="Calibri" w:hAnsi="Calibri" w:cs="Calibri"/>
+          <w:noProof/>
+          <w:szCs w:val="24"/>
+        </w:rPr>
+        <w:t>. THE BOULEVARD, LANGFORD LANE, KIDLINGTON, OXFORD OX5 1GB, OXON, ENGLAND: ELSEVIER SCI LTD, 31(SI), pp. 280–288. doi: 10.1016/j.landusepol.2012.07.009.</w:t>
       </w:r>
     </w:p>
     <w:p>
@@ -1451,7 +1879,7 @@
           <w:noProof/>
           <w:szCs w:val="24"/>
         </w:rPr>
-        <w:t xml:space="preserve">Cascio, W. E. (2018) ‘Wildland fire smoke and human health’, </w:t>
+        <w:t xml:space="preserve">Bowman, D. M. J. S. </w:t>
       </w:r>
       <w:r>
         <w:rPr>
@@ -1461,15 +1889,33 @@
           <w:noProof/>
           <w:szCs w:val="24"/>
         </w:rPr>
-        <w:t>Science of The Total Environment</w:t>
-      </w:r>
-      <w:r>
-        <w:rPr>
-          <w:rFonts w:ascii="Calibri" w:hAnsi="Calibri" w:cs="Calibri"/>
-          <w:noProof/>
-          <w:szCs w:val="24"/>
-        </w:rPr>
-        <w:t>. PO BOX 211, 1000 AE AMSTERDAM, NETHERLANDS: ELSEVIER SCIENCE BV, 624, pp. 586–595. doi: 10.1016/j.scitotenv.2017.12.086.</w:t>
+        <w:t>et al.</w:t>
+      </w:r>
+      <w:r>
+        <w:rPr>
+          <w:rFonts w:ascii="Calibri" w:hAnsi="Calibri" w:cs="Calibri"/>
+          <w:noProof/>
+          <w:szCs w:val="24"/>
+        </w:rPr>
+        <w:t xml:space="preserve"> (2011) ‘The human dimension of fire regimes on Earth’, </w:t>
+      </w:r>
+      <w:r>
+        <w:rPr>
+          <w:rFonts w:ascii="Calibri" w:hAnsi="Calibri" w:cs="Calibri"/>
+          <w:i/>
+          <w:iCs/>
+          <w:noProof/>
+          <w:szCs w:val="24"/>
+        </w:rPr>
+        <w:t>Journal of Biogeography</w:t>
+      </w:r>
+      <w:r>
+        <w:rPr>
+          <w:rFonts w:ascii="Calibri" w:hAnsi="Calibri" w:cs="Calibri"/>
+          <w:noProof/>
+          <w:szCs w:val="24"/>
+        </w:rPr>
+        <w:t>. 111 RIVER ST, HOBOKEN 07030-5774, NJ USA: WILEY, 38(12), pp. 2223–2236. doi: 10.1111/j.1365-2699.2011.02595.x.</w:t>
       </w:r>
     </w:p>
     <w:p>
@@ -1491,7 +1937,7 @@
           <w:noProof/>
           <w:szCs w:val="24"/>
         </w:rPr>
-        <w:t xml:space="preserve">CBS (2016) </w:t>
+        <w:t xml:space="preserve">Cascio, W. E. (2018) ‘Wildland fire smoke and human health’, </w:t>
       </w:r>
       <w:r>
         <w:rPr>
@@ -1501,33 +1947,15 @@
           <w:noProof/>
           <w:szCs w:val="24"/>
         </w:rPr>
-        <w:t>Transport and mobility 2016</w:t>
-      </w:r>
-      <w:r>
-        <w:rPr>
-          <w:rFonts w:ascii="Calibri" w:hAnsi="Calibri" w:cs="Calibri"/>
-          <w:noProof/>
-          <w:szCs w:val="24"/>
-        </w:rPr>
-        <w:t xml:space="preserve">, </w:t>
-      </w:r>
-      <w:r>
-        <w:rPr>
-          <w:rFonts w:ascii="Calibri" w:hAnsi="Calibri" w:cs="Calibri"/>
-          <w:i/>
-          <w:iCs/>
-          <w:noProof/>
-          <w:szCs w:val="24"/>
-        </w:rPr>
-        <w:t>Statistics Netherlands</w:t>
-      </w:r>
-      <w:r>
-        <w:rPr>
-          <w:rFonts w:ascii="Calibri" w:hAnsi="Calibri" w:cs="Calibri"/>
-          <w:noProof/>
-          <w:szCs w:val="24"/>
-        </w:rPr>
-        <w:t>. Available at: https://www.cbs.nl/-/media/_pdf/2016/38/2016-transport-and-mobility.pdf.</w:t>
+        <w:t>Science of The Total Environment</w:t>
+      </w:r>
+      <w:r>
+        <w:rPr>
+          <w:rFonts w:ascii="Calibri" w:hAnsi="Calibri" w:cs="Calibri"/>
+          <w:noProof/>
+          <w:szCs w:val="24"/>
+        </w:rPr>
+        <w:t>. PO BOX 211, 1000 AE AMSTERDAM, NETHERLANDS: ELSEVIER SCIENCE BV, 624, pp. 586–595. doi: 10.1016/j.scitotenv.2017.12.086.</w:t>
       </w:r>
     </w:p>
     <w:p>
@@ -1549,7 +1977,7 @@
           <w:noProof/>
           <w:szCs w:val="24"/>
         </w:rPr>
-        <w:t xml:space="preserve">Flannigan, M. D. </w:t>
+        <w:t xml:space="preserve">CBS (2016) </w:t>
       </w:r>
       <w:r>
         <w:rPr>
@@ -1559,15 +1987,15 @@
           <w:noProof/>
           <w:szCs w:val="24"/>
         </w:rPr>
-        <w:t>et al.</w:t>
-      </w:r>
-      <w:r>
-        <w:rPr>
-          <w:rFonts w:ascii="Calibri" w:hAnsi="Calibri" w:cs="Calibri"/>
-          <w:noProof/>
-          <w:szCs w:val="24"/>
-        </w:rPr>
-        <w:t xml:space="preserve"> (2009) ‘Implications of changing climate for global wildland fire’, </w:t>
+        <w:t>Transport and mobility 2016</w:t>
+      </w:r>
+      <w:r>
+        <w:rPr>
+          <w:rFonts w:ascii="Calibri" w:hAnsi="Calibri" w:cs="Calibri"/>
+          <w:noProof/>
+          <w:szCs w:val="24"/>
+        </w:rPr>
+        <w:t xml:space="preserve">, </w:t>
       </w:r>
       <w:r>
         <w:rPr>
@@ -1577,15 +2005,15 @@
           <w:noProof/>
           <w:szCs w:val="24"/>
         </w:rPr>
-        <w:t>International Journal of Wildland Fire</w:t>
-      </w:r>
-      <w:r>
-        <w:rPr>
-          <w:rFonts w:ascii="Calibri" w:hAnsi="Calibri" w:cs="Calibri"/>
-          <w:noProof/>
-          <w:szCs w:val="24"/>
-        </w:rPr>
-        <w:t>. UNIPARK, BLDG 1, LEVEL 1, 195 WELLINGTON RD, LOCKED BAG 10, CLAYTON, VIC 3168, AUSTRALIA: CSIRO PUBLISHING, 18(5), p. 483. doi: 10.1071/WF08187.</w:t>
+        <w:t>Statistics Netherlands</w:t>
+      </w:r>
+      <w:r>
+        <w:rPr>
+          <w:rFonts w:ascii="Calibri" w:hAnsi="Calibri" w:cs="Calibri"/>
+          <w:noProof/>
+          <w:szCs w:val="24"/>
+        </w:rPr>
+        <w:t>. Available at: https://www.cbs.nl/-/media/_pdf/2016/38/2016-transport-and-mobility.pdf.</w:t>
       </w:r>
     </w:p>
     <w:p>
@@ -1607,7 +2035,7 @@
           <w:noProof/>
           <w:szCs w:val="24"/>
         </w:rPr>
-        <w:t xml:space="preserve">Ganteaume, A. </w:t>
+        <w:t xml:space="preserve">Flannigan, M. D. </w:t>
       </w:r>
       <w:r>
         <w:rPr>
@@ -1625,7 +2053,7 @@
           <w:noProof/>
           <w:szCs w:val="24"/>
         </w:rPr>
-        <w:t xml:space="preserve"> (2013) ‘A Review of the Main Driving Factors of Forest Fire Ignition Over Europe’, </w:t>
+        <w:t xml:space="preserve"> (2009) ‘Implications of changing climate for global wildland fire’, </w:t>
       </w:r>
       <w:r>
         <w:rPr>
@@ -1635,15 +2063,15 @@
           <w:noProof/>
           <w:szCs w:val="24"/>
         </w:rPr>
-        <w:t>Environmental Management</w:t>
-      </w:r>
-      <w:r>
-        <w:rPr>
-          <w:rFonts w:ascii="Calibri" w:hAnsi="Calibri" w:cs="Calibri"/>
-          <w:noProof/>
-          <w:szCs w:val="24"/>
-        </w:rPr>
-        <w:t>. ONE NEW YORK PLAZA, SUITE 4600, NEW YORK, NY, UNITED STATES: SPRINGER, 51(3), pp. 651–662. doi: 10.1007/s00267-012-9961-z.</w:t>
+        <w:t>International Journal of Wildland Fire</w:t>
+      </w:r>
+      <w:r>
+        <w:rPr>
+          <w:rFonts w:ascii="Calibri" w:hAnsi="Calibri" w:cs="Calibri"/>
+          <w:noProof/>
+          <w:szCs w:val="24"/>
+        </w:rPr>
+        <w:t>. UNIPARK, BLDG 1, LEVEL 1, 195 WELLINGTON RD, LOCKED BAG 10, CLAYTON, VIC 3168, AUSTRALIA: CSIRO PUBLISHING, 18(5), p. 483. doi: 10.1071/WF08187.</w:t>
       </w:r>
     </w:p>
     <w:p>
@@ -1665,7 +2093,7 @@
           <w:noProof/>
           <w:szCs w:val="24"/>
         </w:rPr>
-        <w:t xml:space="preserve">Hartmann, D. L. </w:t>
+        <w:t xml:space="preserve">Ganteaume, A. </w:t>
       </w:r>
       <w:r>
         <w:rPr>
@@ -1683,7 +2111,7 @@
           <w:noProof/>
           <w:szCs w:val="24"/>
         </w:rPr>
-        <w:t xml:space="preserve"> (2013) ‘Observations: Atmosphere and Surface’, in Stocker, T. F. et al. (eds) : </w:t>
+        <w:t xml:space="preserve"> (2013) ‘A Review of the Main Driving Factors of Forest Fire Ignition Over Europe’, </w:t>
       </w:r>
       <w:r>
         <w:rPr>
@@ -1693,15 +2121,15 @@
           <w:noProof/>
           <w:szCs w:val="24"/>
         </w:rPr>
-        <w:t>Climate Change 2013: The Physical Science Basis. Contribution of Working Group I to the Fifth Assessment Report of the Intergovernmental Panel on Climate Change</w:t>
-      </w:r>
-      <w:r>
-        <w:rPr>
-          <w:rFonts w:ascii="Calibri" w:hAnsi="Calibri" w:cs="Calibri"/>
-          <w:noProof/>
-          <w:szCs w:val="24"/>
-        </w:rPr>
-        <w:t>. Cambridge, United Kingdom and New York, NY, US: Cambridge University Press, pp. 159–255.</w:t>
+        <w:t>Environmental Management</w:t>
+      </w:r>
+      <w:r>
+        <w:rPr>
+          <w:rFonts w:ascii="Calibri" w:hAnsi="Calibri" w:cs="Calibri"/>
+          <w:noProof/>
+          <w:szCs w:val="24"/>
+        </w:rPr>
+        <w:t>. ONE NEW YORK PLAZA, SUITE 4600, NEW YORK, NY, UNITED STATES: SPRINGER, 51(3), pp. 651–662. doi: 10.1007/s00267-012-9961-z.</w:t>
       </w:r>
     </w:p>
     <w:p>
@@ -1723,7 +2151,7 @@
           <w:noProof/>
           <w:szCs w:val="24"/>
         </w:rPr>
-        <w:t xml:space="preserve">Janssen-Jansen, L. (2016) ‘Taking national planning seriously: A challenged planning agenda in the Netherlands’, </w:t>
+        <w:t xml:space="preserve">Hartmann, D. L. </w:t>
       </w:r>
       <w:r>
         <w:rPr>
@@ -1733,15 +2161,33 @@
           <w:noProof/>
           <w:szCs w:val="24"/>
         </w:rPr>
-        <w:t>Administration</w:t>
-      </w:r>
-      <w:r>
-        <w:rPr>
-          <w:rFonts w:ascii="Calibri" w:hAnsi="Calibri" w:cs="Calibri"/>
-          <w:noProof/>
-          <w:szCs w:val="24"/>
-        </w:rPr>
-        <w:t>, 64(3–4), pp. 23–43. doi: 10.1515/admin-2016-0023.</w:t>
+        <w:t>et al.</w:t>
+      </w:r>
+      <w:r>
+        <w:rPr>
+          <w:rFonts w:ascii="Calibri" w:hAnsi="Calibri" w:cs="Calibri"/>
+          <w:noProof/>
+          <w:szCs w:val="24"/>
+        </w:rPr>
+        <w:t xml:space="preserve"> (2013) ‘Observations: Atmosphere and Surface’, in Stocker, T. F. et al. (eds) : </w:t>
+      </w:r>
+      <w:r>
+        <w:rPr>
+          <w:rFonts w:ascii="Calibri" w:hAnsi="Calibri" w:cs="Calibri"/>
+          <w:i/>
+          <w:iCs/>
+          <w:noProof/>
+          <w:szCs w:val="24"/>
+        </w:rPr>
+        <w:t>Climate Change 2013: The Physical Science Basis. Contribution of Working Group I to the Fifth Assessment Report of the Intergovernmental Panel on Climate Change</w:t>
+      </w:r>
+      <w:r>
+        <w:rPr>
+          <w:rFonts w:ascii="Calibri" w:hAnsi="Calibri" w:cs="Calibri"/>
+          <w:noProof/>
+          <w:szCs w:val="24"/>
+        </w:rPr>
+        <w:t>. Cambridge, United Kingdom and New York, NY, US: Cambridge University Press, pp. 159–255.</w:t>
       </w:r>
     </w:p>
     <w:p>
@@ -1763,7 +2209,7 @@
           <w:noProof/>
           <w:szCs w:val="24"/>
         </w:rPr>
-        <w:t xml:space="preserve">Komarek, E. V (1964) ‘The natural history of lightning’, </w:t>
+        <w:t xml:space="preserve">Janssen-Jansen, L. (2016) ‘Taking national planning seriously: A challenged planning agenda in the Netherlands’, </w:t>
       </w:r>
       <w:r>
         <w:rPr>
@@ -1773,15 +2219,15 @@
           <w:noProof/>
           <w:szCs w:val="24"/>
         </w:rPr>
-        <w:t>Proceedings of the Tall Timbers Fire Ecology Conference</w:t>
-      </w:r>
-      <w:r>
-        <w:rPr>
-          <w:rFonts w:ascii="Calibri" w:hAnsi="Calibri" w:cs="Calibri"/>
-          <w:noProof/>
-          <w:szCs w:val="24"/>
-        </w:rPr>
-        <w:t>, 3, pp. 139–183. Available at: http://talltimbers.org/wp-content/uploads/2014/03/Komarek1964_op.pdf.</w:t>
+        <w:t>Administration</w:t>
+      </w:r>
+      <w:r>
+        <w:rPr>
+          <w:rFonts w:ascii="Calibri" w:hAnsi="Calibri" w:cs="Calibri"/>
+          <w:noProof/>
+          <w:szCs w:val="24"/>
+        </w:rPr>
+        <w:t>, 64(3–4), pp. 23–43. doi: 10.1515/admin-2016-0023.</w:t>
       </w:r>
     </w:p>
     <w:p>
@@ -1803,7 +2249,7 @@
           <w:noProof/>
           <w:szCs w:val="24"/>
         </w:rPr>
-        <w:t xml:space="preserve">Kovats, R. S. </w:t>
+        <w:t xml:space="preserve">Komarek, E. V (1964) ‘The natural history of lightning’, </w:t>
       </w:r>
       <w:r>
         <w:rPr>
@@ -1813,33 +2259,15 @@
           <w:noProof/>
           <w:szCs w:val="24"/>
         </w:rPr>
-        <w:t>et al.</w:t>
-      </w:r>
-      <w:r>
-        <w:rPr>
-          <w:rFonts w:ascii="Calibri" w:hAnsi="Calibri" w:cs="Calibri"/>
-          <w:noProof/>
-          <w:szCs w:val="24"/>
-        </w:rPr>
-        <w:t xml:space="preserve"> (2015) ‘Europe’, in Barros, V. R. et al. (eds) </w:t>
-      </w:r>
-      <w:r>
-        <w:rPr>
-          <w:rFonts w:ascii="Calibri" w:hAnsi="Calibri" w:cs="Calibri"/>
-          <w:i/>
-          <w:iCs/>
-          <w:noProof/>
-          <w:szCs w:val="24"/>
-        </w:rPr>
-        <w:t>Climate Change 2014: Impacts, Adaptation and Vulnerability</w:t>
-      </w:r>
-      <w:r>
-        <w:rPr>
-          <w:rFonts w:ascii="Calibri" w:hAnsi="Calibri" w:cs="Calibri"/>
-          <w:noProof/>
-          <w:szCs w:val="24"/>
-        </w:rPr>
-        <w:t>. Cambridge: Cambridge University Press, pp. 1267–1326. doi: 10.1017/CBO9781107415386.003.</w:t>
+        <w:t>Proceedings of the Tall Timbers Fire Ecology Conference</w:t>
+      </w:r>
+      <w:r>
+        <w:rPr>
+          <w:rFonts w:ascii="Calibri" w:hAnsi="Calibri" w:cs="Calibri"/>
+          <w:noProof/>
+          <w:szCs w:val="24"/>
+        </w:rPr>
+        <w:t>, 3, pp. 139–183. Available at: http://talltimbers.org/wp-content/uploads/2014/03/Komarek1964_op.pdf.</w:t>
       </w:r>
     </w:p>
     <w:p>
@@ -1861,7 +2289,7 @@
           <w:noProof/>
           <w:szCs w:val="24"/>
         </w:rPr>
-        <w:t xml:space="preserve">Lindner, M. </w:t>
+        <w:t xml:space="preserve">Liu, Y., Stanturf, J. and Goodrick, S. (2010) ‘Trends in global wildfire potential in a changing climate’, </w:t>
       </w:r>
       <w:r>
         <w:rPr>
@@ -1871,24 +2299,6 @@
           <w:noProof/>
           <w:szCs w:val="24"/>
         </w:rPr>
-        <w:t>et al.</w:t>
-      </w:r>
-      <w:r>
-        <w:rPr>
-          <w:rFonts w:ascii="Calibri" w:hAnsi="Calibri" w:cs="Calibri"/>
-          <w:noProof/>
-          <w:szCs w:val="24"/>
-        </w:rPr>
-        <w:t xml:space="preserve"> (2010) ‘Climate change impacts, adaptive capacity, and vulnerability of European forest ecosystems’, </w:t>
-      </w:r>
-      <w:r>
-        <w:rPr>
-          <w:rFonts w:ascii="Calibri" w:hAnsi="Calibri" w:cs="Calibri"/>
-          <w:i/>
-          <w:iCs/>
-          <w:noProof/>
-          <w:szCs w:val="24"/>
-        </w:rPr>
         <w:t>Forest Ecology and Management</w:t>
       </w:r>
       <w:r>
@@ -1897,7 +2307,7 @@
           <w:noProof/>
           <w:szCs w:val="24"/>
         </w:rPr>
-        <w:t>, 259(4), pp. 698–709. doi: https://doi.org/10.1016/j.foreco.2009.09.023.</w:t>
+        <w:t>, 259(4), pp. 685–697. doi: https://doi.org/10.1016/j.foreco.2009.09.002.</w:t>
       </w:r>
     </w:p>
     <w:p>
@@ -1919,7 +2329,7 @@
           <w:noProof/>
           <w:szCs w:val="24"/>
         </w:rPr>
-        <w:t xml:space="preserve">Liu, Y., Stanturf, J. and Goodrick, S. (2010) ‘Trends in global wildfire potential in a changing climate’, </w:t>
+        <w:t xml:space="preserve">Lung, T. </w:t>
       </w:r>
       <w:r>
         <w:rPr>
@@ -1929,15 +2339,33 @@
           <w:noProof/>
           <w:szCs w:val="24"/>
         </w:rPr>
-        <w:t>Forest Ecology and Management</w:t>
-      </w:r>
-      <w:r>
-        <w:rPr>
-          <w:rFonts w:ascii="Calibri" w:hAnsi="Calibri" w:cs="Calibri"/>
-          <w:noProof/>
-          <w:szCs w:val="24"/>
-        </w:rPr>
-        <w:t>, 259(4), pp. 685–697. doi: https://doi.org/10.1016/j.foreco.2009.09.002.</w:t>
+        <w:t>et al.</w:t>
+      </w:r>
+      <w:r>
+        <w:rPr>
+          <w:rFonts w:ascii="Calibri" w:hAnsi="Calibri" w:cs="Calibri"/>
+          <w:noProof/>
+          <w:szCs w:val="24"/>
+        </w:rPr>
+        <w:t xml:space="preserve"> (2013) ‘A multi-hazard regional level impact assessment for Europe combining indicators of climatic and non-climatic change’, </w:t>
+      </w:r>
+      <w:r>
+        <w:rPr>
+          <w:rFonts w:ascii="Calibri" w:hAnsi="Calibri" w:cs="Calibri"/>
+          <w:i/>
+          <w:iCs/>
+          <w:noProof/>
+          <w:szCs w:val="24"/>
+        </w:rPr>
+        <w:t>Global Environmental Change</w:t>
+      </w:r>
+      <w:r>
+        <w:rPr>
+          <w:rFonts w:ascii="Calibri" w:hAnsi="Calibri" w:cs="Calibri"/>
+          <w:noProof/>
+          <w:szCs w:val="24"/>
+        </w:rPr>
+        <w:t>, 23(2), pp. 522–536. doi: https://doi.org/10.1016/j.gloenvcha.2012.11.009.</w:t>
       </w:r>
     </w:p>
     <w:p>
@@ -1959,7 +2387,7 @@
           <w:noProof/>
           <w:szCs w:val="24"/>
         </w:rPr>
-        <w:t xml:space="preserve">Lung, T. </w:t>
+        <w:t xml:space="preserve">Morton, D. C. </w:t>
       </w:r>
       <w:r>
         <w:rPr>
@@ -1977,25 +2405,7 @@
           <w:noProof/>
           <w:szCs w:val="24"/>
         </w:rPr>
-        <w:t xml:space="preserve"> (2013) ‘A multi-hazard regional level impact assessment for Europe combining indicators of climatic and non-climatic change’, </w:t>
-      </w:r>
-      <w:r>
-        <w:rPr>
-          <w:rFonts w:ascii="Calibri" w:hAnsi="Calibri" w:cs="Calibri"/>
-          <w:i/>
-          <w:iCs/>
-          <w:noProof/>
-          <w:szCs w:val="24"/>
-        </w:rPr>
-        <w:t>Global Environmental Change</w:t>
-      </w:r>
-      <w:r>
-        <w:rPr>
-          <w:rFonts w:ascii="Calibri" w:hAnsi="Calibri" w:cs="Calibri"/>
-          <w:noProof/>
-          <w:szCs w:val="24"/>
-        </w:rPr>
-        <w:t>, 23(2), pp. 522–536. doi: https://doi.org/10.1016/j.gloenvcha.2012.11.009.</w:t>
+        <w:t xml:space="preserve"> (2003) ‘Assessing the Environmental , Social , and Economic Impacts of Wildfire’, p. 59. Available at: https://interwork.sdsu.edu/fire/resources/documents/AssessingWildfireImpacts.pdf.</w:t>
       </w:r>
     </w:p>
     <w:p>
@@ -2017,7 +2427,7 @@
           <w:noProof/>
           <w:szCs w:val="24"/>
         </w:rPr>
-        <w:t xml:space="preserve">Morton, D. C. </w:t>
+        <w:t xml:space="preserve">De Mulder, E. F. J. (2019) ‘Landscapes’, in </w:t>
       </w:r>
       <w:r>
         <w:rPr>
@@ -2027,15 +2437,15 @@
           <w:noProof/>
           <w:szCs w:val="24"/>
         </w:rPr>
-        <w:t>et al.</w:t>
-      </w:r>
-      <w:r>
-        <w:rPr>
-          <w:rFonts w:ascii="Calibri" w:hAnsi="Calibri" w:cs="Calibri"/>
-          <w:noProof/>
-          <w:szCs w:val="24"/>
-        </w:rPr>
-        <w:t xml:space="preserve"> (2003) ‘Assessing the Environmental , Social , and Economic Impacts of Wildfire’, p. 59. Available at: https://interwork.sdsu.edu/fire/resources/documents/AssessingWildfireImpacts.pdf.</w:t>
+        <w:t>The Netherlands and the Dutch: A Physical and Human Geography</w:t>
+      </w:r>
+      <w:r>
+        <w:rPr>
+          <w:rFonts w:ascii="Calibri" w:hAnsi="Calibri" w:cs="Calibri"/>
+          <w:noProof/>
+          <w:szCs w:val="24"/>
+        </w:rPr>
+        <w:t>. Cham: Springer International Publishing, pp. 35–58. doi: 10.1007/978-3-319-75073-6_3.</w:t>
       </w:r>
     </w:p>
     <w:p>
@@ -2057,7 +2467,7 @@
           <w:noProof/>
           <w:szCs w:val="24"/>
         </w:rPr>
-        <w:t xml:space="preserve">De Mulder, E. F. J. (2019) ‘Landscapes’, in </w:t>
+        <w:t xml:space="preserve">Oliveira, S. </w:t>
       </w:r>
       <w:r>
         <w:rPr>
@@ -2067,7 +2477,15 @@
           <w:noProof/>
           <w:szCs w:val="24"/>
         </w:rPr>
-        <w:t xml:space="preserve">The Netherlands and the Dutch: A Physical and Human </w:t>
+        <w:t>et al.</w:t>
+      </w:r>
+      <w:r>
+        <w:rPr>
+          <w:rFonts w:ascii="Calibri" w:hAnsi="Calibri" w:cs="Calibri"/>
+          <w:noProof/>
+          <w:szCs w:val="24"/>
+        </w:rPr>
+        <w:t xml:space="preserve"> (2012) ‘Modeling spatial patterns of fire occurrence in Mediterranean Europe using Multiple Regression and Random Forest’, </w:t>
       </w:r>
       <w:r>
         <w:rPr>
@@ -2077,16 +2495,24 @@
           <w:noProof/>
           <w:szCs w:val="24"/>
         </w:rPr>
+        <w:t>Forest Ecology and Management</w:t>
+      </w:r>
+      <w:r>
+        <w:rPr>
+          <w:rFonts w:ascii="Calibri" w:hAnsi="Calibri" w:cs="Calibri"/>
+          <w:noProof/>
+          <w:szCs w:val="24"/>
+        </w:rPr>
+        <w:t xml:space="preserve">, 275, pp. 117–129. doi: </w:t>
+      </w:r>
+      <w:r>
+        <w:rPr>
+          <w:rFonts w:ascii="Calibri" w:hAnsi="Calibri" w:cs="Calibri"/>
+          <w:noProof/>
+          <w:szCs w:val="24"/>
+        </w:rPr>
         <w:lastRenderedPageBreak/>
-        <w:t>Geography</w:t>
-      </w:r>
-      <w:r>
-        <w:rPr>
-          <w:rFonts w:ascii="Calibri" w:hAnsi="Calibri" w:cs="Calibri"/>
-          <w:noProof/>
-          <w:szCs w:val="24"/>
-        </w:rPr>
-        <w:t>. Cham: Springer International Publishing, pp. 35–58. doi: 10.1007/978-3-319-75073-6_3.</w:t>
+        <w:t>https://doi.org/10.1016/j.foreco.2012.03.003.</w:t>
       </w:r>
     </w:p>
     <w:p>
@@ -2108,7 +2534,7 @@
           <w:noProof/>
           <w:szCs w:val="24"/>
         </w:rPr>
-        <w:t xml:space="preserve">Nakicenovic, N. </w:t>
+        <w:t xml:space="preserve">Reid, C. E. </w:t>
       </w:r>
       <w:r>
         <w:rPr>
@@ -2126,7 +2552,7 @@
           <w:noProof/>
           <w:szCs w:val="24"/>
         </w:rPr>
-        <w:t xml:space="preserve"> (2000) </w:t>
+        <w:t xml:space="preserve"> (2016) ‘Critical Review of Health Impacts of Wildfire Smoke Exposure’, </w:t>
       </w:r>
       <w:r>
         <w:rPr>
@@ -2136,15 +2562,15 @@
           <w:noProof/>
           <w:szCs w:val="24"/>
         </w:rPr>
-        <w:t>Special Report on Emissions Scenarios (SRES), A Special Report of Working Group III of the Intergovernmental Panel on Climate Change</w:t>
-      </w:r>
-      <w:r>
-        <w:rPr>
-          <w:rFonts w:ascii="Calibri" w:hAnsi="Calibri" w:cs="Calibri"/>
-          <w:noProof/>
-          <w:szCs w:val="24"/>
-        </w:rPr>
-        <w:t>. Cambridge: Cambridge University Press. Available at: http://pure.iiasa.ac.at/id/eprint/6101/.</w:t>
+        <w:t>Environmental Health Perspectives</w:t>
+      </w:r>
+      <w:r>
+        <w:rPr>
+          <w:rFonts w:ascii="Calibri" w:hAnsi="Calibri" w:cs="Calibri"/>
+          <w:noProof/>
+          <w:szCs w:val="24"/>
+        </w:rPr>
+        <w:t>. NATL INST HEALTH, NATL INST ENVIRONMENTAL HEALTH SCIENCES, PO BOX 12233, RES TRIANGLE PK, NC 27709-2233 USA: US DEPT HEALTH HUMAN SCIENCES PUBLIC HEALTH SCIENCE, 124(9), pp. 1334–1343. doi: 10.1289/ehp.1409277.</w:t>
       </w:r>
     </w:p>
     <w:p>
@@ -2166,7 +2592,7 @@
           <w:noProof/>
           <w:szCs w:val="24"/>
         </w:rPr>
-        <w:t xml:space="preserve">Oliveira, S. </w:t>
+        <w:t xml:space="preserve">San-Miguel-Ayanz, J. and Camia, A. (2010) ‘Forest fires’, </w:t>
       </w:r>
       <w:r>
         <w:rPr>
@@ -2176,33 +2602,15 @@
           <w:noProof/>
           <w:szCs w:val="24"/>
         </w:rPr>
-        <w:t>et al.</w:t>
-      </w:r>
-      <w:r>
-        <w:rPr>
-          <w:rFonts w:ascii="Calibri" w:hAnsi="Calibri" w:cs="Calibri"/>
-          <w:noProof/>
-          <w:szCs w:val="24"/>
-        </w:rPr>
-        <w:t xml:space="preserve"> (2012) ‘Modeling spatial patterns of fire occurrence in Mediterranean Europe using Multiple Regression and Random Forest’, </w:t>
-      </w:r>
-      <w:r>
-        <w:rPr>
-          <w:rFonts w:ascii="Calibri" w:hAnsi="Calibri" w:cs="Calibri"/>
-          <w:i/>
-          <w:iCs/>
-          <w:noProof/>
-          <w:szCs w:val="24"/>
-        </w:rPr>
-        <w:t>Forest Ecology and Management</w:t>
-      </w:r>
-      <w:r>
-        <w:rPr>
-          <w:rFonts w:ascii="Calibri" w:hAnsi="Calibri" w:cs="Calibri"/>
-          <w:noProof/>
-          <w:szCs w:val="24"/>
-        </w:rPr>
-        <w:t>, 275, pp. 117–129. doi: https://doi.org/10.1016/j.foreco.2012.03.003.</w:t>
+        <w:t>Mapping the impacts of natural hazards and technological accidents in Europe: an overview of the last decade’.(Eds A Wehrli, J Herkendell, A Jol) EEA Technical Report N</w:t>
+      </w:r>
+      <w:r>
+        <w:rPr>
+          <w:rFonts w:ascii="Calibri" w:hAnsi="Calibri" w:cs="Calibri"/>
+          <w:noProof/>
+          <w:szCs w:val="24"/>
+        </w:rPr>
+        <w:t>, 13, pp. 47–53.</w:t>
       </w:r>
     </w:p>
     <w:p>
@@ -2215,16 +2623,15 @@
         <w:rPr>
           <w:rFonts w:ascii="Calibri" w:hAnsi="Calibri" w:cs="Calibri"/>
           <w:noProof/>
-          <w:szCs w:val="24"/>
-        </w:rPr>
-      </w:pPr>
-      <w:r>
-        <w:rPr>
-          <w:rFonts w:ascii="Calibri" w:hAnsi="Calibri" w:cs="Calibri"/>
-          <w:noProof/>
-          <w:szCs w:val="24"/>
-        </w:rPr>
-        <w:t xml:space="preserve">Reid, C. E. </w:t>
+        </w:rPr>
+      </w:pPr>
+      <w:r>
+        <w:rPr>
+          <w:rFonts w:ascii="Calibri" w:hAnsi="Calibri" w:cs="Calibri"/>
+          <w:noProof/>
+          <w:szCs w:val="24"/>
+        </w:rPr>
+        <w:t xml:space="preserve">San-Miguel-Ayanz, J., Moreno, J. M. and Camia, A. (2013) ‘Analysis of large fires in European Mediterranean landscapes: Lessons learned and perspectives’, </w:t>
       </w:r>
       <w:r>
         <w:rPr>
@@ -2234,104 +2641,6 @@
           <w:noProof/>
           <w:szCs w:val="24"/>
         </w:rPr>
-        <w:t>et al.</w:t>
-      </w:r>
-      <w:r>
-        <w:rPr>
-          <w:rFonts w:ascii="Calibri" w:hAnsi="Calibri" w:cs="Calibri"/>
-          <w:noProof/>
-          <w:szCs w:val="24"/>
-        </w:rPr>
-        <w:t xml:space="preserve"> (2016) ‘Critical Review of Health Impacts of Wildfire Smoke Exposure’, </w:t>
-      </w:r>
-      <w:r>
-        <w:rPr>
-          <w:rFonts w:ascii="Calibri" w:hAnsi="Calibri" w:cs="Calibri"/>
-          <w:i/>
-          <w:iCs/>
-          <w:noProof/>
-          <w:szCs w:val="24"/>
-        </w:rPr>
-        <w:t>Environmental Health Perspectives</w:t>
-      </w:r>
-      <w:r>
-        <w:rPr>
-          <w:rFonts w:ascii="Calibri" w:hAnsi="Calibri" w:cs="Calibri"/>
-          <w:noProof/>
-          <w:szCs w:val="24"/>
-        </w:rPr>
-        <w:t>. NATL INST HEALTH, NATL INST ENVIRONMENTAL HEALTH SCIENCES, PO BOX 12233, RES TRIANGLE PK, NC 27709-2233 USA: US DEPT HEALTH HUMAN SCIENCES PUBLIC HEALTH SCIENCE, 124(9), pp. 1334–1343. doi: 10.1289/ehp.1409277.</w:t>
-      </w:r>
-    </w:p>
-    <w:p>
-      <w:pPr>
-        <w:widowControl w:val="0"/>
-        <w:autoSpaceDE w:val="0"/>
-        <w:autoSpaceDN w:val="0"/>
-        <w:adjustRightInd w:val="0"/>
-        <w:spacing w:line="240" w:lineRule="auto"/>
-        <w:rPr>
-          <w:rFonts w:ascii="Calibri" w:hAnsi="Calibri" w:cs="Calibri"/>
-          <w:noProof/>
-          <w:szCs w:val="24"/>
-        </w:rPr>
-      </w:pPr>
-      <w:r>
-        <w:rPr>
-          <w:rFonts w:ascii="Calibri" w:hAnsi="Calibri" w:cs="Calibri"/>
-          <w:noProof/>
-          <w:szCs w:val="24"/>
-        </w:rPr>
-        <w:t xml:space="preserve">San-Miguel-Ayanz, J. and Camia, A. (2010) ‘Forest fires’, </w:t>
-      </w:r>
-      <w:r>
-        <w:rPr>
-          <w:rFonts w:ascii="Calibri" w:hAnsi="Calibri" w:cs="Calibri"/>
-          <w:i/>
-          <w:iCs/>
-          <w:noProof/>
-          <w:szCs w:val="24"/>
-        </w:rPr>
-        <w:t>Mapping the impacts of natural hazards and technological accidents in Europe: an overview of the last decade’.(Eds A Wehrli, J Herkendell, A Jol) EEA Technical Report N</w:t>
-      </w:r>
-      <w:r>
-        <w:rPr>
-          <w:rFonts w:ascii="Calibri" w:hAnsi="Calibri" w:cs="Calibri"/>
-          <w:noProof/>
-          <w:szCs w:val="24"/>
-        </w:rPr>
-        <w:t>, 13, pp. 47–53.</w:t>
-      </w:r>
-    </w:p>
-    <w:p>
-      <w:pPr>
-        <w:widowControl w:val="0"/>
-        <w:autoSpaceDE w:val="0"/>
-        <w:autoSpaceDN w:val="0"/>
-        <w:adjustRightInd w:val="0"/>
-        <w:spacing w:line="240" w:lineRule="auto"/>
-        <w:rPr>
-          <w:rFonts w:ascii="Calibri" w:hAnsi="Calibri" w:cs="Calibri"/>
-          <w:noProof/>
-          <w:szCs w:val="24"/>
-        </w:rPr>
-      </w:pPr>
-      <w:r>
-        <w:rPr>
-          <w:rFonts w:ascii="Calibri" w:hAnsi="Calibri" w:cs="Calibri"/>
-          <w:noProof/>
-          <w:szCs w:val="24"/>
-        </w:rPr>
-        <w:t xml:space="preserve">San-Miguel-Ayanz, J., Moreno, J. M. and Camia, A. (2013) ‘Analysis of large fires in European Mediterranean landscapes: Lessons learned and perspectives’, </w:t>
-      </w:r>
-      <w:r>
-        <w:rPr>
-          <w:rFonts w:ascii="Calibri" w:hAnsi="Calibri" w:cs="Calibri"/>
-          <w:i/>
-          <w:iCs/>
-          <w:noProof/>
-          <w:szCs w:val="24"/>
-        </w:rPr>
         <w:t>Forest Ecology and Management</w:t>
       </w:r>
       <w:r>
@@ -2341,45 +2650,6 @@
           <w:szCs w:val="24"/>
         </w:rPr>
         <w:t>, 294, pp. 11–22. doi: https://doi.org/10.1016/j.foreco.2012.10.050.</w:t>
-      </w:r>
-    </w:p>
-    <w:p>
-      <w:pPr>
-        <w:widowControl w:val="0"/>
-        <w:autoSpaceDE w:val="0"/>
-        <w:autoSpaceDN w:val="0"/>
-        <w:adjustRightInd w:val="0"/>
-        <w:spacing w:line="240" w:lineRule="auto"/>
-        <w:rPr>
-          <w:rFonts w:ascii="Calibri" w:hAnsi="Calibri" w:cs="Calibri"/>
-          <w:noProof/>
-        </w:rPr>
-      </w:pPr>
-      <w:r>
-        <w:rPr>
-          <w:rFonts w:ascii="Calibri" w:hAnsi="Calibri" w:cs="Calibri"/>
-          <w:noProof/>
-          <w:szCs w:val="24"/>
-        </w:rPr>
-        <w:t xml:space="preserve">Scott, A. C. (2010) ‘Charcoal recognition, taphonomy and uses in palaeoenvironmental analysis’, </w:t>
-      </w:r>
-      <w:r>
-        <w:rPr>
-          <w:rFonts w:ascii="Calibri" w:hAnsi="Calibri" w:cs="Calibri"/>
-          <w:i/>
-          <w:iCs/>
-          <w:noProof/>
-          <w:szCs w:val="24"/>
-        </w:rPr>
-        <w:t>Palaeogeography, Palaeoclimatology, Palaeoecology</w:t>
-      </w:r>
-      <w:r>
-        <w:rPr>
-          <w:rFonts w:ascii="Calibri" w:hAnsi="Calibri" w:cs="Calibri"/>
-          <w:noProof/>
-          <w:szCs w:val="24"/>
-        </w:rPr>
-        <w:t>, 291(1), pp. 11–39. doi: https://doi.org/10.1016/j.palaeo.2009.12.012.</w:t>
       </w:r>
     </w:p>
     <w:p>

</xml_diff>